<commit_message>
Documento de tesis -  reservacion anticipada
</commit_message>
<xml_diff>
--- a/Documento Tesis.docx
+++ b/Documento Tesis.docx
@@ -17676,8 +17676,10 @@
       <w:r>
         <w:rPr>
           <w:rFonts w:ascii="Arial" w:hAnsi="Arial" w:cs="Arial"/>
-          <w:sz w:val="24"/>
-          <w:szCs w:val="24"/>
+          <w:noProof/>
+          <w:sz w:val="24"/>
+          <w:szCs w:val="24"/>
+          <w:lang w:eastAsia="es-CO"/>
         </w:rPr>
         <w:drawing>
           <wp:inline distT="0" distB="0" distL="0" distR="0">
@@ -18465,8 +18467,10 @@
       <w:r>
         <w:rPr>
           <w:rFonts w:ascii="Arial" w:hAnsi="Arial" w:cs="Arial"/>
-          <w:sz w:val="24"/>
-          <w:szCs w:val="24"/>
+          <w:noProof/>
+          <w:sz w:val="24"/>
+          <w:szCs w:val="24"/>
+          <w:lang w:eastAsia="es-CO"/>
         </w:rPr>
         <w:drawing>
           <wp:inline distT="0" distB="0" distL="0" distR="0">
@@ -31550,6 +31554,7 @@
       <w:pPr>
         <w:pStyle w:val="Prrafodelista"/>
         <w:spacing w:line="240" w:lineRule="auto"/>
+        <w:ind w:left="0"/>
         <w:rPr>
           <w:rFonts w:ascii="Arial" w:eastAsiaTheme="minorEastAsia" w:hAnsi="Arial" w:cs="Arial"/>
           <w:sz w:val="24"/>
@@ -31567,170 +31572,1201 @@
     </w:p>
     <w:p>
       <w:pPr>
-        <w:autoSpaceDE w:val="0"/>
-        <w:autoSpaceDN w:val="0"/>
-        <w:adjustRightInd w:val="0"/>
-        <w:spacing w:after="0" w:line="240" w:lineRule="auto"/>
-        <w:rPr>
+        <w:pStyle w:val="Prrafodelista"/>
+        <w:spacing w:line="240" w:lineRule="auto"/>
+        <w:rPr>
+          <w:rFonts w:ascii="Arial" w:eastAsiaTheme="minorEastAsia" w:hAnsi="Arial" w:cs="Arial"/>
+          <w:sz w:val="24"/>
+          <w:szCs w:val="24"/>
+        </w:rPr>
+      </w:pPr>
+    </w:p>
+    <w:p>
+      <w:pPr>
+        <w:pStyle w:val="Prrafodelista"/>
+        <w:spacing w:line="240" w:lineRule="auto"/>
+        <w:ind w:left="0"/>
+        <w:jc w:val="both"/>
+        <w:rPr>
+          <w:rFonts w:ascii="Arial" w:eastAsiaTheme="minorEastAsia" w:hAnsi="Arial" w:cs="Arial"/>
+          <w:sz w:val="24"/>
+          <w:szCs w:val="24"/>
+        </w:rPr>
+      </w:pPr>
+      <w:r>
+        <w:rPr>
+          <w:rFonts w:ascii="Arial" w:eastAsiaTheme="minorEastAsia" w:hAnsi="Arial" w:cs="Arial"/>
+          <w:sz w:val="24"/>
+          <w:szCs w:val="24"/>
+        </w:rPr>
+        <w:t xml:space="preserve">La reservación de recursos es una excelente forma de para proveer calidad de servicio entre  nodo de extremo a extremo  e dispensable para aplicaciones de tiempo real sobre una red óptica. Se debe hacer la clara distinción entre los tipos de reservación; inmediata y anticipa. En la  propuesta del analizador  </w:t>
+      </w:r>
+      <w:proofErr w:type="spellStart"/>
+      <w:r>
+        <w:rPr>
+          <w:rFonts w:ascii="Arial" w:eastAsiaTheme="minorEastAsia" w:hAnsi="Arial" w:cs="Arial"/>
+          <w:sz w:val="24"/>
+          <w:szCs w:val="24"/>
+        </w:rPr>
+        <w:t>multi</w:t>
+      </w:r>
+      <w:proofErr w:type="spellEnd"/>
+      <w:r>
+        <w:rPr>
+          <w:rFonts w:ascii="Arial" w:eastAsiaTheme="minorEastAsia" w:hAnsi="Arial" w:cs="Arial"/>
+          <w:sz w:val="24"/>
+          <w:szCs w:val="24"/>
+        </w:rPr>
+        <w:t>-dominio se ha abarcado la optimización de reservación recursos de forma inmediata, en esta sección se propondrá un modelo dinámico  el cual será responsable reservar anticipadamente recursos de grilla. Este modelo exclusivamente se enfoca en reservas de tipo STSD</w:t>
+      </w:r>
+      <w:r>
+        <w:rPr>
+          <w:rStyle w:val="Refdenotaalpie"/>
+          <w:rFonts w:ascii="Arial" w:eastAsiaTheme="minorEastAsia" w:hAnsi="Arial" w:cs="Arial"/>
+          <w:sz w:val="24"/>
+          <w:szCs w:val="24"/>
+        </w:rPr>
+        <w:footnoteReference w:id="13"/>
+      </w:r>
+      <w:r>
+        <w:rPr>
+          <w:rFonts w:ascii="Arial" w:eastAsiaTheme="minorEastAsia" w:hAnsi="Arial" w:cs="Arial"/>
+          <w:sz w:val="24"/>
+          <w:szCs w:val="24"/>
+        </w:rPr>
+        <w:t>(</w:t>
+      </w:r>
+      <w:r>
+        <w:rPr>
+          <w:rFonts w:ascii="Arial" w:eastAsiaTheme="minorEastAsia" w:hAnsi="Arial" w:cs="Arial"/>
+          <w:i/>
+          <w:sz w:val="24"/>
+          <w:szCs w:val="24"/>
+        </w:rPr>
+        <w:t>a</w:t>
+      </w:r>
+      <w:r>
+        <w:rPr>
+          <w:rFonts w:ascii="Arial" w:eastAsiaTheme="minorEastAsia" w:hAnsi="Arial" w:cs="Arial"/>
+          <w:i/>
+          <w:sz w:val="24"/>
+          <w:szCs w:val="24"/>
+        </w:rPr>
+        <w:t xml:space="preserve"> </w:t>
+      </w:r>
+      <w:proofErr w:type="spellStart"/>
+      <w:r>
+        <w:rPr>
+          <w:rFonts w:ascii="Arial" w:eastAsiaTheme="minorEastAsia" w:hAnsi="Arial" w:cs="Arial"/>
+          <w:i/>
+          <w:sz w:val="24"/>
+          <w:szCs w:val="24"/>
+        </w:rPr>
+        <w:t>specified</w:t>
+      </w:r>
+      <w:proofErr w:type="spellEnd"/>
+      <w:r>
+        <w:rPr>
+          <w:rFonts w:ascii="Arial" w:eastAsiaTheme="minorEastAsia" w:hAnsi="Arial" w:cs="Arial"/>
+          <w:i/>
+          <w:sz w:val="24"/>
+          <w:szCs w:val="24"/>
+        </w:rPr>
+        <w:t xml:space="preserve"> </w:t>
+      </w:r>
+      <w:proofErr w:type="spellStart"/>
+      <w:r>
+        <w:rPr>
+          <w:rFonts w:ascii="Arial" w:eastAsiaTheme="minorEastAsia" w:hAnsi="Arial" w:cs="Arial"/>
+          <w:i/>
+          <w:sz w:val="24"/>
+          <w:szCs w:val="24"/>
+        </w:rPr>
+        <w:t>starting</w:t>
+      </w:r>
+      <w:proofErr w:type="spellEnd"/>
+      <w:r>
+        <w:rPr>
+          <w:rFonts w:ascii="Arial" w:eastAsiaTheme="minorEastAsia" w:hAnsi="Arial" w:cs="Arial"/>
+          <w:i/>
+          <w:sz w:val="24"/>
+          <w:szCs w:val="24"/>
+        </w:rPr>
+        <w:t xml:space="preserve"> time and a </w:t>
+      </w:r>
+      <w:proofErr w:type="spellStart"/>
+      <w:r>
+        <w:rPr>
+          <w:rFonts w:ascii="Arial" w:eastAsiaTheme="minorEastAsia" w:hAnsi="Arial" w:cs="Arial"/>
+          <w:i/>
+          <w:sz w:val="24"/>
+          <w:szCs w:val="24"/>
+        </w:rPr>
+        <w:t>specified</w:t>
+      </w:r>
+      <w:proofErr w:type="spellEnd"/>
+      <w:r>
+        <w:rPr>
+          <w:rFonts w:ascii="Arial" w:eastAsiaTheme="minorEastAsia" w:hAnsi="Arial" w:cs="Arial"/>
+          <w:i/>
+          <w:sz w:val="24"/>
+          <w:szCs w:val="24"/>
+        </w:rPr>
+        <w:t xml:space="preserve"> </w:t>
+      </w:r>
+      <w:proofErr w:type="spellStart"/>
+      <w:r>
+        <w:rPr>
+          <w:rFonts w:ascii="Arial" w:eastAsiaTheme="minorEastAsia" w:hAnsi="Arial" w:cs="Arial"/>
+          <w:i/>
+          <w:sz w:val="24"/>
+          <w:szCs w:val="24"/>
+        </w:rPr>
+        <w:t>duration</w:t>
+      </w:r>
+      <w:proofErr w:type="spellEnd"/>
+      <w:r>
+        <w:rPr>
+          <w:rFonts w:ascii="Arial" w:eastAsiaTheme="minorEastAsia" w:hAnsi="Arial" w:cs="Arial"/>
+          <w:sz w:val="24"/>
+          <w:szCs w:val="24"/>
+        </w:rPr>
+        <w:t xml:space="preserve">) donde el tiempo de inicio y duración es especificado. </w:t>
+      </w:r>
+    </w:p>
+    <w:p>
+      <w:pPr>
+        <w:pStyle w:val="Prrafodelista"/>
+        <w:spacing w:line="240" w:lineRule="auto"/>
+        <w:rPr>
+          <w:rFonts w:ascii="Arial" w:eastAsiaTheme="minorEastAsia" w:hAnsi="Arial" w:cs="Arial"/>
+          <w:sz w:val="24"/>
+          <w:szCs w:val="24"/>
+        </w:rPr>
+      </w:pPr>
+    </w:p>
+    <w:p>
+      <w:pPr>
+        <w:pStyle w:val="Prrafodelista"/>
+        <w:spacing w:line="240" w:lineRule="auto"/>
+        <w:rPr>
+          <w:rFonts w:ascii="Arial" w:eastAsiaTheme="minorEastAsia" w:hAnsi="Arial" w:cs="Arial"/>
+          <w:sz w:val="24"/>
+          <w:szCs w:val="24"/>
+        </w:rPr>
+      </w:pPr>
+    </w:p>
+    <w:p>
+      <w:pPr>
+        <w:pStyle w:val="Prrafodelista"/>
+        <w:spacing w:line="240" w:lineRule="auto"/>
+        <w:ind w:left="0"/>
+        <w:rPr>
+          <w:rFonts w:ascii="Arial" w:eastAsiaTheme="minorEastAsia" w:hAnsi="Arial" w:cs="Arial"/>
+          <w:sz w:val="24"/>
+          <w:szCs w:val="24"/>
+        </w:rPr>
+      </w:pPr>
+      <w:r>
+        <w:rPr>
+          <w:rFonts w:ascii="Arial" w:eastAsiaTheme="minorEastAsia" w:hAnsi="Arial" w:cs="Arial"/>
+          <w:sz w:val="24"/>
+          <w:szCs w:val="24"/>
+        </w:rPr>
+        <w:t>“Típicamente grillas computacionales resultan en transferencia de datos muy grandes entre diferentes sitios, eso puede  producir sobrecarga en la redes  sino se emplea reservaciones anticipadas”</w:t>
+      </w:r>
+      <w:r>
+        <w:rPr>
+          <w:rStyle w:val="Refdenotaalpie"/>
+          <w:rFonts w:ascii="Arial" w:eastAsiaTheme="minorEastAsia" w:hAnsi="Arial" w:cs="Arial"/>
+          <w:sz w:val="24"/>
+          <w:szCs w:val="24"/>
+        </w:rPr>
+        <w:footnoteReference w:id="14"/>
+      </w:r>
+      <w:r>
+        <w:rPr>
+          <w:rFonts w:ascii="Arial" w:eastAsiaTheme="minorEastAsia" w:hAnsi="Arial" w:cs="Arial"/>
+          <w:sz w:val="24"/>
+          <w:szCs w:val="24"/>
+        </w:rPr>
+        <w:t>.</w:t>
+      </w:r>
+    </w:p>
+    <w:p>
+      <w:pPr>
+        <w:pStyle w:val="Prrafodelista"/>
+        <w:spacing w:line="240" w:lineRule="auto"/>
+        <w:rPr>
+          <w:rFonts w:ascii="Arial" w:eastAsiaTheme="minorEastAsia" w:hAnsi="Arial" w:cs="Arial"/>
+          <w:sz w:val="24"/>
+          <w:szCs w:val="24"/>
+        </w:rPr>
+      </w:pPr>
+    </w:p>
+    <w:p>
+      <w:pPr>
+        <w:pStyle w:val="Prrafodelista"/>
+        <w:spacing w:line="240" w:lineRule="auto"/>
+        <w:ind w:hanging="720"/>
+        <w:rPr>
+          <w:rFonts w:ascii="Arial" w:eastAsiaTheme="minorEastAsia" w:hAnsi="Arial" w:cs="Arial"/>
+          <w:sz w:val="24"/>
+          <w:szCs w:val="24"/>
+        </w:rPr>
+      </w:pPr>
+      <w:r>
+        <w:rPr>
+          <w:rFonts w:ascii="Arial" w:eastAsiaTheme="minorEastAsia" w:hAnsi="Arial" w:cs="Arial"/>
+          <w:sz w:val="24"/>
+          <w:szCs w:val="24"/>
+        </w:rPr>
+        <w:t>Beneficios</w:t>
+      </w:r>
+      <w:r>
+        <w:rPr>
+          <w:rFonts w:ascii="Arial" w:eastAsiaTheme="minorEastAsia" w:hAnsi="Arial" w:cs="Arial"/>
+          <w:sz w:val="24"/>
+          <w:szCs w:val="24"/>
+        </w:rPr>
+        <w:t xml:space="preserve"> (Nivel 4)</w:t>
+      </w:r>
+    </w:p>
+    <w:p>
+      <w:pPr>
+        <w:pStyle w:val="Prrafodelista"/>
+        <w:spacing w:line="240" w:lineRule="auto"/>
+        <w:ind w:hanging="720"/>
+        <w:rPr>
+          <w:rFonts w:ascii="Arial" w:eastAsiaTheme="minorEastAsia" w:hAnsi="Arial" w:cs="Arial"/>
+          <w:sz w:val="24"/>
+          <w:szCs w:val="24"/>
+        </w:rPr>
+      </w:pPr>
+    </w:p>
+    <w:p>
+      <w:pPr>
+        <w:pStyle w:val="Prrafodelista"/>
+        <w:spacing w:line="240" w:lineRule="auto"/>
+        <w:ind w:left="0"/>
+        <w:rPr>
+          <w:rFonts w:ascii="Arial" w:eastAsiaTheme="minorEastAsia" w:hAnsi="Arial" w:cs="Arial"/>
+          <w:sz w:val="24"/>
+          <w:szCs w:val="24"/>
+        </w:rPr>
+      </w:pPr>
+      <w:r>
+        <w:rPr>
+          <w:rFonts w:ascii="Arial" w:eastAsiaTheme="minorEastAsia" w:hAnsi="Arial" w:cs="Arial"/>
+          <w:sz w:val="24"/>
+          <w:szCs w:val="24"/>
+        </w:rPr>
+        <w:t xml:space="preserve">Entre los principales  beneficios de la </w:t>
+      </w:r>
+      <w:r>
+        <w:rPr>
+          <w:rFonts w:ascii="Arial" w:eastAsiaTheme="minorEastAsia" w:hAnsi="Arial" w:cs="Arial"/>
+          <w:sz w:val="24"/>
+          <w:szCs w:val="24"/>
+        </w:rPr>
+        <w:t>reservación anticipada en grillas sobre en redes ópticas se encuentran:</w:t>
+      </w:r>
+    </w:p>
+    <w:p>
+      <w:pPr>
+        <w:pStyle w:val="Prrafodelista"/>
+        <w:spacing w:line="240" w:lineRule="auto"/>
+        <w:ind w:hanging="720"/>
+        <w:rPr>
+          <w:rFonts w:ascii="Arial" w:eastAsiaTheme="minorEastAsia" w:hAnsi="Arial" w:cs="Arial"/>
+          <w:sz w:val="24"/>
+          <w:szCs w:val="24"/>
+        </w:rPr>
+      </w:pPr>
+    </w:p>
+    <w:p>
+      <w:pPr>
+        <w:pStyle w:val="Prrafodelista"/>
+        <w:numPr>
+          <w:ilvl w:val="0"/>
+          <w:numId w:val="36"/>
+        </w:numPr>
+        <w:spacing w:line="240" w:lineRule="auto"/>
+        <w:ind w:hanging="720"/>
+        <w:jc w:val="both"/>
+        <w:rPr>
+          <w:rFonts w:ascii="Arial" w:eastAsiaTheme="minorEastAsia" w:hAnsi="Arial" w:cs="Arial"/>
+          <w:sz w:val="24"/>
+          <w:szCs w:val="24"/>
+        </w:rPr>
+      </w:pPr>
+      <w:r>
+        <w:rPr>
+          <w:rFonts w:ascii="Arial" w:eastAsiaTheme="minorEastAsia" w:hAnsi="Arial" w:cs="Arial"/>
+          <w:sz w:val="24"/>
+          <w:szCs w:val="24"/>
+        </w:rPr>
+        <w:t xml:space="preserve">Los  recursos se encuentran disponibles cuando se </w:t>
+      </w:r>
+      <w:r>
+        <w:rPr>
+          <w:rFonts w:ascii="Arial" w:eastAsiaTheme="minorEastAsia" w:hAnsi="Arial" w:cs="Arial"/>
+          <w:sz w:val="24"/>
+          <w:szCs w:val="24"/>
+        </w:rPr>
+        <w:t>requieren</w:t>
+      </w:r>
+      <w:r>
+        <w:rPr>
+          <w:rFonts w:ascii="Arial" w:eastAsiaTheme="minorEastAsia" w:hAnsi="Arial" w:cs="Arial"/>
+          <w:sz w:val="24"/>
+          <w:szCs w:val="24"/>
+        </w:rPr>
+        <w:t>.</w:t>
+      </w:r>
+      <w:r>
+        <w:rPr>
+          <w:rFonts w:ascii="Arial" w:eastAsiaTheme="minorEastAsia" w:hAnsi="Arial" w:cs="Arial"/>
+          <w:sz w:val="24"/>
+          <w:szCs w:val="24"/>
+        </w:rPr>
+        <w:t xml:space="preserve"> Lo cual aumenta la confiabilidad y la robustez de las aplicaciones de grilla.</w:t>
+      </w:r>
+    </w:p>
+    <w:p>
+      <w:pPr>
+        <w:pStyle w:val="Prrafodelista"/>
+        <w:numPr>
+          <w:ilvl w:val="0"/>
+          <w:numId w:val="36"/>
+        </w:numPr>
+        <w:spacing w:line="240" w:lineRule="auto"/>
+        <w:ind w:hanging="720"/>
+        <w:jc w:val="both"/>
+        <w:rPr>
+          <w:rFonts w:ascii="Arial" w:eastAsiaTheme="minorEastAsia" w:hAnsi="Arial" w:cs="Arial"/>
+          <w:sz w:val="24"/>
+          <w:szCs w:val="24"/>
+        </w:rPr>
+      </w:pPr>
+      <w:r>
+        <w:rPr>
+          <w:rFonts w:ascii="Arial" w:eastAsiaTheme="minorEastAsia" w:hAnsi="Arial" w:cs="Arial"/>
+          <w:sz w:val="24"/>
+          <w:szCs w:val="24"/>
+        </w:rPr>
+        <w:t xml:space="preserve">La solicitud de recursos no debe espera </w:t>
+      </w:r>
+      <w:r>
+        <w:rPr>
+          <w:rFonts w:ascii="Arial" w:eastAsiaTheme="minorEastAsia" w:hAnsi="Arial" w:cs="Arial"/>
+          <w:sz w:val="24"/>
+          <w:szCs w:val="24"/>
+        </w:rPr>
+        <w:t>tiempos</w:t>
+      </w:r>
+      <w:r>
+        <w:rPr>
+          <w:rFonts w:ascii="Arial" w:eastAsiaTheme="minorEastAsia" w:hAnsi="Arial" w:cs="Arial"/>
+          <w:sz w:val="24"/>
+          <w:szCs w:val="24"/>
+        </w:rPr>
+        <w:t xml:space="preserve"> de propagación  y de reservación  (ej. Tiempo  de establecimiento del </w:t>
+      </w:r>
+      <w:r>
+        <w:rPr>
+          <w:rFonts w:ascii="Arial" w:eastAsiaTheme="minorEastAsia" w:hAnsi="Arial" w:cs="Arial"/>
+          <w:sz w:val="24"/>
+          <w:szCs w:val="24"/>
+        </w:rPr>
+        <w:t>circuito</w:t>
+      </w:r>
+      <w:r>
+        <w:rPr>
+          <w:rFonts w:ascii="Arial" w:eastAsiaTheme="minorEastAsia" w:hAnsi="Arial" w:cs="Arial"/>
+          <w:sz w:val="24"/>
+          <w:szCs w:val="24"/>
+        </w:rPr>
+        <w:t xml:space="preserve"> óptico conmutado </w:t>
+      </w:r>
+      <w:proofErr w:type="spellStart"/>
+      <w:proofErr w:type="gramStart"/>
+      <w:r>
+        <w:rPr>
+          <w:rFonts w:ascii="Arial" w:eastAsiaTheme="minorEastAsia" w:hAnsi="Arial" w:cs="Arial"/>
+          <w:b/>
+          <w:sz w:val="24"/>
+          <w:szCs w:val="24"/>
+        </w:rPr>
+        <w:t>λ</w:t>
+      </w:r>
+      <w:r>
+        <w:rPr>
+          <w:rFonts w:ascii="Arial" w:eastAsiaTheme="minorEastAsia" w:hAnsi="Arial" w:cs="Arial"/>
+          <w:sz w:val="24"/>
+          <w:szCs w:val="24"/>
+        </w:rPr>
+        <w:t>SP</w:t>
+      </w:r>
+      <w:proofErr w:type="spellEnd"/>
+      <w:r>
+        <w:rPr>
+          <w:rFonts w:ascii="Arial" w:eastAsiaTheme="minorEastAsia" w:hAnsi="Arial" w:cs="Arial"/>
+          <w:sz w:val="24"/>
+          <w:szCs w:val="24"/>
+        </w:rPr>
+        <w:t xml:space="preserve"> )</w:t>
+      </w:r>
+      <w:proofErr w:type="gramEnd"/>
+      <w:r>
+        <w:rPr>
+          <w:rFonts w:ascii="Arial" w:eastAsiaTheme="minorEastAsia" w:hAnsi="Arial" w:cs="Arial"/>
+          <w:sz w:val="24"/>
+          <w:szCs w:val="24"/>
+        </w:rPr>
+        <w:t>.</w:t>
+      </w:r>
+    </w:p>
+    <w:p>
+      <w:pPr>
+        <w:pStyle w:val="Prrafodelista"/>
+        <w:numPr>
+          <w:ilvl w:val="0"/>
+          <w:numId w:val="36"/>
+        </w:numPr>
+        <w:spacing w:line="240" w:lineRule="auto"/>
+        <w:ind w:hanging="720"/>
+        <w:jc w:val="both"/>
+        <w:rPr>
+          <w:rFonts w:ascii="Arial" w:eastAsiaTheme="minorEastAsia" w:hAnsi="Arial" w:cs="Arial"/>
+          <w:sz w:val="24"/>
+          <w:szCs w:val="24"/>
+        </w:rPr>
+      </w:pPr>
+      <w:r>
+        <w:rPr>
+          <w:rFonts w:ascii="Arial" w:eastAsiaTheme="minorEastAsia" w:hAnsi="Arial" w:cs="Arial"/>
+          <w:sz w:val="24"/>
+          <w:szCs w:val="24"/>
+        </w:rPr>
+        <w:t>Se mejora considerablemente la estimación de la duración</w:t>
+      </w:r>
+      <w:r>
+        <w:rPr>
+          <w:rFonts w:ascii="Arial" w:eastAsiaTheme="minorEastAsia" w:hAnsi="Arial" w:cs="Arial"/>
+          <w:sz w:val="24"/>
+          <w:szCs w:val="24"/>
+        </w:rPr>
+        <w:t xml:space="preserve"> de la ejecución </w:t>
+      </w:r>
+      <w:r>
+        <w:rPr>
+          <w:rFonts w:ascii="Arial" w:eastAsiaTheme="minorEastAsia" w:hAnsi="Arial" w:cs="Arial"/>
+          <w:sz w:val="24"/>
+          <w:szCs w:val="24"/>
+        </w:rPr>
+        <w:t xml:space="preserve"> del  trabajo (</w:t>
+      </w:r>
+      <w:proofErr w:type="spellStart"/>
+      <w:r>
+        <w:rPr>
+          <w:rFonts w:ascii="Arial" w:eastAsiaTheme="minorEastAsia" w:hAnsi="Arial" w:cs="Arial"/>
+          <w:sz w:val="24"/>
+          <w:szCs w:val="24"/>
+        </w:rPr>
+        <w:t>Makespan</w:t>
+      </w:r>
+      <w:proofErr w:type="spellEnd"/>
+      <w:r>
+        <w:rPr>
+          <w:rFonts w:ascii="Arial" w:eastAsiaTheme="minorEastAsia" w:hAnsi="Arial" w:cs="Arial"/>
+          <w:sz w:val="24"/>
+          <w:szCs w:val="24"/>
+        </w:rPr>
+        <w:t xml:space="preserve">).  Lo </w:t>
+      </w:r>
+      <w:r>
+        <w:rPr>
+          <w:rFonts w:ascii="Arial" w:eastAsiaTheme="minorEastAsia" w:hAnsi="Arial" w:cs="Arial"/>
+          <w:sz w:val="24"/>
+          <w:szCs w:val="24"/>
+        </w:rPr>
+        <w:t>cual</w:t>
+      </w:r>
+      <w:r>
+        <w:rPr>
+          <w:rFonts w:ascii="Arial" w:eastAsiaTheme="minorEastAsia" w:hAnsi="Arial" w:cs="Arial"/>
+          <w:sz w:val="24"/>
+          <w:szCs w:val="24"/>
+        </w:rPr>
+        <w:t xml:space="preserve"> es idea</w:t>
+      </w:r>
+      <w:r>
+        <w:rPr>
+          <w:rFonts w:ascii="Arial" w:eastAsiaTheme="minorEastAsia" w:hAnsi="Arial" w:cs="Arial"/>
+          <w:sz w:val="24"/>
+          <w:szCs w:val="24"/>
+        </w:rPr>
+        <w:t>l</w:t>
+      </w:r>
+      <w:r>
+        <w:rPr>
+          <w:rFonts w:ascii="Arial" w:eastAsiaTheme="minorEastAsia" w:hAnsi="Arial" w:cs="Arial"/>
+          <w:sz w:val="24"/>
+          <w:szCs w:val="24"/>
+        </w:rPr>
+        <w:t xml:space="preserve"> para sistemas que posen límites de tiempo para obtener un</w:t>
+      </w:r>
+      <w:r>
+        <w:rPr>
+          <w:rFonts w:ascii="Arial" w:eastAsiaTheme="minorEastAsia" w:hAnsi="Arial" w:cs="Arial"/>
+          <w:sz w:val="24"/>
+          <w:szCs w:val="24"/>
+        </w:rPr>
+        <w:t>a</w:t>
+      </w:r>
+      <w:r>
+        <w:rPr>
+          <w:rFonts w:ascii="Arial" w:eastAsiaTheme="minorEastAsia" w:hAnsi="Arial" w:cs="Arial"/>
+          <w:sz w:val="24"/>
+          <w:szCs w:val="24"/>
+        </w:rPr>
+        <w:t xml:space="preserve"> respuesta, como los sistemas de tiempo real.</w:t>
+      </w:r>
+    </w:p>
+    <w:p>
+      <w:pPr>
+        <w:pStyle w:val="Prrafodelista"/>
+        <w:spacing w:line="240" w:lineRule="auto"/>
+        <w:ind w:left="1440"/>
+        <w:rPr>
+          <w:rFonts w:ascii="Arial" w:eastAsiaTheme="minorEastAsia" w:hAnsi="Arial" w:cs="Arial"/>
+          <w:sz w:val="24"/>
+          <w:szCs w:val="24"/>
+        </w:rPr>
+      </w:pPr>
+    </w:p>
+    <w:p>
+      <w:pPr>
+        <w:pStyle w:val="Prrafodelista"/>
+        <w:spacing w:line="240" w:lineRule="auto"/>
+        <w:ind w:left="1440"/>
+        <w:rPr>
+          <w:rFonts w:ascii="Arial" w:eastAsiaTheme="minorEastAsia" w:hAnsi="Arial" w:cs="Arial"/>
+          <w:sz w:val="24"/>
+          <w:szCs w:val="24"/>
+        </w:rPr>
+      </w:pPr>
+    </w:p>
+    <w:p>
+      <w:pPr>
+        <w:pStyle w:val="Prrafodelista"/>
+        <w:spacing w:line="240" w:lineRule="auto"/>
+        <w:ind w:left="1440"/>
+        <w:rPr>
+          <w:rFonts w:ascii="Arial" w:eastAsiaTheme="minorEastAsia" w:hAnsi="Arial" w:cs="Arial"/>
+          <w:sz w:val="24"/>
+          <w:szCs w:val="24"/>
+        </w:rPr>
+      </w:pPr>
+    </w:p>
+    <w:p>
+      <w:pPr>
+        <w:pStyle w:val="Prrafodelista"/>
+        <w:spacing w:line="240" w:lineRule="auto"/>
+        <w:ind w:left="1440"/>
+        <w:rPr>
+          <w:rFonts w:ascii="Arial" w:eastAsiaTheme="minorEastAsia" w:hAnsi="Arial" w:cs="Arial"/>
+          <w:sz w:val="24"/>
+          <w:szCs w:val="24"/>
+        </w:rPr>
+      </w:pPr>
+    </w:p>
+    <w:p>
+      <w:pPr>
+        <w:pStyle w:val="Prrafodelista"/>
+        <w:spacing w:line="240" w:lineRule="auto"/>
+        <w:ind w:left="1440"/>
+        <w:rPr>
+          <w:rFonts w:ascii="Arial" w:eastAsiaTheme="minorEastAsia" w:hAnsi="Arial" w:cs="Arial"/>
+          <w:sz w:val="24"/>
+          <w:szCs w:val="24"/>
+        </w:rPr>
+      </w:pPr>
+    </w:p>
+    <w:p>
+      <w:pPr>
+        <w:pStyle w:val="Prrafodelista"/>
+        <w:spacing w:line="240" w:lineRule="auto"/>
+        <w:ind w:left="1440"/>
+        <w:rPr>
+          <w:rFonts w:ascii="Arial" w:eastAsiaTheme="minorEastAsia" w:hAnsi="Arial" w:cs="Arial"/>
+          <w:sz w:val="24"/>
+          <w:szCs w:val="24"/>
+        </w:rPr>
+      </w:pPr>
+    </w:p>
+    <w:p>
+      <w:pPr>
+        <w:pStyle w:val="Prrafodelista"/>
+        <w:spacing w:line="240" w:lineRule="auto"/>
+        <w:ind w:left="1440"/>
+        <w:rPr>
+          <w:rFonts w:ascii="Arial" w:eastAsiaTheme="minorEastAsia" w:hAnsi="Arial" w:cs="Arial"/>
+          <w:sz w:val="24"/>
+          <w:szCs w:val="24"/>
+        </w:rPr>
+      </w:pPr>
+    </w:p>
+    <w:p>
+      <w:pPr>
+        <w:pStyle w:val="Prrafodelista"/>
+        <w:spacing w:line="240" w:lineRule="auto"/>
+        <w:ind w:left="0"/>
+        <w:rPr>
+          <w:rFonts w:ascii="Arial" w:eastAsiaTheme="minorEastAsia" w:hAnsi="Arial" w:cs="Arial"/>
+          <w:sz w:val="24"/>
+          <w:szCs w:val="24"/>
+        </w:rPr>
+      </w:pPr>
+      <w:r>
+        <w:rPr>
+          <w:rFonts w:ascii="Arial" w:eastAsiaTheme="minorEastAsia" w:hAnsi="Arial" w:cs="Arial"/>
+          <w:sz w:val="24"/>
+          <w:szCs w:val="24"/>
+        </w:rPr>
+        <w:lastRenderedPageBreak/>
+        <w:t>Desventajas y desafíos (nivel 4)</w:t>
+      </w:r>
+    </w:p>
+    <w:p>
+      <w:pPr>
+        <w:pStyle w:val="Prrafodelista"/>
+        <w:spacing w:line="240" w:lineRule="auto"/>
+        <w:ind w:left="1440"/>
+        <w:rPr>
+          <w:rFonts w:ascii="Arial" w:eastAsiaTheme="minorEastAsia" w:hAnsi="Arial" w:cs="Arial"/>
+          <w:sz w:val="24"/>
+          <w:szCs w:val="24"/>
+        </w:rPr>
+      </w:pPr>
+    </w:p>
+    <w:p>
+      <w:pPr>
+        <w:pStyle w:val="Prrafodelista"/>
+        <w:spacing w:line="240" w:lineRule="auto"/>
+        <w:ind w:left="0"/>
+        <w:jc w:val="both"/>
+        <w:rPr>
+          <w:rFonts w:ascii="Arial" w:eastAsiaTheme="minorEastAsia" w:hAnsi="Arial" w:cs="Arial"/>
+          <w:sz w:val="24"/>
+          <w:szCs w:val="24"/>
+        </w:rPr>
+      </w:pPr>
+      <w:r>
+        <w:rPr>
+          <w:rFonts w:ascii="Arial" w:eastAsiaTheme="minorEastAsia" w:hAnsi="Arial" w:cs="Arial"/>
+          <w:sz w:val="24"/>
+          <w:szCs w:val="24"/>
+        </w:rPr>
+        <w:t xml:space="preserve">Existen grandes retos de investigativos, tecnológicos y económicos  para afrontar la complejidad de la reservación de recursos en diversos dominios (redes IP, redes ópticas y grillas), heterogéneas tecnologías y múltiples propietarios, entres los cuales se destacan: </w:t>
+      </w:r>
+    </w:p>
+    <w:p>
+      <w:pPr>
+        <w:pStyle w:val="Prrafodelista"/>
+        <w:spacing w:line="240" w:lineRule="auto"/>
+        <w:ind w:left="0"/>
+        <w:jc w:val="both"/>
+        <w:rPr>
+          <w:rFonts w:ascii="Arial" w:eastAsiaTheme="minorEastAsia" w:hAnsi="Arial" w:cs="Arial"/>
+          <w:sz w:val="24"/>
+          <w:szCs w:val="24"/>
+        </w:rPr>
+      </w:pPr>
+    </w:p>
+    <w:p>
+      <w:pPr>
+        <w:pStyle w:val="Prrafodelista"/>
+        <w:numPr>
+          <w:ilvl w:val="0"/>
+          <w:numId w:val="37"/>
+        </w:numPr>
+        <w:jc w:val="both"/>
+        <w:rPr>
+          <w:rFonts w:ascii="Arial" w:eastAsiaTheme="minorEastAsia" w:hAnsi="Arial" w:cs="Arial"/>
+          <w:sz w:val="24"/>
+          <w:szCs w:val="24"/>
+        </w:rPr>
+      </w:pPr>
+      <w:r>
+        <w:rPr>
+          <w:rFonts w:ascii="Arial" w:eastAsiaTheme="minorEastAsia" w:hAnsi="Arial" w:cs="Arial"/>
+          <w:sz w:val="24"/>
+          <w:szCs w:val="24"/>
+        </w:rPr>
+        <w:t xml:space="preserve">Como afrontar las reservaciones anticipadas cuando el tiempo de inicio y/o la duración de la demanda se desconoce. Nombrados problemas de tipo </w:t>
+      </w:r>
+      <w:r>
+        <w:rPr>
+          <w:rFonts w:ascii="Arial" w:eastAsiaTheme="minorEastAsia" w:hAnsi="Arial" w:cs="Arial"/>
+          <w:sz w:val="24"/>
+          <w:szCs w:val="24"/>
+        </w:rPr>
+        <w:t>STUD</w:t>
+      </w:r>
+      <w:r>
+        <w:rPr>
+          <w:rFonts w:ascii="Arial" w:eastAsiaTheme="minorEastAsia" w:hAnsi="Arial" w:cs="Arial"/>
+          <w:sz w:val="24"/>
+          <w:szCs w:val="24"/>
+        </w:rPr>
+        <w:t xml:space="preserve">, </w:t>
+      </w:r>
+      <w:r>
+        <w:rPr>
+          <w:rFonts w:ascii="Arial" w:eastAsiaTheme="minorEastAsia" w:hAnsi="Arial" w:cs="Arial"/>
+          <w:sz w:val="24"/>
+          <w:szCs w:val="24"/>
+        </w:rPr>
+        <w:t>UTSD y UTUD</w:t>
+      </w:r>
+      <w:r>
+        <w:rPr>
+          <w:rStyle w:val="Refdenotaalpie"/>
           <w:rFonts w:ascii="AdvGulliv-R" w:hAnsi="AdvGulliv-R" w:cs="AdvGulliv-R"/>
           <w:sz w:val="16"/>
           <w:szCs w:val="16"/>
-          <w:lang w:val="en-US"/>
-        </w:rPr>
-      </w:pPr>
+        </w:rPr>
+        <w:footnoteReference w:id="15"/>
+      </w:r>
       <w:r>
         <w:rPr>
           <w:rFonts w:ascii="AdvGulliv-R" w:hAnsi="AdvGulliv-R" w:cs="AdvGulliv-R"/>
           <w:sz w:val="16"/>
           <w:szCs w:val="16"/>
-          <w:lang w:val="en-US"/>
-        </w:rPr>
-        <w:t xml:space="preserve"> Typical</w:t>
-      </w:r>
-    </w:p>
-    <w:p>
-      <w:pPr>
-        <w:autoSpaceDE w:val="0"/>
-        <w:autoSpaceDN w:val="0"/>
-        <w:adjustRightInd w:val="0"/>
-        <w:spacing w:after="0" w:line="240" w:lineRule="auto"/>
+        </w:rPr>
+        <w:t>.</w:t>
+      </w:r>
+      <w:r>
         <w:rPr>
           <w:rFonts w:ascii="AdvGulliv-R" w:hAnsi="AdvGulliv-R" w:cs="AdvGulliv-R"/>
           <w:sz w:val="16"/>
           <w:szCs w:val="16"/>
-          <w:lang w:val="en-US"/>
-        </w:rPr>
-      </w:pPr>
-      <w:proofErr w:type="gramStart"/>
+        </w:rPr>
+        <w:t xml:space="preserve"> </w:t>
+      </w:r>
       <w:r>
         <w:rPr>
           <w:rFonts w:ascii="AdvGulliv-R" w:hAnsi="AdvGulliv-R" w:cs="AdvGulliv-R"/>
           <w:sz w:val="16"/>
           <w:szCs w:val="16"/>
-          <w:lang w:val="en-US"/>
-        </w:rPr>
-        <w:t>computations</w:t>
-      </w:r>
-      <w:proofErr w:type="gramEnd"/>
+        </w:rPr>
+        <w:t xml:space="preserve"> </w:t>
+      </w:r>
+      <w:r>
+        <w:rPr>
+          <w:rFonts w:ascii="Arial" w:eastAsiaTheme="minorEastAsia" w:hAnsi="Arial" w:cs="Arial"/>
+          <w:sz w:val="24"/>
+          <w:szCs w:val="24"/>
+        </w:rPr>
+        <w:t xml:space="preserve">Aunque existen </w:t>
+      </w:r>
+      <w:proofErr w:type="spellStart"/>
+      <w:r>
+        <w:rPr>
+          <w:rFonts w:ascii="Arial" w:eastAsiaTheme="minorEastAsia" w:hAnsi="Arial" w:cs="Arial"/>
+          <w:sz w:val="24"/>
+          <w:szCs w:val="24"/>
+        </w:rPr>
+        <w:t>multiples</w:t>
+      </w:r>
+      <w:proofErr w:type="spellEnd"/>
+      <w:r>
+        <w:rPr>
+          <w:rFonts w:ascii="Arial" w:eastAsiaTheme="minorEastAsia" w:hAnsi="Arial" w:cs="Arial"/>
+          <w:sz w:val="24"/>
+          <w:szCs w:val="24"/>
+        </w:rPr>
+        <w:t xml:space="preserve"> propuestas de </w:t>
+      </w:r>
+      <w:proofErr w:type="spellStart"/>
+      <w:r>
+        <w:rPr>
+          <w:rFonts w:ascii="Arial" w:eastAsiaTheme="minorEastAsia" w:hAnsi="Arial" w:cs="Arial"/>
+          <w:sz w:val="24"/>
+          <w:szCs w:val="24"/>
+        </w:rPr>
+        <w:t>algotimos</w:t>
+      </w:r>
+      <w:proofErr w:type="spellEnd"/>
+      <w:r>
+        <w:rPr>
+          <w:rFonts w:ascii="Arial" w:eastAsiaTheme="minorEastAsia" w:hAnsi="Arial" w:cs="Arial"/>
+          <w:sz w:val="24"/>
+          <w:szCs w:val="24"/>
+        </w:rPr>
+        <w:t xml:space="preserve">  para lidiar con esta clase de problemas, la soluciones optimas resulta típicamente en </w:t>
+      </w:r>
+      <w:proofErr w:type="spellStart"/>
+      <w:r>
+        <w:rPr>
+          <w:rFonts w:ascii="Arial" w:eastAsiaTheme="minorEastAsia" w:hAnsi="Arial" w:cs="Arial"/>
+          <w:sz w:val="24"/>
+          <w:szCs w:val="24"/>
+        </w:rPr>
+        <w:t>algorimos</w:t>
+      </w:r>
+      <w:proofErr w:type="spellEnd"/>
+      <w:r>
+        <w:rPr>
+          <w:rFonts w:ascii="Arial" w:eastAsiaTheme="minorEastAsia" w:hAnsi="Arial" w:cs="Arial"/>
+          <w:sz w:val="24"/>
+          <w:szCs w:val="24"/>
+        </w:rPr>
+        <w:t xml:space="preserve"> de no </w:t>
+      </w:r>
+      <w:proofErr w:type="spellStart"/>
+      <w:r>
+        <w:rPr>
+          <w:rFonts w:ascii="Arial" w:eastAsiaTheme="minorEastAsia" w:hAnsi="Arial" w:cs="Arial"/>
+          <w:sz w:val="24"/>
+          <w:szCs w:val="24"/>
+        </w:rPr>
+        <w:t>polonomiales</w:t>
+      </w:r>
+      <w:proofErr w:type="spellEnd"/>
+      <w:r>
+        <w:rPr>
+          <w:rFonts w:ascii="Arial" w:eastAsiaTheme="minorEastAsia" w:hAnsi="Arial" w:cs="Arial"/>
+          <w:sz w:val="24"/>
+          <w:szCs w:val="24"/>
+        </w:rPr>
+        <w:t>. Lo cual los convierte en soluciones no viables  para su implementación.</w:t>
+      </w:r>
       <w:r>
         <w:rPr>
           <w:rFonts w:ascii="AdvGulliv-R" w:hAnsi="AdvGulliv-R" w:cs="AdvGulliv-R"/>
           <w:sz w:val="16"/>
           <w:szCs w:val="16"/>
+        </w:rPr>
+        <w:t xml:space="preserve"> </w:t>
+      </w:r>
+    </w:p>
+    <w:p>
+      <w:pPr>
+        <w:pStyle w:val="Prrafodelista"/>
+        <w:numPr>
+          <w:ilvl w:val="0"/>
+          <w:numId w:val="37"/>
+        </w:numPr>
+        <w:jc w:val="both"/>
+        <w:rPr>
+          <w:rFonts w:ascii="Arial" w:eastAsiaTheme="minorEastAsia" w:hAnsi="Arial" w:cs="Arial"/>
+          <w:sz w:val="24"/>
+          <w:szCs w:val="24"/>
+        </w:rPr>
+      </w:pPr>
+      <w:r>
+        <w:rPr>
+          <w:rFonts w:ascii="Arial" w:eastAsiaTheme="minorEastAsia" w:hAnsi="Arial" w:cs="Arial"/>
+          <w:sz w:val="24"/>
+          <w:szCs w:val="24"/>
+        </w:rPr>
+        <w:t xml:space="preserve">Uno de los principales  retos  es soportar la </w:t>
+      </w:r>
+      <w:proofErr w:type="spellStart"/>
+      <w:r>
+        <w:rPr>
+          <w:rFonts w:ascii="Arial" w:eastAsiaTheme="minorEastAsia" w:hAnsi="Arial" w:cs="Arial"/>
+          <w:sz w:val="24"/>
+          <w:szCs w:val="24"/>
+        </w:rPr>
+        <w:t>cohexistencia</w:t>
+      </w:r>
+      <w:proofErr w:type="spellEnd"/>
+      <w:r>
+        <w:rPr>
+          <w:rFonts w:ascii="Arial" w:eastAsiaTheme="minorEastAsia" w:hAnsi="Arial" w:cs="Arial"/>
+          <w:sz w:val="24"/>
+          <w:szCs w:val="24"/>
+        </w:rPr>
+        <w:t xml:space="preserve">  reservación anticipada y </w:t>
+      </w:r>
+      <w:proofErr w:type="spellStart"/>
+      <w:r>
+        <w:rPr>
+          <w:rFonts w:ascii="Arial" w:eastAsiaTheme="minorEastAsia" w:hAnsi="Arial" w:cs="Arial"/>
+          <w:sz w:val="24"/>
+          <w:szCs w:val="24"/>
+        </w:rPr>
+        <w:t>reservacion</w:t>
+      </w:r>
+      <w:proofErr w:type="spellEnd"/>
+      <w:r>
+        <w:rPr>
+          <w:rFonts w:ascii="Arial" w:eastAsiaTheme="minorEastAsia" w:hAnsi="Arial" w:cs="Arial"/>
+          <w:sz w:val="24"/>
+          <w:szCs w:val="24"/>
+        </w:rPr>
+        <w:t xml:space="preserve"> inmediata, </w:t>
+      </w:r>
+      <w:r>
+        <w:rPr>
+          <w:rFonts w:ascii="Arial" w:eastAsiaTheme="minorEastAsia" w:hAnsi="Arial" w:cs="Arial"/>
+          <w:sz w:val="24"/>
+          <w:szCs w:val="24"/>
+        </w:rPr>
+        <w:t>“</w:t>
+      </w:r>
+      <w:r>
+        <w:rPr>
+          <w:rFonts w:ascii="Arial" w:eastAsiaTheme="minorEastAsia" w:hAnsi="Arial" w:cs="Arial"/>
+          <w:sz w:val="24"/>
+          <w:szCs w:val="24"/>
+        </w:rPr>
+        <w:t xml:space="preserve">parea </w:t>
+      </w:r>
+      <w:proofErr w:type="spellStart"/>
+      <w:r>
+        <w:rPr>
+          <w:rFonts w:ascii="Arial" w:eastAsiaTheme="minorEastAsia" w:hAnsi="Arial" w:cs="Arial"/>
+          <w:sz w:val="24"/>
+          <w:szCs w:val="24"/>
+        </w:rPr>
+        <w:t>asi</w:t>
+      </w:r>
+      <w:proofErr w:type="spellEnd"/>
+      <w:r>
+        <w:rPr>
+          <w:rFonts w:ascii="Arial" w:eastAsiaTheme="minorEastAsia" w:hAnsi="Arial" w:cs="Arial"/>
+          <w:sz w:val="24"/>
+          <w:szCs w:val="24"/>
+        </w:rPr>
+        <w:t xml:space="preserve"> proveer factibilidad  </w:t>
+      </w:r>
+      <w:r>
+        <w:rPr>
+          <w:rFonts w:ascii="Arial" w:eastAsiaTheme="minorEastAsia" w:hAnsi="Arial" w:cs="Arial"/>
+          <w:sz w:val="24"/>
+          <w:szCs w:val="24"/>
+        </w:rPr>
+        <w:t xml:space="preserve">en la </w:t>
+      </w:r>
+      <w:proofErr w:type="spellStart"/>
+      <w:r>
+        <w:rPr>
+          <w:rFonts w:ascii="Arial" w:eastAsiaTheme="minorEastAsia" w:hAnsi="Arial" w:cs="Arial"/>
+          <w:sz w:val="24"/>
+          <w:szCs w:val="24"/>
+        </w:rPr>
+        <w:t>reservcevaciones</w:t>
+      </w:r>
+      <w:proofErr w:type="spellEnd"/>
+      <w:r>
+        <w:rPr>
+          <w:rFonts w:ascii="Arial" w:eastAsiaTheme="minorEastAsia" w:hAnsi="Arial" w:cs="Arial"/>
+          <w:sz w:val="24"/>
+          <w:szCs w:val="24"/>
+        </w:rPr>
+        <w:t xml:space="preserve">, </w:t>
+      </w:r>
+      <w:proofErr w:type="spellStart"/>
+      <w:r>
+        <w:rPr>
+          <w:rFonts w:ascii="Arial" w:eastAsiaTheme="minorEastAsia" w:hAnsi="Arial" w:cs="Arial"/>
+          <w:sz w:val="24"/>
+          <w:szCs w:val="24"/>
+        </w:rPr>
+        <w:t>parcionando</w:t>
+      </w:r>
+      <w:proofErr w:type="spellEnd"/>
+      <w:r>
+        <w:rPr>
+          <w:rFonts w:ascii="Arial" w:eastAsiaTheme="minorEastAsia" w:hAnsi="Arial" w:cs="Arial"/>
+          <w:sz w:val="24"/>
+          <w:szCs w:val="24"/>
+        </w:rPr>
+        <w:t xml:space="preserve"> los recursos de la red de transporte distinguiendo cuales que pueden ser  programados de </w:t>
+      </w:r>
+      <w:proofErr w:type="spellStart"/>
+      <w:r>
+        <w:rPr>
+          <w:rFonts w:ascii="Arial" w:eastAsiaTheme="minorEastAsia" w:hAnsi="Arial" w:cs="Arial"/>
+          <w:sz w:val="24"/>
+          <w:szCs w:val="24"/>
+        </w:rPr>
+        <w:t>lso</w:t>
+      </w:r>
+      <w:proofErr w:type="spellEnd"/>
+      <w:r>
+        <w:rPr>
+          <w:rFonts w:ascii="Arial" w:eastAsiaTheme="minorEastAsia" w:hAnsi="Arial" w:cs="Arial"/>
+          <w:sz w:val="24"/>
+          <w:szCs w:val="24"/>
+        </w:rPr>
+        <w:t xml:space="preserve"> cuales deben dejar para reservaciones de los </w:t>
+      </w:r>
+      <w:proofErr w:type="spellStart"/>
+      <w:r>
+        <w:rPr>
+          <w:rFonts w:ascii="Arial" w:eastAsiaTheme="minorEastAsia" w:hAnsi="Arial" w:cs="Arial"/>
+          <w:sz w:val="24"/>
+          <w:szCs w:val="24"/>
+        </w:rPr>
+        <w:t>usaurios</w:t>
+      </w:r>
+      <w:proofErr w:type="spellEnd"/>
+      <w:r>
+        <w:rPr>
+          <w:rFonts w:ascii="Arial" w:eastAsiaTheme="minorEastAsia" w:hAnsi="Arial" w:cs="Arial"/>
+          <w:sz w:val="24"/>
+          <w:szCs w:val="24"/>
+        </w:rPr>
+        <w:t xml:space="preserve"> que no pertenecen a la </w:t>
+      </w:r>
+      <w:proofErr w:type="spellStart"/>
+      <w:proofErr w:type="gramStart"/>
+      <w:r>
+        <w:rPr>
+          <w:rFonts w:ascii="Arial" w:eastAsiaTheme="minorEastAsia" w:hAnsi="Arial" w:cs="Arial"/>
+          <w:sz w:val="24"/>
+          <w:szCs w:val="24"/>
+        </w:rPr>
+        <w:t>grilas</w:t>
+      </w:r>
+      <w:proofErr w:type="spellEnd"/>
+      <w:r>
+        <w:rPr>
+          <w:rFonts w:ascii="Arial" w:eastAsiaTheme="minorEastAsia" w:hAnsi="Arial" w:cs="Arial"/>
+          <w:sz w:val="24"/>
+          <w:szCs w:val="24"/>
+        </w:rPr>
+        <w:t>(</w:t>
+      </w:r>
+      <w:proofErr w:type="gramEnd"/>
+      <w:r>
+        <w:rPr>
+          <w:rFonts w:ascii="Arial" w:eastAsiaTheme="minorEastAsia" w:hAnsi="Arial" w:cs="Arial"/>
+          <w:sz w:val="24"/>
+          <w:szCs w:val="24"/>
+        </w:rPr>
+        <w:t xml:space="preserve"> usuarios estándar ASON/GMPLS </w:t>
+      </w:r>
+      <w:proofErr w:type="spellStart"/>
+      <w:r>
+        <w:rPr>
+          <w:rFonts w:ascii="Arial" w:eastAsiaTheme="minorEastAsia" w:hAnsi="Arial" w:cs="Arial"/>
+          <w:sz w:val="24"/>
+          <w:szCs w:val="24"/>
+        </w:rPr>
+        <w:t>users</w:t>
+      </w:r>
+      <w:proofErr w:type="spellEnd"/>
+      <w:r>
+        <w:rPr>
+          <w:rFonts w:ascii="Arial" w:eastAsiaTheme="minorEastAsia" w:hAnsi="Arial" w:cs="Arial"/>
+          <w:sz w:val="24"/>
+          <w:szCs w:val="24"/>
+        </w:rPr>
+        <w:t>”</w:t>
+      </w:r>
+      <w:r>
+        <w:rPr>
+          <w:rStyle w:val="Refdenotaalpie"/>
+          <w:rFonts w:ascii="Arial" w:eastAsiaTheme="minorEastAsia" w:hAnsi="Arial" w:cs="Arial"/>
+          <w:sz w:val="24"/>
+          <w:szCs w:val="24"/>
+        </w:rPr>
+        <w:footnoteReference w:id="16"/>
+      </w:r>
+      <w:r>
+        <w:rPr>
+          <w:rFonts w:ascii="Arial" w:eastAsiaTheme="minorEastAsia" w:hAnsi="Arial" w:cs="Arial"/>
+          <w:sz w:val="24"/>
+          <w:szCs w:val="24"/>
+        </w:rPr>
+        <w:t xml:space="preserve">. Por lo tanto se requiere un mecanismo de calendario  para mantener  sin bloqueos. </w:t>
+      </w:r>
+    </w:p>
+    <w:p>
+      <w:pPr>
+        <w:pStyle w:val="Prrafodelista"/>
+        <w:ind w:left="1068"/>
+        <w:jc w:val="both"/>
+        <w:rPr>
+          <w:rFonts w:ascii="Arial" w:eastAsiaTheme="minorEastAsia" w:hAnsi="Arial" w:cs="Arial"/>
+          <w:sz w:val="24"/>
+          <w:szCs w:val="24"/>
+        </w:rPr>
+      </w:pPr>
+    </w:p>
+    <w:p>
+      <w:pPr>
+        <w:pStyle w:val="Prrafodelista"/>
+        <w:numPr>
+          <w:ilvl w:val="0"/>
+          <w:numId w:val="37"/>
+        </w:numPr>
+        <w:jc w:val="both"/>
+        <w:rPr>
+          <w:rFonts w:ascii="Arial" w:eastAsiaTheme="minorEastAsia" w:hAnsi="Arial" w:cs="Arial"/>
+          <w:sz w:val="24"/>
+          <w:szCs w:val="24"/>
           <w:lang w:val="en-US"/>
         </w:rPr>
-        <w:t xml:space="preserve"> on Grids result in large data transfers among</w:t>
-      </w:r>
-    </w:p>
-    <w:p>
-      <w:pPr>
-        <w:autoSpaceDE w:val="0"/>
-        <w:autoSpaceDN w:val="0"/>
-        <w:adjustRightInd w:val="0"/>
-        <w:spacing w:after="0" w:line="240" w:lineRule="auto"/>
-        <w:rPr>
-          <w:rFonts w:ascii="AdvGulliv-R" w:hAnsi="AdvGulliv-R" w:cs="AdvGulliv-R"/>
-          <w:sz w:val="16"/>
-          <w:szCs w:val="16"/>
+      </w:pPr>
+      <w:r>
+        <w:rPr>
+          <w:rFonts w:ascii="Arial" w:eastAsiaTheme="minorEastAsia" w:hAnsi="Arial" w:cs="Arial"/>
+          <w:sz w:val="24"/>
+          <w:szCs w:val="24"/>
           <w:lang w:val="en-US"/>
         </w:rPr>
-      </w:pPr>
-      <w:proofErr w:type="gramStart"/>
-      <w:r>
-        <w:rPr>
-          <w:rFonts w:ascii="AdvGulliv-R" w:hAnsi="AdvGulliv-R" w:cs="AdvGulliv-R"/>
-          <w:sz w:val="16"/>
-          <w:szCs w:val="16"/>
+        <w:t>In order to provide feasibility of advance reservations in G2MPLS, partitioning of the Transport Network resources is needed distinguishing the resources to be used for bookings from those that could be used for immediate reservations (e.g. by standard ASON/GMPLS users). As reservations are scheduled for the</w:t>
+      </w:r>
+      <w:r>
+        <w:rPr>
+          <w:rFonts w:ascii="Arial" w:eastAsiaTheme="minorEastAsia" w:hAnsi="Arial" w:cs="Arial"/>
+          <w:sz w:val="24"/>
+          <w:szCs w:val="24"/>
           <w:lang w:val="en-US"/>
         </w:rPr>
-        <w:t>the</w:t>
-      </w:r>
-      <w:proofErr w:type="gramEnd"/>
-      <w:r>
-        <w:rPr>
-          <w:rFonts w:ascii="AdvGulliv-R" w:hAnsi="AdvGulliv-R" w:cs="AdvGulliv-R"/>
-          <w:sz w:val="16"/>
-          <w:szCs w:val="16"/>
+        <w:t xml:space="preserve"> </w:t>
+      </w:r>
+      <w:r>
+        <w:rPr>
+          <w:rFonts w:ascii="Arial" w:eastAsiaTheme="minorEastAsia" w:hAnsi="Arial" w:cs="Arial"/>
+          <w:sz w:val="24"/>
+          <w:szCs w:val="24"/>
           <w:lang w:val="en-US"/>
         </w:rPr>
-        <w:t xml:space="preserve"> different sites. This would overload the network unless</w:t>
+        <w:t>future, it is required to have a calendar instance for maintenance of resource bookings.</w:t>
       </w:r>
     </w:p>
     <w:p>
       <w:pPr>
         <w:pStyle w:val="Prrafodelista"/>
         <w:spacing w:line="240" w:lineRule="auto"/>
-        <w:rPr>
-          <w:rFonts w:ascii="AdvGulliv-R" w:hAnsi="AdvGulliv-R" w:cs="AdvGulliv-R"/>
-          <w:sz w:val="16"/>
-          <w:szCs w:val="16"/>
-        </w:rPr>
-      </w:pPr>
-      <w:proofErr w:type="spellStart"/>
-      <w:proofErr w:type="gramStart"/>
-      <w:r>
-        <w:rPr>
-          <w:rFonts w:ascii="AdvGulliv-R" w:hAnsi="AdvGulliv-R" w:cs="AdvGulliv-R"/>
-          <w:sz w:val="16"/>
-          <w:szCs w:val="16"/>
-        </w:rPr>
-        <w:t>advance</w:t>
-      </w:r>
-      <w:proofErr w:type="spellEnd"/>
-      <w:proofErr w:type="gramEnd"/>
-      <w:r>
-        <w:rPr>
-          <w:rFonts w:ascii="AdvGulliv-R" w:hAnsi="AdvGulliv-R" w:cs="AdvGulliv-R"/>
-          <w:sz w:val="16"/>
-          <w:szCs w:val="16"/>
-        </w:rPr>
-        <w:t xml:space="preserve"> </w:t>
-      </w:r>
-      <w:proofErr w:type="spellStart"/>
-      <w:r>
-        <w:rPr>
-          <w:rFonts w:ascii="AdvGulliv-R" w:hAnsi="AdvGulliv-R" w:cs="AdvGulliv-R"/>
-          <w:sz w:val="16"/>
-          <w:szCs w:val="16"/>
-        </w:rPr>
-        <w:t>reservations</w:t>
-      </w:r>
-      <w:proofErr w:type="spellEnd"/>
-      <w:r>
-        <w:rPr>
-          <w:rFonts w:ascii="AdvGulliv-R" w:hAnsi="AdvGulliv-R" w:cs="AdvGulliv-R"/>
-          <w:sz w:val="16"/>
-          <w:szCs w:val="16"/>
-        </w:rPr>
-        <w:t xml:space="preserve"> are </w:t>
-      </w:r>
-      <w:proofErr w:type="spellStart"/>
-      <w:r>
-        <w:rPr>
-          <w:rFonts w:ascii="AdvGulliv-R" w:hAnsi="AdvGulliv-R" w:cs="AdvGulliv-R"/>
-          <w:sz w:val="16"/>
-          <w:szCs w:val="16"/>
-        </w:rPr>
-        <w:t>employed</w:t>
-      </w:r>
-      <w:proofErr w:type="spellEnd"/>
-      <w:r>
-        <w:rPr>
-          <w:rFonts w:ascii="AdvGulliv-R" w:hAnsi="AdvGulliv-R" w:cs="AdvGulliv-R"/>
-          <w:sz w:val="16"/>
-          <w:szCs w:val="16"/>
-        </w:rPr>
-        <w:t>.</w:t>
-      </w:r>
+        <w:ind w:left="1440"/>
+        <w:rPr>
+          <w:rFonts w:ascii="Arial" w:eastAsiaTheme="minorEastAsia" w:hAnsi="Arial" w:cs="Arial"/>
+          <w:sz w:val="24"/>
+          <w:szCs w:val="24"/>
+          <w:lang w:val="en-US"/>
+        </w:rPr>
+      </w:pPr>
     </w:p>
     <w:p>
       <w:pPr>
         <w:pStyle w:val="Prrafodelista"/>
         <w:spacing w:line="240" w:lineRule="auto"/>
-        <w:rPr>
-          <w:rFonts w:ascii="AdvGulliv-R" w:hAnsi="AdvGulliv-R" w:cs="AdvGulliv-R"/>
-          <w:sz w:val="16"/>
-          <w:szCs w:val="16"/>
+        <w:ind w:left="1440"/>
+        <w:rPr>
+          <w:rFonts w:ascii="Arial" w:eastAsiaTheme="minorEastAsia" w:hAnsi="Arial" w:cs="Arial"/>
+          <w:sz w:val="24"/>
+          <w:szCs w:val="24"/>
+          <w:lang w:val="en-US"/>
         </w:rPr>
       </w:pPr>
     </w:p>
@@ -31742,36 +32778,7 @@
           <w:rFonts w:ascii="Arial" w:eastAsiaTheme="minorEastAsia" w:hAnsi="Arial" w:cs="Arial"/>
           <w:sz w:val="24"/>
           <w:szCs w:val="24"/>
-          <w:u w:val="single"/>
-        </w:rPr>
-      </w:pPr>
-      <w:proofErr w:type="spellStart"/>
-      <w:r>
-        <w:rPr>
-          <w:rFonts w:ascii="AdvGulliv-R" w:hAnsi="AdvGulliv-R" w:cs="AdvGulliv-R"/>
-          <w:sz w:val="16"/>
-          <w:szCs w:val="16"/>
-        </w:rPr>
-        <w:t>Beneficion</w:t>
-      </w:r>
-      <w:proofErr w:type="spellEnd"/>
-      <w:r>
-        <w:rPr>
-          <w:rFonts w:ascii="AdvGulliv-R" w:hAnsi="AdvGulliv-R" w:cs="AdvGulliv-R"/>
-          <w:sz w:val="16"/>
-          <w:szCs w:val="16"/>
-        </w:rPr>
-        <w:t xml:space="preserve"> de la reservación </w:t>
-      </w:r>
-    </w:p>
-    <w:p>
-      <w:pPr>
-        <w:pStyle w:val="Prrafodelista"/>
-        <w:spacing w:line="240" w:lineRule="auto"/>
-        <w:rPr>
-          <w:rFonts w:ascii="Arial" w:eastAsiaTheme="minorEastAsia" w:hAnsi="Arial" w:cs="Arial"/>
-          <w:sz w:val="24"/>
-          <w:szCs w:val="24"/>
+          <w:lang w:val="en-US"/>
         </w:rPr>
       </w:pPr>
     </w:p>
@@ -31784,298 +32791,7 @@
           <w:rFonts w:ascii="Arial" w:eastAsiaTheme="minorEastAsia" w:hAnsi="Arial" w:cs="Arial"/>
           <w:sz w:val="24"/>
           <w:szCs w:val="24"/>
-        </w:rPr>
-      </w:pPr>
-      <w:r>
-        <w:rPr>
-          <w:rFonts w:ascii="Arial" w:eastAsiaTheme="minorEastAsia" w:hAnsi="Arial" w:cs="Arial"/>
-          <w:sz w:val="24"/>
-          <w:szCs w:val="24"/>
-        </w:rPr>
-        <w:t xml:space="preserve">La reservación de </w:t>
-      </w:r>
-      <w:r>
-        <w:rPr>
-          <w:rFonts w:ascii="Arial" w:eastAsiaTheme="minorEastAsia" w:hAnsi="Arial" w:cs="Arial"/>
-          <w:sz w:val="24"/>
-          <w:szCs w:val="24"/>
-        </w:rPr>
-        <w:t>recursos</w:t>
-      </w:r>
-      <w:r>
-        <w:rPr>
-          <w:rFonts w:ascii="Arial" w:eastAsiaTheme="minorEastAsia" w:hAnsi="Arial" w:cs="Arial"/>
-          <w:sz w:val="24"/>
-          <w:szCs w:val="24"/>
-        </w:rPr>
-        <w:t xml:space="preserve"> es una excelente forma de para proveer calidad de servi</w:t>
-      </w:r>
-      <w:r>
-        <w:rPr>
-          <w:rFonts w:ascii="Arial" w:eastAsiaTheme="minorEastAsia" w:hAnsi="Arial" w:cs="Arial"/>
-          <w:sz w:val="24"/>
-          <w:szCs w:val="24"/>
-        </w:rPr>
-        <w:t xml:space="preserve">cio entre  nodo de extremo </w:t>
-      </w:r>
-      <w:proofErr w:type="spellStart"/>
-      <w:r>
-        <w:rPr>
-          <w:rFonts w:ascii="Arial" w:eastAsiaTheme="minorEastAsia" w:hAnsi="Arial" w:cs="Arial"/>
-          <w:sz w:val="24"/>
-          <w:szCs w:val="24"/>
-        </w:rPr>
-        <w:t>extremo</w:t>
-      </w:r>
-      <w:proofErr w:type="spellEnd"/>
-      <w:r>
-        <w:rPr>
-          <w:rFonts w:ascii="Arial" w:eastAsiaTheme="minorEastAsia" w:hAnsi="Arial" w:cs="Arial"/>
-          <w:sz w:val="24"/>
-          <w:szCs w:val="24"/>
-        </w:rPr>
-        <w:t xml:space="preserve"> </w:t>
-      </w:r>
-      <w:r>
-        <w:rPr>
-          <w:rFonts w:ascii="Arial" w:eastAsiaTheme="minorEastAsia" w:hAnsi="Arial" w:cs="Arial"/>
-          <w:sz w:val="24"/>
-          <w:szCs w:val="24"/>
-        </w:rPr>
-        <w:t xml:space="preserve"> e </w:t>
-      </w:r>
-      <w:proofErr w:type="spellStart"/>
-      <w:r>
-        <w:rPr>
-          <w:rFonts w:ascii="Arial" w:eastAsiaTheme="minorEastAsia" w:hAnsi="Arial" w:cs="Arial"/>
-          <w:sz w:val="24"/>
-          <w:szCs w:val="24"/>
-        </w:rPr>
-        <w:t>idispensable</w:t>
-      </w:r>
-      <w:proofErr w:type="spellEnd"/>
-      <w:r>
-        <w:rPr>
-          <w:rFonts w:ascii="Arial" w:eastAsiaTheme="minorEastAsia" w:hAnsi="Arial" w:cs="Arial"/>
-          <w:sz w:val="24"/>
-          <w:szCs w:val="24"/>
-        </w:rPr>
-        <w:t xml:space="preserve"> para aplicaciones de tiempo real sobre una red óptica.</w:t>
-      </w:r>
-      <w:r>
-        <w:rPr>
-          <w:rFonts w:ascii="Arial" w:eastAsiaTheme="minorEastAsia" w:hAnsi="Arial" w:cs="Arial"/>
-          <w:sz w:val="24"/>
-          <w:szCs w:val="24"/>
-        </w:rPr>
-        <w:t xml:space="preserve"> </w:t>
-      </w:r>
-      <w:r>
-        <w:rPr>
-          <w:rFonts w:ascii="Arial" w:eastAsiaTheme="minorEastAsia" w:hAnsi="Arial" w:cs="Arial"/>
-          <w:sz w:val="24"/>
-          <w:szCs w:val="24"/>
-        </w:rPr>
-        <w:t>S</w:t>
-      </w:r>
-      <w:r>
-        <w:rPr>
-          <w:rFonts w:ascii="Arial" w:eastAsiaTheme="minorEastAsia" w:hAnsi="Arial" w:cs="Arial"/>
-          <w:sz w:val="24"/>
-          <w:szCs w:val="24"/>
-        </w:rPr>
-        <w:t>e debe hacer la clara distinción entre los tipo</w:t>
-      </w:r>
-      <w:r>
-        <w:rPr>
-          <w:rFonts w:ascii="Arial" w:eastAsiaTheme="minorEastAsia" w:hAnsi="Arial" w:cs="Arial"/>
-          <w:sz w:val="24"/>
-          <w:szCs w:val="24"/>
-        </w:rPr>
-        <w:t>s</w:t>
-      </w:r>
-      <w:r>
-        <w:rPr>
-          <w:rFonts w:ascii="Arial" w:eastAsiaTheme="minorEastAsia" w:hAnsi="Arial" w:cs="Arial"/>
-          <w:sz w:val="24"/>
-          <w:szCs w:val="24"/>
-        </w:rPr>
-        <w:t xml:space="preserve"> de reservación; inmedi</w:t>
-      </w:r>
-      <w:r>
-        <w:rPr>
-          <w:rFonts w:ascii="Arial" w:eastAsiaTheme="minorEastAsia" w:hAnsi="Arial" w:cs="Arial"/>
-          <w:sz w:val="24"/>
-          <w:szCs w:val="24"/>
-        </w:rPr>
-        <w:t xml:space="preserve">ata y anticipa. En la  propuesta del analizador  </w:t>
-      </w:r>
-      <w:proofErr w:type="spellStart"/>
-      <w:r>
-        <w:rPr>
-          <w:rFonts w:ascii="Arial" w:eastAsiaTheme="minorEastAsia" w:hAnsi="Arial" w:cs="Arial"/>
-          <w:sz w:val="24"/>
-          <w:szCs w:val="24"/>
-        </w:rPr>
-        <w:t>multi</w:t>
-      </w:r>
-      <w:proofErr w:type="spellEnd"/>
-      <w:r>
-        <w:rPr>
-          <w:rFonts w:ascii="Arial" w:eastAsiaTheme="minorEastAsia" w:hAnsi="Arial" w:cs="Arial"/>
-          <w:sz w:val="24"/>
-          <w:szCs w:val="24"/>
-        </w:rPr>
-        <w:t>-dominio se ha abarcado la optimización de reservación recursos de forma inmediata, en esta sección se propondrá un modelo dinámico  el cual será responsable reservar anticipadamente recur</w:t>
-      </w:r>
-      <w:r>
-        <w:rPr>
-          <w:rFonts w:ascii="Arial" w:eastAsiaTheme="minorEastAsia" w:hAnsi="Arial" w:cs="Arial"/>
-          <w:sz w:val="24"/>
-          <w:szCs w:val="24"/>
-        </w:rPr>
-        <w:t>sos de grilla. Este modelo exclusivamente se enfoca en</w:t>
-      </w:r>
-      <w:r>
-        <w:rPr>
-          <w:rFonts w:ascii="Arial" w:eastAsiaTheme="minorEastAsia" w:hAnsi="Arial" w:cs="Arial"/>
-          <w:sz w:val="24"/>
-          <w:szCs w:val="24"/>
-        </w:rPr>
-        <w:t xml:space="preserve"> reservas de tipo STSD</w:t>
-      </w:r>
-      <w:r>
-        <w:rPr>
-          <w:rStyle w:val="Refdenotaalpie"/>
-          <w:rFonts w:ascii="Arial" w:eastAsiaTheme="minorEastAsia" w:hAnsi="Arial" w:cs="Arial"/>
-          <w:sz w:val="24"/>
-          <w:szCs w:val="24"/>
-        </w:rPr>
-        <w:footnoteReference w:id="13"/>
-      </w:r>
-      <w:r>
-        <w:rPr>
-          <w:rFonts w:ascii="Arial" w:eastAsiaTheme="minorEastAsia" w:hAnsi="Arial" w:cs="Arial"/>
-          <w:sz w:val="24"/>
-          <w:szCs w:val="24"/>
-        </w:rPr>
-        <w:t>(</w:t>
-      </w:r>
-      <w:r>
-        <w:rPr>
-          <w:rFonts w:ascii="Arial" w:eastAsiaTheme="minorEastAsia" w:hAnsi="Arial" w:cs="Arial"/>
-          <w:i/>
-          <w:sz w:val="24"/>
-          <w:szCs w:val="24"/>
-        </w:rPr>
-        <w:t>a</w:t>
-      </w:r>
-      <w:r>
-        <w:rPr>
-          <w:rFonts w:ascii="Arial" w:eastAsiaTheme="minorEastAsia" w:hAnsi="Arial" w:cs="Arial"/>
-          <w:i/>
-          <w:sz w:val="24"/>
-          <w:szCs w:val="24"/>
-        </w:rPr>
-        <w:t xml:space="preserve"> </w:t>
-      </w:r>
-      <w:proofErr w:type="spellStart"/>
-      <w:r>
-        <w:rPr>
-          <w:rFonts w:ascii="Arial" w:eastAsiaTheme="minorEastAsia" w:hAnsi="Arial" w:cs="Arial"/>
-          <w:i/>
-          <w:sz w:val="24"/>
-          <w:szCs w:val="24"/>
-        </w:rPr>
-        <w:t>specified</w:t>
-      </w:r>
-      <w:proofErr w:type="spellEnd"/>
-      <w:r>
-        <w:rPr>
-          <w:rFonts w:ascii="Arial" w:eastAsiaTheme="minorEastAsia" w:hAnsi="Arial" w:cs="Arial"/>
-          <w:i/>
-          <w:sz w:val="24"/>
-          <w:szCs w:val="24"/>
-        </w:rPr>
-        <w:t xml:space="preserve"> </w:t>
-      </w:r>
-      <w:proofErr w:type="spellStart"/>
-      <w:r>
-        <w:rPr>
-          <w:rFonts w:ascii="Arial" w:eastAsiaTheme="minorEastAsia" w:hAnsi="Arial" w:cs="Arial"/>
-          <w:i/>
-          <w:sz w:val="24"/>
-          <w:szCs w:val="24"/>
-        </w:rPr>
-        <w:t>starting</w:t>
-      </w:r>
-      <w:proofErr w:type="spellEnd"/>
-      <w:r>
-        <w:rPr>
-          <w:rFonts w:ascii="Arial" w:eastAsiaTheme="minorEastAsia" w:hAnsi="Arial" w:cs="Arial"/>
-          <w:i/>
-          <w:sz w:val="24"/>
-          <w:szCs w:val="24"/>
-        </w:rPr>
-        <w:t xml:space="preserve"> time and a </w:t>
-      </w:r>
-      <w:proofErr w:type="spellStart"/>
-      <w:r>
-        <w:rPr>
-          <w:rFonts w:ascii="Arial" w:eastAsiaTheme="minorEastAsia" w:hAnsi="Arial" w:cs="Arial"/>
-          <w:i/>
-          <w:sz w:val="24"/>
-          <w:szCs w:val="24"/>
-        </w:rPr>
-        <w:t>specified</w:t>
-      </w:r>
-      <w:proofErr w:type="spellEnd"/>
-      <w:r>
-        <w:rPr>
-          <w:rFonts w:ascii="Arial" w:eastAsiaTheme="minorEastAsia" w:hAnsi="Arial" w:cs="Arial"/>
-          <w:i/>
-          <w:sz w:val="24"/>
-          <w:szCs w:val="24"/>
-        </w:rPr>
-        <w:t xml:space="preserve"> </w:t>
-      </w:r>
-      <w:proofErr w:type="spellStart"/>
-      <w:r>
-        <w:rPr>
-          <w:rFonts w:ascii="Arial" w:eastAsiaTheme="minorEastAsia" w:hAnsi="Arial" w:cs="Arial"/>
-          <w:i/>
-          <w:sz w:val="24"/>
-          <w:szCs w:val="24"/>
-        </w:rPr>
-        <w:t>duration</w:t>
-      </w:r>
-      <w:proofErr w:type="spellEnd"/>
-      <w:r>
-        <w:rPr>
-          <w:rFonts w:ascii="Arial" w:eastAsiaTheme="minorEastAsia" w:hAnsi="Arial" w:cs="Arial"/>
-          <w:sz w:val="24"/>
-          <w:szCs w:val="24"/>
-        </w:rPr>
-        <w:t>) donde el tiempo de inicio y duración es especificado</w:t>
-      </w:r>
-      <w:r>
-        <w:rPr>
-          <w:rFonts w:ascii="Arial" w:eastAsiaTheme="minorEastAsia" w:hAnsi="Arial" w:cs="Arial"/>
-          <w:sz w:val="24"/>
-          <w:szCs w:val="24"/>
-        </w:rPr>
-        <w:t xml:space="preserve">. </w:t>
-      </w:r>
-    </w:p>
-    <w:p>
-      <w:pPr>
-        <w:pStyle w:val="Prrafodelista"/>
-        <w:spacing w:line="240" w:lineRule="auto"/>
-        <w:jc w:val="both"/>
-        <w:rPr>
-          <w:rFonts w:ascii="Arial" w:eastAsiaTheme="minorEastAsia" w:hAnsi="Arial" w:cs="Arial"/>
-          <w:sz w:val="24"/>
-          <w:szCs w:val="24"/>
+          <w:lang w:val="en-US"/>
         </w:rPr>
       </w:pPr>
     </w:p>
@@ -32093,9 +32809,12 @@
       <w:r>
         <w:rPr>
           <w:rFonts w:ascii="Arial" w:eastAsiaTheme="minorEastAsia" w:hAnsi="Arial" w:cs="Arial"/>
-          <w:sz w:val="24"/>
-          <w:szCs w:val="24"/>
-        </w:rPr>
+          <w:noProof/>
+          <w:sz w:val="24"/>
+          <w:szCs w:val="24"/>
+          <w:lang w:eastAsia="es-CO"/>
+        </w:rPr>
+        <w:lastRenderedPageBreak/>
         <w:drawing>
           <wp:inline distT="0" distB="0" distL="0" distR="0">
             <wp:extent cx="2952328" cy="1872208"/>
@@ -32612,6 +33331,7 @@
     <w:p>
       <w:pPr>
         <w:pStyle w:val="Prrafodelista"/>
+        <w:ind w:left="0"/>
         <w:jc w:val="both"/>
         <w:rPr>
           <w:rFonts w:ascii="Arial" w:eastAsiaTheme="minorEastAsia" w:hAnsi="Arial" w:cs="Arial"/>
@@ -32761,14 +33481,7 @@
         <w:rPr>
           <w:rFonts w:ascii="Arial" w:eastAsiaTheme="minorEastAsia" w:hAnsi="Arial" w:cs="Arial"/>
         </w:rPr>
-        <w:t xml:space="preserve">dad de ejecutar la reservación </w:t>
-      </w:r>
-      <w:r>
-        <w:rPr>
-          <w:rFonts w:ascii="Arial" w:eastAsiaTheme="minorEastAsia" w:hAnsi="Arial" w:cs="Arial"/>
-        </w:rPr>
-        <w:lastRenderedPageBreak/>
-        <w:t xml:space="preserve">programada para </w:t>
+        <w:t xml:space="preserve">dad de ejecutar la reservación programada para </w:t>
       </w:r>
       <w:r>
         <w:rPr>
@@ -32884,7 +33597,23 @@
           <w:sz w:val="24"/>
           <w:szCs w:val="24"/>
         </w:rPr>
-        <w:t xml:space="preserve"> (Nivel 4)</w:t>
+        <w:t xml:space="preserve"> (Nivel </w:t>
+      </w:r>
+      <w:r>
+        <w:rPr>
+          <w:rFonts w:ascii="Arial" w:eastAsiaTheme="minorEastAsia" w:hAnsi="Arial" w:cs="Arial"/>
+          <w:sz w:val="24"/>
+          <w:szCs w:val="24"/>
+        </w:rPr>
+        <w:t>3</w:t>
+      </w:r>
+      <w:r>
+        <w:rPr>
+          <w:rFonts w:ascii="Arial" w:eastAsiaTheme="minorEastAsia" w:hAnsi="Arial" w:cs="Arial"/>
+          <w:sz w:val="24"/>
+          <w:szCs w:val="24"/>
+        </w:rPr>
+        <w:t>)</w:t>
       </w:r>
     </w:p>
     <w:p>
@@ -32912,16 +33641,14 @@
           <w:szCs w:val="24"/>
         </w:rPr>
       </w:pPr>
-      <w:proofErr w:type="spellStart"/>
-      <w:r>
-        <w:rPr>
-          <w:rFonts w:ascii="Arial" w:eastAsiaTheme="minorEastAsia" w:hAnsi="Arial" w:cs="Arial"/>
-          <w:sz w:val="24"/>
-          <w:szCs w:val="24"/>
-        </w:rPr>
-        <w:t>Ademas</w:t>
-      </w:r>
-      <w:proofErr w:type="spellEnd"/>
+      <w:r>
+        <w:rPr>
+          <w:rFonts w:ascii="Arial" w:eastAsiaTheme="minorEastAsia" w:hAnsi="Arial" w:cs="Arial"/>
+          <w:sz w:val="24"/>
+          <w:szCs w:val="24"/>
+        </w:rPr>
+        <w:t>Además</w:t>
+      </w:r>
       <w:r>
         <w:rPr>
           <w:rFonts w:ascii="Arial" w:eastAsiaTheme="minorEastAsia" w:hAnsi="Arial" w:cs="Arial"/>
@@ -32989,6 +33716,7 @@
       <w:r>
         <w:rPr>
           <w:rFonts w:ascii="Arial" w:eastAsiaTheme="minorEastAsia" w:hAnsi="Arial" w:cs="Arial"/>
+          <w:i/>
           <w:sz w:val="24"/>
           <w:szCs w:val="24"/>
         </w:rPr>
@@ -33067,16 +33795,77 @@
           <w:sz w:val="24"/>
           <w:szCs w:val="24"/>
         </w:rPr>
-        <w:t>Estado del camino de menor salto.</w:t>
-      </w:r>
-    </w:p>
-    <w:p>
-      <w:pPr>
-        <w:pStyle w:val="Prrafodelista"/>
-        <w:numPr>
-          <w:ilvl w:val="0"/>
-          <w:numId w:val="34"/>
-        </w:numPr>
+        <w:t>Los e</w:t>
+      </w:r>
+      <w:r>
+        <w:rPr>
+          <w:rFonts w:ascii="Arial" w:eastAsiaTheme="minorEastAsia" w:hAnsi="Arial" w:cs="Arial"/>
+          <w:sz w:val="24"/>
+          <w:szCs w:val="24"/>
+        </w:rPr>
+        <w:t>stado</w:t>
+      </w:r>
+      <w:r>
+        <w:rPr>
+          <w:rFonts w:ascii="Arial" w:eastAsiaTheme="minorEastAsia" w:hAnsi="Arial" w:cs="Arial"/>
+          <w:sz w:val="24"/>
+          <w:szCs w:val="24"/>
+        </w:rPr>
+        <w:t>s</w:t>
+      </w:r>
+      <w:r>
+        <w:rPr>
+          <w:rFonts w:ascii="Arial" w:eastAsiaTheme="minorEastAsia" w:hAnsi="Arial" w:cs="Arial"/>
+          <w:sz w:val="24"/>
+          <w:szCs w:val="24"/>
+        </w:rPr>
+        <w:t xml:space="preserve"> </w:t>
+      </w:r>
+      <w:proofErr w:type="gramStart"/>
+      <w:r>
+        <w:rPr>
+          <w:rFonts w:ascii="Arial" w:eastAsiaTheme="minorEastAsia" w:hAnsi="Arial" w:cs="Arial"/>
+          <w:sz w:val="24"/>
+          <w:szCs w:val="24"/>
+        </w:rPr>
+        <w:t>del camino</w:t>
+      </w:r>
+      <w:r>
+        <w:rPr>
+          <w:rFonts w:ascii="Arial" w:eastAsiaTheme="minorEastAsia" w:hAnsi="Arial" w:cs="Arial"/>
+          <w:sz w:val="24"/>
+          <w:szCs w:val="24"/>
+        </w:rPr>
+        <w:t>s</w:t>
+      </w:r>
+      <w:proofErr w:type="gramEnd"/>
+      <w:r>
+        <w:rPr>
+          <w:rFonts w:ascii="Arial" w:eastAsiaTheme="minorEastAsia" w:hAnsi="Arial" w:cs="Arial"/>
+          <w:sz w:val="24"/>
+          <w:szCs w:val="24"/>
+        </w:rPr>
+        <w:t xml:space="preserve"> de menor salto</w:t>
+      </w:r>
+      <w:r>
+        <w:rPr>
+          <w:rFonts w:ascii="Arial" w:eastAsiaTheme="minorEastAsia" w:hAnsi="Arial" w:cs="Arial"/>
+          <w:sz w:val="24"/>
+          <w:szCs w:val="24"/>
+        </w:rPr>
+        <w:t xml:space="preserve"> entre el cliente y el recurso computacional</w:t>
+      </w:r>
+      <w:r>
+        <w:rPr>
+          <w:rFonts w:ascii="Arial" w:eastAsiaTheme="minorEastAsia" w:hAnsi="Arial" w:cs="Arial"/>
+          <w:sz w:val="24"/>
+          <w:szCs w:val="24"/>
+        </w:rPr>
+        <w:t>.</w:t>
+      </w:r>
+    </w:p>
+    <w:p>
+      <w:pPr>
         <w:spacing w:line="240" w:lineRule="auto"/>
         <w:jc w:val="both"/>
         <w:rPr>
@@ -33085,44 +33874,6 @@
           <w:szCs w:val="24"/>
         </w:rPr>
       </w:pPr>
-      <w:proofErr w:type="spellStart"/>
-      <w:r>
-        <w:rPr>
-          <w:rFonts w:ascii="Arial" w:eastAsiaTheme="minorEastAsia" w:hAnsi="Arial" w:cs="Arial"/>
-          <w:sz w:val="24"/>
-          <w:szCs w:val="24"/>
-        </w:rPr>
-        <w:t>Bllaaaaaa,bbb</w:t>
-      </w:r>
-      <w:proofErr w:type="spellEnd"/>
-      <w:r>
-        <w:rPr>
-          <w:rFonts w:ascii="Arial" w:eastAsiaTheme="minorEastAsia" w:hAnsi="Arial" w:cs="Arial"/>
-          <w:sz w:val="24"/>
-          <w:szCs w:val="24"/>
-        </w:rPr>
-        <w:t xml:space="preserve">  </w:t>
-      </w:r>
-      <w:r>
-        <w:rPr>
-          <w:rFonts w:ascii="Arial" w:eastAsiaTheme="minorEastAsia" w:hAnsi="Arial" w:cs="Arial"/>
-          <w:sz w:val="24"/>
-          <w:szCs w:val="24"/>
-          <w:highlight w:val="yellow"/>
-        </w:rPr>
-        <w:t>adicionar mas</w:t>
-      </w:r>
-    </w:p>
-    <w:p>
-      <w:pPr>
-        <w:spacing w:line="240" w:lineRule="auto"/>
-        <w:jc w:val="both"/>
-        <w:rPr>
-          <w:rFonts w:ascii="Arial" w:eastAsiaTheme="minorEastAsia" w:hAnsi="Arial" w:cs="Arial"/>
-          <w:sz w:val="24"/>
-          <w:szCs w:val="24"/>
-        </w:rPr>
-      </w:pPr>
       <w:r>
         <w:rPr>
           <w:rFonts w:ascii="Arial" w:eastAsiaTheme="minorEastAsia" w:hAnsi="Arial" w:cs="Arial"/>
@@ -33137,35 +33888,71 @@
           <w:sz w:val="24"/>
           <w:szCs w:val="24"/>
         </w:rPr>
-        <w:t xml:space="preserve"> o</w:t>
-      </w:r>
-      <w:r>
-        <w:rPr>
-          <w:rFonts w:ascii="Arial" w:eastAsiaTheme="minorEastAsia" w:hAnsi="Arial" w:cs="Arial"/>
-          <w:sz w:val="24"/>
-          <w:szCs w:val="24"/>
-        </w:rPr>
         <w:t xml:space="preserve"> </w:t>
       </w:r>
-      <w:proofErr w:type="spellStart"/>
-      <w:proofErr w:type="gramStart"/>
-      <w:r>
-        <w:rPr>
-          <w:rFonts w:ascii="Arial" w:eastAsiaTheme="minorEastAsia" w:hAnsi="Arial" w:cs="Arial"/>
-          <w:sz w:val="24"/>
-          <w:szCs w:val="24"/>
-        </w:rPr>
-        <w:t>mas</w:t>
-      </w:r>
-      <w:proofErr w:type="spellEnd"/>
-      <w:proofErr w:type="gramEnd"/>
-      <w:r>
-        <w:rPr>
-          <w:rFonts w:ascii="Arial" w:eastAsiaTheme="minorEastAsia" w:hAnsi="Arial" w:cs="Arial"/>
-          <w:sz w:val="24"/>
-          <w:szCs w:val="24"/>
-        </w:rPr>
-        <w:t xml:space="preserve"> parámetros que incrementa la complejidad del problema que son:</w:t>
+      <w:r>
+        <w:rPr>
+          <w:rFonts w:ascii="Arial" w:eastAsiaTheme="minorEastAsia" w:hAnsi="Arial" w:cs="Arial"/>
+          <w:sz w:val="24"/>
+          <w:szCs w:val="24"/>
+        </w:rPr>
+        <w:t xml:space="preserve"> parámetros</w:t>
+      </w:r>
+      <w:r>
+        <w:rPr>
+          <w:rFonts w:ascii="Arial" w:eastAsiaTheme="minorEastAsia" w:hAnsi="Arial" w:cs="Arial"/>
+          <w:sz w:val="24"/>
+          <w:szCs w:val="24"/>
+        </w:rPr>
+        <w:t xml:space="preserve"> </w:t>
+      </w:r>
+      <w:r>
+        <w:rPr>
+          <w:rFonts w:ascii="Arial" w:eastAsiaTheme="minorEastAsia" w:hAnsi="Arial" w:cs="Arial"/>
+          <w:sz w:val="24"/>
+          <w:szCs w:val="24"/>
+        </w:rPr>
+        <w:t>adi</w:t>
+      </w:r>
+      <w:r>
+        <w:rPr>
+          <w:rFonts w:ascii="Arial" w:eastAsiaTheme="minorEastAsia" w:hAnsi="Arial" w:cs="Arial"/>
+          <w:sz w:val="24"/>
+          <w:szCs w:val="24"/>
+        </w:rPr>
+        <w:t>cio</w:t>
+      </w:r>
+      <w:r>
+        <w:rPr>
+          <w:rFonts w:ascii="Arial" w:eastAsiaTheme="minorEastAsia" w:hAnsi="Arial" w:cs="Arial"/>
+          <w:sz w:val="24"/>
+          <w:szCs w:val="24"/>
+        </w:rPr>
+        <w:t>nales</w:t>
+      </w:r>
+      <w:r>
+        <w:rPr>
+          <w:rFonts w:ascii="Arial" w:eastAsiaTheme="minorEastAsia" w:hAnsi="Arial" w:cs="Arial"/>
+          <w:sz w:val="24"/>
+          <w:szCs w:val="24"/>
+        </w:rPr>
+        <w:t xml:space="preserve"> que increme</w:t>
+      </w:r>
+      <w:r>
+        <w:rPr>
+          <w:rFonts w:ascii="Arial" w:eastAsiaTheme="minorEastAsia" w:hAnsi="Arial" w:cs="Arial"/>
+          <w:sz w:val="24"/>
+          <w:szCs w:val="24"/>
+        </w:rPr>
+        <w:t>nta la complejidad del problema</w:t>
+      </w:r>
+      <w:r>
+        <w:rPr>
+          <w:rFonts w:ascii="Arial" w:eastAsiaTheme="minorEastAsia" w:hAnsi="Arial" w:cs="Arial"/>
+          <w:sz w:val="24"/>
+          <w:szCs w:val="24"/>
+        </w:rPr>
+        <w:t>:</w:t>
       </w:r>
     </w:p>
     <w:p>
@@ -34484,6 +35271,7 @@
                 <w:rFonts w:ascii="Arial" w:hAnsi="Arial" w:cs="Arial"/>
                 <w:sz w:val="24"/>
                 <w:szCs w:val="24"/>
+                <w:lang w:val="en-US"/>
               </w:rPr>
             </w:pPr>
             <w:r>
@@ -34491,8 +35279,92 @@
                 <w:rFonts w:ascii="Arial" w:hAnsi="Arial" w:cs="Arial"/>
                 <w:sz w:val="24"/>
                 <w:szCs w:val="24"/>
+                <w:lang w:val="en-US"/>
               </w:rPr>
               <w:t>A specified starting time and a specified duration</w:t>
+            </w:r>
+          </w:p>
+        </w:tc>
+      </w:tr>
+      <w:tr>
+        <w:trPr>
+          <w:cnfStyle w:val="000000100000"/>
+        </w:trPr>
+        <w:tc>
+          <w:tcPr>
+            <w:cnfStyle w:val="001000000000"/>
+            <w:tcW w:w="2992" w:type="dxa"/>
+          </w:tcPr>
+          <w:p>
+            <w:pPr>
+              <w:jc w:val="both"/>
+              <w:rPr>
+                <w:rFonts w:ascii="Arial" w:hAnsi="Arial" w:cs="Arial"/>
+                <w:b w:val="0"/>
+                <w:bCs w:val="0"/>
+                <w:sz w:val="24"/>
+                <w:szCs w:val="24"/>
+                <w:u w:val="single"/>
+              </w:rPr>
+            </w:pPr>
+            <w:r>
+              <w:rPr>
+                <w:rFonts w:ascii="Arial" w:hAnsi="Arial" w:cs="Arial"/>
+                <w:b w:val="0"/>
+                <w:bCs w:val="0"/>
+                <w:sz w:val="24"/>
+                <w:szCs w:val="24"/>
+              </w:rPr>
+              <w:t>FLOPS</w:t>
+            </w:r>
+          </w:p>
+        </w:tc>
+        <w:tc>
+          <w:tcPr>
+            <w:tcW w:w="2993" w:type="dxa"/>
+          </w:tcPr>
+          <w:p>
+            <w:pPr>
+              <w:jc w:val="both"/>
+              <w:cnfStyle w:val="000000100000"/>
+              <w:rPr>
+                <w:rFonts w:ascii="Arial" w:hAnsi="Arial" w:cs="Arial"/>
+                <w:sz w:val="24"/>
+                <w:szCs w:val="24"/>
+              </w:rPr>
+            </w:pPr>
+            <w:r>
+              <w:rPr>
+                <w:rFonts w:ascii="Arial" w:hAnsi="Arial" w:cs="Arial"/>
+                <w:sz w:val="24"/>
+                <w:szCs w:val="24"/>
+              </w:rPr>
+              <w:t>operaciones de punto flotante por segundo</w:t>
+            </w:r>
+          </w:p>
+        </w:tc>
+        <w:tc>
+          <w:tcPr>
+            <w:tcW w:w="2993" w:type="dxa"/>
+          </w:tcPr>
+          <w:p>
+            <w:pPr>
+              <w:jc w:val="both"/>
+              <w:cnfStyle w:val="000000100000"/>
+              <w:rPr>
+                <w:rFonts w:ascii="Arial" w:hAnsi="Arial" w:cs="Arial"/>
+                <w:sz w:val="24"/>
+                <w:szCs w:val="24"/>
+                <w:lang w:val="en-US"/>
+              </w:rPr>
+            </w:pPr>
+            <w:r>
+              <w:rPr>
+                <w:rFonts w:ascii="Arial" w:hAnsi="Arial" w:cs="Arial"/>
+                <w:sz w:val="24"/>
+                <w:szCs w:val="24"/>
+              </w:rPr>
+              <w:t>floating-point operations per second</w:t>
             </w:r>
           </w:p>
         </w:tc>
@@ -35288,6 +36160,9 @@
     <w:p>
       <w:pPr>
         <w:pStyle w:val="Textonotapie"/>
+        <w:rPr>
+          <w:lang w:val="en-US"/>
+        </w:rPr>
       </w:pPr>
       <w:r>
         <w:rPr>
@@ -35296,14 +36171,23 @@
         <w:footnoteRef/>
       </w:r>
       <w:r>
+        <w:rPr>
+          <w:lang w:val="en-US"/>
+        </w:rPr>
         <w:t xml:space="preserve"> </w:t>
       </w:r>
       <w:proofErr w:type="spellStart"/>
       <w:r>
+        <w:rPr>
+          <w:lang w:val="en-US"/>
+        </w:rPr>
         <w:t>Farrel</w:t>
       </w:r>
       <w:proofErr w:type="spellEnd"/>
       <w:r>
+        <w:rPr>
+          <w:lang w:val="en-US"/>
+        </w:rPr>
         <w:t xml:space="preserve"> 176</w:t>
       </w:r>
     </w:p>
@@ -35312,6 +36196,9 @@
     <w:p>
       <w:pPr>
         <w:pStyle w:val="Textonotapie"/>
+        <w:rPr>
+          <w:lang w:val="en-US"/>
+        </w:rPr>
       </w:pPr>
       <w:r>
         <w:rPr>
@@ -35320,14 +36207,23 @@
         <w:footnoteRef/>
       </w:r>
       <w:r>
+        <w:rPr>
+          <w:lang w:val="en-US"/>
+        </w:rPr>
         <w:t xml:space="preserve"> </w:t>
       </w:r>
       <w:proofErr w:type="spellStart"/>
       <w:r>
+        <w:rPr>
+          <w:lang w:val="en-US"/>
+        </w:rPr>
         <w:t>Farrel</w:t>
       </w:r>
       <w:proofErr w:type="spellEnd"/>
       <w:r>
+        <w:rPr>
+          <w:lang w:val="en-US"/>
+        </w:rPr>
         <w:t xml:space="preserve"> 235</w:t>
       </w:r>
     </w:p>
@@ -35336,6 +36232,9 @@
     <w:p>
       <w:pPr>
         <w:pStyle w:val="Textonotapie"/>
+        <w:rPr>
+          <w:lang w:val="en-US"/>
+        </w:rPr>
       </w:pPr>
       <w:r>
         <w:rPr>
@@ -35344,14 +36243,23 @@
         <w:footnoteRef/>
       </w:r>
       <w:r>
+        <w:rPr>
+          <w:lang w:val="en-US"/>
+        </w:rPr>
         <w:t xml:space="preserve"> </w:t>
       </w:r>
       <w:proofErr w:type="spellStart"/>
       <w:r>
+        <w:rPr>
+          <w:lang w:val="en-US"/>
+        </w:rPr>
         <w:t>Farrel</w:t>
       </w:r>
       <w:proofErr w:type="spellEnd"/>
       <w:r>
+        <w:rPr>
+          <w:lang w:val="en-US"/>
+        </w:rPr>
         <w:t xml:space="preserve"> 243</w:t>
       </w:r>
     </w:p>
@@ -35364,52 +36272,59 @@
         <w:adjustRightInd w:val="0"/>
         <w:spacing w:after="0" w:line="240" w:lineRule="auto"/>
         <w:rPr>
+          <w:lang w:val="en-US"/>
+        </w:rPr>
+      </w:pPr>
+      <w:r>
+        <w:rPr>
+          <w:rStyle w:val="Refdenotaalpie"/>
+        </w:rPr>
+        <w:footnoteRef/>
+      </w:r>
+      <w:r>
+        <w:rPr>
+          <w:lang w:val="en-US"/>
+        </w:rPr>
+        <w:t xml:space="preserve"> </w:t>
+      </w:r>
+      <w:proofErr w:type="spellStart"/>
+      <w:r>
+        <w:rPr>
+          <w:lang w:val="en-US"/>
+        </w:rPr>
+        <w:t>Concepto</w:t>
+      </w:r>
+      <w:proofErr w:type="spellEnd"/>
+      <w:r>
+        <w:rPr>
+          <w:lang w:val="en-US"/>
+        </w:rPr>
+        <w:t xml:space="preserve"> </w:t>
+      </w:r>
+      <w:proofErr w:type="spellStart"/>
+      <w:r>
+        <w:rPr>
+          <w:lang w:val="en-US"/>
+        </w:rPr>
+        <w:t>definido</w:t>
+      </w:r>
+      <w:proofErr w:type="spellEnd"/>
+      <w:r>
+        <w:rPr>
+          <w:lang w:val="en-US"/>
+        </w:rPr>
+        <w:t xml:space="preserve"> en </w:t>
+      </w:r>
+      <w:r>
+        <w:rPr>
           <w:rFonts w:ascii="AdvGulliv-R" w:hAnsi="AdvGulliv-R" w:cs="AdvGulliv-R"/>
           <w:sz w:val="13"/>
           <w:szCs w:val="13"/>
           <w:lang w:val="en-US"/>
         </w:rPr>
-      </w:pPr>
-      <w:r>
-        <w:rPr>
-          <w:rStyle w:val="Refdenotaalpie"/>
-        </w:rPr>
-        <w:footnoteRef/>
-      </w:r>
-      <w:r>
-        <w:rPr>
-          <w:lang w:val="en-US"/>
-        </w:rPr>
-        <w:t xml:space="preserve"> </w:t>
+        <w:t xml:space="preserve">J. </w:t>
       </w:r>
       <w:proofErr w:type="spellStart"/>
-      <w:r>
-        <w:rPr>
-          <w:lang w:val="en-US"/>
-        </w:rPr>
-        <w:t>Concepto</w:t>
-      </w:r>
-      <w:proofErr w:type="spellEnd"/>
-      <w:r>
-        <w:rPr>
-          <w:lang w:val="en-US"/>
-        </w:rPr>
-        <w:t xml:space="preserve"> </w:t>
-      </w:r>
-      <w:proofErr w:type="spellStart"/>
-      <w:r>
-        <w:rPr>
-          <w:lang w:val="en-US"/>
-        </w:rPr>
-        <w:t>definido</w:t>
-      </w:r>
-      <w:proofErr w:type="spellEnd"/>
-      <w:r>
-        <w:rPr>
-          <w:lang w:val="en-US"/>
-        </w:rPr>
-        <w:t xml:space="preserve"> en </w:t>
-      </w:r>
       <w:r>
         <w:rPr>
           <w:rFonts w:ascii="AdvGulliv-R" w:hAnsi="AdvGulliv-R" w:cs="AdvGulliv-R"/>
@@ -35417,9 +36332,9 @@
           <w:szCs w:val="13"/>
           <w:lang w:val="en-US"/>
         </w:rPr>
-        <w:t xml:space="preserve">J. </w:t>
-      </w:r>
-      <w:proofErr w:type="spellStart"/>
+        <w:t>Zheng</w:t>
+      </w:r>
+      <w:proofErr w:type="spellEnd"/>
       <w:r>
         <w:rPr>
           <w:rFonts w:ascii="AdvGulliv-R" w:hAnsi="AdvGulliv-R" w:cs="AdvGulliv-R"/>
@@ -35427,9 +36342,9 @@
           <w:szCs w:val="13"/>
           <w:lang w:val="en-US"/>
         </w:rPr>
-        <w:t>Zheng</w:t>
-      </w:r>
-      <w:proofErr w:type="spellEnd"/>
+        <w:t xml:space="preserve">, H.T. </w:t>
+      </w:r>
+      <w:proofErr w:type="spellStart"/>
       <w:r>
         <w:rPr>
           <w:rFonts w:ascii="AdvGulliv-R" w:hAnsi="AdvGulliv-R" w:cs="AdvGulliv-R"/>
@@ -35437,9 +36352,9 @@
           <w:szCs w:val="13"/>
           <w:lang w:val="en-US"/>
         </w:rPr>
-        <w:t xml:space="preserve">, H.T. </w:t>
-      </w:r>
-      <w:proofErr w:type="spellStart"/>
+        <w:t>Mouftah</w:t>
+      </w:r>
+      <w:proofErr w:type="spellEnd"/>
       <w:r>
         <w:rPr>
           <w:rFonts w:ascii="AdvGulliv-R" w:hAnsi="AdvGulliv-R" w:cs="AdvGulliv-R"/>
@@ -35447,9 +36362,8 @@
           <w:szCs w:val="13"/>
           <w:lang w:val="en-US"/>
         </w:rPr>
-        <w:t>Mouftah</w:t>
-      </w:r>
-      <w:proofErr w:type="spellEnd"/>
+        <w:t>, Routing and wavelength assignment for</w:t>
+      </w:r>
       <w:r>
         <w:rPr>
           <w:rFonts w:ascii="AdvGulliv-R" w:hAnsi="AdvGulliv-R" w:cs="AdvGulliv-R"/>
@@ -35457,9 +36371,38 @@
           <w:szCs w:val="13"/>
           <w:lang w:val="en-US"/>
         </w:rPr>
-        <w:t>, Routing and wavelength assignment for</w:t>
-      </w:r>
-    </w:p>
+        <w:t xml:space="preserve"> </w:t>
+      </w:r>
+      <w:r>
+        <w:rPr>
+          <w:rFonts w:ascii="AdvGulliv-R" w:hAnsi="AdvGulliv-R" w:cs="AdvGulliv-R"/>
+          <w:sz w:val="13"/>
+          <w:szCs w:val="13"/>
+          <w:lang w:val="en-US"/>
+        </w:rPr>
+        <w:t>advance reservation in wavelength-routed WDM optical networks,</w:t>
+      </w:r>
+      <w:r>
+        <w:rPr>
+          <w:rFonts w:ascii="AdvGulliv-R" w:hAnsi="AdvGulliv-R" w:cs="AdvGulliv-R"/>
+          <w:sz w:val="13"/>
+          <w:szCs w:val="13"/>
+          <w:lang w:val="en-US"/>
+        </w:rPr>
+        <w:t xml:space="preserve"> </w:t>
+      </w:r>
+      <w:r>
+        <w:rPr>
+          <w:rFonts w:ascii="AdvGulliv-R" w:hAnsi="AdvGulliv-R" w:cs="AdvGulliv-R"/>
+          <w:sz w:val="13"/>
+          <w:szCs w:val="13"/>
+          <w:lang w:val="en-US"/>
+        </w:rPr>
+        <w:t>in: International Conference on Communications (ICC), 2002.</w:t>
+      </w:r>
+    </w:p>
+  </w:footnote>
+  <w:footnote w:id="14">
     <w:p>
       <w:pPr>
         <w:autoSpaceDE w:val="0"/>
@@ -35467,12 +36410,33 @@
         <w:adjustRightInd w:val="0"/>
         <w:spacing w:after="0" w:line="240" w:lineRule="auto"/>
         <w:rPr>
+          <w:lang w:val="en-US"/>
+        </w:rPr>
+      </w:pPr>
+      <w:r>
+        <w:rPr>
+          <w:rStyle w:val="Refdenotaalpie"/>
+        </w:rPr>
+        <w:footnoteRef/>
+      </w:r>
+      <w:r>
+        <w:rPr>
+          <w:lang w:val="en-US"/>
+        </w:rPr>
+        <w:t xml:space="preserve"> </w:t>
+      </w:r>
+      <w:proofErr w:type="spellStart"/>
+      <w:proofErr w:type="gramStart"/>
+      <w:r>
+        <w:rPr>
           <w:rFonts w:ascii="AdvGulliv-R" w:hAnsi="AdvGulliv-R" w:cs="AdvGulliv-R"/>
           <w:sz w:val="13"/>
           <w:szCs w:val="13"/>
           <w:lang w:val="en-US"/>
         </w:rPr>
-      </w:pPr>
+        <w:t>Pagina</w:t>
+      </w:r>
+      <w:proofErr w:type="spellEnd"/>
       <w:r>
         <w:rPr>
           <w:rFonts w:ascii="AdvGulliv-R" w:hAnsi="AdvGulliv-R" w:cs="AdvGulliv-R"/>
@@ -35480,17 +36444,8 @@
           <w:szCs w:val="13"/>
           <w:lang w:val="en-US"/>
         </w:rPr>
-        <w:t>advance reservation in wavelength-routed WDM optical networks,</w:t>
-      </w:r>
-    </w:p>
-    <w:p>
-      <w:pPr>
-        <w:pStyle w:val="Textonotapie"/>
-        <w:rPr>
-          <w:lang w:val="en-US"/>
-        </w:rPr>
-      </w:pPr>
-      <w:proofErr w:type="gramStart"/>
+        <w:t xml:space="preserve"> </w:t>
+      </w:r>
       <w:r>
         <w:rPr>
           <w:rFonts w:ascii="AdvGulliv-R" w:hAnsi="AdvGulliv-R" w:cs="AdvGulliv-R"/>
@@ -35498,9 +36453,8 @@
           <w:szCs w:val="13"/>
           <w:lang w:val="en-US"/>
         </w:rPr>
-        <w:t>in</w:t>
-      </w:r>
-      <w:proofErr w:type="gramEnd"/>
+        <w:t>2989</w:t>
+      </w:r>
       <w:r>
         <w:rPr>
           <w:rFonts w:ascii="AdvGulliv-R" w:hAnsi="AdvGulliv-R" w:cs="AdvGulliv-R"/>
@@ -35508,7 +36462,296 @@
           <w:szCs w:val="13"/>
           <w:lang w:val="en-US"/>
         </w:rPr>
-        <w:t>: International Conference on Communications (ICC), 2002.</w:t>
+        <w:t xml:space="preserve"> Contents lists available at </w:t>
+      </w:r>
+      <w:proofErr w:type="spellStart"/>
+      <w:r>
+        <w:rPr>
+          <w:rFonts w:ascii="AdvGulliv-R" w:hAnsi="AdvGulliv-R" w:cs="AdvGulliv-R"/>
+          <w:sz w:val="13"/>
+          <w:szCs w:val="13"/>
+          <w:lang w:val="en-US"/>
+        </w:rPr>
+        <w:t>ScienceDirect</w:t>
+      </w:r>
+      <w:proofErr w:type="spellEnd"/>
+      <w:r>
+        <w:rPr>
+          <w:rFonts w:ascii="AdvGulliv-R" w:hAnsi="AdvGulliv-R" w:cs="AdvGulliv-R"/>
+          <w:sz w:val="13"/>
+          <w:szCs w:val="13"/>
+          <w:lang w:val="en-US"/>
+        </w:rPr>
+        <w:t>, Computer Networks, Multi-cost job routing and scheduling in Grid networks</w:t>
+      </w:r>
+      <w:r>
+        <w:rPr>
+          <w:rFonts w:ascii="t1-gul-regular" w:hAnsi="t1-gul-regular" w:cs="t1-gul-regular"/>
+          <w:sz w:val="28"/>
+          <w:szCs w:val="28"/>
+          <w:lang w:val="en-US"/>
+        </w:rPr>
+        <w:t>.</w:t>
+      </w:r>
+      <w:proofErr w:type="gramEnd"/>
+    </w:p>
+  </w:footnote>
+  <w:footnote w:id="15">
+    <w:p>
+      <w:pPr>
+        <w:pStyle w:val="Textonotapie"/>
+        <w:rPr>
+          <w:lang w:val="en-US"/>
+        </w:rPr>
+      </w:pPr>
+      <w:r>
+        <w:rPr>
+          <w:rStyle w:val="Refdenotaalpie"/>
+        </w:rPr>
+        <w:footnoteRef/>
+      </w:r>
+      <w:r>
+        <w:rPr>
+          <w:lang w:val="en-US"/>
+        </w:rPr>
+        <w:t xml:space="preserve"> </w:t>
+      </w:r>
+      <w:proofErr w:type="gramStart"/>
+      <w:r>
+        <w:rPr>
+          <w:lang w:val="en-US"/>
+        </w:rPr>
+        <w:t>(STUD).</w:t>
+      </w:r>
+      <w:proofErr w:type="gramEnd"/>
+      <w:r>
+        <w:rPr>
+          <w:lang w:val="en-US"/>
+        </w:rPr>
+        <w:t xml:space="preserve"> </w:t>
+      </w:r>
+      <w:r>
+        <w:rPr>
+          <w:lang w:val="en-US"/>
+        </w:rPr>
+        <w:t xml:space="preserve"> </w:t>
+      </w:r>
+      <w:proofErr w:type="gramStart"/>
+      <w:r>
+        <w:rPr>
+          <w:lang w:val="en-US"/>
+        </w:rPr>
+        <w:t>An unspecified starting time and a specified duration</w:t>
+      </w:r>
+      <w:r>
+        <w:rPr>
+          <w:lang w:val="en-US"/>
+        </w:rPr>
+        <w:t xml:space="preserve"> </w:t>
+      </w:r>
+      <w:r>
+        <w:rPr>
+          <w:lang w:val="en-US"/>
+        </w:rPr>
+        <w:t>(UTSD).</w:t>
+      </w:r>
+      <w:proofErr w:type="gramEnd"/>
+      <w:r>
+        <w:rPr>
+          <w:lang w:val="en-US"/>
+        </w:rPr>
+        <w:t xml:space="preserve"> </w:t>
+      </w:r>
+      <w:r>
+        <w:rPr>
+          <w:lang w:val="en-US"/>
+        </w:rPr>
+        <w:t xml:space="preserve"> </w:t>
+      </w:r>
+      <w:proofErr w:type="gramStart"/>
+      <w:r>
+        <w:rPr>
+          <w:lang w:val="en-US"/>
+        </w:rPr>
+        <w:t>An unspecified starting time and an unspecified duration</w:t>
+      </w:r>
+      <w:r>
+        <w:rPr>
+          <w:lang w:val="en-US"/>
+        </w:rPr>
+        <w:t xml:space="preserve"> </w:t>
+      </w:r>
+      <w:r>
+        <w:rPr>
+          <w:lang w:val="en-US"/>
+        </w:rPr>
+        <w:t>(UTUD).</w:t>
+      </w:r>
+      <w:proofErr w:type="gramEnd"/>
+      <w:r>
+        <w:rPr>
+          <w:lang w:val="en-US"/>
+        </w:rPr>
+        <w:t xml:space="preserve"> </w:t>
+      </w:r>
+      <w:proofErr w:type="spellStart"/>
+      <w:proofErr w:type="gramStart"/>
+      <w:r>
+        <w:rPr>
+          <w:rFonts w:ascii="AdvGulliv-R" w:hAnsi="AdvGulliv-R" w:cs="AdvGulliv-R"/>
+          <w:sz w:val="13"/>
+          <w:szCs w:val="13"/>
+          <w:lang w:val="en-US"/>
+        </w:rPr>
+        <w:t>Pagina</w:t>
+      </w:r>
+      <w:proofErr w:type="spellEnd"/>
+      <w:r>
+        <w:rPr>
+          <w:rFonts w:ascii="AdvGulliv-R" w:hAnsi="AdvGulliv-R" w:cs="AdvGulliv-R"/>
+          <w:sz w:val="13"/>
+          <w:szCs w:val="13"/>
+          <w:lang w:val="en-US"/>
+        </w:rPr>
+        <w:t xml:space="preserve"> </w:t>
+      </w:r>
+      <w:r>
+        <w:rPr>
+          <w:rFonts w:ascii="AdvGulliv-R" w:hAnsi="AdvGulliv-R" w:cs="AdvGulliv-R"/>
+          <w:sz w:val="13"/>
+          <w:szCs w:val="13"/>
+          <w:lang w:val="en-US"/>
+        </w:rPr>
+        <w:t>2988</w:t>
+      </w:r>
+      <w:r>
+        <w:rPr>
+          <w:rFonts w:ascii="AdvGulliv-R" w:hAnsi="AdvGulliv-R" w:cs="AdvGulliv-R"/>
+          <w:sz w:val="13"/>
+          <w:szCs w:val="13"/>
+          <w:lang w:val="en-US"/>
+        </w:rPr>
+        <w:t xml:space="preserve"> Contents lists available at </w:t>
+      </w:r>
+      <w:proofErr w:type="spellStart"/>
+      <w:r>
+        <w:rPr>
+          <w:rFonts w:ascii="AdvGulliv-R" w:hAnsi="AdvGulliv-R" w:cs="AdvGulliv-R"/>
+          <w:sz w:val="13"/>
+          <w:szCs w:val="13"/>
+          <w:lang w:val="en-US"/>
+        </w:rPr>
+        <w:t>ScienceDirect</w:t>
+      </w:r>
+      <w:proofErr w:type="spellEnd"/>
+      <w:r>
+        <w:rPr>
+          <w:rFonts w:ascii="AdvGulliv-R" w:hAnsi="AdvGulliv-R" w:cs="AdvGulliv-R"/>
+          <w:sz w:val="13"/>
+          <w:szCs w:val="13"/>
+          <w:lang w:val="en-US"/>
+        </w:rPr>
+        <w:t>, Computer Networks, Multi-cost job routing and scheduling in Grid networks</w:t>
+      </w:r>
+      <w:r>
+        <w:rPr>
+          <w:rFonts w:ascii="t1-gul-regular" w:hAnsi="t1-gul-regular" w:cs="t1-gul-regular"/>
+          <w:sz w:val="28"/>
+          <w:szCs w:val="28"/>
+          <w:lang w:val="en-US"/>
+        </w:rPr>
+        <w:t>.</w:t>
+      </w:r>
+      <w:proofErr w:type="gramEnd"/>
+    </w:p>
+  </w:footnote>
+  <w:footnote w:id="16">
+    <w:p>
+      <w:pPr>
+        <w:pStyle w:val="Textonotapie"/>
+        <w:rPr>
+          <w:lang w:val="en-US"/>
+        </w:rPr>
+      </w:pPr>
+      <w:r>
+        <w:rPr>
+          <w:rStyle w:val="Refdenotaalpie"/>
+        </w:rPr>
+        <w:footnoteRef/>
+      </w:r>
+      <w:r>
+        <w:rPr>
+          <w:lang w:val="en-US"/>
+        </w:rPr>
+        <w:t xml:space="preserve"> </w:t>
+      </w:r>
+      <w:proofErr w:type="spellStart"/>
+      <w:proofErr w:type="gramStart"/>
+      <w:r>
+        <w:rPr>
+          <w:lang w:val="en-US"/>
+        </w:rPr>
+        <w:t>Requrimiento</w:t>
+      </w:r>
+      <w:proofErr w:type="spellEnd"/>
+      <w:r>
+        <w:rPr>
+          <w:lang w:val="en-US"/>
+        </w:rPr>
+        <w:t xml:space="preserve"> de G2MPLS.</w:t>
+      </w:r>
+      <w:proofErr w:type="gramEnd"/>
+      <w:r>
+        <w:rPr>
+          <w:lang w:val="en-US"/>
+        </w:rPr>
+        <w:t xml:space="preserve">  </w:t>
+      </w:r>
+      <w:proofErr w:type="spellStart"/>
+      <w:proofErr w:type="gramStart"/>
+      <w:r>
+        <w:rPr>
+          <w:lang w:val="en-US"/>
+        </w:rPr>
+        <w:t>Pag</w:t>
+      </w:r>
+      <w:proofErr w:type="spellEnd"/>
+      <w:r>
+        <w:rPr>
+          <w:lang w:val="en-US"/>
+        </w:rPr>
+        <w:t xml:space="preserve"> 5.</w:t>
+      </w:r>
+      <w:proofErr w:type="gramEnd"/>
+      <w:r>
+        <w:rPr>
+          <w:lang w:val="en-US"/>
+        </w:rPr>
+        <w:t xml:space="preserve"> Phosphorus Grid-enabled GMPLS</w:t>
+      </w:r>
+      <w:r>
+        <w:rPr>
+          <w:lang w:val="en-US"/>
+        </w:rPr>
+        <w:t xml:space="preserve"> </w:t>
+      </w:r>
+      <w:r>
+        <w:rPr>
+          <w:lang w:val="en-US"/>
+        </w:rPr>
+        <w:t>Control Plane (G2MPLS): Architectures,</w:t>
+      </w:r>
+      <w:r>
+        <w:rPr>
+          <w:lang w:val="en-US"/>
+        </w:rPr>
+        <w:t xml:space="preserve"> </w:t>
+      </w:r>
+      <w:r>
+        <w:rPr>
+          <w:lang w:val="en-US"/>
+        </w:rPr>
+        <w:t>Services and Interfaces</w:t>
       </w:r>
     </w:p>
   </w:footnote>
@@ -38152,9 +39395,9 @@
     </w:lvl>
   </w:abstractNum>
   <w:abstractNum w:abstractNumId="27">
-    <w:nsid w:val="73182AB1"/>
+    <w:nsid w:val="6F3C2ADE"/>
     <w:multiLevelType w:val="hybridMultilevel"/>
-    <w:tmpl w:val="123CCB6C"/>
+    <w:tmpl w:val="94BC8096"/>
     <w:lvl w:ilvl="0" w:tplc="240A0001">
       <w:start w:val="1"/>
       <w:numFmt w:val="bullet"/>
@@ -38265,6 +39508,232 @@
     </w:lvl>
   </w:abstractNum>
   <w:abstractNum w:abstractNumId="28">
+    <w:nsid w:val="73182AB1"/>
+    <w:multiLevelType w:val="hybridMultilevel"/>
+    <w:tmpl w:val="123CCB6C"/>
+    <w:lvl w:ilvl="0" w:tplc="240A0001">
+      <w:start w:val="1"/>
+      <w:numFmt w:val="bullet"/>
+      <w:lvlText w:val=""/>
+      <w:lvlJc w:val="left"/>
+      <w:pPr>
+        <w:ind w:left="720" w:hanging="360"/>
+      </w:pPr>
+      <w:rPr>
+        <w:rFonts w:ascii="Symbol" w:hAnsi="Symbol" w:hint="default"/>
+      </w:rPr>
+    </w:lvl>
+    <w:lvl w:ilvl="1" w:tplc="240A0003" w:tentative="1">
+      <w:start w:val="1"/>
+      <w:numFmt w:val="bullet"/>
+      <w:lvlText w:val="o"/>
+      <w:lvlJc w:val="left"/>
+      <w:pPr>
+        <w:ind w:left="1440" w:hanging="360"/>
+      </w:pPr>
+      <w:rPr>
+        <w:rFonts w:ascii="Courier New" w:hAnsi="Courier New" w:cs="Courier New" w:hint="default"/>
+      </w:rPr>
+    </w:lvl>
+    <w:lvl w:ilvl="2" w:tplc="240A0005" w:tentative="1">
+      <w:start w:val="1"/>
+      <w:numFmt w:val="bullet"/>
+      <w:lvlText w:val=""/>
+      <w:lvlJc w:val="left"/>
+      <w:pPr>
+        <w:ind w:left="2160" w:hanging="360"/>
+      </w:pPr>
+      <w:rPr>
+        <w:rFonts w:ascii="Wingdings" w:hAnsi="Wingdings" w:hint="default"/>
+      </w:rPr>
+    </w:lvl>
+    <w:lvl w:ilvl="3" w:tplc="240A0001" w:tentative="1">
+      <w:start w:val="1"/>
+      <w:numFmt w:val="bullet"/>
+      <w:lvlText w:val=""/>
+      <w:lvlJc w:val="left"/>
+      <w:pPr>
+        <w:ind w:left="2880" w:hanging="360"/>
+      </w:pPr>
+      <w:rPr>
+        <w:rFonts w:ascii="Symbol" w:hAnsi="Symbol" w:hint="default"/>
+      </w:rPr>
+    </w:lvl>
+    <w:lvl w:ilvl="4" w:tplc="240A0003" w:tentative="1">
+      <w:start w:val="1"/>
+      <w:numFmt w:val="bullet"/>
+      <w:lvlText w:val="o"/>
+      <w:lvlJc w:val="left"/>
+      <w:pPr>
+        <w:ind w:left="3600" w:hanging="360"/>
+      </w:pPr>
+      <w:rPr>
+        <w:rFonts w:ascii="Courier New" w:hAnsi="Courier New" w:cs="Courier New" w:hint="default"/>
+      </w:rPr>
+    </w:lvl>
+    <w:lvl w:ilvl="5" w:tplc="240A0005" w:tentative="1">
+      <w:start w:val="1"/>
+      <w:numFmt w:val="bullet"/>
+      <w:lvlText w:val=""/>
+      <w:lvlJc w:val="left"/>
+      <w:pPr>
+        <w:ind w:left="4320" w:hanging="360"/>
+      </w:pPr>
+      <w:rPr>
+        <w:rFonts w:ascii="Wingdings" w:hAnsi="Wingdings" w:hint="default"/>
+      </w:rPr>
+    </w:lvl>
+    <w:lvl w:ilvl="6" w:tplc="240A0001" w:tentative="1">
+      <w:start w:val="1"/>
+      <w:numFmt w:val="bullet"/>
+      <w:lvlText w:val=""/>
+      <w:lvlJc w:val="left"/>
+      <w:pPr>
+        <w:ind w:left="5040" w:hanging="360"/>
+      </w:pPr>
+      <w:rPr>
+        <w:rFonts w:ascii="Symbol" w:hAnsi="Symbol" w:hint="default"/>
+      </w:rPr>
+    </w:lvl>
+    <w:lvl w:ilvl="7" w:tplc="240A0003" w:tentative="1">
+      <w:start w:val="1"/>
+      <w:numFmt w:val="bullet"/>
+      <w:lvlText w:val="o"/>
+      <w:lvlJc w:val="left"/>
+      <w:pPr>
+        <w:ind w:left="5760" w:hanging="360"/>
+      </w:pPr>
+      <w:rPr>
+        <w:rFonts w:ascii="Courier New" w:hAnsi="Courier New" w:cs="Courier New" w:hint="default"/>
+      </w:rPr>
+    </w:lvl>
+    <w:lvl w:ilvl="8" w:tplc="240A0005" w:tentative="1">
+      <w:start w:val="1"/>
+      <w:numFmt w:val="bullet"/>
+      <w:lvlText w:val=""/>
+      <w:lvlJc w:val="left"/>
+      <w:pPr>
+        <w:ind w:left="6480" w:hanging="360"/>
+      </w:pPr>
+      <w:rPr>
+        <w:rFonts w:ascii="Wingdings" w:hAnsi="Wingdings" w:hint="default"/>
+      </w:rPr>
+    </w:lvl>
+  </w:abstractNum>
+  <w:abstractNum w:abstractNumId="29">
+    <w:nsid w:val="77BB17DD"/>
+    <w:multiLevelType w:val="hybridMultilevel"/>
+    <w:tmpl w:val="564638E8"/>
+    <w:lvl w:ilvl="0" w:tplc="240A0001">
+      <w:start w:val="1"/>
+      <w:numFmt w:val="bullet"/>
+      <w:lvlText w:val=""/>
+      <w:lvlJc w:val="left"/>
+      <w:pPr>
+        <w:ind w:left="1068" w:hanging="360"/>
+      </w:pPr>
+      <w:rPr>
+        <w:rFonts w:ascii="Symbol" w:hAnsi="Symbol" w:hint="default"/>
+      </w:rPr>
+    </w:lvl>
+    <w:lvl w:ilvl="1" w:tplc="240A0003" w:tentative="1">
+      <w:start w:val="1"/>
+      <w:numFmt w:val="bullet"/>
+      <w:lvlText w:val="o"/>
+      <w:lvlJc w:val="left"/>
+      <w:pPr>
+        <w:ind w:left="1788" w:hanging="360"/>
+      </w:pPr>
+      <w:rPr>
+        <w:rFonts w:ascii="Courier New" w:hAnsi="Courier New" w:cs="Courier New" w:hint="default"/>
+      </w:rPr>
+    </w:lvl>
+    <w:lvl w:ilvl="2" w:tplc="240A0005" w:tentative="1">
+      <w:start w:val="1"/>
+      <w:numFmt w:val="bullet"/>
+      <w:lvlText w:val=""/>
+      <w:lvlJc w:val="left"/>
+      <w:pPr>
+        <w:ind w:left="2508" w:hanging="360"/>
+      </w:pPr>
+      <w:rPr>
+        <w:rFonts w:ascii="Wingdings" w:hAnsi="Wingdings" w:hint="default"/>
+      </w:rPr>
+    </w:lvl>
+    <w:lvl w:ilvl="3" w:tplc="240A0001" w:tentative="1">
+      <w:start w:val="1"/>
+      <w:numFmt w:val="bullet"/>
+      <w:lvlText w:val=""/>
+      <w:lvlJc w:val="left"/>
+      <w:pPr>
+        <w:ind w:left="3228" w:hanging="360"/>
+      </w:pPr>
+      <w:rPr>
+        <w:rFonts w:ascii="Symbol" w:hAnsi="Symbol" w:hint="default"/>
+      </w:rPr>
+    </w:lvl>
+    <w:lvl w:ilvl="4" w:tplc="240A0003" w:tentative="1">
+      <w:start w:val="1"/>
+      <w:numFmt w:val="bullet"/>
+      <w:lvlText w:val="o"/>
+      <w:lvlJc w:val="left"/>
+      <w:pPr>
+        <w:ind w:left="3948" w:hanging="360"/>
+      </w:pPr>
+      <w:rPr>
+        <w:rFonts w:ascii="Courier New" w:hAnsi="Courier New" w:cs="Courier New" w:hint="default"/>
+      </w:rPr>
+    </w:lvl>
+    <w:lvl w:ilvl="5" w:tplc="240A0005" w:tentative="1">
+      <w:start w:val="1"/>
+      <w:numFmt w:val="bullet"/>
+      <w:lvlText w:val=""/>
+      <w:lvlJc w:val="left"/>
+      <w:pPr>
+        <w:ind w:left="4668" w:hanging="360"/>
+      </w:pPr>
+      <w:rPr>
+        <w:rFonts w:ascii="Wingdings" w:hAnsi="Wingdings" w:hint="default"/>
+      </w:rPr>
+    </w:lvl>
+    <w:lvl w:ilvl="6" w:tplc="240A0001" w:tentative="1">
+      <w:start w:val="1"/>
+      <w:numFmt w:val="bullet"/>
+      <w:lvlText w:val=""/>
+      <w:lvlJc w:val="left"/>
+      <w:pPr>
+        <w:ind w:left="5388" w:hanging="360"/>
+      </w:pPr>
+      <w:rPr>
+        <w:rFonts w:ascii="Symbol" w:hAnsi="Symbol" w:hint="default"/>
+      </w:rPr>
+    </w:lvl>
+    <w:lvl w:ilvl="7" w:tplc="240A0003" w:tentative="1">
+      <w:start w:val="1"/>
+      <w:numFmt w:val="bullet"/>
+      <w:lvlText w:val="o"/>
+      <w:lvlJc w:val="left"/>
+      <w:pPr>
+        <w:ind w:left="6108" w:hanging="360"/>
+      </w:pPr>
+      <w:rPr>
+        <w:rFonts w:ascii="Courier New" w:hAnsi="Courier New" w:cs="Courier New" w:hint="default"/>
+      </w:rPr>
+    </w:lvl>
+    <w:lvl w:ilvl="8" w:tplc="240A0005" w:tentative="1">
+      <w:start w:val="1"/>
+      <w:numFmt w:val="bullet"/>
+      <w:lvlText w:val=""/>
+      <w:lvlJc w:val="left"/>
+      <w:pPr>
+        <w:ind w:left="6828" w:hanging="360"/>
+      </w:pPr>
+      <w:rPr>
+        <w:rFonts w:ascii="Wingdings" w:hAnsi="Wingdings" w:hint="default"/>
+      </w:rPr>
+    </w:lvl>
+  </w:abstractNum>
+  <w:abstractNum w:abstractNumId="30">
     <w:nsid w:val="7AE50584"/>
     <w:multiLevelType w:val="hybridMultilevel"/>
     <w:tmpl w:val="6EFAFEA6"/>
@@ -38377,7 +39846,7 @@
       </w:rPr>
     </w:lvl>
   </w:abstractNum>
-  <w:abstractNum w:abstractNumId="29">
+  <w:abstractNum w:abstractNumId="31">
     <w:nsid w:val="7EBA7CBF"/>
     <w:multiLevelType w:val="hybridMultilevel"/>
     <w:tmpl w:val="EEE44B0A"/>
@@ -38476,7 +39945,7 @@
     <w:abstractNumId w:val="8"/>
   </w:num>
   <w:num w:numId="5">
-    <w:abstractNumId w:val="29"/>
+    <w:abstractNumId w:val="31"/>
   </w:num>
   <w:num w:numId="6">
     <w:abstractNumId w:val="1"/>
@@ -38512,7 +39981,7 @@
     <w:abstractNumId w:val="20"/>
   </w:num>
   <w:num w:numId="17">
-    <w:abstractNumId w:val="28"/>
+    <w:abstractNumId w:val="30"/>
   </w:num>
   <w:num w:numId="18">
     <w:abstractNumId w:val="3"/>
@@ -38557,7 +40026,7 @@
     <w:abstractNumId w:val="5"/>
   </w:num>
   <w:num w:numId="32">
-    <w:abstractNumId w:val="27"/>
+    <w:abstractNumId w:val="28"/>
   </w:num>
   <w:num w:numId="33">
     <w:abstractNumId w:val="17"/>
@@ -38567,6 +40036,12 @@
   </w:num>
   <w:num w:numId="35">
     <w:abstractNumId w:val="22"/>
+  </w:num>
+  <w:num w:numId="36">
+    <w:abstractNumId w:val="27"/>
+  </w:num>
+  <w:num w:numId="37">
+    <w:abstractNumId w:val="29"/>
   </w:num>
 </w:numbering>
 </file>
@@ -38833,6 +40308,7 @@
   <w:style w:type="character" w:default="1" w:styleId="Fuentedeprrafopredeter">
     <w:name w:val="Default Paragraph Font"/>
     <w:uiPriority w:val="1"/>
+    <w:semiHidden/>
     <w:unhideWhenUsed/>
   </w:style>
   <w:style w:type="table" w:default="1" w:styleId="Tablanormal">
@@ -39680,7 +41156,7 @@
 </file>
 
 <file path=customXml/itemProps1.xml><?xml version="1.0" encoding="utf-8"?>
-<ds:datastoreItem xmlns:ds="http://schemas.openxmlformats.org/officeDocument/2006/customXml" ds:itemID="{10F7657F-1C46-49B1-99F9-35A63DA014CD}">
+<ds:datastoreItem xmlns:ds="http://schemas.openxmlformats.org/officeDocument/2006/customXml" ds:itemID="{89602CF3-D54B-4E13-9C24-A67381CDF695}">
   <ds:schemaRefs>
     <ds:schemaRef ds:uri="http://schemas.openxmlformats.org/officeDocument/2006/bibliography"/>
   </ds:schemaRefs>

</xml_diff>

<commit_message>
definiciones terminadas, falta propuesta de algoritmos caracterizador y con el lsp redundante.
</commit_message>
<xml_diff>
--- a/Documento Tesis.docx
+++ b/Documento Tesis.docx
@@ -14796,12 +14796,2097 @@
     </w:p>
     <w:p>
       <w:pPr>
+        <w:jc w:val="center"/>
+        <w:rPr>
+          <w:b/>
+          <w:sz w:val="26"/>
+          <w:szCs w:val="26"/>
+        </w:rPr>
+      </w:pPr>
+      <w:r>
+        <w:rPr>
+          <w:b/>
+          <w:sz w:val="26"/>
+          <w:szCs w:val="26"/>
+        </w:rPr>
+        <w:t>MARCO TEORICO (N2)</w:t>
+      </w:r>
+    </w:p>
+    <w:p>
+      <w:pPr>
+        <w:jc w:val="center"/>
+        <w:rPr>
+          <w:rFonts w:cs="Times New Roman"/>
+          <w:b/>
+        </w:rPr>
+      </w:pPr>
+      <w:r>
+        <w:rPr>
+          <w:b/>
+          <w:sz w:val="26"/>
+          <w:szCs w:val="26"/>
+        </w:rPr>
+        <w:t>TAXONOMIA DE ALGORITMOS DE AGENDAMIENTO EN GRILLAS (N3)</w:t>
+      </w:r>
+    </w:p>
+    <w:p>
+      <w:pPr>
+        <w:jc w:val="both"/>
+        <w:rPr>
+          <w:rFonts w:cs="Times New Roman"/>
+        </w:rPr>
+      </w:pPr>
+      <w:r>
+        <w:rPr>
+          <w:rFonts w:cs="Times New Roman"/>
+        </w:rPr>
+        <w:t xml:space="preserve">La taxonomía de los algoritmos de agendamiento en las grillas se </w:t>
+      </w:r>
+      <w:r>
+        <w:rPr>
+          <w:rFonts w:cs="Times New Roman"/>
+        </w:rPr>
+        <w:t>realiza</w:t>
+      </w:r>
+      <w:r>
+        <w:rPr>
+          <w:rFonts w:cs="Times New Roman"/>
+        </w:rPr>
+        <w:t xml:space="preserve"> </w:t>
+      </w:r>
+      <w:r>
+        <w:rPr>
+          <w:rFonts w:cs="Times New Roman"/>
+        </w:rPr>
+        <w:t>tomando como punto de referencia la característica hacia la cual el algoritmos en particular se enfoca. De esta forma teniendo diversos algoritmos centrados en una gran diversidad de focos. Dicha diversidad nace entre otos factores por la gran heterogeneidad en la composición de las grillas. En la siguiente figura se ve los puntos de referencia en los cuales se centras los distintos algoritmos y más adelante se explica sucintamente como es su funcionamiento.</w:t>
+      </w:r>
+    </w:p>
+    <w:p>
+      <w:pPr>
+        <w:rPr>
+          <w:rFonts w:cs="Times New Roman"/>
+          <w:b/>
+        </w:rPr>
+      </w:pPr>
+      <w:r>
+        <w:rPr>
+          <w:noProof/>
+        </w:rPr>
+        <w:pict>
+          <v:shapetype id="_x0000_t202" coordsize="21600,21600" o:spt="202" path="m,l,21600r21600,l21600,xe">
+            <v:stroke joinstyle="miter"/>
+            <v:path gradientshapeok="t" o:connecttype="rect"/>
+          </v:shapetype>
+          <v:shape id="_x0000_s1026" type="#_x0000_t202" style="position:absolute;margin-left:-.05pt;margin-top:490.4pt;width:425pt;height:21pt;z-index:251660288" stroked="f">
+            <v:textbox style="mso-next-textbox:#_x0000_s1026;mso-fit-shape-to-text:t" inset="0,0,0,0">
+              <w:txbxContent>
+                <w:p>
+                  <w:pPr>
+                    <w:pStyle w:val="Epgrafe"/>
+                    <w:rPr>
+                      <w:rFonts w:cs="Times New Roman"/>
+                      <w:noProof/>
+                      <w:color w:val="auto"/>
+                    </w:rPr>
+                  </w:pPr>
+                  <w:r>
+                    <w:rPr>
+                      <w:color w:val="auto"/>
+                    </w:rPr>
+                    <w:t xml:space="preserve">Fig. </w:t>
+                  </w:r>
+                  <w:r>
+                    <w:rPr>
+                      <w:color w:val="auto"/>
+                    </w:rPr>
+                    <w:fldChar w:fldCharType="begin"/>
+                  </w:r>
+                  <w:r>
+                    <w:rPr>
+                      <w:color w:val="auto"/>
+                    </w:rPr>
+                    <w:instrText xml:space="preserve"> SEQ Fig. \* ARABIC </w:instrText>
+                  </w:r>
+                  <w:r>
+                    <w:rPr>
+                      <w:color w:val="auto"/>
+                    </w:rPr>
+                    <w:fldChar w:fldCharType="separate"/>
+                  </w:r>
+                  <w:r>
+                    <w:rPr>
+                      <w:noProof/>
+                      <w:color w:val="auto"/>
+                    </w:rPr>
+                    <w:t>1</w:t>
+                  </w:r>
+                  <w:r>
+                    <w:rPr>
+                      <w:color w:val="auto"/>
+                    </w:rPr>
+                    <w:fldChar w:fldCharType="end"/>
+                  </w:r>
+                  <w:r>
+                    <w:rPr>
+                      <w:color w:val="auto"/>
+                    </w:rPr>
+                    <w:t xml:space="preserve"> Taxonomía de Algoritmos </w:t>
+                  </w:r>
+                  <w:r>
+                    <w:rPr>
+                      <w:noProof/>
+                      <w:color w:val="auto"/>
+                    </w:rPr>
+                    <w:t xml:space="preserve"> de Agendamiento de Tareas en la grilla.</w:t>
+                  </w:r>
+                </w:p>
+              </w:txbxContent>
+            </v:textbox>
+            <w10:wrap type="square"/>
+          </v:shape>
+        </w:pict>
+      </w:r>
+      <w:r>
+        <w:rPr>
+          <w:rFonts w:cs="Times New Roman"/>
+          <w:b/>
+          <w:noProof/>
+          <w:lang w:eastAsia="es-CO"/>
+        </w:rPr>
+        <w:drawing>
+          <wp:anchor distT="0" distB="0" distL="114300" distR="114300" simplePos="0" relativeHeight="251661312" behindDoc="1" locked="0" layoutInCell="1" allowOverlap="1">
+            <wp:simplePos x="0" y="0"/>
+            <wp:positionH relativeFrom="column">
+              <wp:posOffset>21565</wp:posOffset>
+            </wp:positionH>
+            <wp:positionV relativeFrom="paragraph">
+              <wp:posOffset>-2007</wp:posOffset>
+            </wp:positionV>
+            <wp:extent cx="5394198" cy="6056986"/>
+            <wp:effectExtent l="19050" t="0" r="0" b="0"/>
+            <wp:wrapNone/>
+            <wp:docPr id="1" name="Imagen 1"/>
+            <wp:cNvGraphicFramePr>
+              <a:graphicFrameLocks xmlns:a="http://schemas.openxmlformats.org/drawingml/2006/main" noChangeAspect="1"/>
+            </wp:cNvGraphicFramePr>
+            <a:graphic xmlns:a="http://schemas.openxmlformats.org/drawingml/2006/main">
+              <a:graphicData uri="http://schemas.openxmlformats.org/drawingml/2006/picture">
+                <pic:pic xmlns:pic="http://schemas.openxmlformats.org/drawingml/2006/picture">
+                  <pic:nvPicPr>
+                    <pic:cNvPr id="0" name="Picture 1"/>
+                    <pic:cNvPicPr>
+                      <a:picLocks noChangeAspect="1" noChangeArrowheads="1"/>
+                    </pic:cNvPicPr>
+                  </pic:nvPicPr>
+                  <pic:blipFill rotWithShape="1">
+                    <a:blip r:embed="rId11" cstate="print">
+                      <a:extLst>
+                        <a:ext uri="{28A0092B-C50C-407E-A947-70E740481C1C}">
+                          <a14:useLocalDpi xmlns="" xmlns:wpc="http://schemas.microsoft.com/office/word/2010/wordprocessingCanvas" xmlns:mo="http://schemas.microsoft.com/office/mac/office/2008/main" xmlns:mc="http://schemas.openxmlformats.org/markup-compatibility/2006" xmlns:mv="urn:schemas-microsoft-com:mac:vml" xmlns:o="urn:schemas-microsoft-com:office:office" xmlns:v="urn:schemas-microsoft-com:vml" xmlns:wp14="http://schemas.microsoft.com/office/word/2010/wordprocessingDrawing" xmlns:w10="urn:schemas-microsoft-com:office:word" xmlns:w="http://schemas.openxmlformats.org/wordprocessingml/2006/main" xmlns:w14="http://schemas.microsoft.com/office/word/2010/wordml" xmlns:wpg="http://schemas.microsoft.com/office/word/2010/wordprocessingGroup" xmlns:wpi="http://schemas.microsoft.com/office/word/2010/wordprocessingInk" xmlns:wps="http://schemas.microsoft.com/office/word/2010/wordprocessingShape" xmlns:a14="http://schemas.microsoft.com/office/drawing/2010/main" val="0"/>
+                        </a:ext>
+                      </a:extLst>
+                    </a:blip>
+                    <a:srcRect b="6715"/>
+                    <a:stretch/>
+                  </pic:blipFill>
+                  <pic:spPr bwMode="auto">
+                    <a:xfrm>
+                      <a:off x="0" y="0"/>
+                      <a:ext cx="5394198" cy="6056986"/>
+                    </a:xfrm>
+                    <a:prstGeom prst="rect">
+                      <a:avLst/>
+                    </a:prstGeom>
+                    <a:noFill/>
+                    <a:ln>
+                      <a:noFill/>
+                    </a:ln>
+                    <a:extLst>
+                      <a:ext uri="{53640926-AAD7-44d8-BBD7-CCE9431645EC}">
+                        <a14:shadowObscured xmlns="" xmlns:wpc="http://schemas.microsoft.com/office/word/2010/wordprocessingCanvas" xmlns:mo="http://schemas.microsoft.com/office/mac/office/2008/main" xmlns:mc="http://schemas.openxmlformats.org/markup-compatibility/2006" xmlns:mv="urn:schemas-microsoft-com:mac:vml" xmlns:o="urn:schemas-microsoft-com:office:office" xmlns:v="urn:schemas-microsoft-com:vml" xmlns:wp14="http://schemas.microsoft.com/office/word/2010/wordprocessingDrawing" xmlns:w10="urn:schemas-microsoft-com:office:word" xmlns:w="http://schemas.openxmlformats.org/wordprocessingml/2006/main" xmlns:w14="http://schemas.microsoft.com/office/word/2010/wordml" xmlns:wpg="http://schemas.microsoft.com/office/word/2010/wordprocessingGroup" xmlns:wpi="http://schemas.microsoft.com/office/word/2010/wordprocessingInk" xmlns:wps="http://schemas.microsoft.com/office/word/2010/wordprocessingShape" xmlns:a14="http://schemas.microsoft.com/office/drawing/2010/main"/>
+                      </a:ext>
+                    </a:extLst>
+                  </pic:spPr>
+                </pic:pic>
+              </a:graphicData>
+            </a:graphic>
+          </wp:anchor>
+        </w:drawing>
+      </w:r>
+    </w:p>
+    <w:p>
+      <w:pPr>
+        <w:rPr>
+          <w:rFonts w:cs="Times New Roman"/>
+          <w:b/>
+        </w:rPr>
+      </w:pPr>
+    </w:p>
+    <w:p>
+      <w:pPr>
+        <w:rPr>
+          <w:rFonts w:cs="Times New Roman"/>
+          <w:b/>
+        </w:rPr>
+      </w:pPr>
+    </w:p>
+    <w:p>
+      <w:pPr>
+        <w:rPr>
+          <w:rFonts w:cs="Times New Roman"/>
+          <w:b/>
+        </w:rPr>
+      </w:pPr>
+    </w:p>
+    <w:p>
+      <w:pPr>
+        <w:rPr>
+          <w:rFonts w:cs="Times New Roman"/>
+          <w:b/>
+        </w:rPr>
+      </w:pPr>
+    </w:p>
+    <w:p>
+      <w:pPr>
+        <w:rPr>
+          <w:rFonts w:cs="Times New Roman"/>
+          <w:b/>
+        </w:rPr>
+      </w:pPr>
+    </w:p>
+    <w:p>
+      <w:pPr>
+        <w:rPr>
+          <w:rFonts w:cs="Times New Roman"/>
+          <w:b/>
+        </w:rPr>
+      </w:pPr>
+    </w:p>
+    <w:p>
+      <w:pPr>
+        <w:rPr>
+          <w:rFonts w:cs="Times New Roman"/>
+          <w:b/>
+        </w:rPr>
+      </w:pPr>
+    </w:p>
+    <w:p>
+      <w:pPr>
+        <w:rPr>
+          <w:rFonts w:cs="Times New Roman"/>
+          <w:b/>
+        </w:rPr>
+      </w:pPr>
+    </w:p>
+    <w:p>
+      <w:pPr>
+        <w:rPr>
+          <w:rFonts w:cs="Times New Roman"/>
+          <w:b/>
+        </w:rPr>
+      </w:pPr>
+    </w:p>
+    <w:p>
+      <w:pPr>
+        <w:rPr>
+          <w:rFonts w:cs="Times New Roman"/>
+          <w:b/>
+        </w:rPr>
+      </w:pPr>
+    </w:p>
+    <w:p>
+      <w:pPr>
+        <w:rPr>
+          <w:rFonts w:cs="Times New Roman"/>
+          <w:b/>
+        </w:rPr>
+      </w:pPr>
+    </w:p>
+    <w:p>
+      <w:pPr>
+        <w:rPr>
+          <w:rFonts w:cs="Times New Roman"/>
+          <w:b/>
+        </w:rPr>
+      </w:pPr>
+    </w:p>
+    <w:p>
+      <w:pPr>
+        <w:rPr>
+          <w:rFonts w:cs="Times New Roman"/>
+          <w:b/>
+        </w:rPr>
+      </w:pPr>
+    </w:p>
+    <w:p>
+      <w:pPr>
+        <w:rPr>
+          <w:rFonts w:cs="Times New Roman"/>
+          <w:b/>
+        </w:rPr>
+      </w:pPr>
+    </w:p>
+    <w:p>
+      <w:pPr>
+        <w:rPr>
+          <w:rFonts w:cs="Times New Roman"/>
+          <w:b/>
+        </w:rPr>
+      </w:pPr>
+    </w:p>
+    <w:p>
+      <w:pPr>
+        <w:rPr>
+          <w:rFonts w:cs="Times New Roman"/>
+          <w:b/>
+        </w:rPr>
+      </w:pPr>
+    </w:p>
+    <w:p>
+      <w:pPr>
+        <w:rPr>
+          <w:rFonts w:cs="Times New Roman"/>
+          <w:b/>
+        </w:rPr>
+      </w:pPr>
+    </w:p>
+    <w:p>
+      <w:pPr>
+        <w:rPr>
+          <w:rFonts w:cs="Times New Roman"/>
+          <w:b/>
+        </w:rPr>
+        <w:sectPr>
+          <w:pgSz w:w="12240" w:h="15840"/>
+          <w:pgMar w:top="1418" w:right="1701" w:bottom="1418" w:left="1701" w:header="709" w:footer="709" w:gutter="0"/>
+          <w:cols w:space="708"/>
+          <w:docGrid w:linePitch="360"/>
+        </w:sectPr>
+      </w:pPr>
+    </w:p>
+    <w:p>
+      <w:pPr>
+        <w:spacing w:after="0" w:line="240" w:lineRule="auto"/>
+        <w:jc w:val="both"/>
+        <w:rPr>
+          <w:rFonts w:cs="Times New Roman"/>
+          <w:b/>
+        </w:rPr>
+      </w:pPr>
+      <w:r>
+        <w:rPr>
+          <w:rFonts w:cs="Times New Roman"/>
+          <w:b/>
+        </w:rPr>
+        <w:lastRenderedPageBreak/>
+        <w:t>Funciones objetivo:</w:t>
+      </w:r>
+    </w:p>
+    <w:p>
+      <w:pPr>
+        <w:spacing w:after="0" w:line="240" w:lineRule="auto"/>
+        <w:jc w:val="both"/>
+        <w:rPr>
+          <w:rFonts w:cs="Times New Roman"/>
+        </w:rPr>
+      </w:pPr>
+      <w:r>
+        <w:rPr>
+          <w:rFonts w:cs="Times New Roman"/>
+        </w:rPr>
+        <w:t>En las grillas computacionales se pueden ver en dos grandes partes, en los consumidores de recursos y los proveedores de recursos. Los últimos centran su atención en como los recursos son utilizados y que rédito reciben y los primeros en cómo sus aplicativos se desempeñan. Las motivaciones de ambos para unirse a la grilla se representan por medio de funciones objetivo, siendo clasificadas así: centrados en la aplicación o centradas en los recursos.</w:t>
+      </w:r>
+    </w:p>
+    <w:p>
+      <w:pPr>
+        <w:spacing w:after="0" w:line="240" w:lineRule="auto"/>
+        <w:jc w:val="both"/>
+      </w:pPr>
+      <w:r>
+        <w:t>Los algoritmos de agentamiento que adoptan función objetivo centrados en la aplicación, tienen como propósito optimizar el funcionamiento de cada trabajo.  (Makespan) o tiempo de propagación, es el tiempo gastado desde el inicio de la primera tarea del trabajo a él final de la última tarea del trabajo, el cual (makespan) es usado frecuentemente como una función objetivo en muchos algoritmos de agentamiento.</w:t>
+      </w:r>
+    </w:p>
+    <w:p>
+      <w:pPr>
+        <w:spacing w:after="0" w:line="240" w:lineRule="auto"/>
+        <w:jc w:val="both"/>
+        <w:rPr>
+          <w:lang w:val="es-ES"/>
+        </w:rPr>
+      </w:pPr>
+      <w:r>
+        <w:t xml:space="preserve">En el mercado de productos básicos es visto como una grilla,  pudiéndose allí unir oferentes con sus productos y consumidores esperando utilidad y rendimiento. En base a lo anterior modelos económicos han sido llevados al mundo de las grillas. </w:t>
+      </w:r>
+      <w:r>
+        <w:rPr>
+          <w:lang w:val="es-ES"/>
+        </w:rPr>
+        <w:t>Las dificultades en la optimización de estos</w:t>
+      </w:r>
+      <w:r>
+        <w:rPr>
+          <w:lang w:val="es-ES"/>
+        </w:rPr>
+        <w:br/>
+        <w:t>dos parámetros en un algoritmo se deben al hecho de que las unidades de medida del coste económico</w:t>
+      </w:r>
+      <w:r>
+        <w:rPr>
+          <w:lang w:val="es-ES"/>
+        </w:rPr>
+        <w:br/>
+        <w:t>y el costo de tiempo son diferentes y porque estos dos objetivos suelen tener conflictos. Por ejemplo,</w:t>
+      </w:r>
+      <w:r>
+        <w:rPr>
+          <w:lang w:val="es-ES"/>
+        </w:rPr>
+        <w:br/>
+        <w:t>recursos proporcionando un mejor rendimiento suelen ser más caros.</w:t>
+      </w:r>
+    </w:p>
+    <w:p>
+      <w:pPr>
+        <w:spacing w:after="0" w:line="240" w:lineRule="auto"/>
+        <w:jc w:val="both"/>
+        <w:rPr>
+          <w:lang w:val="es-ES"/>
+        </w:rPr>
+      </w:pPr>
+    </w:p>
+    <w:p>
+      <w:pPr>
+        <w:spacing w:after="0" w:line="240" w:lineRule="auto"/>
+        <w:jc w:val="both"/>
+        <w:rPr>
+          <w:lang w:val="es-ES"/>
+        </w:rPr>
+      </w:pPr>
+      <w:r>
+        <w:rPr>
+          <w:lang w:val="es-ES"/>
+        </w:rPr>
+        <w:t>El desarrollo de las grillas computacionales ha mostrado una tendencia orientada al servicio y la QoS es otro factor de importancia en las grillas. La presencia de la QoS puede cambiar la selección de los recursos seleccionados.</w:t>
+      </w:r>
+    </w:p>
+    <w:p>
+      <w:pPr>
+        <w:spacing w:after="0" w:line="240" w:lineRule="auto"/>
+        <w:jc w:val="both"/>
+      </w:pPr>
+      <w:r>
+        <w:rPr>
+          <w:lang w:val="es-ES"/>
+        </w:rPr>
+        <w:t>Los algoritmos de agentamiento de función objetivo centrados en los recursos apuntan a optimizar el funcionamiento del sistema. Estas funciones objetivo son usualmente relacionadas a la utilización de los recursos en el sistema, como rendimiento de trabajo y balanceo de carga.</w:t>
+      </w:r>
+    </w:p>
+    <w:p>
+      <w:pPr>
+        <w:spacing w:after="0" w:line="240" w:lineRule="auto"/>
+        <w:jc w:val="both"/>
+        <w:rPr>
+          <w:lang w:val="es-ES"/>
+        </w:rPr>
+      </w:pPr>
+      <w:r>
+        <w:rPr>
+          <w:lang w:val="es-ES"/>
+        </w:rPr>
+        <w:t>Como modelos económicos has sido introducidos en el mundo de las grillas, el retronó, que es el beneficio económico que un proveedor de recursos puede obtener por atraer usuarios para que le asignen tareas a sus recursos, es también considerado por el proveedor de recursos.</w:t>
+      </w:r>
+    </w:p>
+    <w:p>
+      <w:pPr>
+        <w:spacing w:after="0" w:line="240" w:lineRule="auto"/>
+        <w:jc w:val="both"/>
+        <w:rPr>
+          <w:rFonts w:cs="Times New Roman"/>
+          <w:lang w:val="es-ES"/>
+        </w:rPr>
+      </w:pPr>
+    </w:p>
+    <w:p>
+      <w:pPr>
+        <w:spacing w:after="0" w:line="240" w:lineRule="auto"/>
+        <w:jc w:val="center"/>
+        <w:rPr>
+          <w:rFonts w:cs="Times New Roman"/>
+          <w:b/>
+          <w:lang w:val="es-ES"/>
+        </w:rPr>
+      </w:pPr>
+      <w:r>
+        <w:rPr>
+          <w:rFonts w:cs="Times New Roman"/>
+          <w:b/>
+          <w:lang w:val="es-ES"/>
+        </w:rPr>
+        <w:t>PLANEO DE ASIGNACION (Mapping Scheme)</w:t>
+      </w:r>
+    </w:p>
+    <w:p>
+      <w:pPr>
+        <w:spacing w:after="0" w:line="240" w:lineRule="auto"/>
+        <w:jc w:val="both"/>
+        <w:rPr>
+          <w:rFonts w:cs="Times New Roman"/>
+          <w:lang w:val="es-ES"/>
+        </w:rPr>
+      </w:pPr>
+      <w:r>
+        <w:rPr>
+          <w:rFonts w:cs="Times New Roman"/>
+          <w:lang w:val="es-ES"/>
+        </w:rPr>
+        <w:t>Hay dos formas básicas de planear las asignaciones, por un lado en la asignación estática se parte que todas las tareas</w:t>
+      </w:r>
+      <w:r>
+        <w:rPr>
+          <w:rFonts w:cs="Times New Roman"/>
+          <w:lang w:val="es-ES"/>
+        </w:rPr>
+        <w:t xml:space="preserve"> a agendar</w:t>
+      </w:r>
+      <w:r>
+        <w:rPr>
+          <w:rFonts w:cs="Times New Roman"/>
+          <w:lang w:val="es-ES"/>
+        </w:rPr>
+        <w:t xml:space="preserve"> son conocidas y </w:t>
+      </w:r>
+      <w:r>
+        <w:rPr>
+          <w:rFonts w:cs="Times New Roman"/>
+          <w:lang w:val="es-ES"/>
+        </w:rPr>
+        <w:t xml:space="preserve">la información de </w:t>
+      </w:r>
+      <w:r>
+        <w:rPr>
+          <w:rFonts w:cs="Times New Roman"/>
+          <w:lang w:val="es-ES"/>
+        </w:rPr>
+        <w:t xml:space="preserve">los recursos también, por otro lado, en la asignación </w:t>
+      </w:r>
+      <w:r>
+        <w:rPr>
+          <w:rFonts w:cs="Times New Roman"/>
+          <w:lang w:val="es-ES"/>
+        </w:rPr>
+        <w:t>dinámica</w:t>
+      </w:r>
+      <w:r>
+        <w:rPr>
+          <w:rFonts w:cs="Times New Roman"/>
+          <w:lang w:val="es-ES"/>
+        </w:rPr>
+        <w:t>, su idea principal es que cuando llega la tarea esta se va asignado a los recursos.</w:t>
+      </w:r>
+    </w:p>
+    <w:p>
+      <w:pPr>
+        <w:spacing w:after="0" w:line="240" w:lineRule="auto"/>
+        <w:jc w:val="both"/>
+        <w:rPr>
+          <w:rFonts w:cs="Times New Roman"/>
+          <w:lang w:val="es-ES"/>
+        </w:rPr>
+      </w:pPr>
+      <w:r>
+        <w:rPr>
+          <w:b/>
+          <w:lang w:val="es-ES"/>
+        </w:rPr>
+        <w:t>Asignación estática:</w:t>
+      </w:r>
+      <w:r>
+        <w:rPr>
+          <w:lang w:val="es-ES"/>
+        </w:rPr>
+        <w:t xml:space="preserve"> cada tarea de un trabajo es asignada a un cierto recurso, por lo anterior </w:t>
+      </w:r>
+      <w:r>
+        <w:rPr>
+          <w:rStyle w:val="hps"/>
+          <w:rFonts w:eastAsia="Times New Roman" w:cs="Times New Roman"/>
+          <w:lang w:val="es-ES"/>
+        </w:rPr>
+        <w:t>una estimación precisa</w:t>
+      </w:r>
+      <w:r>
+        <w:rPr>
+          <w:rFonts w:eastAsia="Times New Roman"/>
+          <w:lang w:val="es-ES"/>
+        </w:rPr>
+        <w:t xml:space="preserve"> </w:t>
+      </w:r>
+      <w:r>
+        <w:rPr>
+          <w:rStyle w:val="hps"/>
+          <w:rFonts w:eastAsia="Times New Roman" w:cs="Times New Roman"/>
+          <w:lang w:val="es-ES"/>
+        </w:rPr>
+        <w:t>del costo</w:t>
+      </w:r>
+      <w:r>
+        <w:rPr>
+          <w:rFonts w:eastAsia="Times New Roman"/>
+          <w:lang w:val="es-ES"/>
+        </w:rPr>
+        <w:t xml:space="preserve"> </w:t>
+      </w:r>
+      <w:r>
+        <w:rPr>
+          <w:rStyle w:val="hps"/>
+          <w:rFonts w:eastAsia="Times New Roman" w:cs="Times New Roman"/>
+          <w:lang w:val="es-ES"/>
+        </w:rPr>
+        <w:t>de</w:t>
+      </w:r>
+      <w:r>
+        <w:rPr>
+          <w:rFonts w:eastAsia="Times New Roman"/>
+          <w:lang w:val="es-ES"/>
+        </w:rPr>
+        <w:t xml:space="preserve"> </w:t>
+      </w:r>
+      <w:r>
+        <w:rPr>
+          <w:rStyle w:val="hps"/>
+          <w:rFonts w:eastAsia="Times New Roman" w:cs="Times New Roman"/>
+          <w:lang w:val="es-ES"/>
+        </w:rPr>
+        <w:t>la</w:t>
+      </w:r>
+      <w:r>
+        <w:rPr>
+          <w:rFonts w:eastAsia="Times New Roman"/>
+          <w:lang w:val="es-ES"/>
+        </w:rPr>
+        <w:t xml:space="preserve"> </w:t>
+      </w:r>
+      <w:r>
+        <w:rPr>
+          <w:rStyle w:val="hps"/>
+          <w:rFonts w:eastAsia="Times New Roman" w:cs="Times New Roman"/>
+          <w:lang w:val="es-ES"/>
+        </w:rPr>
+        <w:t>colocación</w:t>
+      </w:r>
+      <w:r>
+        <w:rPr>
+          <w:rFonts w:eastAsia="Times New Roman"/>
+          <w:lang w:val="es-ES"/>
+        </w:rPr>
+        <w:t xml:space="preserve"> </w:t>
+      </w:r>
+      <w:r>
+        <w:rPr>
+          <w:rStyle w:val="hps"/>
+          <w:rFonts w:eastAsia="Times New Roman" w:cs="Times New Roman"/>
+          <w:lang w:val="es-ES"/>
+        </w:rPr>
+        <w:t>se puede hacer</w:t>
+      </w:r>
+      <w:r>
+        <w:rPr>
+          <w:rFonts w:eastAsia="Times New Roman"/>
+          <w:lang w:val="es-ES"/>
+        </w:rPr>
+        <w:t xml:space="preserve"> </w:t>
+      </w:r>
+      <w:r>
+        <w:rPr>
+          <w:rStyle w:val="hps"/>
+          <w:rFonts w:eastAsia="Times New Roman" w:cs="Times New Roman"/>
+          <w:lang w:val="es-ES"/>
+        </w:rPr>
+        <w:t>antes de</w:t>
+      </w:r>
+      <w:r>
+        <w:rPr>
+          <w:rFonts w:eastAsia="Times New Roman"/>
+          <w:lang w:val="es-ES"/>
+        </w:rPr>
+        <w:t xml:space="preserve"> </w:t>
+      </w:r>
+      <w:r>
+        <w:rPr>
+          <w:rStyle w:val="hps"/>
+          <w:rFonts w:eastAsia="Times New Roman" w:cs="Times New Roman"/>
+          <w:lang w:val="es-ES"/>
+        </w:rPr>
+        <w:t>la</w:t>
+      </w:r>
+      <w:r>
+        <w:rPr>
+          <w:rFonts w:eastAsia="Times New Roman"/>
+          <w:lang w:val="es-ES"/>
+        </w:rPr>
+        <w:t xml:space="preserve"> </w:t>
+      </w:r>
+      <w:r>
+        <w:rPr>
+          <w:rStyle w:val="hps"/>
+          <w:rFonts w:eastAsia="Times New Roman" w:cs="Times New Roman"/>
+          <w:lang w:val="es-ES"/>
+        </w:rPr>
+        <w:t>ejecución</w:t>
+      </w:r>
+      <w:r>
+        <w:rPr>
+          <w:rFonts w:eastAsia="Times New Roman"/>
+          <w:lang w:val="es-ES"/>
+        </w:rPr>
+        <w:t xml:space="preserve"> </w:t>
+      </w:r>
+      <w:r>
+        <w:rPr>
+          <w:rStyle w:val="hps"/>
+          <w:rFonts w:eastAsia="Times New Roman" w:cs="Times New Roman"/>
+          <w:lang w:val="es-ES"/>
+        </w:rPr>
+        <w:t>real</w:t>
+      </w:r>
+      <w:r>
+        <w:rPr>
+          <w:rStyle w:val="hps"/>
+          <w:rFonts w:eastAsia="Times New Roman" w:cs="Times New Roman"/>
+          <w:lang w:val="es-ES"/>
+        </w:rPr>
+        <w:t>, ya q tanto las tareas como la información de los recursos es conocida</w:t>
+      </w:r>
+      <w:r>
+        <w:rPr>
+          <w:rFonts w:eastAsia="Times New Roman"/>
+          <w:lang w:val="es-ES"/>
+        </w:rPr>
+        <w:t xml:space="preserve">. </w:t>
+      </w:r>
+    </w:p>
+    <w:p>
+      <w:pPr>
+        <w:spacing w:after="0" w:line="240" w:lineRule="auto"/>
+        <w:jc w:val="both"/>
+        <w:rPr>
+          <w:lang w:val="es-ES"/>
+        </w:rPr>
+      </w:pPr>
+      <w:r>
+        <w:rPr>
+          <w:lang w:val="es-ES"/>
+        </w:rPr>
+        <w:t xml:space="preserve">Tiene ventajas como que es de fácil programación desde el punto de vista del agendador y algoritmos heurísticos lo usan como PFAS y pueden dar soluciones cercanas a resultados óptimos incluso para conjuntos de tareas complejos. Pero tiene desventajas en situaciones de fallo de los recursos de la grilla o </w:t>
+      </w:r>
+      <w:r>
+        <w:rPr>
+          <w:lang w:val="es-ES"/>
+        </w:rPr>
+        <w:t>de que quede aislado del sistema debido a fallas de la red, o son sobrecargados tanto que el tiempo de respuesta llega a ser mayor que el esperado.</w:t>
+      </w:r>
+    </w:p>
+    <w:p>
+      <w:pPr>
+        <w:spacing w:after="0" w:line="240" w:lineRule="auto"/>
+        <w:jc w:val="both"/>
+        <w:rPr>
+          <w:lang w:val="es-ES"/>
+        </w:rPr>
+      </w:pPr>
+      <w:r>
+        <w:rPr>
+          <w:lang w:val="es-ES"/>
+        </w:rPr>
+        <w:t>Para tratar de solucionar dichos inconvenientes se han introducidos re-agendamiento pero esto trae consigo sobrecarga para re-estimar el nuevo costo y llevar a cabo la migración de la tarea.</w:t>
+      </w:r>
+    </w:p>
+    <w:p>
+      <w:pPr>
+        <w:spacing w:after="0" w:line="240" w:lineRule="auto"/>
+        <w:jc w:val="both"/>
+        <w:rPr>
+          <w:rFonts w:cs="Times New Roman"/>
+          <w:lang w:val="es-ES"/>
+        </w:rPr>
+      </w:pPr>
+      <w:r>
+        <w:rPr>
+          <w:rFonts w:cs="Times New Roman"/>
+          <w:b/>
+          <w:lang w:val="es-ES"/>
+        </w:rPr>
+        <w:t>Asignación dinámica:</w:t>
+      </w:r>
+      <w:r>
+        <w:rPr>
+          <w:rFonts w:cs="Times New Roman"/>
+          <w:lang w:val="es-ES"/>
+        </w:rPr>
+        <w:t xml:space="preserve"> este tipo de asignación es utilizada cuando el costo de los trabajos es difícil de estimar o cuando los trabajos llegan dinámicamente. Este tipo de agendamiento tiene dos grandes componentes, el sist</w:t>
+      </w:r>
+      <w:r>
+        <w:rPr>
+          <w:rFonts w:cs="Times New Roman"/>
+          <w:lang w:val="es-ES"/>
+        </w:rPr>
+        <w:t>ema de estimación de estado y el de</w:t>
+      </w:r>
+      <w:r>
+        <w:rPr>
+          <w:rFonts w:cs="Times New Roman"/>
+          <w:lang w:val="es-ES"/>
+        </w:rPr>
+        <w:t xml:space="preserve"> toma de decisiones. El sistema </w:t>
+      </w:r>
+      <w:r>
+        <w:rPr>
+          <w:rFonts w:cs="Times New Roman"/>
+          <w:lang w:val="es-ES"/>
+        </w:rPr>
+        <w:lastRenderedPageBreak/>
+        <w:t>de estimación de estado colecciona el estado de los recursos del siste</w:t>
+      </w:r>
+      <w:r>
+        <w:rPr>
+          <w:rFonts w:cs="Times New Roman"/>
+          <w:lang w:val="es-ES"/>
+        </w:rPr>
+        <w:t>ma de toda la grilla y construye</w:t>
+      </w:r>
+      <w:r>
+        <w:rPr>
+          <w:rFonts w:cs="Times New Roman"/>
+          <w:lang w:val="es-ES"/>
+        </w:rPr>
+        <w:t xml:space="preserve"> un estimado. Basados en la estimación la tarea es asignada al recurso. En el caso en que el costo de asignamiento individual no esté disponible, un camino intuitivo es tomado para mantener a todo el sistema funcionando adecuadamente es balancear la carga de todos los recursos. La ventaja de el balanceo de carga dinámico es que el sistema no necesita conocer el comportamiento en tiempo de ejecución de la tarea antes de ser ejecutada. Este enfoque es particularmente útil en sistemas que tiene por objetivo primario maximizar la utilización de recursos en vez de minimizar el tiempo de propagación de los trabajos individuales. Si se da el caso de que a un recurso se le asignen muchas tareas, dicho recurso puede iniciar una política de balanceo para decidir que tareas pueden ser migradas a otros recursos.</w:t>
+      </w:r>
+    </w:p>
+    <w:p>
+      <w:pPr>
+        <w:spacing w:after="0" w:line="240" w:lineRule="auto"/>
+        <w:jc w:val="both"/>
+        <w:rPr>
+          <w:lang w:val="es-ES"/>
+        </w:rPr>
+      </w:pPr>
+    </w:p>
+    <w:p>
+      <w:pPr>
+        <w:spacing w:after="0" w:line="240" w:lineRule="auto"/>
+        <w:jc w:val="center"/>
+        <w:rPr>
+          <w:rFonts w:cs="Times New Roman"/>
+          <w:b/>
+          <w:lang w:val="es-ES"/>
+        </w:rPr>
+      </w:pPr>
+      <w:r>
+        <w:rPr>
+          <w:rFonts w:cs="Times New Roman"/>
+          <w:b/>
+          <w:lang w:val="es-ES"/>
+        </w:rPr>
+        <w:t>ARQUITECTURA DE AGENDAMIENTO</w:t>
+      </w:r>
+    </w:p>
+    <w:p>
+      <w:pPr>
+        <w:spacing w:after="0" w:line="240" w:lineRule="auto"/>
+        <w:jc w:val="both"/>
+        <w:rPr>
+          <w:rFonts w:cs="Times New Roman"/>
+          <w:lang w:val="es-ES"/>
+        </w:rPr>
+      </w:pPr>
+      <w:r>
+        <w:rPr>
+          <w:rFonts w:cs="Times New Roman"/>
+          <w:lang w:val="es-ES"/>
+        </w:rPr>
+        <w:t>Hay tres formas de agendar arquitecturas en la grilla: centralizada, jerárquica o distribuida. Los algoritmos de arquitectura centralizada tienen la ventaja ya que pueden utilizar  toda la información tanto de los trabajos como de los recursos, la mayoría de los algoritmos están clasificados dentro de esta categoría,  ya que son de fácil implementación pero carecen de robustez en la escalabilidad y una pobre tolerancia a fallos.</w:t>
+      </w:r>
+    </w:p>
+    <w:p>
+      <w:pPr>
+        <w:spacing w:after="0" w:line="240" w:lineRule="auto"/>
+        <w:jc w:val="both"/>
+        <w:rPr>
+          <w:lang w:val="es-ES"/>
+        </w:rPr>
+      </w:pPr>
+      <w:r>
+        <w:rPr>
+          <w:lang w:val="es-ES"/>
+        </w:rPr>
+        <w:t>-Arquitectura jerárquica: es propuesto en donde las particiones del agendador de nivel de grilla central recibe trabajos en múltiples sub-trabajos y asigna dichos sub-trabajos en diferentes agendadores locales distribuidos en diferentes recursos de clústers. Luego los agendadores locales asignaran dichos sub-trabajos a sus recursos disponibles. También carece de una buena escalabilidad y de tolerancia a fallos. Como ventaja tiene que diferentes algoritmos agendadores pueden ser desplegados en el nivel mas bajo acorde a las políticas de administración de recursos.</w:t>
+      </w:r>
+    </w:p>
+    <w:p>
+      <w:pPr>
+        <w:spacing w:after="0" w:line="240" w:lineRule="auto"/>
+        <w:jc w:val="both"/>
+        <w:rPr>
+          <w:lang w:val="es-ES"/>
+        </w:rPr>
+      </w:pPr>
+      <w:r>
+        <w:rPr>
+          <w:lang w:val="es-ES"/>
+        </w:rPr>
+        <w:t>-Arquitectura distribuida: hay varios agendadores distribuidos sin ningún control central. Se tiene que considerar si los agendadores están trabajando cooperativamente o de forma independiente.</w:t>
+      </w:r>
+    </w:p>
+    <w:p>
+      <w:pPr>
+        <w:spacing w:after="0" w:line="240" w:lineRule="auto"/>
+        <w:jc w:val="both"/>
+        <w:rPr>
+          <w:lang w:val="es-ES"/>
+        </w:rPr>
+      </w:pPr>
+      <w:r>
+        <w:rPr>
+          <w:lang w:val="es-ES"/>
+        </w:rPr>
+        <w:t>-No cooperativo: en dicho caso los agendadores actúan como entidades autónomas tomando decisiones acordes a sus propios objetivos.</w:t>
+      </w:r>
+    </w:p>
+    <w:p>
+      <w:pPr>
+        <w:spacing w:after="0" w:line="240" w:lineRule="auto"/>
+        <w:jc w:val="both"/>
+        <w:rPr>
+          <w:lang w:val="es-ES"/>
+        </w:rPr>
+      </w:pPr>
+      <w:r>
+        <w:rPr>
+          <w:lang w:val="es-ES"/>
+        </w:rPr>
+        <w:t>-Cooperativo: los agendadores deben tener políticas locales las cuales confluyan para alcanzar el objetivo común del sistema global.</w:t>
+      </w:r>
+    </w:p>
+    <w:p>
+      <w:pPr>
+        <w:spacing w:after="0" w:line="240" w:lineRule="auto"/>
+        <w:jc w:val="both"/>
+        <w:rPr>
+          <w:lang w:val="es-ES"/>
+        </w:rPr>
+      </w:pPr>
+    </w:p>
+    <w:p>
+      <w:pPr>
+        <w:spacing w:after="0" w:line="240" w:lineRule="auto"/>
+        <w:jc w:val="both"/>
+        <w:rPr>
+          <w:rFonts w:cs="Times New Roman"/>
+          <w:b/>
+          <w:lang w:val="es-ES"/>
+        </w:rPr>
+      </w:pPr>
+      <w:r>
+        <w:rPr>
+          <w:rFonts w:cs="Times New Roman"/>
+          <w:b/>
+          <w:lang w:val="es-ES"/>
+        </w:rPr>
+        <w:t>ADAPTACION</w:t>
+      </w:r>
+    </w:p>
+    <w:p>
+      <w:pPr>
+        <w:spacing w:after="0" w:line="240" w:lineRule="auto"/>
+        <w:jc w:val="both"/>
+        <w:rPr>
+          <w:rFonts w:cs="Times New Roman"/>
+          <w:lang w:val="es-ES"/>
+        </w:rPr>
+      </w:pPr>
+      <w:r>
+        <w:rPr>
+          <w:rFonts w:cs="Times New Roman"/>
+          <w:lang w:val="es-ES"/>
+        </w:rPr>
+        <w:t xml:space="preserve">En los algoritmos de adaptación el algoritmo en si mismo y sus parámetros pueden variar dinámicamente según el trabajo a realizar y a los estados de los recursos. En la grilla las demandas de adaptación de agendamiento pueden provenir de la heterogeneidad de los </w:t>
+      </w:r>
+      <w:r>
+        <w:rPr>
+          <w:rFonts w:cs="Times New Roman"/>
+          <w:b/>
+          <w:lang w:val="es-ES"/>
+        </w:rPr>
+        <w:t xml:space="preserve">recursos candidatos, de la fluctuación dinámica del rendimiento de los recursos y de la diversidad de las aplicaciones. </w:t>
+      </w:r>
+      <w:r>
+        <w:rPr>
+          <w:rFonts w:cs="Times New Roman"/>
+          <w:lang w:val="es-ES"/>
+        </w:rPr>
+        <w:t>Correspondiente a estos tres aspectos tres tipos de algoritmos  adaptativos pueden ser definidos.</w:t>
+      </w:r>
+    </w:p>
+    <w:p>
+      <w:pPr>
+        <w:spacing w:after="0" w:line="240" w:lineRule="auto"/>
+        <w:jc w:val="both"/>
+        <w:rPr>
+          <w:rFonts w:cs="Times New Roman"/>
+          <w:lang w:val="es-ES"/>
+        </w:rPr>
+      </w:pPr>
+      <w:r>
+        <w:rPr>
+          <w:rFonts w:cs="Times New Roman"/>
+          <w:b/>
+          <w:lang w:val="es-ES"/>
+        </w:rPr>
+        <w:t>Adaptación de recursos:</w:t>
+      </w:r>
+      <w:r>
+        <w:rPr>
+          <w:rFonts w:cs="Times New Roman"/>
+          <w:lang w:val="es-ES"/>
+        </w:rPr>
+        <w:t xml:space="preserve"> seleccionar los recursos candidatos es importante ya que de esto depende asegurar su alto desempeño y reducir su costo; por ejemplo las demoras en la transmisión de datos o la velocidad de almacenamiento de los mismos al igual que su capacidad computacional.</w:t>
+      </w:r>
+    </w:p>
+    <w:p>
+      <w:pPr>
+        <w:spacing w:after="0" w:line="240" w:lineRule="auto"/>
+        <w:jc w:val="both"/>
+        <w:rPr>
+          <w:rFonts w:cs="Times New Roman"/>
+          <w:lang w:val="es-ES"/>
+        </w:rPr>
+      </w:pPr>
+      <w:r>
+        <w:rPr>
+          <w:rFonts w:cs="Times New Roman"/>
+          <w:b/>
+          <w:lang w:val="es-ES"/>
+        </w:rPr>
+        <w:t>Adaptación de desempeño dinámico:</w:t>
+      </w:r>
+      <w:r>
+        <w:rPr>
+          <w:rFonts w:cs="Times New Roman"/>
+          <w:lang w:val="es-ES"/>
+        </w:rPr>
+        <w:t xml:space="preserve"> exhiben estrategias como re-agendamiento o cambio en las políticas de agendamiento, distribución de carga dinámica acorde al desempeño disponible y buscar el adecuado conjunto de recursos para ser seleccionados. Los algoritmos que exhiben estas características usualmente usan el enfoque de dividen y vencerás para resolver un problema, dividiéndolo en varios sub-problemas siendo dicho sub-conjunto a ser creado basado en la disponibilidad de desempeño de recursos. </w:t>
+      </w:r>
+    </w:p>
+    <w:p>
+      <w:pPr>
+        <w:spacing w:after="0" w:line="240" w:lineRule="auto"/>
+        <w:jc w:val="both"/>
+        <w:rPr>
+          <w:rFonts w:cs="Times New Roman"/>
+          <w:lang w:val="es-ES"/>
+        </w:rPr>
+      </w:pPr>
+      <w:r>
+        <w:rPr>
+          <w:rFonts w:cs="Times New Roman"/>
+          <w:lang w:val="es-ES"/>
+        </w:rPr>
+        <w:lastRenderedPageBreak/>
+        <w:t xml:space="preserve">Adaptación de aplicaciones: alguno agendadores de nivel de aplicación en la grilla están integrados con la aplicación, siendo específicos de la aplicación y de difícil implementación a otras aplicaciones. Superando esta </w:t>
+      </w:r>
+      <w:r>
+        <w:rPr>
+          <w:rFonts w:cs="Times New Roman"/>
+          <w:lang w:val="es-ES"/>
+        </w:rPr>
+        <w:t xml:space="preserve">limitación y desacoplando el </w:t>
+      </w:r>
+      <w:r>
+        <w:rPr>
+          <w:rFonts w:cs="Times New Roman"/>
+          <w:lang w:val="es-ES"/>
+        </w:rPr>
+        <w:t>núcleo del agendador de la aplicación especifica y los componentes de la plataforma especifica, se logra el factor clave, manteniendo al mismo tiempo conciencia de las características, siendo estas descubiertas y recordadas por el compilador especializado y librerías de grilla especializadas. Estas características de las aplicaciones pueden ser obtenidas a través de interfaces bien definidas siendo el agendador de propósito general.</w:t>
+      </w:r>
+    </w:p>
+    <w:p>
+      <w:pPr>
+        <w:spacing w:after="0" w:line="240" w:lineRule="auto"/>
+        <w:jc w:val="both"/>
+        <w:rPr>
+          <w:rFonts w:cs="Times New Roman"/>
+          <w:lang w:val="es-ES"/>
+        </w:rPr>
+      </w:pPr>
+    </w:p>
+    <w:p>
+      <w:pPr>
+        <w:spacing w:after="0" w:line="240" w:lineRule="auto"/>
+        <w:jc w:val="center"/>
+        <w:rPr>
+          <w:rFonts w:cs="Times New Roman"/>
+          <w:b/>
+          <w:lang w:val="es-ES"/>
+        </w:rPr>
+      </w:pPr>
+      <w:r>
+        <w:rPr>
+          <w:rFonts w:cs="Times New Roman"/>
+          <w:b/>
+          <w:lang w:val="es-ES"/>
+        </w:rPr>
+        <w:t xml:space="preserve"> DEPENDENCIA DE TAREAS</w:t>
+      </w:r>
+    </w:p>
+    <w:p>
+      <w:pPr>
+        <w:spacing w:after="0" w:line="240" w:lineRule="auto"/>
+        <w:jc w:val="both"/>
+        <w:rPr>
+          <w:rFonts w:cs="Times New Roman"/>
+          <w:lang w:val="es-ES"/>
+        </w:rPr>
+      </w:pPr>
+      <w:r>
+        <w:rPr>
+          <w:rFonts w:cs="Times New Roman"/>
+          <w:lang w:val="es-ES"/>
+        </w:rPr>
+        <w:t>“Las tareas dentro del mismo trabajo pueden tener relaciones de dependencia o ser independientes de las otras. Usualmente, la existencia de dependencia implica que hay orden de precedencia entre tareas, es decir, algunas tareas no pueden empezar hasta que las otras no hayan terminado”</w:t>
+      </w:r>
+      <w:r>
+        <w:rPr>
+          <w:rStyle w:val="Refdenotaalpie"/>
+          <w:rFonts w:cs="Times New Roman"/>
+          <w:lang w:val="es-ES"/>
+        </w:rPr>
+        <w:footnoteReference w:id="13"/>
+      </w:r>
+      <w:r>
+        <w:rPr>
+          <w:rFonts w:cs="Times New Roman"/>
+          <w:lang w:val="es-ES"/>
+        </w:rPr>
+        <w:t>.</w:t>
+      </w:r>
+    </w:p>
+    <w:p>
+      <w:pPr>
+        <w:spacing w:after="0" w:line="240" w:lineRule="auto"/>
+        <w:jc w:val="both"/>
+        <w:rPr>
+          <w:rFonts w:cs="Times New Roman"/>
+          <w:lang w:val="es-ES"/>
+        </w:rPr>
+      </w:pPr>
+    </w:p>
+    <w:p>
+      <w:pPr>
+        <w:spacing w:after="0" w:line="240" w:lineRule="auto"/>
+        <w:jc w:val="both"/>
+        <w:rPr>
+          <w:rFonts w:cs="Times New Roman"/>
+          <w:b/>
+          <w:lang w:val="es-ES"/>
+        </w:rPr>
+      </w:pPr>
+      <w:r>
+        <w:rPr>
+          <w:rFonts w:cs="Times New Roman"/>
+          <w:b/>
+          <w:lang w:val="es-ES"/>
+        </w:rPr>
+        <w:t>AGENDAMIENTO DE CONJUNTO DE TAREAS INDEPENDIENTES</w:t>
+      </w:r>
+    </w:p>
+    <w:p>
+      <w:pPr>
+        <w:spacing w:after="0" w:line="240" w:lineRule="auto"/>
+        <w:jc w:val="both"/>
+        <w:rPr>
+          <w:rFonts w:ascii="Calibri" w:hAnsi="Calibri" w:cs="Calibri"/>
+          <w:color w:val="000000"/>
+        </w:rPr>
+      </w:pPr>
+      <w:r>
+        <w:rPr>
+          <w:rFonts w:ascii="Calibri" w:hAnsi="Calibri" w:cs="Calibri"/>
+          <w:color w:val="000000"/>
+        </w:rPr>
+        <w:t>Cuando no hay relación de dependencia entre tareas, los algoritmos de agendamiento no tienen por qué</w:t>
+      </w:r>
+      <w:r>
+        <w:rPr>
+          <w:rFonts w:ascii="Calibri" w:hAnsi="Calibri" w:cs="Calibri"/>
+        </w:rPr>
+        <w:t xml:space="preserve"> </w:t>
+      </w:r>
+      <w:r>
+        <w:rPr>
+          <w:rFonts w:ascii="Calibri" w:hAnsi="Calibri" w:cs="Calibri"/>
+          <w:color w:val="000000"/>
+        </w:rPr>
+        <w:t>considerar el orden de asignar las tareas a los recursos, ni la necesidad de considerar el costo de la comunicación de la transferencia de datos de una tarea a otra. Por lo tanto, los algoritmos en esta categoría</w:t>
+      </w:r>
+      <w:r>
+        <w:rPr>
+          <w:rFonts w:ascii="Calibri" w:hAnsi="Calibri" w:cs="Calibri"/>
+        </w:rPr>
+        <w:t xml:space="preserve"> </w:t>
+      </w:r>
+      <w:r>
+        <w:rPr>
+          <w:rFonts w:ascii="Calibri" w:hAnsi="Calibri" w:cs="Calibri"/>
+          <w:color w:val="000000"/>
+        </w:rPr>
+        <w:t>suelen ser sencillos. Debido a algunas características de la grilla, tales como una alto costo de comunicación, fluctuación dinámica del desempeño, y limitación de funcionalidades en etapas tempranas de la infraestructura de la grilla. Las aplicaciones de grilla fueron usualmente diseñadas con baja granularidad y enviados al meta-agendador por lotes. Por lo tanto, muchos algoritmos de agendamiento de tareas independientes se han</w:t>
+      </w:r>
+      <w:r>
+        <w:rPr>
+          <w:rFonts w:ascii="Calibri" w:hAnsi="Calibri" w:cs="Calibri"/>
+        </w:rPr>
+        <w:t xml:space="preserve"> </w:t>
+      </w:r>
+      <w:r>
+        <w:rPr>
+          <w:rFonts w:ascii="Calibri" w:hAnsi="Calibri" w:cs="Calibri"/>
+          <w:color w:val="000000"/>
+        </w:rPr>
+        <w:t>aplicado en las grillas.</w:t>
+      </w:r>
+    </w:p>
+    <w:p>
+      <w:pPr>
+        <w:spacing w:after="0" w:line="240" w:lineRule="auto"/>
+        <w:jc w:val="both"/>
+        <w:rPr>
+          <w:rFonts w:cs="Arial"/>
+          <w:color w:val="000000"/>
+        </w:rPr>
+      </w:pPr>
+    </w:p>
+    <w:p>
+      <w:pPr>
+        <w:spacing w:after="0" w:line="240" w:lineRule="auto"/>
+        <w:rPr>
+          <w:rFonts w:cs="Times New Roman"/>
+          <w:b/>
+          <w:lang w:val="es-ES"/>
+        </w:rPr>
+      </w:pPr>
+      <w:r>
+        <w:rPr>
+          <w:rFonts w:cs="Times New Roman"/>
+          <w:b/>
+          <w:lang w:val="es-ES"/>
+        </w:rPr>
+        <w:t>AGENDAMIENTO DE CONJUNTO DE TAREAS DEPENDIENTES</w:t>
+      </w:r>
+    </w:p>
+    <w:p>
+      <w:pPr>
+        <w:spacing w:after="0" w:line="240" w:lineRule="auto"/>
+        <w:jc w:val="both"/>
+        <w:rPr>
+          <w:rFonts w:cs="Times New Roman"/>
+          <w:lang w:val="es-ES"/>
+        </w:rPr>
+      </w:pPr>
+      <w:r>
+        <w:rPr>
+          <w:rFonts w:cs="Times New Roman"/>
+          <w:lang w:val="es-ES"/>
+        </w:rPr>
+        <w:t>Un enfoque conocido para representar la precedencia entre tareas es el Grafo Acíclico Direccionado DAG (Directed Acyclic graph), en donde sus nodos representan las tareas teniendo un valor numérico que significa el costo computacional, junto a ello, comunicando los nodos están las aristas direccionadas con un valor numérico representado el costo  de la comunicación. Con la maduración de la infraestructura de las grillas computacionales y su mejor en cuanto a especificaciones técnicas, flujos de trabajo más complicados son soportados utilizando DAG.</w:t>
+      </w:r>
+    </w:p>
+    <w:p>
+      <w:pPr>
+        <w:spacing w:after="0" w:line="240" w:lineRule="auto"/>
+        <w:jc w:val="both"/>
+        <w:rPr>
+          <w:rFonts w:cs="Times New Roman"/>
+          <w:b/>
+          <w:lang w:val="es-ES"/>
+        </w:rPr>
+      </w:pPr>
+    </w:p>
+    <w:p>
+      <w:pPr>
+        <w:spacing w:after="0" w:line="240" w:lineRule="auto"/>
+        <w:jc w:val="center"/>
+        <w:rPr>
+          <w:rFonts w:cs="Times New Roman"/>
+          <w:b/>
+          <w:lang w:val="es-ES"/>
+        </w:rPr>
+      </w:pPr>
+      <w:r>
+        <w:rPr>
+          <w:rFonts w:cs="Times New Roman"/>
+          <w:b/>
+          <w:lang w:val="es-ES"/>
+        </w:rPr>
+        <w:t xml:space="preserve"> AGENDAMIENTO DE DATOS</w:t>
+      </w:r>
+    </w:p>
+    <w:p>
+      <w:pPr>
+        <w:spacing w:after="0" w:line="240" w:lineRule="auto"/>
+        <w:jc w:val="both"/>
+        <w:rPr>
+          <w:rFonts w:cs="Times New Roman"/>
+          <w:lang w:val="es-ES"/>
+        </w:rPr>
+      </w:pPr>
+      <w:r>
+        <w:rPr>
+          <w:rFonts w:cs="Times New Roman"/>
+          <w:lang w:val="es-ES"/>
+        </w:rPr>
+        <w:t>En el entorno de las grillas el sitio donde se computa la información puede ser desacoplado del sitio donde se almacenan los datos y dichos datos pueden tener varias replicas en sitios diferentes. Por tal razón si solo se tiene en cuenta el costo de computar la información, dicha ganancia va  a ser neutralizada por el costo de acceso a los datos. Cinco casos capturan la relación entre los sitios donde se lleva a cabo la computación y los sitios de acceso a los mismos, así:</w:t>
+      </w:r>
+    </w:p>
+    <w:p>
+      <w:pPr>
+        <w:spacing w:after="0" w:line="240" w:lineRule="auto"/>
+        <w:jc w:val="both"/>
+        <w:rPr>
+          <w:lang w:val="es-ES"/>
+        </w:rPr>
+      </w:pPr>
+      <w:r>
+        <w:rPr>
+          <w:lang w:val="es-ES"/>
+        </w:rPr>
+        <w:t>Datos locales y ejecución local.</w:t>
+      </w:r>
+    </w:p>
+    <w:p>
+      <w:pPr>
+        <w:spacing w:after="0" w:line="240" w:lineRule="auto"/>
+        <w:jc w:val="both"/>
+        <w:rPr>
+          <w:lang w:val="es-ES"/>
+        </w:rPr>
+      </w:pPr>
+      <w:r>
+        <w:rPr>
+          <w:lang w:val="es-ES"/>
+        </w:rPr>
+        <w:t>Datos locales y ejecución remota.</w:t>
+      </w:r>
+    </w:p>
+    <w:p>
+      <w:pPr>
+        <w:spacing w:after="0" w:line="240" w:lineRule="auto"/>
+        <w:jc w:val="both"/>
+        <w:rPr>
+          <w:lang w:val="es-ES"/>
+        </w:rPr>
+      </w:pPr>
+      <w:r>
+        <w:rPr>
+          <w:lang w:val="es-ES"/>
+        </w:rPr>
+        <w:t>Datos remotos y ejecución remota.</w:t>
+      </w:r>
+    </w:p>
+    <w:p>
+      <w:pPr>
+        <w:spacing w:after="0" w:line="240" w:lineRule="auto"/>
+        <w:jc w:val="both"/>
+        <w:rPr>
+          <w:lang w:val="es-ES"/>
+        </w:rPr>
+      </w:pPr>
+      <w:r>
+        <w:rPr>
+          <w:lang w:val="es-ES"/>
+        </w:rPr>
+        <w:t>Datos remotos en la misma ejecución remota.</w:t>
+      </w:r>
+    </w:p>
+    <w:p>
+      <w:pPr>
+        <w:spacing w:after="0" w:line="240" w:lineRule="auto"/>
+        <w:jc w:val="both"/>
+        <w:rPr>
+          <w:lang w:val="es-ES"/>
+        </w:rPr>
+      </w:pPr>
+      <w:r>
+        <w:rPr>
+          <w:lang w:val="es-ES"/>
+        </w:rPr>
+        <w:t>Datos remotos y en diferente ejecución remota.</w:t>
+      </w:r>
+    </w:p>
+    <w:p>
+      <w:pPr>
+        <w:spacing w:after="0" w:line="240" w:lineRule="auto"/>
+        <w:jc w:val="both"/>
+        <w:rPr>
+          <w:lang w:val="es-ES"/>
+        </w:rPr>
+      </w:pPr>
+    </w:p>
+    <w:p>
+      <w:pPr>
+        <w:spacing w:after="0" w:line="240" w:lineRule="auto"/>
+        <w:jc w:val="both"/>
+        <w:rPr>
+          <w:rFonts w:cs="Times New Roman"/>
+          <w:lang w:val="es-ES"/>
+        </w:rPr>
+      </w:pPr>
+      <w:r>
+        <w:rPr>
+          <w:rFonts w:cs="Times New Roman"/>
+          <w:lang w:val="es-ES"/>
+        </w:rPr>
+        <w:lastRenderedPageBreak/>
+        <w:t>Hay dos categorías, cuando la interacción del agendamiento tanto de la capacidad computacional como del agendamiento de los datos es tenido en cuenta, siendo estas categorías</w:t>
+      </w:r>
+      <w:r>
+        <w:rPr>
+          <w:rFonts w:cs="Times New Roman"/>
+          <w:lang w:val="es-ES"/>
+        </w:rPr>
+        <w:t>.</w:t>
+      </w:r>
+    </w:p>
+    <w:p>
+      <w:pPr>
+        <w:spacing w:after="0" w:line="240" w:lineRule="auto"/>
+        <w:jc w:val="both"/>
+        <w:rPr>
+          <w:rFonts w:cs="Times New Roman"/>
+          <w:lang w:val="es-ES"/>
+        </w:rPr>
+      </w:pPr>
+    </w:p>
+    <w:p>
+      <w:pPr>
+        <w:spacing w:after="0" w:line="240" w:lineRule="auto"/>
+        <w:jc w:val="both"/>
+        <w:rPr>
+          <w:rFonts w:cs="Times New Roman"/>
+          <w:lang w:val="es-ES"/>
+        </w:rPr>
+      </w:pPr>
+      <w:r>
+        <w:rPr>
+          <w:rFonts w:cs="Times New Roman"/>
+          <w:b/>
+          <w:lang w:val="es-ES"/>
+        </w:rPr>
+        <w:t>Desacoplar el agendamiento de datos del agendamiento computacional</w:t>
+      </w:r>
+      <w:r>
+        <w:rPr>
+          <w:rFonts w:cs="Times New Roman"/>
+          <w:lang w:val="es-ES"/>
+        </w:rPr>
+        <w:t xml:space="preserve">: Hay estrategias de replicación dinámica de datos en la grilla para reducir el consumo de ancho de banda para el acceso de datos remotos como la carga de los puntos cuando se acceden intensivamente. Aunque no es buena estrategia en casos particulares si lo es para ejecuciones prolongadas. </w:t>
+      </w:r>
+    </w:p>
+    <w:p>
+      <w:pPr>
+        <w:spacing w:after="0" w:line="240" w:lineRule="auto"/>
+        <w:jc w:val="both"/>
+        <w:rPr>
+          <w:rFonts w:cs="Times New Roman"/>
+          <w:lang w:val="es-ES"/>
+        </w:rPr>
+      </w:pPr>
+    </w:p>
+    <w:p>
+      <w:pPr>
+        <w:spacing w:after="0" w:line="240" w:lineRule="auto"/>
+        <w:jc w:val="both"/>
+        <w:rPr>
+          <w:rFonts w:cs="Times New Roman"/>
+          <w:lang w:val="es-ES"/>
+        </w:rPr>
+      </w:pPr>
+    </w:p>
+    <w:p>
+      <w:pPr>
+        <w:spacing w:after="0" w:line="240" w:lineRule="auto"/>
+        <w:jc w:val="both"/>
+        <w:rPr>
+          <w:rFonts w:cs="Times New Roman"/>
+          <w:lang w:val="es-ES"/>
+        </w:rPr>
+      </w:pPr>
+      <w:r>
+        <w:rPr>
+          <w:rFonts w:cs="Times New Roman"/>
+          <w:b/>
+          <w:lang w:val="es-ES"/>
+        </w:rPr>
+        <w:t>Pro</w:t>
+      </w:r>
+      <w:r>
+        <w:rPr>
+          <w:rFonts w:cs="Times New Roman"/>
+          <w:b/>
+          <w:lang w:val="es-ES"/>
+        </w:rPr>
+        <w:t>duciendo agendamiento de pruebas de computación y de datos</w:t>
+      </w:r>
+      <w:r>
+        <w:rPr>
+          <w:rFonts w:cs="Times New Roman"/>
+          <w:lang w:val="es-ES"/>
+        </w:rPr>
+        <w:t>: tienen más consideraciones reales para el mundo de las grillas.</w:t>
+      </w:r>
+    </w:p>
+    <w:p>
+      <w:pPr>
+        <w:spacing w:after="0" w:line="240" w:lineRule="auto"/>
+        <w:jc w:val="both"/>
+        <w:rPr>
+          <w:rFonts w:cs="Times New Roman"/>
+          <w:lang w:val="es-ES"/>
+        </w:rPr>
+      </w:pPr>
+    </w:p>
+    <w:p>
+      <w:pPr>
+        <w:spacing w:after="0" w:line="240" w:lineRule="auto"/>
+        <w:jc w:val="center"/>
+        <w:rPr>
+          <w:rFonts w:cs="Times New Roman"/>
+          <w:b/>
+          <w:lang w:val="es-ES"/>
+        </w:rPr>
+      </w:pPr>
+      <w:r>
+        <w:rPr>
+          <w:rFonts w:cs="Times New Roman"/>
+          <w:b/>
+          <w:lang w:val="es-ES"/>
+        </w:rPr>
+        <w:t>ESTRATEGIAS DE BUSQUEDA (Mapping search strategies)</w:t>
+      </w:r>
+    </w:p>
+    <w:p>
+      <w:pPr>
+        <w:spacing w:after="0" w:line="240" w:lineRule="auto"/>
+        <w:jc w:val="center"/>
+        <w:rPr>
+          <w:rFonts w:cs="Times New Roman"/>
+          <w:b/>
+          <w:lang w:val="es-ES"/>
+        </w:rPr>
+      </w:pPr>
+    </w:p>
+    <w:p>
+      <w:pPr>
+        <w:spacing w:after="0" w:line="240" w:lineRule="auto"/>
+        <w:jc w:val="both"/>
+        <w:rPr>
+          <w:rFonts w:cs="Arial"/>
+          <w:lang w:val="es-ES"/>
+        </w:rPr>
+      </w:pPr>
+      <w:r>
+        <w:rPr>
+          <w:rFonts w:cs="Times New Roman"/>
+          <w:lang w:val="es-ES"/>
+        </w:rPr>
+        <w:t xml:space="preserve">Como en general el problema del agendamiento es difícil y se necesita una confiable asignación de tareas a recursos en un tiempo límite, la mayoría de algoritmos usan heurística de prioridad guiada, que </w:t>
+      </w:r>
+      <w:r>
+        <w:rPr>
+          <w:rFonts w:cs="Arial"/>
+          <w:lang w:val="es-ES"/>
+        </w:rPr>
+        <w:t>parten de un proceso de pre-agendamiento de las tareas tomando como elementos ya sea estimación de costo, prioridad de jerarquía, ordenamiento u otras.</w:t>
+      </w:r>
+    </w:p>
+    <w:p>
+      <w:pPr>
+        <w:spacing w:after="0" w:line="240" w:lineRule="auto"/>
+        <w:jc w:val="both"/>
+        <w:rPr>
+          <w:rFonts w:cs="Times New Roman"/>
+          <w:lang w:val="es-ES"/>
+        </w:rPr>
+      </w:pPr>
+      <w:r>
+        <w:rPr>
+          <w:rFonts w:cs="Times New Roman"/>
+          <w:lang w:val="es-ES"/>
+        </w:rPr>
+        <w:t>Por otro lado, hay otro tipo de algoritmos que parten de una asignación aleatoria e iterativamente convergen a una solución de agendamiento buena, asemejando fenómenos naturales, por ejemplo los algoritmos genéticos.</w:t>
+      </w:r>
+    </w:p>
+    <w:p>
+      <w:pPr>
+        <w:spacing w:after="0" w:line="240" w:lineRule="auto"/>
+        <w:jc w:val="both"/>
+        <w:rPr>
+          <w:rFonts w:cs="Times New Roman"/>
+          <w:lang w:val="es-ES"/>
+        </w:rPr>
+      </w:pPr>
+    </w:p>
+    <w:p>
+      <w:pPr>
+        <w:spacing w:after="0" w:line="240" w:lineRule="auto"/>
+        <w:jc w:val="center"/>
+        <w:rPr>
+          <w:rFonts w:cs="Times New Roman"/>
+          <w:b/>
+          <w:lang w:val="es-ES"/>
+        </w:rPr>
+      </w:pPr>
+      <w:r>
+        <w:rPr>
+          <w:rFonts w:cs="Times New Roman"/>
+          <w:b/>
+          <w:lang w:val="es-ES"/>
+        </w:rPr>
+        <w:t>ESTRATEGIAS PARA MANEJAR LA FLUCTUACION EN EL DESEMPEÑO DE LOS RECURSOS</w:t>
+      </w:r>
+    </w:p>
+    <w:p>
+      <w:pPr>
+        <w:spacing w:after="0" w:line="240" w:lineRule="auto"/>
+        <w:jc w:val="center"/>
+        <w:rPr>
+          <w:rFonts w:cs="Times New Roman"/>
+          <w:b/>
+          <w:lang w:val="es-ES"/>
+        </w:rPr>
+      </w:pPr>
+    </w:p>
+    <w:p>
+      <w:pPr>
+        <w:spacing w:after="0" w:line="240" w:lineRule="auto"/>
+        <w:jc w:val="both"/>
+        <w:rPr>
+          <w:rFonts w:cs="Times New Roman"/>
+          <w:lang w:val="es-ES"/>
+        </w:rPr>
+      </w:pPr>
+      <w:r>
+        <w:rPr>
+          <w:rFonts w:cs="Times New Roman"/>
+          <w:lang w:val="es-ES"/>
+        </w:rPr>
+        <w:t>Debido a la naturaleza autónoma de los recursos de las grillas y a la competencia entre usuarios por los mismos, estos pueden fluctuar su rendimiento, lo que hace que sea todo un reto para los algoritmos de agendamiento de tareas. Para enfrentar dicho problema se tiene dos estrategias, la predicción de desempeño y re-agendamiento dinámico en tiempo de ejecución.</w:t>
+      </w:r>
+    </w:p>
+    <w:p>
+      <w:pPr>
+        <w:spacing w:after="0" w:line="240" w:lineRule="auto"/>
+        <w:jc w:val="both"/>
+        <w:rPr>
+          <w:lang w:val="es-ES"/>
+        </w:rPr>
+      </w:pPr>
+      <w:r>
+        <w:rPr>
+          <w:lang w:val="es-ES"/>
+        </w:rPr>
+        <w:t>Predicción de desempeño: “</w:t>
+      </w:r>
+      <w:r>
+        <w:rPr>
+          <w:rStyle w:val="hps"/>
+          <w:rFonts w:eastAsiaTheme="majorEastAsia"/>
+          <w:color w:val="000000"/>
+        </w:rPr>
+        <w:t>Casi</w:t>
+      </w:r>
+      <w:r>
+        <w:rPr>
+          <w:rStyle w:val="apple-converted-space"/>
+          <w:rFonts w:eastAsiaTheme="majorEastAsia"/>
+          <w:color w:val="000000"/>
+        </w:rPr>
+        <w:t> </w:t>
+      </w:r>
+      <w:r>
+        <w:rPr>
+          <w:rStyle w:val="hps"/>
+          <w:rFonts w:eastAsiaTheme="majorEastAsia"/>
+          <w:color w:val="000000"/>
+        </w:rPr>
+        <w:t>todos</w:t>
+      </w:r>
+      <w:r>
+        <w:rPr>
+          <w:rStyle w:val="apple-converted-space"/>
+          <w:rFonts w:eastAsiaTheme="majorEastAsia"/>
+          <w:color w:val="000000"/>
+        </w:rPr>
+        <w:t> </w:t>
+      </w:r>
+      <w:r>
+        <w:rPr>
+          <w:rStyle w:val="hps"/>
+          <w:rFonts w:eastAsiaTheme="majorEastAsia"/>
+          <w:color w:val="000000"/>
+        </w:rPr>
+        <w:t>los algoritmos</w:t>
+      </w:r>
+      <w:r>
+        <w:rPr>
+          <w:rStyle w:val="apple-converted-space"/>
+          <w:rFonts w:eastAsiaTheme="majorEastAsia"/>
+          <w:color w:val="000000"/>
+        </w:rPr>
+        <w:t> </w:t>
+      </w:r>
+      <w:r>
+        <w:rPr>
+          <w:rStyle w:val="hps"/>
+          <w:rFonts w:eastAsiaTheme="majorEastAsia"/>
+          <w:color w:val="000000"/>
+        </w:rPr>
+        <w:t>estáticos</w:t>
+      </w:r>
+      <w:r>
+        <w:rPr>
+          <w:rStyle w:val="apple-converted-space"/>
+          <w:rFonts w:eastAsiaTheme="majorEastAsia"/>
+          <w:color w:val="000000"/>
+        </w:rPr>
+        <w:t> </w:t>
+      </w:r>
+      <w:r>
+        <w:rPr>
+          <w:rStyle w:val="hps"/>
+          <w:rFonts w:eastAsiaTheme="majorEastAsia"/>
+          <w:color w:val="000000"/>
+        </w:rPr>
+        <w:t>se basan</w:t>
+      </w:r>
+      <w:r>
+        <w:rPr>
+          <w:rStyle w:val="apple-converted-space"/>
+          <w:rFonts w:eastAsiaTheme="majorEastAsia"/>
+          <w:color w:val="000000"/>
+        </w:rPr>
+        <w:t> </w:t>
+      </w:r>
+      <w:r>
+        <w:rPr>
+          <w:rStyle w:val="hps"/>
+          <w:rFonts w:eastAsiaTheme="majorEastAsia"/>
+          <w:color w:val="000000"/>
+        </w:rPr>
+        <w:t>en</w:t>
+      </w:r>
+      <w:r>
+        <w:rPr>
+          <w:rStyle w:val="apple-converted-space"/>
+          <w:rFonts w:eastAsiaTheme="majorEastAsia"/>
+          <w:color w:val="000000"/>
+        </w:rPr>
+        <w:t> </w:t>
+      </w:r>
+      <w:r>
+        <w:rPr>
+          <w:rStyle w:val="hps"/>
+          <w:rFonts w:eastAsiaTheme="majorEastAsia"/>
+          <w:color w:val="000000"/>
+        </w:rPr>
+        <w:t>la predicción</w:t>
+      </w:r>
+      <w:r>
+        <w:rPr>
+          <w:rStyle w:val="apple-converted-space"/>
+          <w:rFonts w:eastAsiaTheme="majorEastAsia"/>
+          <w:color w:val="000000"/>
+        </w:rPr>
+        <w:t> </w:t>
+      </w:r>
+      <w:r>
+        <w:rPr>
+          <w:rStyle w:val="hps"/>
+          <w:rFonts w:eastAsiaTheme="majorEastAsia"/>
+          <w:color w:val="000000"/>
+        </w:rPr>
+        <w:t>de rendimiento</w:t>
+      </w:r>
+      <w:r>
+        <w:rPr>
+          <w:rStyle w:val="apple-converted-space"/>
+          <w:rFonts w:eastAsiaTheme="majorEastAsia"/>
+          <w:color w:val="000000"/>
+        </w:rPr>
+        <w:t> </w:t>
+      </w:r>
+      <w:r>
+        <w:rPr>
+          <w:rStyle w:val="hps"/>
+          <w:rFonts w:eastAsiaTheme="majorEastAsia"/>
+          <w:color w:val="000000"/>
+        </w:rPr>
+        <w:t>para</w:t>
+      </w:r>
+      <w:r>
+        <w:rPr>
+          <w:rStyle w:val="apple-converted-space"/>
+          <w:rFonts w:eastAsiaTheme="majorEastAsia"/>
+          <w:color w:val="000000"/>
+        </w:rPr>
+        <w:t> </w:t>
+      </w:r>
+      <w:r>
+        <w:rPr>
+          <w:rStyle w:val="hps"/>
+          <w:rFonts w:eastAsiaTheme="majorEastAsia"/>
+          <w:color w:val="000000"/>
+        </w:rPr>
+        <w:t>la estimación</w:t>
+      </w:r>
+      <w:r>
+        <w:rPr>
+          <w:rStyle w:val="apple-converted-space"/>
+          <w:rFonts w:eastAsiaTheme="majorEastAsia"/>
+          <w:color w:val="000000"/>
+        </w:rPr>
+        <w:t> </w:t>
+      </w:r>
+      <w:r>
+        <w:rPr>
+          <w:rStyle w:val="hps"/>
+          <w:rFonts w:eastAsiaTheme="majorEastAsia"/>
+          <w:color w:val="000000"/>
+        </w:rPr>
+        <w:t>del costos</w:t>
+      </w:r>
+      <w:r>
+        <w:rPr>
+          <w:rStyle w:val="apple-style-span"/>
+          <w:rFonts w:eastAsiaTheme="majorEastAsia"/>
+          <w:color w:val="000000"/>
+        </w:rPr>
+        <w:t>.</w:t>
+      </w:r>
+      <w:r>
+        <w:rPr>
+          <w:lang w:val="es-ES"/>
+        </w:rPr>
+        <w:t xml:space="preserve">” De llagarse a dar una buena estimación se logra un buen agendamiento, pero por la naturaleza incierta del desempeño de los recursos, la falta de exactitud en el desempeño de los recursos y la incertidumbre en su estimación tiene que ser considerada. Teniendo como ejemplo a </w:t>
+      </w:r>
+      <w:r>
+        <w:t>Takefusa</w:t>
+      </w:r>
+      <w:r>
+        <w:rPr>
+          <w:rStyle w:val="Refdenotaalpie"/>
+        </w:rPr>
+        <w:footnoteReference w:id="14"/>
+      </w:r>
+      <w:r>
+        <w:t xml:space="preserve"> en la arquitectura cliente servidor el tiempo de servicio es calculado por el agendador y si esta estimación no es cumplida el recurso es deshabilitado o el servicio falla debido a la ruptura del plazo.</w:t>
+      </w:r>
+    </w:p>
+    <w:p>
+      <w:pPr>
+        <w:spacing w:after="0" w:line="240" w:lineRule="auto"/>
+        <w:jc w:val="both"/>
+        <w:rPr>
+          <w:lang w:val="es-ES"/>
+        </w:rPr>
+      </w:pPr>
+    </w:p>
+    <w:p>
+      <w:pPr>
+        <w:spacing w:after="0" w:line="240" w:lineRule="auto"/>
+        <w:jc w:val="both"/>
+        <w:rPr>
+          <w:rFonts w:ascii="Calibri" w:hAnsi="Calibri" w:cs="Calibri"/>
+          <w:color w:val="000000"/>
+        </w:rPr>
+      </w:pPr>
+      <w:r>
+        <w:rPr>
+          <w:rFonts w:ascii="Calibri" w:hAnsi="Calibri" w:cs="Calibri"/>
+          <w:color w:val="000000"/>
+        </w:rPr>
+        <w:t>Schopf utiliza los valores estocásticos basados en la distribución normal para representar comportamientos dinámicos de los recursos de la grilla. En un esfuerzo más reciente se plantea el modelo de cadena de Markov que se utiliza para capturar la dinámica del rendimiento de los recursos;  una cuantificación basada en la entropía del rendimiento de los recursos.</w:t>
+      </w:r>
+    </w:p>
+    <w:p>
+      <w:pPr>
+        <w:spacing w:after="0" w:line="240" w:lineRule="auto"/>
+        <w:jc w:val="both"/>
+        <w:rPr>
+          <w:lang w:val="es-ES"/>
+        </w:rPr>
+      </w:pPr>
+    </w:p>
+    <w:p>
+      <w:pPr>
+        <w:spacing w:after="0" w:line="240" w:lineRule="auto"/>
+        <w:jc w:val="both"/>
+        <w:rPr>
+          <w:lang w:val="es-ES"/>
+        </w:rPr>
+      </w:pPr>
+      <w:r>
+        <w:rPr>
+          <w:b/>
+          <w:lang w:val="es-ES"/>
+        </w:rPr>
+        <w:t>Re-agendamiento dinámico en tiempo de ejecución:</w:t>
+      </w:r>
+      <w:r>
+        <w:rPr>
+          <w:lang w:val="es-ES"/>
+        </w:rPr>
+        <w:t xml:space="preserve"> “El propósito del re-agendamiento es migrar tareas agendadas a recursos alternativos cuando una fluctuación de desempeño sea detectada”</w:t>
+      </w:r>
+      <w:r>
+        <w:rPr>
+          <w:rStyle w:val="Refdenotaalpie"/>
+          <w:lang w:val="es-ES"/>
+        </w:rPr>
+        <w:footnoteReference w:id="15"/>
+      </w:r>
+      <w:r>
+        <w:rPr>
+          <w:lang w:val="es-ES"/>
+        </w:rPr>
+        <w:t xml:space="preserve">. En este temática se han introducido conceptos como “contrato de desempeño” que es un acuerdo </w:t>
+      </w:r>
+      <w:r>
+        <w:rPr>
+          <w:lang w:val="es-ES"/>
+        </w:rPr>
+        <w:lastRenderedPageBreak/>
+        <w:t>entre usuarios y proveedores de recursos, cuando un contrato es violado el re-agendamiento es activado.</w:t>
+      </w:r>
+    </w:p>
+    <w:p>
+      <w:pPr>
+        <w:jc w:val="both"/>
+        <w:rPr>
+          <w:lang w:val="es-ES"/>
+        </w:rPr>
+      </w:pPr>
+      <w:r>
+        <w:rPr>
+          <w:lang w:val="es-ES"/>
+        </w:rPr>
+        <w:t xml:space="preserve">Hay algoritmos que usan umbral de error para activar el proceso de re-agendamiento. </w:t>
+      </w:r>
+      <w:r>
+        <w:rPr>
+          <w:lang w:val="es-ES"/>
+        </w:rPr>
+        <w:t>También hay otros algoritmos que el re-agendamiento es solo aplicable a un selecto grupo de tareas para reducir el costo del re-agendamiento. “la idea principal de la póliza selectiva de re-agendamiento es evaluar en tiempo de ejecución la diferencia entre el tiempo de inicio de una tarea contra el tiempo de inicio estimado en el agendamiento estático inicial, solamente las tareas las cuales su diferencia sea mayor al tiempo de retraso permitido, van a ser consideradas para ser re-agendadas”</w:t>
+      </w:r>
+      <w:r>
+        <w:rPr>
+          <w:rStyle w:val="Refdenotaalpie"/>
+          <w:lang w:val="es-ES"/>
+        </w:rPr>
+        <w:footnoteReference w:id="16"/>
+      </w:r>
+      <w:r>
+        <w:rPr>
+          <w:lang w:val="es-ES"/>
+        </w:rPr>
+        <w:t>.</w:t>
+      </w:r>
+    </w:p>
+    <w:p>
+      <w:pPr>
+        <w:jc w:val="center"/>
+        <w:rPr>
+          <w:b/>
+          <w:lang w:val="es-ES"/>
+        </w:rPr>
+      </w:pPr>
+      <w:r>
+        <w:rPr>
+          <w:b/>
+          <w:lang w:val="es-ES"/>
+        </w:rPr>
+        <w:t>PROCESO DE DESICIONES DE MARKOV</w:t>
+      </w:r>
+    </w:p>
+    <w:p>
+      <w:pPr>
         <w:rPr>
           <w:rFonts w:ascii="Arial" w:hAnsi="Arial" w:cs="Arial"/>
           <w:sz w:val="24"/>
           <w:szCs w:val="24"/>
         </w:rPr>
       </w:pPr>
+      <w:r>
+        <w:rPr>
+          <w:rFonts w:ascii="Arial" w:hAnsi="Arial" w:cs="Arial"/>
+          <w:sz w:val="24"/>
+          <w:szCs w:val="24"/>
+        </w:rPr>
+        <w:t>En en capitulo “</w:t>
+      </w:r>
+      <w:r>
+        <w:rPr>
+          <w:rFonts w:eastAsiaTheme="minorEastAsia"/>
+        </w:rPr>
+        <w:t>DEFINICIÓN DE LOS EVENTOS, ACCIONES, ESTADOS  Y FUNCIONES DE COSTO DEL  PROCESO DE DECISIÓN MARKOVIANO DE TIEMPO CONTINUO</w:t>
+      </w:r>
+      <w:r>
+        <w:rPr>
+          <w:rFonts w:ascii="Arial" w:hAnsi="Arial" w:cs="Arial"/>
+          <w:sz w:val="24"/>
+          <w:szCs w:val="24"/>
+        </w:rPr>
+        <w:t>” titulo “</w:t>
+      </w:r>
+      <w:r>
+        <w:rPr>
+          <w:b/>
+          <w:sz w:val="26"/>
+          <w:szCs w:val="26"/>
+        </w:rPr>
+        <w:t xml:space="preserve">Reglas de decisión y política” </w:t>
+      </w:r>
+      <w:r>
+        <w:rPr>
+          <w:b/>
+          <w:sz w:val="26"/>
+          <w:szCs w:val="26"/>
+        </w:rPr>
+        <w:t xml:space="preserve">de este documento </w:t>
+      </w:r>
+      <w:r>
+        <w:rPr>
+          <w:b/>
+          <w:sz w:val="26"/>
+          <w:szCs w:val="26"/>
+        </w:rPr>
+        <w:t>se da una breve descripción de los elementos constitutivos de PDM (Proceso de Decisiones de Markov), pero de igual forma se puede consultar el libro de “investigación de operaciones, aplicaciones y algoritmos”</w:t>
+      </w:r>
+      <w:r>
+        <w:rPr>
+          <w:b/>
+          <w:sz w:val="26"/>
+          <w:szCs w:val="26"/>
+        </w:rPr>
+        <w:t>, capitulo 19.5, páginas 1036 a la 1045. cuarta edición de Wayne Winston, Editorial Thomson para una descripción amplia de PDM.</w:t>
+      </w:r>
+      <w:r>
+        <w:rPr>
+          <w:b/>
+          <w:sz w:val="26"/>
+          <w:szCs w:val="26"/>
+        </w:rPr>
+        <w:t xml:space="preserve"> </w:t>
+      </w:r>
     </w:p>
     <w:p>
       <w:pPr>
@@ -15638,6 +17723,7 @@
           <w:szCs w:val="24"/>
           <w:lang w:eastAsia="es-CO"/>
         </w:rPr>
+        <w:lastRenderedPageBreak/>
         <w:drawing>
           <wp:inline distT="0" distB="0" distL="0" distR="0">
             <wp:extent cx="4988885" cy="3721396"/>
@@ -17248,11 +19334,37 @@
         <w:pStyle w:val="Ttulo2"/>
       </w:pPr>
       <w:r>
+        <w:t xml:space="preserve">Definiciones teóricas </w:t>
+      </w:r>
+      <w:bookmarkEnd w:id="19"/>
+      <w:r>
+        <w:t>(Nivel 2)</w:t>
+      </w:r>
+    </w:p>
+    <w:p/>
+    <w:p>
+      <w:r>
+        <w:t>Las siguientes son definiciones que se deben dar en la red óptica para tener los elementos necesarios para operar según regla de decisión tomadas por la política estacionaria en proceso de toma de decisiones de Markov.</w:t>
+      </w:r>
+    </w:p>
+    <w:p>
+      <w:pPr>
+        <w:pStyle w:val="Ttulo2"/>
+      </w:pPr>
+      <w:r>
         <w:t>Definiciones teóricas del  modelo de la red</w:t>
       </w:r>
-      <w:bookmarkEnd w:id="19"/>
-      <w:r>
-        <w:t xml:space="preserve"> (Nivel 2)</w:t>
+      <w:r>
+        <w:t xml:space="preserve"> </w:t>
+      </w:r>
+      <w:r>
+        <w:t xml:space="preserve">(Nivel </w:t>
+      </w:r>
+      <w:r>
+        <w:t>3</w:t>
+      </w:r>
+      <w:r>
+        <w:t>)</w:t>
       </w:r>
     </w:p>
     <w:p/>
@@ -17301,7 +19413,33 @@
           <w:sz w:val="24"/>
           <w:szCs w:val="24"/>
         </w:rPr>
-        <w:t xml:space="preserve">Se asume que no existen convertidores  de longitud de onda (λ) en la red. Esto quiere decir que el λSP ocupa la misma longitud de onda por todas las fibras que pasa.  </w:t>
+        <w:t xml:space="preserve">Se asume que no existen convertidores  de longitud de onda (λ) en la red. Esto quiere decir que el λSP ocupa la misma longitud de onda por todas las fibras que </w:t>
+      </w:r>
+      <w:commentRangeStart w:id="20"/>
+      <w:r>
+        <w:rPr>
+          <w:rFonts w:ascii="Arial" w:hAnsi="Arial" w:cs="Arial"/>
+          <w:sz w:val="24"/>
+          <w:szCs w:val="24"/>
+        </w:rPr>
+        <w:t>pasa</w:t>
+      </w:r>
+      <w:commentRangeEnd w:id="20"/>
+      <w:r>
+        <w:rPr>
+          <w:rStyle w:val="Refdecomentario"/>
+          <w:rFonts w:eastAsiaTheme="minorEastAsia"/>
+          <w:lang w:val="es-ES_tradnl" w:eastAsia="ja-JP"/>
+        </w:rPr>
+        <w:commentReference w:id="20"/>
+      </w:r>
+      <w:r>
+        <w:rPr>
+          <w:rFonts w:ascii="Arial" w:hAnsi="Arial" w:cs="Arial"/>
+          <w:sz w:val="24"/>
+          <w:szCs w:val="24"/>
+        </w:rPr>
+        <w:t xml:space="preserve">.  </w:t>
       </w:r>
     </w:p>
     <w:p>
@@ -17347,7 +19485,33 @@
           <w:sz w:val="24"/>
           <w:szCs w:val="24"/>
         </w:rPr>
-        <w:t xml:space="preserve">Se asume que solo existe una  fibra entre los nodos que están conectados. </w:t>
+        <w:t xml:space="preserve">Se asume que solo existe una  fibra entre los nodos que están </w:t>
+      </w:r>
+      <w:commentRangeStart w:id="21"/>
+      <w:r>
+        <w:rPr>
+          <w:rFonts w:ascii="Arial" w:hAnsi="Arial" w:cs="Arial"/>
+          <w:sz w:val="24"/>
+          <w:szCs w:val="24"/>
+        </w:rPr>
+        <w:t>conectados</w:t>
+      </w:r>
+      <w:commentRangeEnd w:id="21"/>
+      <w:r>
+        <w:rPr>
+          <w:rStyle w:val="Refdecomentario"/>
+          <w:rFonts w:eastAsiaTheme="minorEastAsia"/>
+          <w:lang w:val="es-ES_tradnl" w:eastAsia="ja-JP"/>
+        </w:rPr>
+        <w:commentReference w:id="21"/>
+      </w:r>
+      <w:r>
+        <w:rPr>
+          <w:rFonts w:ascii="Arial" w:hAnsi="Arial" w:cs="Arial"/>
+          <w:sz w:val="24"/>
+          <w:szCs w:val="24"/>
+        </w:rPr>
+        <w:t xml:space="preserve">. </w:t>
       </w:r>
     </w:p>
     <w:p>
@@ -17412,6 +19576,7 @@
           <w:sz w:val="24"/>
           <w:szCs w:val="24"/>
         </w:rPr>
+        <w:lastRenderedPageBreak/>
         <w:t>Se asume que la tecnología WDM es empleada para suministrar diferentes longitudes de onda simultáneamente sobre la fibra, y numero de longitudes de onda permanece constante durante el proceso de optimización.</w:t>
       </w:r>
     </w:p>
@@ -17620,24 +19785,56 @@
       <w:pPr>
         <w:pStyle w:val="Ttulo2"/>
       </w:pPr>
-      <w:bookmarkStart w:id="20" w:name="_Toc319266936"/>
-      <w:r>
-        <w:lastRenderedPageBreak/>
+      <w:bookmarkStart w:id="22" w:name="_Toc319266936"/>
+      <w:r>
         <w:t>Definiciones matemáticas  del  modelo de la red</w:t>
       </w:r>
-      <w:bookmarkEnd w:id="20"/>
-    </w:p>
-    <w:p>
-      <w:pPr>
-        <w:spacing w:line="240" w:lineRule="auto"/>
-        <w:jc w:val="center"/>
+      <w:bookmarkEnd w:id="22"/>
+      <w:r>
+        <w:t xml:space="preserve"> (N3)</w:t>
+      </w:r>
+    </w:p>
+    <w:p/>
+    <w:p>
+      <w:pPr>
         <w:rPr>
           <w:rFonts w:ascii="Arial" w:hAnsi="Arial" w:cs="Arial"/>
-          <w:b/>
-          <w:sz w:val="24"/>
-          <w:szCs w:val="24"/>
-        </w:rPr>
-      </w:pPr>
+          <w:sz w:val="24"/>
+          <w:szCs w:val="24"/>
+        </w:rPr>
+      </w:pPr>
+      <w:r>
+        <w:rPr>
+          <w:rFonts w:ascii="Arial" w:hAnsi="Arial" w:cs="Arial"/>
+          <w:sz w:val="24"/>
+          <w:szCs w:val="24"/>
+        </w:rPr>
+        <w:t xml:space="preserve">Las siguientes definiciones </w:t>
+      </w:r>
+      <w:r>
+        <w:rPr>
+          <w:rFonts w:ascii="Arial" w:hAnsi="Arial" w:cs="Arial"/>
+          <w:sz w:val="24"/>
+          <w:szCs w:val="24"/>
+        </w:rPr>
+        <w:t xml:space="preserve">fueron basadas y adaptadas del </w:t>
+      </w:r>
+      <w:r>
+        <w:rPr>
+          <w:rFonts w:ascii="Arial" w:hAnsi="Arial" w:cs="Arial"/>
+          <w:sz w:val="24"/>
+          <w:szCs w:val="24"/>
+        </w:rPr>
+        <w:t>paper “LSP and λSP Setup in GMPLS Networks”</w:t>
+      </w:r>
+      <w:r>
+        <w:rPr>
+          <w:rFonts w:ascii="Arial" w:hAnsi="Arial" w:cs="Arial"/>
+          <w:sz w:val="24"/>
+          <w:szCs w:val="24"/>
+        </w:rPr>
+        <w:t>.</w:t>
+      </w:r>
     </w:p>
     <w:p>
       <w:pPr>
@@ -17972,6 +20169,7 @@
           <w:sz w:val="24"/>
           <w:szCs w:val="24"/>
         </w:rPr>
+        <w:lastRenderedPageBreak/>
         <w:t>N</w:t>
       </w:r>
       <w:r>
@@ -21011,6 +23209,7 @@
           <w:sz w:val="24"/>
           <w:szCs w:val="24"/>
         </w:rPr>
+        <w:lastRenderedPageBreak/>
         <w:t>En cada fibra óptica encontramos los siguientes elementos</w:t>
       </w:r>
       <w:r>
@@ -21043,6 +23242,7 @@
               <w:sz w:val="24"/>
               <w:szCs w:val="24"/>
             </w:rPr>
+            <w:lastRenderedPageBreak/>
             <m:t>M</m:t>
           </m:r>
           <m:r>
@@ -21777,17 +23977,33 @@
           <w:rFonts w:eastAsiaTheme="minorEastAsia"/>
         </w:rPr>
       </w:pPr>
-      <w:bookmarkStart w:id="21" w:name="_Toc319266937"/>
+      <w:bookmarkStart w:id="23" w:name="_Toc319266937"/>
       <w:r>
         <w:t>Definiciones teóricas del  modelo de la grilla</w:t>
       </w:r>
+      <w:commentRangeStart w:id="24"/>
+      <w:r>
+        <w:t>(1)</w:t>
+      </w:r>
+      <w:commentRangeEnd w:id="24"/>
+      <w:r>
+        <w:rPr>
+          <w:rStyle w:val="Refdecomentario"/>
+          <w:rFonts w:asciiTheme="minorHAnsi" w:eastAsiaTheme="minorEastAsia" w:hAnsiTheme="minorHAnsi" w:cstheme="minorBidi"/>
+          <w:b w:val="0"/>
+          <w:bCs w:val="0"/>
+          <w:color w:val="auto"/>
+          <w:lang w:val="es-ES_tradnl" w:eastAsia="ja-JP"/>
+        </w:rPr>
+        <w:commentReference w:id="24"/>
+      </w:r>
       <w:r>
         <w:rPr>
           <w:rFonts w:eastAsiaTheme="minorEastAsia"/>
         </w:rPr>
         <w:t>:</w:t>
       </w:r>
-      <w:bookmarkEnd w:id="21"/>
+      <w:bookmarkEnd w:id="23"/>
     </w:p>
     <w:p>
       <w:pPr>
@@ -21839,7 +24055,42 @@
           <w:sz w:val="24"/>
           <w:szCs w:val="24"/>
         </w:rPr>
-        <w:t>por ende, no se contemplaran las tareas como partes constitutivas del trabajo y tampoco se tendrá en cuenta la dependencia entre tareas, ya que estas últimas simplemente no existen en nuestro modelo.</w:t>
+        <w:t xml:space="preserve">por ende, no se contemplaran las </w:t>
+      </w:r>
+      <w:r>
+        <w:rPr>
+          <w:rFonts w:ascii="Arial" w:eastAsiaTheme="minorEastAsia" w:hAnsi="Arial" w:cs="Arial"/>
+          <w:b/>
+          <w:sz w:val="24"/>
+          <w:szCs w:val="24"/>
+        </w:rPr>
+        <w:t>“</w:t>
+      </w:r>
+      <w:r>
+        <w:rPr>
+          <w:rFonts w:ascii="Arial" w:eastAsiaTheme="minorEastAsia" w:hAnsi="Arial" w:cs="Arial"/>
+          <w:b/>
+          <w:sz w:val="24"/>
+          <w:szCs w:val="24"/>
+        </w:rPr>
+        <w:t>tareas</w:t>
+      </w:r>
+      <w:r>
+        <w:rPr>
+          <w:rFonts w:ascii="Arial" w:eastAsiaTheme="minorEastAsia" w:hAnsi="Arial" w:cs="Arial"/>
+          <w:b/>
+          <w:sz w:val="24"/>
+          <w:szCs w:val="24"/>
+        </w:rPr>
+        <w:t>”</w:t>
+      </w:r>
+      <w:r>
+        <w:rPr>
+          <w:rFonts w:ascii="Arial" w:eastAsiaTheme="minorEastAsia" w:hAnsi="Arial" w:cs="Arial"/>
+          <w:sz w:val="24"/>
+          <w:szCs w:val="24"/>
+        </w:rPr>
+        <w:t xml:space="preserve"> como partes constitutivas del trabajo y tampoco se tendrá en cuenta la dependencia entre tareas, ya que estas últimas simplemente no existen en nuestro modelo.</w:t>
       </w:r>
     </w:p>
     <w:p>
@@ -21982,7 +24233,40 @@
           <w:sz w:val="24"/>
           <w:szCs w:val="24"/>
         </w:rPr>
-        <w:t>) se relacionan será   “</w:t>
+        <w:t xml:space="preserve">) se relacionan será   </w:t>
+      </w:r>
+      <w:r>
+        <w:rPr>
+          <w:rFonts w:ascii="Arial" w:eastAsiaTheme="minorEastAsia" w:hAnsi="Arial" w:cs="Arial"/>
+          <w:sz w:val="24"/>
+          <w:szCs w:val="24"/>
+        </w:rPr>
+        <w:t xml:space="preserve">la </w:t>
+      </w:r>
+      <w:r>
+        <w:rPr>
+          <w:rFonts w:ascii="Arial" w:eastAsiaTheme="minorEastAsia" w:hAnsi="Arial" w:cs="Arial"/>
+          <w:sz w:val="24"/>
+          <w:szCs w:val="24"/>
+        </w:rPr>
+        <w:t>“</w:t>
+      </w:r>
+      <w:r>
+        <w:rPr>
+          <w:rFonts w:ascii="Arial" w:eastAsiaTheme="minorEastAsia" w:hAnsi="Arial" w:cs="Arial"/>
+          <w:b/>
+          <w:sz w:val="24"/>
+          <w:szCs w:val="24"/>
+        </w:rPr>
+        <w:t>arquitectura</w:t>
+      </w:r>
+      <w:r>
+        <w:rPr>
+          <w:rFonts w:ascii="Arial" w:eastAsiaTheme="minorEastAsia" w:hAnsi="Arial" w:cs="Arial"/>
+          <w:sz w:val="24"/>
+          <w:szCs w:val="24"/>
+        </w:rPr>
+        <w:t xml:space="preserve"> </w:t>
       </w:r>
       <w:r>
         <w:rPr>
@@ -22085,15 +24369,40 @@
           <w:rFonts w:eastAsiaTheme="minorEastAsia"/>
         </w:rPr>
       </w:pPr>
-      <w:bookmarkStart w:id="22" w:name="_Toc319266938"/>
+      <w:bookmarkStart w:id="25" w:name="_Toc319266938"/>
       <w:r>
         <w:rPr>
           <w:rFonts w:eastAsiaTheme="minorEastAsia"/>
         </w:rPr>
         <w:lastRenderedPageBreak/>
-        <w:t>Definición de los eventos, acciones, estados  y funciones de costo del  proceso de decisión markoviano de tiempo continuo</w:t>
-      </w:r>
-      <w:bookmarkEnd w:id="22"/>
+        <w:t>DEFINICIÓN DE LOS EVENTOS, ACCIONES, ESTADOS  Y FUNCIONES DE COSTO DEL  PROCESO DE DECISIÓN MARKOVIANO DE TIEMPO CONTINUO</w:t>
+      </w:r>
+      <w:bookmarkEnd w:id="25"/>
+      <w:r>
+        <w:rPr>
+          <w:rFonts w:eastAsiaTheme="minorEastAsia"/>
+        </w:rPr>
+        <w:t xml:space="preserve"> </w:t>
+      </w:r>
+      <w:commentRangeStart w:id="26"/>
+      <w:r>
+        <w:rPr>
+          <w:rFonts w:eastAsiaTheme="minorEastAsia"/>
+        </w:rPr>
+        <w:t>(2)</w:t>
+      </w:r>
+      <w:commentRangeEnd w:id="26"/>
+      <w:r>
+        <w:rPr>
+          <w:rStyle w:val="Refdecomentario"/>
+          <w:rFonts w:asciiTheme="minorHAnsi" w:eastAsiaTheme="minorEastAsia" w:hAnsiTheme="minorHAnsi" w:cstheme="minorBidi"/>
+          <w:b w:val="0"/>
+          <w:bCs w:val="0"/>
+          <w:color w:val="auto"/>
+          <w:lang w:val="es-ES_tradnl" w:eastAsia="ja-JP"/>
+        </w:rPr>
+        <w:commentReference w:id="26"/>
+      </w:r>
     </w:p>
     <w:p>
       <w:pPr>
@@ -22319,7 +24628,15 @@
               <w:sz w:val="24"/>
               <w:szCs w:val="24"/>
             </w:rPr>
-            <m:t>asignado</m:t>
+            <m:t>asi</m:t>
+          </m:r>
+          <m:r>
+            <w:rPr>
+              <w:rFonts w:ascii="Cambria Math" w:eastAsiaTheme="minorEastAsia" w:hAnsi="Cambria Math" w:cs="Arial"/>
+              <w:sz w:val="24"/>
+              <w:szCs w:val="24"/>
+            </w:rPr>
+            <m:t>gnado</m:t>
           </m:r>
           <m:r>
             <w:rPr>
@@ -22549,6 +24866,19 @@
           <w:szCs w:val="24"/>
         </w:rPr>
       </w:pPr>
+    </w:p>
+    <w:p>
+      <w:pPr>
+        <w:pStyle w:val="Prrafodelista"/>
+        <w:spacing w:line="240" w:lineRule="auto"/>
+        <w:ind w:left="360"/>
+        <w:jc w:val="both"/>
+        <w:rPr>
+          <w:rFonts w:ascii="Arial" w:eastAsiaTheme="minorEastAsia" w:hAnsi="Arial" w:cs="Arial"/>
+          <w:sz w:val="24"/>
+          <w:szCs w:val="24"/>
+        </w:rPr>
+      </w:pPr>
       <m:oMathPara>
         <m:oMath>
           <m:r>
@@ -22557,15 +24887,7 @@
               <w:sz w:val="24"/>
               <w:szCs w:val="24"/>
             </w:rPr>
-            <m:t>b=Sol</m:t>
-          </m:r>
-          <m:r>
-            <w:rPr>
-              <w:rFonts w:ascii="Cambria Math" w:eastAsiaTheme="minorEastAsia" w:hAnsi="Cambria Math" w:cs="Arial"/>
-              <w:sz w:val="24"/>
-              <w:szCs w:val="24"/>
-            </w:rPr>
-            <m:t>icitud de ancho de banda.</m:t>
+            <m:t>b=Solicitud de ancho de banda.</m:t>
           </m:r>
         </m:oMath>
       </m:oMathPara>
@@ -22879,7 +25201,7 @@
               <w:rFonts w:eastAsiaTheme="minorEastAsia"/>
               <w:lang w:val="es-ES_tradnl" w:eastAsia="ja-JP"/>
             </w:rPr>
-            <w:commentReference w:id="23"/>
+            <w:commentReference w:id="27"/>
           </m:r>
           <m:r>
             <w:rPr>
@@ -23283,7 +25605,15 @@
               <w:sz w:val="24"/>
               <w:szCs w:val="24"/>
             </w:rPr>
-            <m:t xml:space="preserve">=1. Arribo de creacion de un </m:t>
+            <m:t>=1. Arribo de creacion d</m:t>
+          </m:r>
+          <m:r>
+            <w:rPr>
+              <w:rFonts w:ascii="Cambria Math" w:eastAsiaTheme="minorEastAsia" w:hAnsi="Cambria Math" w:cs="Arial"/>
+              <w:sz w:val="24"/>
+              <w:szCs w:val="24"/>
+            </w:rPr>
+            <m:t xml:space="preserve">e un </m:t>
           </m:r>
           <m:r>
             <m:rPr>
@@ -23370,6 +25700,7 @@
           <w:sz w:val="24"/>
           <w:szCs w:val="24"/>
         </w:rPr>
+        <w:lastRenderedPageBreak/>
         <w:t xml:space="preserve">Se define el estado de de la topología óptica entre 2 nodos </w:t>
       </w:r>
       <m:oMath>
@@ -25576,7 +27907,15 @@
               <w:sz w:val="24"/>
               <w:szCs w:val="24"/>
             </w:rPr>
-            <m:t>del</m:t>
+            <m:t>d</m:t>
+          </m:r>
+          <m:r>
+            <w:rPr>
+              <w:rFonts w:ascii="Cambria Math" w:eastAsiaTheme="minorEastAsia" w:hAnsi="Cambria Math" w:cs="Arial"/>
+              <w:sz w:val="24"/>
+              <w:szCs w:val="24"/>
+            </w:rPr>
+            <m:t>el</m:t>
           </m:r>
           <m:r>
             <w:rPr>
@@ -26144,6 +28483,739 @@
           <w:ilvl w:val="0"/>
           <w:numId w:val="9"/>
         </w:numPr>
+        <w:jc w:val="both"/>
+        <w:rPr>
+          <w:b/>
+          <w:sz w:val="26"/>
+          <w:szCs w:val="26"/>
+        </w:rPr>
+      </w:pPr>
+      <w:r>
+        <w:rPr>
+          <w:b/>
+          <w:sz w:val="26"/>
+          <w:szCs w:val="26"/>
+        </w:rPr>
+        <w:t>Reglas de decisión y política:</w:t>
+      </w:r>
+    </w:p>
+    <w:p>
+      <w:pPr>
+        <w:pStyle w:val="Prrafodelista"/>
+        <w:ind w:left="360"/>
+        <w:jc w:val="both"/>
+        <w:rPr>
+          <w:b/>
+          <w:sz w:val="26"/>
+          <w:szCs w:val="26"/>
+        </w:rPr>
+      </w:pPr>
+      <w:r>
+        <w:rPr>
+          <w:b/>
+          <w:sz w:val="26"/>
+          <w:szCs w:val="26"/>
+        </w:rPr>
+        <w:t xml:space="preserve">“Una regla de decisión </w:t>
+      </w:r>
+      <m:oMath>
+        <m:sSub>
+          <m:sSubPr>
+            <m:ctrlPr>
+              <w:rPr>
+                <w:rFonts w:ascii="Cambria Math" w:hAnsi="Cambria Math"/>
+                <w:b/>
+                <w:i/>
+                <w:sz w:val="26"/>
+                <w:szCs w:val="26"/>
+              </w:rPr>
+            </m:ctrlPr>
+          </m:sSubPr>
+          <m:e>
+            <m:r>
+              <m:rPr>
+                <m:sty m:val="bi"/>
+              </m:rPr>
+              <w:rPr>
+                <w:rFonts w:ascii="Cambria Math" w:hAnsi="Cambria Math"/>
+                <w:sz w:val="26"/>
+                <w:szCs w:val="26"/>
+              </w:rPr>
+              <m:t>d</m:t>
+            </m:r>
+          </m:e>
+          <m:sub>
+            <m:r>
+              <m:rPr>
+                <m:sty m:val="bi"/>
+              </m:rPr>
+              <w:rPr>
+                <w:rFonts w:ascii="Cambria Math" w:hAnsi="Cambria Math"/>
+                <w:sz w:val="26"/>
+                <w:szCs w:val="26"/>
+              </w:rPr>
+              <m:t>i</m:t>
+            </m:r>
+          </m:sub>
+        </m:sSub>
+      </m:oMath>
+      <w:r>
+        <w:rPr>
+          <w:rFonts w:eastAsiaTheme="minorEastAsia"/>
+          <w:b/>
+          <w:sz w:val="26"/>
+          <w:szCs w:val="26"/>
+        </w:rPr>
+        <w:t xml:space="preserve"> provee una selección de una acción para cada estado a un instante de decisión dado  </w:t>
+      </w:r>
+      <m:oMath>
+        <m:sSub>
+          <m:sSubPr>
+            <m:ctrlPr>
+              <w:rPr>
+                <w:rFonts w:ascii="Cambria Math" w:hAnsi="Cambria Math"/>
+                <w:b/>
+                <w:i/>
+                <w:sz w:val="26"/>
+                <w:szCs w:val="26"/>
+              </w:rPr>
+            </m:ctrlPr>
+          </m:sSubPr>
+          <m:e>
+            <m:r>
+              <m:rPr>
+                <m:sty m:val="bi"/>
+              </m:rPr>
+              <w:rPr>
+                <w:rFonts w:ascii="Cambria Math" w:hAnsi="Cambria Math"/>
+                <w:sz w:val="26"/>
+                <w:szCs w:val="26"/>
+              </w:rPr>
+              <m:t>t</m:t>
+            </m:r>
+          </m:e>
+          <m:sub>
+            <m:r>
+              <m:rPr>
+                <m:sty m:val="bi"/>
+              </m:rPr>
+              <w:rPr>
+                <w:rFonts w:ascii="Cambria Math" w:hAnsi="Cambria Math"/>
+                <w:sz w:val="26"/>
+                <w:szCs w:val="26"/>
+              </w:rPr>
+              <m:t>i</m:t>
+            </m:r>
+          </m:sub>
+        </m:sSub>
+      </m:oMath>
+      <w:r>
+        <w:rPr>
+          <w:rFonts w:eastAsiaTheme="minorEastAsia"/>
+          <w:b/>
+          <w:sz w:val="26"/>
+          <w:szCs w:val="26"/>
+        </w:rPr>
+        <w:t xml:space="preserve">. Una política de decisión </w:t>
+      </w:r>
+      <w:r>
+        <w:rPr>
+          <w:rFonts w:eastAsiaTheme="minorEastAsia" w:cstheme="minorHAnsi"/>
+          <w:b/>
+          <w:sz w:val="26"/>
+          <w:szCs w:val="26"/>
+        </w:rPr>
+        <w:t xml:space="preserve">π especifica las reglas de decisión a ser usadas en el horizonte de tiempo completo donde el problema es considerado, i.e., </w:t>
+      </w:r>
+      <m:oMath>
+        <m:r>
+          <m:rPr>
+            <m:sty m:val="bi"/>
+          </m:rPr>
+          <w:rPr>
+            <w:rFonts w:ascii="Cambria Math" w:eastAsiaTheme="minorEastAsia" w:hAnsi="Cambria Math" w:cstheme="minorHAnsi"/>
+            <w:sz w:val="26"/>
+            <w:szCs w:val="26"/>
+          </w:rPr>
+          <m:t>π=</m:t>
+        </m:r>
+        <m:d>
+          <m:dPr>
+            <m:begChr m:val="{"/>
+            <m:endChr m:val="}"/>
+            <m:ctrlPr>
+              <w:rPr>
+                <w:rFonts w:ascii="Cambria Math" w:eastAsiaTheme="minorEastAsia" w:hAnsi="Cambria Math" w:cstheme="minorHAnsi"/>
+                <w:b/>
+                <w:i/>
+                <w:sz w:val="26"/>
+                <w:szCs w:val="26"/>
+              </w:rPr>
+            </m:ctrlPr>
+          </m:dPr>
+          <m:e>
+            <m:sSub>
+              <m:sSubPr>
+                <m:ctrlPr>
+                  <w:rPr>
+                    <w:rFonts w:ascii="Cambria Math" w:eastAsiaTheme="minorEastAsia" w:hAnsi="Cambria Math" w:cstheme="minorHAnsi"/>
+                    <w:b/>
+                    <w:i/>
+                    <w:sz w:val="26"/>
+                    <w:szCs w:val="26"/>
+                  </w:rPr>
+                </m:ctrlPr>
+              </m:sSubPr>
+              <m:e>
+                <m:r>
+                  <m:rPr>
+                    <m:sty m:val="bi"/>
+                  </m:rPr>
+                  <w:rPr>
+                    <w:rFonts w:ascii="Cambria Math" w:eastAsiaTheme="minorEastAsia" w:hAnsi="Cambria Math" w:cstheme="minorHAnsi"/>
+                    <w:sz w:val="26"/>
+                    <w:szCs w:val="26"/>
+                  </w:rPr>
+                  <m:t>d</m:t>
+                </m:r>
+              </m:e>
+              <m:sub>
+                <m:r>
+                  <m:rPr>
+                    <m:sty m:val="bi"/>
+                  </m:rPr>
+                  <w:rPr>
+                    <w:rFonts w:ascii="Cambria Math" w:eastAsiaTheme="minorEastAsia" w:hAnsi="Cambria Math" w:cstheme="minorHAnsi"/>
+                    <w:sz w:val="26"/>
+                    <w:szCs w:val="26"/>
+                  </w:rPr>
+                  <m:t xml:space="preserve">0 </m:t>
+                </m:r>
+              </m:sub>
+            </m:sSub>
+            <m:d>
+              <m:dPr>
+                <m:ctrlPr>
+                  <w:rPr>
+                    <w:rFonts w:ascii="Cambria Math" w:eastAsiaTheme="minorEastAsia" w:hAnsi="Cambria Math" w:cstheme="minorHAnsi"/>
+                    <w:b/>
+                    <w:i/>
+                    <w:sz w:val="26"/>
+                    <w:szCs w:val="26"/>
+                  </w:rPr>
+                </m:ctrlPr>
+              </m:dPr>
+              <m:e>
+                <m:acc>
+                  <m:accPr>
+                    <m:ctrlPr>
+                      <w:rPr>
+                        <w:rFonts w:ascii="Cambria Math" w:eastAsiaTheme="minorEastAsia" w:hAnsi="Cambria Math" w:cstheme="minorHAnsi"/>
+                        <w:b/>
+                        <w:i/>
+                        <w:sz w:val="26"/>
+                        <w:szCs w:val="26"/>
+                      </w:rPr>
+                    </m:ctrlPr>
+                  </m:accPr>
+                  <m:e>
+                    <m:r>
+                      <m:rPr>
+                        <m:sty m:val="bi"/>
+                      </m:rPr>
+                      <w:rPr>
+                        <w:rFonts w:ascii="Cambria Math" w:eastAsiaTheme="minorEastAsia" w:hAnsi="Cambria Math" w:cstheme="minorHAnsi"/>
+                        <w:sz w:val="26"/>
+                        <w:szCs w:val="26"/>
+                      </w:rPr>
+                      <m:t>S</m:t>
+                    </m:r>
+                  </m:e>
+                </m:acc>
+              </m:e>
+            </m:d>
+            <m:r>
+              <m:rPr>
+                <m:sty m:val="bi"/>
+              </m:rPr>
+              <w:rPr>
+                <w:rFonts w:ascii="Cambria Math" w:eastAsiaTheme="minorEastAsia" w:hAnsi="Cambria Math" w:cstheme="minorHAnsi"/>
+                <w:sz w:val="26"/>
+                <w:szCs w:val="26"/>
+              </w:rPr>
+              <m:t>,</m:t>
+            </m:r>
+            <m:sSub>
+              <m:sSubPr>
+                <m:ctrlPr>
+                  <w:rPr>
+                    <w:rFonts w:ascii="Cambria Math" w:eastAsiaTheme="minorEastAsia" w:hAnsi="Cambria Math" w:cstheme="minorHAnsi"/>
+                    <w:b/>
+                    <w:i/>
+                    <w:sz w:val="26"/>
+                    <w:szCs w:val="26"/>
+                  </w:rPr>
+                </m:ctrlPr>
+              </m:sSubPr>
+              <m:e>
+                <m:r>
+                  <m:rPr>
+                    <m:sty m:val="bi"/>
+                  </m:rPr>
+                  <w:rPr>
+                    <w:rFonts w:ascii="Cambria Math" w:eastAsiaTheme="minorEastAsia" w:hAnsi="Cambria Math" w:cstheme="minorHAnsi"/>
+                    <w:sz w:val="26"/>
+                    <w:szCs w:val="26"/>
+                  </w:rPr>
+                  <m:t>d</m:t>
+                </m:r>
+              </m:e>
+              <m:sub>
+                <m:r>
+                  <m:rPr>
+                    <m:sty m:val="bi"/>
+                  </m:rPr>
+                  <w:rPr>
+                    <w:rFonts w:ascii="Cambria Math" w:eastAsiaTheme="minorEastAsia" w:hAnsi="Cambria Math" w:cstheme="minorHAnsi"/>
+                    <w:sz w:val="26"/>
+                    <w:szCs w:val="26"/>
+                  </w:rPr>
+                  <m:t xml:space="preserve">1 </m:t>
+                </m:r>
+              </m:sub>
+            </m:sSub>
+            <m:d>
+              <m:dPr>
+                <m:ctrlPr>
+                  <w:rPr>
+                    <w:rFonts w:ascii="Cambria Math" w:eastAsiaTheme="minorEastAsia" w:hAnsi="Cambria Math" w:cstheme="minorHAnsi"/>
+                    <w:b/>
+                    <w:i/>
+                    <w:sz w:val="26"/>
+                    <w:szCs w:val="26"/>
+                  </w:rPr>
+                </m:ctrlPr>
+              </m:dPr>
+              <m:e>
+                <m:acc>
+                  <m:accPr>
+                    <m:ctrlPr>
+                      <w:rPr>
+                        <w:rFonts w:ascii="Cambria Math" w:eastAsiaTheme="minorEastAsia" w:hAnsi="Cambria Math" w:cstheme="minorHAnsi"/>
+                        <w:b/>
+                        <w:i/>
+                        <w:sz w:val="26"/>
+                        <w:szCs w:val="26"/>
+                      </w:rPr>
+                    </m:ctrlPr>
+                  </m:accPr>
+                  <m:e>
+                    <m:r>
+                      <m:rPr>
+                        <m:sty m:val="bi"/>
+                      </m:rPr>
+                      <w:rPr>
+                        <w:rFonts w:ascii="Cambria Math" w:eastAsiaTheme="minorEastAsia" w:hAnsi="Cambria Math" w:cstheme="minorHAnsi"/>
+                        <w:sz w:val="26"/>
+                        <w:szCs w:val="26"/>
+                      </w:rPr>
+                      <m:t>S</m:t>
+                    </m:r>
+                  </m:e>
+                </m:acc>
+              </m:e>
+            </m:d>
+            <m:r>
+              <m:rPr>
+                <m:sty m:val="bi"/>
+              </m:rPr>
+              <w:rPr>
+                <w:rFonts w:ascii="Cambria Math" w:eastAsiaTheme="minorEastAsia" w:hAnsi="Cambria Math" w:cstheme="minorHAnsi"/>
+                <w:sz w:val="26"/>
+                <w:szCs w:val="26"/>
+              </w:rPr>
+              <m:t>,</m:t>
+            </m:r>
+            <m:sSub>
+              <m:sSubPr>
+                <m:ctrlPr>
+                  <w:rPr>
+                    <w:rFonts w:ascii="Cambria Math" w:eastAsiaTheme="minorEastAsia" w:hAnsi="Cambria Math" w:cstheme="minorHAnsi"/>
+                    <w:b/>
+                    <w:i/>
+                    <w:sz w:val="26"/>
+                    <w:szCs w:val="26"/>
+                  </w:rPr>
+                </m:ctrlPr>
+              </m:sSubPr>
+              <m:e>
+                <m:r>
+                  <m:rPr>
+                    <m:sty m:val="bi"/>
+                  </m:rPr>
+                  <w:rPr>
+                    <w:rFonts w:ascii="Cambria Math" w:eastAsiaTheme="minorEastAsia" w:hAnsi="Cambria Math" w:cstheme="minorHAnsi"/>
+                    <w:sz w:val="26"/>
+                    <w:szCs w:val="26"/>
+                  </w:rPr>
+                  <m:t>d</m:t>
+                </m:r>
+              </m:e>
+              <m:sub>
+                <m:r>
+                  <m:rPr>
+                    <m:sty m:val="bi"/>
+                  </m:rPr>
+                  <w:rPr>
+                    <w:rFonts w:ascii="Cambria Math" w:eastAsiaTheme="minorEastAsia" w:hAnsi="Cambria Math" w:cstheme="minorHAnsi"/>
+                    <w:sz w:val="26"/>
+                    <w:szCs w:val="26"/>
+                  </w:rPr>
+                  <m:t xml:space="preserve">2 </m:t>
+                </m:r>
+              </m:sub>
+            </m:sSub>
+            <m:d>
+              <m:dPr>
+                <m:ctrlPr>
+                  <w:rPr>
+                    <w:rFonts w:ascii="Cambria Math" w:eastAsiaTheme="minorEastAsia" w:hAnsi="Cambria Math" w:cstheme="minorHAnsi"/>
+                    <w:b/>
+                    <w:i/>
+                    <w:sz w:val="26"/>
+                    <w:szCs w:val="26"/>
+                  </w:rPr>
+                </m:ctrlPr>
+              </m:dPr>
+              <m:e>
+                <m:acc>
+                  <m:accPr>
+                    <m:ctrlPr>
+                      <w:rPr>
+                        <w:rFonts w:ascii="Cambria Math" w:eastAsiaTheme="minorEastAsia" w:hAnsi="Cambria Math" w:cstheme="minorHAnsi"/>
+                        <w:b/>
+                        <w:i/>
+                        <w:sz w:val="26"/>
+                        <w:szCs w:val="26"/>
+                      </w:rPr>
+                    </m:ctrlPr>
+                  </m:accPr>
+                  <m:e>
+                    <m:r>
+                      <m:rPr>
+                        <m:sty m:val="bi"/>
+                      </m:rPr>
+                      <w:rPr>
+                        <w:rFonts w:ascii="Cambria Math" w:eastAsiaTheme="minorEastAsia" w:hAnsi="Cambria Math" w:cstheme="minorHAnsi"/>
+                        <w:sz w:val="26"/>
+                        <w:szCs w:val="26"/>
+                      </w:rPr>
+                      <m:t>S</m:t>
+                    </m:r>
+                  </m:e>
+                </m:acc>
+              </m:e>
+            </m:d>
+            <m:r>
+              <m:rPr>
+                <m:sty m:val="bi"/>
+              </m:rPr>
+              <w:rPr>
+                <w:rFonts w:ascii="Cambria Math" w:eastAsiaTheme="minorEastAsia" w:hAnsi="Cambria Math" w:cstheme="minorHAnsi"/>
+                <w:sz w:val="26"/>
+                <w:szCs w:val="26"/>
+              </w:rPr>
+              <m:t>,…</m:t>
+            </m:r>
+          </m:e>
+        </m:d>
+      </m:oMath>
+      <w:r>
+        <w:rPr>
+          <w:rFonts w:eastAsiaTheme="minorEastAsia" w:cstheme="minorHAnsi"/>
+          <w:b/>
+          <w:sz w:val="26"/>
+          <w:szCs w:val="26"/>
+        </w:rPr>
+        <w:t xml:space="preserve">, donde </w:t>
+      </w:r>
+      <m:oMath>
+        <m:acc>
+          <m:accPr>
+            <m:ctrlPr>
+              <w:rPr>
+                <w:rFonts w:ascii="Cambria Math" w:eastAsiaTheme="minorEastAsia" w:hAnsi="Cambria Math" w:cstheme="minorHAnsi"/>
+                <w:b/>
+                <w:i/>
+                <w:sz w:val="26"/>
+                <w:szCs w:val="26"/>
+              </w:rPr>
+            </m:ctrlPr>
+          </m:accPr>
+          <m:e>
+            <m:r>
+              <m:rPr>
+                <m:sty m:val="bi"/>
+              </m:rPr>
+              <w:rPr>
+                <w:rFonts w:ascii="Cambria Math" w:eastAsiaTheme="minorEastAsia" w:hAnsi="Cambria Math" w:cstheme="minorHAnsi"/>
+                <w:sz w:val="26"/>
+                <w:szCs w:val="26"/>
+              </w:rPr>
+              <m:t>S</m:t>
+            </m:r>
+          </m:e>
+        </m:acc>
+      </m:oMath>
+      <w:r>
+        <w:rPr>
+          <w:rFonts w:eastAsiaTheme="minorEastAsia" w:cstheme="minorHAnsi"/>
+          <w:b/>
+          <w:sz w:val="26"/>
+          <w:szCs w:val="26"/>
+        </w:rPr>
+        <w:t xml:space="preserve"> es el estado. Una política de decisión es llamada estacionaria si la decisión es solamente dependiente del estado de la red y no del instante de tiempo, i.e., para ser más claros </w:t>
+      </w:r>
+      <m:oMath>
+        <m:sSub>
+          <m:sSubPr>
+            <m:ctrlPr>
+              <w:rPr>
+                <w:rFonts w:ascii="Cambria Math" w:eastAsiaTheme="minorEastAsia" w:hAnsi="Cambria Math" w:cstheme="minorHAnsi"/>
+                <w:b/>
+                <w:i/>
+                <w:sz w:val="26"/>
+                <w:szCs w:val="26"/>
+              </w:rPr>
+            </m:ctrlPr>
+          </m:sSubPr>
+          <m:e>
+            <m:r>
+              <m:rPr>
+                <m:sty m:val="bi"/>
+              </m:rPr>
+              <w:rPr>
+                <w:rFonts w:ascii="Cambria Math" w:eastAsiaTheme="minorEastAsia" w:hAnsi="Cambria Math" w:cstheme="minorHAnsi"/>
+                <w:sz w:val="26"/>
+                <w:szCs w:val="26"/>
+              </w:rPr>
+              <m:t>d</m:t>
+            </m:r>
+          </m:e>
+          <m:sub>
+            <m:r>
+              <m:rPr>
+                <m:sty m:val="bi"/>
+              </m:rPr>
+              <w:rPr>
+                <w:rFonts w:ascii="Cambria Math" w:eastAsiaTheme="minorEastAsia" w:hAnsi="Cambria Math" w:cstheme="minorHAnsi"/>
+                <w:sz w:val="26"/>
+                <w:szCs w:val="26"/>
+              </w:rPr>
+              <m:t xml:space="preserve">i </m:t>
+            </m:r>
+          </m:sub>
+        </m:sSub>
+        <m:d>
+          <m:dPr>
+            <m:ctrlPr>
+              <w:rPr>
+                <w:rFonts w:ascii="Cambria Math" w:eastAsiaTheme="minorEastAsia" w:hAnsi="Cambria Math" w:cstheme="minorHAnsi"/>
+                <w:b/>
+                <w:i/>
+                <w:sz w:val="26"/>
+                <w:szCs w:val="26"/>
+              </w:rPr>
+            </m:ctrlPr>
+          </m:dPr>
+          <m:e>
+            <m:acc>
+              <m:accPr>
+                <m:ctrlPr>
+                  <w:rPr>
+                    <w:rFonts w:ascii="Cambria Math" w:eastAsiaTheme="minorEastAsia" w:hAnsi="Cambria Math" w:cstheme="minorHAnsi"/>
+                    <w:b/>
+                    <w:i/>
+                    <w:sz w:val="26"/>
+                    <w:szCs w:val="26"/>
+                  </w:rPr>
+                </m:ctrlPr>
+              </m:accPr>
+              <m:e>
+                <m:r>
+                  <m:rPr>
+                    <m:sty m:val="bi"/>
+                  </m:rPr>
+                  <w:rPr>
+                    <w:rFonts w:ascii="Cambria Math" w:eastAsiaTheme="minorEastAsia" w:hAnsi="Cambria Math" w:cstheme="minorHAnsi"/>
+                    <w:sz w:val="26"/>
+                    <w:szCs w:val="26"/>
+                  </w:rPr>
+                  <m:t>S</m:t>
+                </m:r>
+              </m:e>
+            </m:acc>
+          </m:e>
+        </m:d>
+        <m:r>
+          <m:rPr>
+            <m:sty m:val="bi"/>
+          </m:rPr>
+          <w:rPr>
+            <w:rFonts w:ascii="Cambria Math" w:eastAsiaTheme="minorEastAsia" w:hAnsi="Cambria Math" w:cstheme="minorHAnsi"/>
+            <w:sz w:val="26"/>
+            <w:szCs w:val="26"/>
+          </w:rPr>
+          <m:t>=</m:t>
+        </m:r>
+        <m:sSub>
+          <m:sSubPr>
+            <m:ctrlPr>
+              <w:rPr>
+                <w:rFonts w:ascii="Cambria Math" w:eastAsiaTheme="minorEastAsia" w:hAnsi="Cambria Math" w:cstheme="minorHAnsi"/>
+                <w:b/>
+                <w:i/>
+                <w:sz w:val="26"/>
+                <w:szCs w:val="26"/>
+              </w:rPr>
+            </m:ctrlPr>
+          </m:sSubPr>
+          <m:e>
+            <m:r>
+              <m:rPr>
+                <m:sty m:val="bi"/>
+              </m:rPr>
+              <w:rPr>
+                <w:rFonts w:ascii="Cambria Math" w:eastAsiaTheme="minorEastAsia" w:hAnsi="Cambria Math" w:cstheme="minorHAnsi"/>
+                <w:sz w:val="26"/>
+                <w:szCs w:val="26"/>
+              </w:rPr>
+              <m:t>d</m:t>
+            </m:r>
+          </m:e>
+          <m:sub>
+            <m:r>
+              <m:rPr>
+                <m:sty m:val="bi"/>
+              </m:rPr>
+              <w:rPr>
+                <w:rFonts w:ascii="Cambria Math" w:eastAsiaTheme="minorEastAsia" w:hAnsi="Cambria Math" w:cstheme="minorHAnsi"/>
+                <w:sz w:val="26"/>
+                <w:szCs w:val="26"/>
+              </w:rPr>
+              <m:t xml:space="preserve">j </m:t>
+            </m:r>
+          </m:sub>
+        </m:sSub>
+        <m:d>
+          <m:dPr>
+            <m:ctrlPr>
+              <w:rPr>
+                <w:rFonts w:ascii="Cambria Math" w:eastAsiaTheme="minorEastAsia" w:hAnsi="Cambria Math" w:cstheme="minorHAnsi"/>
+                <w:b/>
+                <w:i/>
+                <w:sz w:val="26"/>
+                <w:szCs w:val="26"/>
+              </w:rPr>
+            </m:ctrlPr>
+          </m:dPr>
+          <m:e>
+            <m:acc>
+              <m:accPr>
+                <m:ctrlPr>
+                  <w:rPr>
+                    <w:rFonts w:ascii="Cambria Math" w:eastAsiaTheme="minorEastAsia" w:hAnsi="Cambria Math" w:cstheme="minorHAnsi"/>
+                    <w:b/>
+                    <w:i/>
+                    <w:sz w:val="26"/>
+                    <w:szCs w:val="26"/>
+                  </w:rPr>
+                </m:ctrlPr>
+              </m:accPr>
+              <m:e>
+                <m:r>
+                  <m:rPr>
+                    <m:sty m:val="bi"/>
+                  </m:rPr>
+                  <w:rPr>
+                    <w:rFonts w:ascii="Cambria Math" w:eastAsiaTheme="minorEastAsia" w:hAnsi="Cambria Math" w:cstheme="minorHAnsi"/>
+                    <w:sz w:val="26"/>
+                    <w:szCs w:val="26"/>
+                  </w:rPr>
+                  <m:t>S</m:t>
+                </m:r>
+              </m:e>
+            </m:acc>
+          </m:e>
+        </m:d>
+      </m:oMath>
+      <w:r>
+        <w:rPr>
+          <w:rFonts w:eastAsiaTheme="minorEastAsia" w:cstheme="minorHAnsi"/>
+          <w:b/>
+          <w:sz w:val="26"/>
+          <w:szCs w:val="26"/>
+        </w:rPr>
+        <w:t xml:space="preserve"> para </w:t>
+      </w:r>
+      <m:oMath>
+        <m:r>
+          <m:rPr>
+            <m:sty m:val="bi"/>
+          </m:rPr>
+          <w:rPr>
+            <w:rFonts w:ascii="Cambria Math" w:eastAsiaTheme="minorEastAsia" w:hAnsi="Cambria Math" w:cstheme="minorHAnsi"/>
+            <w:sz w:val="26"/>
+            <w:szCs w:val="26"/>
+          </w:rPr>
+          <m:t>i≠j</m:t>
+        </m:r>
+      </m:oMath>
+      <w:r>
+        <w:rPr>
+          <w:rFonts w:eastAsiaTheme="minorEastAsia" w:cstheme="minorHAnsi"/>
+          <w:b/>
+          <w:sz w:val="26"/>
+          <w:szCs w:val="26"/>
+        </w:rPr>
+        <w:t>”</w:t>
+      </w:r>
+      <w:r>
+        <w:rPr>
+          <w:rFonts w:eastAsiaTheme="minorEastAsia" w:cstheme="minorHAnsi"/>
+          <w:b/>
+          <w:sz w:val="26"/>
+          <w:szCs w:val="26"/>
+        </w:rPr>
+        <w:t xml:space="preserve"> </w:t>
+      </w:r>
+      <w:commentRangeStart w:id="28"/>
+      <w:r>
+        <w:rPr>
+          <w:rFonts w:eastAsiaTheme="minorEastAsia" w:cstheme="minorHAnsi"/>
+          <w:b/>
+          <w:sz w:val="26"/>
+          <w:szCs w:val="26"/>
+        </w:rPr>
+        <w:t>(nota al pie)</w:t>
+      </w:r>
+      <w:commentRangeEnd w:id="28"/>
+      <w:r>
+        <w:rPr>
+          <w:rStyle w:val="Refdecomentario"/>
+          <w:rFonts w:eastAsiaTheme="minorEastAsia"/>
+          <w:lang w:val="es-ES_tradnl" w:eastAsia="ja-JP"/>
+        </w:rPr>
+        <w:commentReference w:id="28"/>
+      </w:r>
+    </w:p>
+    <w:p>
+      <w:pPr>
+        <w:pStyle w:val="Prrafodelista"/>
+        <w:numPr>
+          <w:ilvl w:val="0"/>
+          <w:numId w:val="9"/>
+        </w:numPr>
         <w:spacing w:line="240" w:lineRule="auto"/>
         <w:jc w:val="both"/>
         <w:rPr>
@@ -26158,7 +29230,6 @@
           <w:sz w:val="24"/>
           <w:szCs w:val="24"/>
         </w:rPr>
-        <w:lastRenderedPageBreak/>
         <w:t>Función de costo:</w:t>
       </w:r>
     </w:p>
@@ -27229,7 +30300,15 @@
               <w:sz w:val="24"/>
               <w:szCs w:val="24"/>
             </w:rPr>
-            <m:t>trabajo</m:t>
+            <m:t>trabaj</m:t>
+          </m:r>
+          <m:r>
+            <w:rPr>
+              <w:rFonts w:ascii="Cambria Math" w:eastAsiaTheme="minorEastAsia" w:hAnsi="Cambria Math" w:cs="Arial"/>
+              <w:sz w:val="24"/>
+              <w:szCs w:val="24"/>
+            </w:rPr>
+            <m:t>o</m:t>
           </m:r>
           <m:r>
             <w:rPr>
@@ -27632,6 +30711,17 @@
           <w:szCs w:val="24"/>
         </w:rPr>
       </w:pPr>
+    </w:p>
+    <w:p>
+      <w:pPr>
+        <w:pStyle w:val="Prrafodelista"/>
+        <w:spacing w:line="240" w:lineRule="auto"/>
+        <w:rPr>
+          <w:rFonts w:ascii="Arial" w:eastAsiaTheme="minorEastAsia" w:hAnsi="Arial" w:cs="Arial"/>
+          <w:sz w:val="24"/>
+          <w:szCs w:val="24"/>
+        </w:rPr>
+      </w:pPr>
       <m:oMathPara>
         <m:oMath>
           <m:r>
@@ -28407,7 +31497,59 @@
           <w:sz w:val="24"/>
           <w:szCs w:val="24"/>
         </w:rPr>
-        <w:t xml:space="preserve">Ya que se asume que el sistema de estimación de estados del agendador, contiene un estado actual y un histórico de los recursos, esta  </w:t>
+        <w:t xml:space="preserve">Ya que se asume que el </w:t>
+      </w:r>
+      <w:r>
+        <w:rPr>
+          <w:rFonts w:ascii="Arial" w:eastAsiaTheme="minorEastAsia" w:hAnsi="Arial" w:cs="Arial"/>
+          <w:sz w:val="24"/>
+          <w:szCs w:val="24"/>
+        </w:rPr>
+        <w:t>“</w:t>
+      </w:r>
+      <w:r>
+        <w:rPr>
+          <w:rFonts w:ascii="Arial" w:eastAsiaTheme="minorEastAsia" w:hAnsi="Arial" w:cs="Arial"/>
+          <w:b/>
+          <w:i/>
+          <w:sz w:val="24"/>
+          <w:szCs w:val="24"/>
+        </w:rPr>
+        <w:t>sistema de estimación de estados</w:t>
+      </w:r>
+      <w:r>
+        <w:rPr>
+          <w:rFonts w:ascii="Arial" w:eastAsiaTheme="minorEastAsia" w:hAnsi="Arial" w:cs="Arial"/>
+          <w:sz w:val="24"/>
+          <w:szCs w:val="24"/>
+        </w:rPr>
+        <w:t>”</w:t>
+      </w:r>
+      <w:commentRangeStart w:id="29"/>
+      <w:r>
+        <w:rPr>
+          <w:rFonts w:ascii="Arial" w:eastAsiaTheme="minorEastAsia" w:hAnsi="Arial" w:cs="Arial"/>
+          <w:sz w:val="24"/>
+          <w:szCs w:val="24"/>
+        </w:rPr>
+        <w:t>(3)</w:t>
+      </w:r>
+      <w:commentRangeEnd w:id="29"/>
+      <w:r>
+        <w:rPr>
+          <w:rStyle w:val="Refdecomentario"/>
+          <w:rFonts w:eastAsiaTheme="minorEastAsia"/>
+          <w:lang w:val="es-ES_tradnl" w:eastAsia="ja-JP"/>
+        </w:rPr>
+        <w:commentReference w:id="29"/>
+      </w:r>
+      <w:r>
+        <w:rPr>
+          <w:rFonts w:ascii="Arial" w:eastAsiaTheme="minorEastAsia" w:hAnsi="Arial" w:cs="Arial"/>
+          <w:sz w:val="24"/>
+          <w:szCs w:val="24"/>
+        </w:rPr>
+        <w:t xml:space="preserve"> del agendador, contiene un estado actual y un histórico de los recursos, esta  </w:t>
       </w:r>
       <m:oMath>
         <m:r>
@@ -28425,7 +31567,39 @@
           <w:sz w:val="24"/>
           <w:szCs w:val="24"/>
         </w:rPr>
-        <w:t xml:space="preserve"> es calculada en un porcentaje donde el 1 significa que el rendimiento estimado respecto del rendimiento recibido fue el mismo. Para </w:t>
+        <w:t xml:space="preserve"> es calculada en un porcentaje donde el 1 significa que el rendimiento estimado </w:t>
+      </w:r>
+      <w:r>
+        <w:rPr>
+          <w:rFonts w:ascii="Arial" w:eastAsiaTheme="minorEastAsia" w:hAnsi="Arial" w:cs="Arial"/>
+          <w:sz w:val="24"/>
+          <w:szCs w:val="24"/>
+        </w:rPr>
+        <w:t xml:space="preserve">y el </w:t>
+      </w:r>
+      <w:r>
+        <w:rPr>
+          <w:rFonts w:ascii="Arial" w:eastAsiaTheme="minorEastAsia" w:hAnsi="Arial" w:cs="Arial"/>
+          <w:sz w:val="24"/>
+          <w:szCs w:val="24"/>
+        </w:rPr>
+        <w:t>rendimiento recibido</w:t>
+      </w:r>
+      <w:r>
+        <w:rPr>
+          <w:rFonts w:ascii="Arial" w:eastAsiaTheme="minorEastAsia" w:hAnsi="Arial" w:cs="Arial"/>
+          <w:sz w:val="24"/>
+          <w:szCs w:val="24"/>
+        </w:rPr>
+        <w:t xml:space="preserve"> por el recurso</w:t>
+      </w:r>
+      <w:r>
+        <w:rPr>
+          <w:rFonts w:ascii="Arial" w:eastAsiaTheme="minorEastAsia" w:hAnsi="Arial" w:cs="Arial"/>
+          <w:sz w:val="24"/>
+          <w:szCs w:val="24"/>
+        </w:rPr>
+        <w:t xml:space="preserve"> fue el mismo. Para </w:t>
       </w:r>
       <m:oMath>
         <m:r>
@@ -28481,27 +31655,6 @@
         </w:rPr>
         <w:t xml:space="preserve"> se calcula en base al promedio histórico del recurso.</w:t>
       </w:r>
-    </w:p>
-    <w:p>
-      <w:pPr>
-        <w:pStyle w:val="Prrafodelista"/>
-        <w:spacing w:line="240" w:lineRule="auto"/>
-        <w:ind w:left="360"/>
-        <w:jc w:val="both"/>
-        <w:rPr>
-          <w:rFonts w:ascii="Arial" w:eastAsiaTheme="minorEastAsia" w:hAnsi="Arial" w:cs="Arial"/>
-          <w:sz w:val="24"/>
-          <w:szCs w:val="24"/>
-        </w:rPr>
-      </w:pPr>
-    </w:p>
-    <w:p>
-      <w:pPr>
-        <w:pStyle w:val="Ttulo2"/>
-        <w:rPr>
-          <w:rFonts w:eastAsiaTheme="minorEastAsia"/>
-        </w:rPr>
-      </w:pPr>
       <w:r>
         <w:rPr>
           <w:rFonts w:eastAsiaTheme="minorEastAsia"/>
@@ -28694,7 +31847,7 @@
           <w:sz w:val="24"/>
           <w:szCs w:val="24"/>
         </w:rPr>
-        <w:footnoteReference w:id="13"/>
+        <w:footnoteReference w:id="17"/>
       </w:r>
       <w:r>
         <w:rPr>
@@ -28770,7 +31923,7 @@
           <w:sz w:val="24"/>
           <w:szCs w:val="24"/>
         </w:rPr>
-        <w:footnoteReference w:id="14"/>
+        <w:footnoteReference w:id="18"/>
       </w:r>
       <w:r>
         <w:rPr>
@@ -29256,7 +32409,7 @@
           <w:sz w:val="16"/>
           <w:szCs w:val="16"/>
         </w:rPr>
-        <w:footnoteReference w:id="15"/>
+        <w:footnoteReference w:id="19"/>
       </w:r>
       <w:r>
         <w:rPr>
@@ -29328,7 +32481,7 @@
           <w:sz w:val="24"/>
           <w:szCs w:val="24"/>
         </w:rPr>
-        <w:footnoteReference w:id="16"/>
+        <w:footnoteReference w:id="20"/>
       </w:r>
       <w:r>
         <w:rPr>
@@ -30567,12 +33720,12 @@
       <w:pPr>
         <w:pStyle w:val="Ttulo1"/>
       </w:pPr>
-      <w:bookmarkStart w:id="24" w:name="_Toc319266939"/>
+      <w:bookmarkStart w:id="30" w:name="_Toc319266939"/>
       <w:r>
         <w:lastRenderedPageBreak/>
         <w:t>SIGLAS Y CONVENCIONES</w:t>
       </w:r>
-      <w:bookmarkEnd w:id="24"/>
+      <w:bookmarkEnd w:id="30"/>
       <w:r>
         <w:t xml:space="preserve"> (1 Nivel)</w:t>
       </w:r>
@@ -30854,7 +34007,7 @@
                 <w:szCs w:val="24"/>
               </w:rPr>
             </w:pPr>
-            <w:hyperlink r:id="rId11" w:tooltip="Label Switched Path" w:history="1">
+            <w:hyperlink r:id="rId12" w:tooltip="Label Switched Path" w:history="1">
               <w:r>
                 <w:rPr>
                   <w:rFonts w:ascii="Arial" w:hAnsi="Arial" w:cs="Arial"/>
@@ -30904,7 +34057,7 @@
                 <w:szCs w:val="24"/>
               </w:rPr>
             </w:pPr>
-            <w:hyperlink r:id="rId12" w:tooltip="Label Switched Path" w:history="1">
+            <w:hyperlink r:id="rId13" w:tooltip="Label Switched Path" w:history="1">
               <w:r>
                 <w:rPr>
                   <w:rFonts w:ascii="Arial" w:hAnsi="Arial" w:cs="Arial"/>
@@ -31806,7 +34959,101 @@
       </w:r>
     </w:p>
   </w:comment>
-  <w:comment w:id="23" w:author="YesidWin7" w:date="2012-03-16T16:23:00Z" w:initials="Y">
+  <w:comment w:id="20" w:author="YesidWin7" w:date="2012-03-16T17:56:00Z" w:initials="Y">
+    <w:p>
+      <w:pPr>
+        <w:pStyle w:val="Textocomentario"/>
+      </w:pPr>
+      <w:r>
+        <w:rPr>
+          <w:rStyle w:val="Refdecomentario"/>
+        </w:rPr>
+        <w:annotationRef/>
+      </w:r>
+      <w:r>
+        <w:t>Esto toca aclararlo por q una cosa es q no hayan conversores OE o EO y otra es q sea OXC. En el caso de OXC se sabe q phos si funciona con el getNextFreeWaveLenght().</w:t>
+      </w:r>
+    </w:p>
+  </w:comment>
+  <w:comment w:id="21" w:author="YesidWin7" w:date="2012-03-16T17:57:00Z" w:initials="Y">
+    <w:p>
+      <w:pPr>
+        <w:pStyle w:val="Textocomentario"/>
+      </w:pPr>
+      <w:r>
+        <w:rPr>
+          <w:rStyle w:val="Refdecomentario"/>
+        </w:rPr>
+        <w:annotationRef/>
+      </w:r>
+      <w:r>
+        <w:t>El phophorus se totea si esto se hace, pero el AG2 por lo menos gráficamente si deja. Toca arreglarlo en el ag2.</w:t>
+      </w:r>
+    </w:p>
+  </w:comment>
+  <w:comment w:id="24" w:author="YesidWin7" w:date="2012-03-16T18:37:00Z" w:initials="Y">
+    <w:p>
+      <w:pPr>
+        <w:pStyle w:val="Textocomentario"/>
+      </w:pPr>
+      <w:r>
+        <w:rPr>
+          <w:rStyle w:val="Refdecomentario"/>
+        </w:rPr>
+        <w:annotationRef/>
+      </w:r>
+      <w:r>
+        <w:t xml:space="preserve">Esto se supone q es u nota al pie. “Estas restricciones están basadas en  la explicación dada en la sección de Marco teorico </w:t>
+      </w:r>
+      <w:r>
+        <w:rPr>
+          <w:b/>
+          <w:sz w:val="26"/>
+          <w:szCs w:val="26"/>
+        </w:rPr>
+        <w:t xml:space="preserve">TAXONOMIA DE ALGORITMOS DE AGENDAMIENTO EN GRILLAS </w:t>
+      </w:r>
+      <w:r>
+        <w:rPr>
+          <w:rFonts w:ascii="Arial" w:hAnsi="Arial" w:cs="Arial"/>
+          <w:sz w:val="24"/>
+          <w:szCs w:val="24"/>
+        </w:rPr>
+        <w:t>.</w:t>
+      </w:r>
+      <w:r>
+        <w:t>”</w:t>
+      </w:r>
+    </w:p>
+  </w:comment>
+  <w:comment w:id="26" w:author="YesidWin7" w:date="2012-03-16T18:45:00Z" w:initials="Y">
+    <w:p>
+      <w:pPr>
+        <w:pStyle w:val="Textocomentario"/>
+      </w:pPr>
+      <w:r>
+        <w:rPr>
+          <w:rStyle w:val="Refdecomentario"/>
+        </w:rPr>
+        <w:annotationRef/>
+      </w:r>
+      <w:r>
+        <w:t xml:space="preserve">Nota al pie “Definiciones basadas y adaptadas teniendo como base el paper </w:t>
+      </w:r>
+      <w:r>
+        <w:rPr>
+          <w:rFonts w:ascii="Arial" w:hAnsi="Arial" w:cs="Arial"/>
+          <w:sz w:val="24"/>
+          <w:szCs w:val="24"/>
+        </w:rPr>
+        <w:t>LSP and λSP Setup in GMPLS Networks</w:t>
+      </w:r>
+      <w:r>
+        <w:t>”.</w:t>
+      </w:r>
+    </w:p>
+  </w:comment>
+  <w:comment w:id="27" w:author="YesidWin7" w:date="2012-03-16T17:57:00Z" w:initials="Y">
     <w:p>
       <w:pPr>
         <w:pStyle w:val="Textocomentario"/>
@@ -31970,6 +35217,75 @@
       </m:oMathPara>
     </w:p>
   </w:comment>
+  <w:comment w:id="28" w:author="YesidWin7" w:date="2012-03-16T21:01:00Z" w:initials="Y">
+    <w:p>
+      <w:pPr>
+        <w:pStyle w:val="Textocomentario"/>
+        <w:rPr>
+          <w:lang w:val="es-CO"/>
+        </w:rPr>
+      </w:pPr>
+      <w:r>
+        <w:rPr>
+          <w:rStyle w:val="Refdecomentario"/>
+        </w:rPr>
+        <w:annotationRef/>
+      </w:r>
+      <w:r>
+        <w:rPr>
+          <w:lang w:val="es-CO"/>
+        </w:rPr>
+        <w:t>Esto es un pie de pagina an lo prezca.”texto extractado y traducido de paper LSP and λSP Setup in GMPLS Networks, pag</w:t>
+      </w:r>
+      <w:r>
+        <w:rPr>
+          <w:lang w:val="es-CO"/>
+        </w:rPr>
+        <w:t>. 4, ”definición 7: reglas de decisión y politca”</w:t>
+      </w:r>
+      <w:r>
+        <w:rPr>
+          <w:lang w:val="es-CO"/>
+        </w:rPr>
+        <w:t xml:space="preserve"> ”</w:t>
+      </w:r>
+    </w:p>
+  </w:comment>
+  <w:comment w:id="29" w:author="YesidWin7" w:date="2012-03-16T19:15:00Z" w:initials="Y">
+    <w:p>
+      <w:pPr>
+        <w:pStyle w:val="Textocomentario"/>
+      </w:pPr>
+      <w:r>
+        <w:rPr>
+          <w:rStyle w:val="Refdecomentario"/>
+        </w:rPr>
+        <w:annotationRef/>
+      </w:r>
+      <w:r>
+        <w:t xml:space="preserve">Nota al pie. </w:t>
+      </w:r>
+    </w:p>
+    <w:p>
+      <w:pPr>
+        <w:pStyle w:val="Textocomentario"/>
+      </w:pPr>
+      <w:r>
+        <w:t>Véase en el marco teorico “</w:t>
+      </w:r>
+      <w:r>
+        <w:rPr>
+          <w:b/>
+          <w:sz w:val="26"/>
+          <w:szCs w:val="26"/>
+        </w:rPr>
+        <w:t>TAXONOMIA DE ALGORITMOS DE AGENDAMIENTO EN GRILLAS</w:t>
+      </w:r>
+      <w:r>
+        <w:t>”, donde se explican los algoritmos de “planeo de la asignación(mapping scheme), su sub-division  “asignación dinámica”, las caracteristicas del sistema de estimación de estados.”</w:t>
+      </w:r>
+    </w:p>
+  </w:comment>
 </w:comments>
 </file>
 
@@ -32365,6 +35681,118 @@
   <w:footnote w:id="13">
     <w:p>
       <w:pPr>
+        <w:pStyle w:val="Sinespaciado"/>
+        <w:jc w:val="both"/>
+        <w:rPr>
+          <w:sz w:val="18"/>
+          <w:szCs w:val="18"/>
+          <w:lang w:val="en-US"/>
+        </w:rPr>
+      </w:pPr>
+      <w:r>
+        <w:rPr>
+          <w:sz w:val="18"/>
+          <w:szCs w:val="18"/>
+        </w:rPr>
+        <w:footnoteRef/>
+      </w:r>
+      <w:r>
+        <w:rPr>
+          <w:sz w:val="18"/>
+          <w:szCs w:val="18"/>
+          <w:lang w:val="en-US"/>
+        </w:rPr>
+        <w:t>.WORKFLOW SCHEDULING ALGORITHMS IN THE GRID, Tesis doctoral, Fangpeng Dong, Abril de 2009, pag. 22</w:t>
+      </w:r>
+    </w:p>
+  </w:footnote>
+  <w:footnote w:id="14">
+    <w:p>
+      <w:pPr>
+        <w:pStyle w:val="Sinespaciado"/>
+        <w:jc w:val="both"/>
+        <w:rPr>
+          <w:sz w:val="18"/>
+          <w:szCs w:val="18"/>
+          <w:lang w:val="en-US"/>
+        </w:rPr>
+      </w:pPr>
+      <w:r>
+        <w:rPr>
+          <w:sz w:val="18"/>
+          <w:szCs w:val="18"/>
+        </w:rPr>
+        <w:footnoteRef/>
+      </w:r>
+      <w:r>
+        <w:rPr>
+          <w:sz w:val="18"/>
+          <w:szCs w:val="18"/>
+          <w:lang w:val="en-US"/>
+        </w:rPr>
+        <w:t>.A. Takefusa, S. Matsuoka, et al., A Study of Deadline Scheduling for Client-Server, Systems on the Computational Grid, Proc. the HPDC 2001, pages: 406--415, San Francisco, CA USA, August 2001.</w:t>
+      </w:r>
+    </w:p>
+  </w:footnote>
+  <w:footnote w:id="15">
+    <w:p>
+      <w:pPr>
+        <w:pStyle w:val="Sinespaciado"/>
+        <w:jc w:val="both"/>
+        <w:rPr>
+          <w:sz w:val="18"/>
+          <w:szCs w:val="18"/>
+          <w:lang w:val="en-US"/>
+        </w:rPr>
+      </w:pPr>
+      <w:r>
+        <w:rPr>
+          <w:sz w:val="18"/>
+          <w:szCs w:val="18"/>
+        </w:rPr>
+        <w:footnoteRef/>
+      </w:r>
+      <w:r>
+        <w:rPr>
+          <w:sz w:val="18"/>
+          <w:szCs w:val="18"/>
+          <w:lang w:val="en-US"/>
+        </w:rPr>
+        <w:t>. WORKFLOW SCHEDULING ALGORITHMS IN THE GRID, Tesis doctoral, Fangpeng Dong, Abril de 2009, pag. 54</w:t>
+      </w:r>
+    </w:p>
+  </w:footnote>
+  <w:footnote w:id="16">
+    <w:p>
+      <w:pPr>
+        <w:pStyle w:val="Sinespaciado"/>
+        <w:jc w:val="both"/>
+        <w:rPr>
+          <w:sz w:val="18"/>
+          <w:szCs w:val="18"/>
+          <w:lang w:val="en-US"/>
+        </w:rPr>
+      </w:pPr>
+      <w:r>
+        <w:rPr>
+          <w:sz w:val="18"/>
+          <w:szCs w:val="18"/>
+        </w:rPr>
+        <w:footnoteRef/>
+      </w:r>
+      <w:r>
+        <w:rPr>
+          <w:sz w:val="18"/>
+          <w:szCs w:val="18"/>
+          <w:lang w:val="en-US"/>
+        </w:rPr>
+        <w:t>.Ibid.</w:t>
+      </w:r>
+    </w:p>
+  </w:footnote>
+  <w:footnote w:id="17">
+    <w:p>
+      <w:pPr>
         <w:autoSpaceDE w:val="0"/>
         <w:autoSpaceDN w:val="0"/>
         <w:adjustRightInd w:val="0"/>
@@ -32438,7 +35866,7 @@
       </w:r>
     </w:p>
   </w:footnote>
-  <w:footnote w:id="14">
+  <w:footnote w:id="18">
     <w:p>
       <w:pPr>
         <w:autoSpaceDE w:val="0"/>
@@ -32499,7 +35927,7 @@
       </w:r>
     </w:p>
   </w:footnote>
-  <w:footnote w:id="15">
+  <w:footnote w:id="19">
     <w:p>
       <w:pPr>
         <w:pStyle w:val="Textonotapie"/>
@@ -32605,7 +36033,7 @@
       </w:r>
     </w:p>
   </w:footnote>
-  <w:footnote w:id="16">
+  <w:footnote w:id="20">
     <w:p>
       <w:pPr>
         <w:pStyle w:val="Textonotapie"/>
@@ -37045,7 +40473,362 @@
       <w:bCs/>
     </w:rPr>
   </w:style>
+  <w:style w:type="character" w:customStyle="1" w:styleId="hps">
+    <w:name w:val="hps"/>
+    <w:basedOn w:val="Fuentedeprrafopredeter"/>
+    <w:rsid w:val="00024C45"/>
+  </w:style>
+  <w:style w:type="character" w:customStyle="1" w:styleId="apple-style-span">
+    <w:name w:val="apple-style-span"/>
+    <w:basedOn w:val="Fuentedeprrafopredeter"/>
+    <w:rsid w:val="00024C45"/>
+  </w:style>
+  <w:style w:type="character" w:customStyle="1" w:styleId="apple-converted-space">
+    <w:name w:val="apple-converted-space"/>
+    <w:basedOn w:val="Fuentedeprrafopredeter"/>
+    <w:rsid w:val="00024C45"/>
+  </w:style>
 </w:styles>
+</file>
+
+<file path=word/glossary/document.xml><?xml version="1.0" encoding="utf-8"?>
+<w:glossaryDocument xmlns:ve="http://schemas.openxmlformats.org/markup-compatibility/2006" xmlns:o="urn:schemas-microsoft-com:office:office" xmlns:r="http://schemas.openxmlformats.org/officeDocument/2006/relationships" xmlns:m="http://schemas.openxmlformats.org/officeDocument/2006/math" xmlns:v="urn:schemas-microsoft-com:vml" xmlns:wp="http://schemas.openxmlformats.org/drawingml/2006/wordprocessingDrawing" xmlns:w10="urn:schemas-microsoft-com:office:word" xmlns:w="http://schemas.openxmlformats.org/wordprocessingml/2006/main" xmlns:wne="http://schemas.microsoft.com/office/word/2006/wordml">
+  <w:docParts/>
+</w:glossaryDocument>
+</file>
+
+<file path=word/glossary/fontTable.xml><?xml version="1.0" encoding="utf-8"?>
+<w:fonts xmlns:r="http://schemas.openxmlformats.org/officeDocument/2006/relationships" xmlns:w="http://schemas.openxmlformats.org/wordprocessingml/2006/main">
+  <w:font w:name="Symbol">
+    <w:panose1 w:val="05050102010706020507"/>
+    <w:charset w:val="02"/>
+    <w:family w:val="roman"/>
+    <w:pitch w:val="variable"/>
+    <w:sig w:usb0="00000000" w:usb1="10000000" w:usb2="00000000" w:usb3="00000000" w:csb0="80000000" w:csb1="00000000"/>
+  </w:font>
+  <w:font w:name="Times New Roman">
+    <w:panose1 w:val="02020603050405020304"/>
+    <w:charset w:val="00"/>
+    <w:family w:val="roman"/>
+    <w:pitch w:val="variable"/>
+    <w:sig w:usb0="E0002AFF" w:usb1="C0007841" w:usb2="00000009" w:usb3="00000000" w:csb0="000001FF" w:csb1="00000000"/>
+  </w:font>
+  <w:font w:name="Courier New">
+    <w:panose1 w:val="02070309020205020404"/>
+    <w:charset w:val="00"/>
+    <w:family w:val="modern"/>
+    <w:pitch w:val="fixed"/>
+    <w:sig w:usb0="E0002AFF" w:usb1="C0007843" w:usb2="00000009" w:usb3="00000000" w:csb0="000001FF" w:csb1="00000000"/>
+  </w:font>
+  <w:font w:name="Wingdings">
+    <w:panose1 w:val="05000000000000000000"/>
+    <w:charset w:val="02"/>
+    <w:family w:val="auto"/>
+    <w:pitch w:val="variable"/>
+    <w:sig w:usb0="00000000" w:usb1="10000000" w:usb2="00000000" w:usb3="00000000" w:csb0="80000000" w:csb1="00000000"/>
+  </w:font>
+  <w:font w:name="Calibri">
+    <w:panose1 w:val="020F0502020204030204"/>
+    <w:charset w:val="00"/>
+    <w:family w:val="swiss"/>
+    <w:pitch w:val="variable"/>
+    <w:sig w:usb0="E10002FF" w:usb1="4000ACFF" w:usb2="00000009" w:usb3="00000000" w:csb0="0000019F" w:csb1="00000000"/>
+  </w:font>
+  <w:font w:name="Arial">
+    <w:panose1 w:val="020B0604020202020204"/>
+    <w:charset w:val="00"/>
+    <w:family w:val="swiss"/>
+    <w:pitch w:val="variable"/>
+    <w:sig w:usb0="E0002AFF" w:usb1="C0007843" w:usb2="00000009" w:usb3="00000000" w:csb0="000001FF" w:csb1="00000000"/>
+  </w:font>
+  <w:font w:name="Cambria">
+    <w:panose1 w:val="02040503050406030204"/>
+    <w:charset w:val="00"/>
+    <w:family w:val="roman"/>
+    <w:pitch w:val="variable"/>
+    <w:sig w:usb0="E00002FF" w:usb1="400004FF" w:usb2="00000000" w:usb3="00000000" w:csb0="0000019F" w:csb1="00000000"/>
+  </w:font>
+  <w:font w:name="Tahoma">
+    <w:panose1 w:val="020B0604030504040204"/>
+    <w:charset w:val="00"/>
+    <w:family w:val="swiss"/>
+    <w:pitch w:val="variable"/>
+    <w:sig w:usb0="E1002EFF" w:usb1="C000605B" w:usb2="00000029" w:usb3="00000000" w:csb0="000101FF" w:csb1="00000000"/>
+  </w:font>
+  <w:font w:name="AdvTimes">
+    <w:altName w:val="Times New Roman"/>
+    <w:panose1 w:val="00000000000000000000"/>
+    <w:charset w:val="00"/>
+    <w:family w:val="roman"/>
+    <w:notTrueType/>
+    <w:pitch w:val="default"/>
+    <w:sig w:usb0="00000000" w:usb1="00000000" w:usb2="00000000" w:usb3="00000000" w:csb0="00000000" w:csb1="00000000"/>
+  </w:font>
+  <w:font w:name="Cambria Math">
+    <w:panose1 w:val="02040503050406030204"/>
+    <w:charset w:val="00"/>
+    <w:family w:val="roman"/>
+    <w:pitch w:val="variable"/>
+    <w:sig w:usb0="E00002FF" w:usb1="420024FF" w:usb2="00000000" w:usb3="00000000" w:csb0="0000019F" w:csb1="00000000"/>
+  </w:font>
+  <w:font w:name="AdvGulliv-R">
+    <w:panose1 w:val="00000000000000000000"/>
+    <w:charset w:val="00"/>
+    <w:family w:val="auto"/>
+    <w:notTrueType/>
+    <w:pitch w:val="default"/>
+    <w:sig w:usb0="00000003" w:usb1="00000000" w:usb2="00000000" w:usb3="00000000" w:csb0="00000001" w:csb1="00000000"/>
+  </w:font>
+  <w:font w:name="t1-gul-regular">
+    <w:panose1 w:val="00000000000000000000"/>
+    <w:charset w:val="00"/>
+    <w:family w:val="auto"/>
+    <w:notTrueType/>
+    <w:pitch w:val="default"/>
+    <w:sig w:usb0="00000003" w:usb1="00000000" w:usb2="00000000" w:usb3="00000000" w:csb0="00000001" w:csb1="00000000"/>
+  </w:font>
+</w:fonts>
+</file>
+
+<file path=word/glossary/settings.xml><?xml version="1.0" encoding="utf-8"?>
+<w:settings xmlns:o="urn:schemas-microsoft-com:office:office" xmlns:r="http://schemas.openxmlformats.org/officeDocument/2006/relationships" xmlns:m="http://schemas.openxmlformats.org/officeDocument/2006/math" xmlns:v="urn:schemas-microsoft-com:vml" xmlns:w10="urn:schemas-microsoft-com:office:word" xmlns:w="http://schemas.openxmlformats.org/wordprocessingml/2006/main" xmlns:sl="http://schemas.openxmlformats.org/schemaLibrary/2006/main">
+  <w:view w:val="normal"/>
+  <w:defaultTabStop w:val="708"/>
+  <w:hyphenationZone w:val="425"/>
+  <w:characterSpacingControl w:val="doNotCompress"/>
+  <w:compat>
+    <w:useFELayout/>
+  </w:compat>
+  <w:rsids>
+    <w:rsidRoot w:val="007F07E4"/>
+    <w:rsid w:val="007F07E4"/>
+    <w:rsid w:val="00B7611C"/>
+  </w:rsids>
+  <m:mathPr>
+    <m:mathFont m:val="Cambria Math"/>
+    <m:brkBin m:val="before"/>
+    <m:brkBinSub m:val="--"/>
+    <m:smallFrac m:val="off"/>
+    <m:dispDef/>
+    <m:lMargin m:val="0"/>
+    <m:rMargin m:val="0"/>
+    <m:defJc m:val="centerGroup"/>
+    <m:wrapIndent m:val="1440"/>
+    <m:intLim m:val="subSup"/>
+    <m:naryLim m:val="undOvr"/>
+  </m:mathPr>
+  <w:themeFontLang w:val="es-CO"/>
+  <w:clrSchemeMapping w:bg1="light1" w:t1="dark1" w:bg2="light2" w:t2="dark2" w:accent1="accent1" w:accent2="accent2" w:accent3="accent3" w:accent4="accent4" w:accent5="accent5" w:accent6="accent6" w:hyperlink="hyperlink" w:followedHyperlink="followedHyperlink"/>
+  <w:decimalSymbol w:val=","/>
+  <w:listSeparator w:val=","/>
+</w:settings>
+</file>
+
+<file path=word/glossary/styles.xml><?xml version="1.0" encoding="utf-8"?>
+<w:styles xmlns:r="http://schemas.openxmlformats.org/officeDocument/2006/relationships" xmlns:w="http://schemas.openxmlformats.org/wordprocessingml/2006/main">
+  <w:docDefaults>
+    <w:rPrDefault>
+      <w:rPr>
+        <w:rFonts w:asciiTheme="minorHAnsi" w:eastAsiaTheme="minorEastAsia" w:hAnsiTheme="minorHAnsi" w:cstheme="minorBidi"/>
+        <w:sz w:val="22"/>
+        <w:szCs w:val="22"/>
+        <w:lang w:val="es-CO" w:eastAsia="es-CO" w:bidi="ar-SA"/>
+      </w:rPr>
+    </w:rPrDefault>
+    <w:pPrDefault>
+      <w:pPr>
+        <w:spacing w:after="200" w:line="276" w:lineRule="auto"/>
+      </w:pPr>
+    </w:pPrDefault>
+  </w:docDefaults>
+  <w:latentStyles w:defLockedState="0" w:defUIPriority="99" w:defSemiHidden="1" w:defUnhideWhenUsed="1" w:defQFormat="0" w:count="267">
+    <w:lsdException w:name="Normal" w:semiHidden="0" w:uiPriority="0" w:unhideWhenUsed="0" w:qFormat="1"/>
+    <w:lsdException w:name="heading 1" w:semiHidden="0" w:uiPriority="9" w:unhideWhenUsed="0" w:qFormat="1"/>
+    <w:lsdException w:name="heading 2" w:uiPriority="9" w:qFormat="1"/>
+    <w:lsdException w:name="heading 3" w:uiPriority="9" w:qFormat="1"/>
+    <w:lsdException w:name="heading 4" w:uiPriority="9" w:qFormat="1"/>
+    <w:lsdException w:name="heading 5" w:uiPriority="9" w:qFormat="1"/>
+    <w:lsdException w:name="heading 6" w:uiPriority="9" w:qFormat="1"/>
+    <w:lsdException w:name="heading 7" w:uiPriority="9" w:qFormat="1"/>
+    <w:lsdException w:name="heading 8" w:uiPriority="9" w:qFormat="1"/>
+    <w:lsdException w:name="heading 9" w:uiPriority="9" w:qFormat="1"/>
+    <w:lsdException w:name="toc 1" w:uiPriority="39"/>
+    <w:lsdException w:name="toc 2" w:uiPriority="39"/>
+    <w:lsdException w:name="toc 3" w:uiPriority="39"/>
+    <w:lsdException w:name="toc 4" w:uiPriority="39"/>
+    <w:lsdException w:name="toc 5" w:uiPriority="39"/>
+    <w:lsdException w:name="toc 6" w:uiPriority="39"/>
+    <w:lsdException w:name="toc 7" w:uiPriority="39"/>
+    <w:lsdException w:name="toc 8" w:uiPriority="39"/>
+    <w:lsdException w:name="toc 9" w:uiPriority="39"/>
+    <w:lsdException w:name="caption" w:uiPriority="35" w:qFormat="1"/>
+    <w:lsdException w:name="Title" w:semiHidden="0" w:uiPriority="10" w:unhideWhenUsed="0" w:qFormat="1"/>
+    <w:lsdException w:name="Default Paragraph Font" w:uiPriority="1"/>
+    <w:lsdException w:name="Subtitle" w:semiHidden="0" w:uiPriority="11" w:unhideWhenUsed="0" w:qFormat="1"/>
+    <w:lsdException w:name="Strong" w:semiHidden="0" w:uiPriority="22" w:unhideWhenUsed="0" w:qFormat="1"/>
+    <w:lsdException w:name="Emphasis" w:semiHidden="0" w:uiPriority="20" w:unhideWhenUsed="0" w:qFormat="1"/>
+    <w:lsdException w:name="Table Grid" w:semiHidden="0" w:uiPriority="59" w:unhideWhenUsed="0"/>
+    <w:lsdException w:name="Placeholder Text" w:unhideWhenUsed="0"/>
+    <w:lsdException w:name="No Spacing" w:semiHidden="0" w:uiPriority="1" w:unhideWhenUsed="0" w:qFormat="1"/>
+    <w:lsdException w:name="Light Shading" w:semiHidden="0" w:uiPriority="60" w:unhideWhenUsed="0"/>
+    <w:lsdException w:name="Light List" w:semiHidden="0" w:uiPriority="61" w:unhideWhenUsed="0"/>
+    <w:lsdException w:name="Light Grid" w:semiHidden="0" w:uiPriority="62" w:unhideWhenUsed="0"/>
+    <w:lsdException w:name="Medium Shading 1" w:semiHidden="0" w:uiPriority="63" w:unhideWhenUsed="0"/>
+    <w:lsdException w:name="Medium Shading 2" w:semiHidden="0" w:uiPriority="64" w:unhideWhenUsed="0"/>
+    <w:lsdException w:name="Medium List 1" w:semiHidden="0" w:uiPriority="65" w:unhideWhenUsed="0"/>
+    <w:lsdException w:name="Medium List 2" w:semiHidden="0" w:uiPriority="66" w:unhideWhenUsed="0"/>
+    <w:lsdException w:name="Medium Grid 1" w:semiHidden="0" w:uiPriority="67" w:unhideWhenUsed="0"/>
+    <w:lsdException w:name="Medium Grid 2" w:semiHidden="0" w:uiPriority="68" w:unhideWhenUsed="0"/>
+    <w:lsdException w:name="Medium Grid 3" w:semiHidden="0" w:uiPriority="69" w:unhideWhenUsed="0"/>
+    <w:lsdException w:name="Dark List" w:semiHidden="0" w:uiPriority="70" w:unhideWhenUsed="0"/>
+    <w:lsdException w:name="Colorful Shading" w:semiHidden="0" w:uiPriority="71" w:unhideWhenUsed="0"/>
+    <w:lsdException w:name="Colorful List" w:semiHidden="0" w:uiPriority="72" w:unhideWhenUsed="0"/>
+    <w:lsdException w:name="Colorful Grid" w:semiHidden="0" w:uiPriority="73" w:unhideWhenUsed="0"/>
+    <w:lsdException w:name="Light Shading Accent 1" w:semiHidden="0" w:uiPriority="60" w:unhideWhenUsed="0"/>
+    <w:lsdException w:name="Light List Accent 1" w:semiHidden="0" w:uiPriority="61" w:unhideWhenUsed="0"/>
+    <w:lsdException w:name="Light Grid Accent 1" w:semiHidden="0" w:uiPriority="62" w:unhideWhenUsed="0"/>
+    <w:lsdException w:name="Medium Shading 1 Accent 1" w:semiHidden="0" w:uiPriority="63" w:unhideWhenUsed="0"/>
+    <w:lsdException w:name="Medium Shading 2 Accent 1" w:semiHidden="0" w:uiPriority="64" w:unhideWhenUsed="0"/>
+    <w:lsdException w:name="Medium List 1 Accent 1" w:semiHidden="0" w:uiPriority="65" w:unhideWhenUsed="0"/>
+    <w:lsdException w:name="Revision" w:unhideWhenUsed="0"/>
+    <w:lsdException w:name="List Paragraph" w:semiHidden="0" w:uiPriority="34" w:unhideWhenUsed="0" w:qFormat="1"/>
+    <w:lsdException w:name="Quote" w:semiHidden="0" w:uiPriority="29" w:unhideWhenUsed="0" w:qFormat="1"/>
+    <w:lsdException w:name="Intense Quote" w:semiHidden="0" w:uiPriority="30" w:unhideWhenUsed="0" w:qFormat="1"/>
+    <w:lsdException w:name="Medium List 2 Accent 1" w:semiHidden="0" w:uiPriority="66" w:unhideWhenUsed="0"/>
+    <w:lsdException w:name="Medium Grid 1 Accent 1" w:semiHidden="0" w:uiPriority="67" w:unhideWhenUsed="0"/>
+    <w:lsdException w:name="Medium Grid 2 Accent 1" w:semiHidden="0" w:uiPriority="68" w:unhideWhenUsed="0"/>
+    <w:lsdException w:name="Medium Grid 3 Accent 1" w:semiHidden="0" w:uiPriority="69" w:unhideWhenUsed="0"/>
+    <w:lsdException w:name="Dark List Accent 1" w:semiHidden="0" w:uiPriority="70" w:unhideWhenUsed="0"/>
+    <w:lsdException w:name="Colorful Shading Accent 1" w:semiHidden="0" w:uiPriority="71" w:unhideWhenUsed="0"/>
+    <w:lsdException w:name="Colorful List Accent 1" w:semiHidden="0" w:uiPriority="72" w:unhideWhenUsed="0"/>
+    <w:lsdException w:name="Colorful Grid Accent 1" w:semiHidden="0" w:uiPriority="73" w:unhideWhenUsed="0"/>
+    <w:lsdException w:name="Light Shading Accent 2" w:semiHidden="0" w:uiPriority="60" w:unhideWhenUsed="0"/>
+    <w:lsdException w:name="Light List Accent 2" w:semiHidden="0" w:uiPriority="61" w:unhideWhenUsed="0"/>
+    <w:lsdException w:name="Light Grid Accent 2" w:semiHidden="0" w:uiPriority="62" w:unhideWhenUsed="0"/>
+    <w:lsdException w:name="Medium Shading 1 Accent 2" w:semiHidden="0" w:uiPriority="63" w:unhideWhenUsed="0"/>
+    <w:lsdException w:name="Medium Shading 2 Accent 2" w:semiHidden="0" w:uiPriority="64" w:unhideWhenUsed="0"/>
+    <w:lsdException w:name="Medium List 1 Accent 2" w:semiHidden="0" w:uiPriority="65" w:unhideWhenUsed="0"/>
+    <w:lsdException w:name="Medium List 2 Accent 2" w:semiHidden="0" w:uiPriority="66" w:unhideWhenUsed="0"/>
+    <w:lsdException w:name="Medium Grid 1 Accent 2" w:semiHidden="0" w:uiPriority="67" w:unhideWhenUsed="0"/>
+    <w:lsdException w:name="Medium Grid 2 Accent 2" w:semiHidden="0" w:uiPriority="68" w:unhideWhenUsed="0"/>
+    <w:lsdException w:name="Medium Grid 3 Accent 2" w:semiHidden="0" w:uiPriority="69" w:unhideWhenUsed="0"/>
+    <w:lsdException w:name="Dark List Accent 2" w:semiHidden="0" w:uiPriority="70" w:unhideWhenUsed="0"/>
+    <w:lsdException w:name="Colorful Shading Accent 2" w:semiHidden="0" w:uiPriority="71" w:unhideWhenUsed="0"/>
+    <w:lsdException w:name="Colorful List Accent 2" w:semiHidden="0" w:uiPriority="72" w:unhideWhenUsed="0"/>
+    <w:lsdException w:name="Colorful Grid Accent 2" w:semiHidden="0" w:uiPriority="73" w:unhideWhenUsed="0"/>
+    <w:lsdException w:name="Light Shading Accent 3" w:semiHidden="0" w:uiPriority="60" w:unhideWhenUsed="0"/>
+    <w:lsdException w:name="Light List Accent 3" w:semiHidden="0" w:uiPriority="61" w:unhideWhenUsed="0"/>
+    <w:lsdException w:name="Light Grid Accent 3" w:semiHidden="0" w:uiPriority="62" w:unhideWhenUsed="0"/>
+    <w:lsdException w:name="Medium Shading 1 Accent 3" w:semiHidden="0" w:uiPriority="63" w:unhideWhenUsed="0"/>
+    <w:lsdException w:name="Medium Shading 2 Accent 3" w:semiHidden="0" w:uiPriority="64" w:unhideWhenUsed="0"/>
+    <w:lsdException w:name="Medium List 1 Accent 3" w:semiHidden="0" w:uiPriority="65" w:unhideWhenUsed="0"/>
+    <w:lsdException w:name="Medium List 2 Accent 3" w:semiHidden="0" w:uiPriority="66" w:unhideWhenUsed="0"/>
+    <w:lsdException w:name="Medium Grid 1 Accent 3" w:semiHidden="0" w:uiPriority="67" w:unhideWhenUsed="0"/>
+    <w:lsdException w:name="Medium Grid 2 Accent 3" w:semiHidden="0" w:uiPriority="68" w:unhideWhenUsed="0"/>
+    <w:lsdException w:name="Medium Grid 3 Accent 3" w:semiHidden="0" w:uiPriority="69" w:unhideWhenUsed="0"/>
+    <w:lsdException w:name="Dark List Accent 3" w:semiHidden="0" w:uiPriority="70" w:unhideWhenUsed="0"/>
+    <w:lsdException w:name="Colorful Shading Accent 3" w:semiHidden="0" w:uiPriority="71" w:unhideWhenUsed="0"/>
+    <w:lsdException w:name="Colorful List Accent 3" w:semiHidden="0" w:uiPriority="72" w:unhideWhenUsed="0"/>
+    <w:lsdException w:name="Colorful Grid Accent 3" w:semiHidden="0" w:uiPriority="73" w:unhideWhenUsed="0"/>
+    <w:lsdException w:name="Light Shading Accent 4" w:semiHidden="0" w:uiPriority="60" w:unhideWhenUsed="0"/>
+    <w:lsdException w:name="Light List Accent 4" w:semiHidden="0" w:uiPriority="61" w:unhideWhenUsed="0"/>
+    <w:lsdException w:name="Light Grid Accent 4" w:semiHidden="0" w:uiPriority="62" w:unhideWhenUsed="0"/>
+    <w:lsdException w:name="Medium Shading 1 Accent 4" w:semiHidden="0" w:uiPriority="63" w:unhideWhenUsed="0"/>
+    <w:lsdException w:name="Medium Shading 2 Accent 4" w:semiHidden="0" w:uiPriority="64" w:unhideWhenUsed="0"/>
+    <w:lsdException w:name="Medium List 1 Accent 4" w:semiHidden="0" w:uiPriority="65" w:unhideWhenUsed="0"/>
+    <w:lsdException w:name="Medium List 2 Accent 4" w:semiHidden="0" w:uiPriority="66" w:unhideWhenUsed="0"/>
+    <w:lsdException w:name="Medium Grid 1 Accent 4" w:semiHidden="0" w:uiPriority="67" w:unhideWhenUsed="0"/>
+    <w:lsdException w:name="Medium Grid 2 Accent 4" w:semiHidden="0" w:uiPriority="68" w:unhideWhenUsed="0"/>
+    <w:lsdException w:name="Medium Grid 3 Accent 4" w:semiHidden="0" w:uiPriority="69" w:unhideWhenUsed="0"/>
+    <w:lsdException w:name="Dark List Accent 4" w:semiHidden="0" w:uiPriority="70" w:unhideWhenUsed="0"/>
+    <w:lsdException w:name="Colorful Shading Accent 4" w:semiHidden="0" w:uiPriority="71" w:unhideWhenUsed="0"/>
+    <w:lsdException w:name="Colorful List Accent 4" w:semiHidden="0" w:uiPriority="72" w:unhideWhenUsed="0"/>
+    <w:lsdException w:name="Colorful Grid Accent 4" w:semiHidden="0" w:uiPriority="73" w:unhideWhenUsed="0"/>
+    <w:lsdException w:name="Light Shading Accent 5" w:semiHidden="0" w:uiPriority="60" w:unhideWhenUsed="0"/>
+    <w:lsdException w:name="Light List Accent 5" w:semiHidden="0" w:uiPriority="61" w:unhideWhenUsed="0"/>
+    <w:lsdException w:name="Light Grid Accent 5" w:semiHidden="0" w:uiPriority="62" w:unhideWhenUsed="0"/>
+    <w:lsdException w:name="Medium Shading 1 Accent 5" w:semiHidden="0" w:uiPriority="63" w:unhideWhenUsed="0"/>
+    <w:lsdException w:name="Medium Shading 2 Accent 5" w:semiHidden="0" w:uiPriority="64" w:unhideWhenUsed="0"/>
+    <w:lsdException w:name="Medium List 1 Accent 5" w:semiHidden="0" w:uiPriority="65" w:unhideWhenUsed="0"/>
+    <w:lsdException w:name="Medium List 2 Accent 5" w:semiHidden="0" w:uiPriority="66" w:unhideWhenUsed="0"/>
+    <w:lsdException w:name="Medium Grid 1 Accent 5" w:semiHidden="0" w:uiPriority="67" w:unhideWhenUsed="0"/>
+    <w:lsdException w:name="Medium Grid 2 Accent 5" w:semiHidden="0" w:uiPriority="68" w:unhideWhenUsed="0"/>
+    <w:lsdException w:name="Medium Grid 3 Accent 5" w:semiHidden="0" w:uiPriority="69" w:unhideWhenUsed="0"/>
+    <w:lsdException w:name="Dark List Accent 5" w:semiHidden="0" w:uiPriority="70" w:unhideWhenUsed="0"/>
+    <w:lsdException w:name="Colorful Shading Accent 5" w:semiHidden="0" w:uiPriority="71" w:unhideWhenUsed="0"/>
+    <w:lsdException w:name="Colorful List Accent 5" w:semiHidden="0" w:uiPriority="72" w:unhideWhenUsed="0"/>
+    <w:lsdException w:name="Colorful Grid Accent 5" w:semiHidden="0" w:uiPriority="73" w:unhideWhenUsed="0"/>
+    <w:lsdException w:name="Light Shading Accent 6" w:semiHidden="0" w:uiPriority="60" w:unhideWhenUsed="0"/>
+    <w:lsdException w:name="Light List Accent 6" w:semiHidden="0" w:uiPriority="61" w:unhideWhenUsed="0"/>
+    <w:lsdException w:name="Light Grid Accent 6" w:semiHidden="0" w:uiPriority="62" w:unhideWhenUsed="0"/>
+    <w:lsdException w:name="Medium Shading 1 Accent 6" w:semiHidden="0" w:uiPriority="63" w:unhideWhenUsed="0"/>
+    <w:lsdException w:name="Medium Shading 2 Accent 6" w:semiHidden="0" w:uiPriority="64" w:unhideWhenUsed="0"/>
+    <w:lsdException w:name="Medium List 1 Accent 6" w:semiHidden="0" w:uiPriority="65" w:unhideWhenUsed="0"/>
+    <w:lsdException w:name="Medium List 2 Accent 6" w:semiHidden="0" w:uiPriority="66" w:unhideWhenUsed="0"/>
+    <w:lsdException w:name="Medium Grid 1 Accent 6" w:semiHidden="0" w:uiPriority="67" w:unhideWhenUsed="0"/>
+    <w:lsdException w:name="Medium Grid 2 Accent 6" w:semiHidden="0" w:uiPriority="68" w:unhideWhenUsed="0"/>
+    <w:lsdException w:name="Medium Grid 3 Accent 6" w:semiHidden="0" w:uiPriority="69" w:unhideWhenUsed="0"/>
+    <w:lsdException w:name="Dark List Accent 6" w:semiHidden="0" w:uiPriority="70" w:unhideWhenUsed="0"/>
+    <w:lsdException w:name="Colorful Shading Accent 6" w:semiHidden="0" w:uiPriority="71" w:unhideWhenUsed="0"/>
+    <w:lsdException w:name="Colorful List Accent 6" w:semiHidden="0" w:uiPriority="72" w:unhideWhenUsed="0"/>
+    <w:lsdException w:name="Colorful Grid Accent 6" w:semiHidden="0" w:uiPriority="73" w:unhideWhenUsed="0"/>
+    <w:lsdException w:name="Subtle Emphasis" w:semiHidden="0" w:uiPriority="19" w:unhideWhenUsed="0" w:qFormat="1"/>
+    <w:lsdException w:name="Intense Emphasis" w:semiHidden="0" w:uiPriority="21" w:unhideWhenUsed="0" w:qFormat="1"/>
+    <w:lsdException w:name="Subtle Reference" w:semiHidden="0" w:uiPriority="31" w:unhideWhenUsed="0" w:qFormat="1"/>
+    <w:lsdException w:name="Intense Reference" w:semiHidden="0" w:uiPriority="32" w:unhideWhenUsed="0" w:qFormat="1"/>
+    <w:lsdException w:name="Book Title" w:semiHidden="0" w:uiPriority="33" w:unhideWhenUsed="0" w:qFormat="1"/>
+    <w:lsdException w:name="Bibliography" w:uiPriority="37"/>
+    <w:lsdException w:name="TOC Heading" w:uiPriority="39" w:qFormat="1"/>
+  </w:latentStyles>
+  <w:style w:type="paragraph" w:default="1" w:styleId="Normal">
+    <w:name w:val="Normal"/>
+    <w:qFormat/>
+  </w:style>
+  <w:style w:type="character" w:default="1" w:styleId="Fuentedeprrafopredeter">
+    <w:name w:val="Default Paragraph Font"/>
+    <w:uiPriority w:val="1"/>
+    <w:semiHidden/>
+    <w:unhideWhenUsed/>
+  </w:style>
+  <w:style w:type="table" w:default="1" w:styleId="Tablanormal">
+    <w:name w:val="Normal Table"/>
+    <w:uiPriority w:val="99"/>
+    <w:semiHidden/>
+    <w:unhideWhenUsed/>
+    <w:qFormat/>
+    <w:tblPr>
+      <w:tblInd w:w="0" w:type="dxa"/>
+      <w:tblCellMar>
+        <w:top w:w="0" w:type="dxa"/>
+        <w:left w:w="108" w:type="dxa"/>
+        <w:bottom w:w="0" w:type="dxa"/>
+        <w:right w:w="108" w:type="dxa"/>
+      </w:tblCellMar>
+    </w:tblPr>
+  </w:style>
+  <w:style w:type="numbering" w:default="1" w:styleId="Sinlista">
+    <w:name w:val="No List"/>
+    <w:uiPriority w:val="99"/>
+    <w:semiHidden/>
+    <w:unhideWhenUsed/>
+  </w:style>
+  <w:style w:type="character" w:styleId="Textodelmarcadordeposicin">
+    <w:name w:val="Placeholder Text"/>
+    <w:basedOn w:val="Fuentedeprrafopredeter"/>
+    <w:uiPriority w:val="99"/>
+    <w:semiHidden/>
+    <w:rsid w:val="007F07E4"/>
+    <w:rPr>
+      <w:color w:val="808080"/>
+    </w:rPr>
+  </w:style>
+</w:styles>
+</file>
+
+<file path=word/glossary/webSettings.xml><?xml version="1.0" encoding="utf-8"?>
+<w:webSettings xmlns:r="http://schemas.openxmlformats.org/officeDocument/2006/relationships" xmlns:w="http://schemas.openxmlformats.org/wordprocessingml/2006/main">
+  <w:optimizeForBrowser/>
+</w:webSettings>
 </file>
 
 <file path=word/theme/theme1.xml><?xml version="1.0" encoding="utf-8"?>
@@ -37338,7 +41121,7 @@
 </file>
 
 <file path=customXml/itemProps1.xml><?xml version="1.0" encoding="utf-8"?>
-<ds:datastoreItem xmlns:ds="http://schemas.openxmlformats.org/officeDocument/2006/customXml" ds:itemID="{7D78B6FA-6E3E-4D68-BCD3-AA269A30577D}">
+<ds:datastoreItem xmlns:ds="http://schemas.openxmlformats.org/officeDocument/2006/customXml" ds:itemID="{DAB5BAFC-8696-468A-9294-860904E94C08}">
   <ds:schemaRefs>
     <ds:schemaRef ds:uri="http://schemas.openxmlformats.org/officeDocument/2006/bibliography"/>
   </ds:schemaRefs>

</xml_diff>

<commit_message>
Adicion de grafica del calendario y graficas en power point
</commit_message>
<xml_diff>
--- a/Documento Tesis.docx
+++ b/Documento Tesis.docx
@@ -4,7 +4,7 @@
   <w:body>
     <w:p>
       <w:pPr>
-        <w:ind w:left="708" w:hanging="708"/>
+        <w:ind w:left="1416" w:hanging="1416"/>
         <w:jc w:val="center"/>
         <w:rPr>
           <w:rFonts w:ascii="Arial" w:hAnsi="Arial" w:cs="Arial"/>
@@ -17451,7 +17451,7 @@
                     <a:blip r:embed="rId11" cstate="print">
                       <a:extLst>
                         <a:ext uri="{28A0092B-C50C-407E-A947-70E740481C1C}">
-                          <a14:useLocalDpi xmlns="" xmlns:wpc="http://schemas.microsoft.com/office/word/2010/wordprocessingCanvas" xmlns:mo="http://schemas.microsoft.com/office/mac/office/2008/main" xmlns:mc="http://schemas.openxmlformats.org/markup-compatibility/2006" xmlns:mv="urn:schemas-microsoft-com:mac:vml" xmlns:o="urn:schemas-microsoft-com:office:office" xmlns:v="urn:schemas-microsoft-com:vml" xmlns:wp14="http://schemas.microsoft.com/office/word/2010/wordprocessingDrawing" xmlns:w10="urn:schemas-microsoft-com:office:word" xmlns:w="http://schemas.openxmlformats.org/wordprocessingml/2006/main" xmlns:w14="http://schemas.microsoft.com/office/word/2010/wordml" xmlns:wpg="http://schemas.microsoft.com/office/word/2010/wordprocessingGroup" xmlns:wpi="http://schemas.microsoft.com/office/word/2010/wordprocessingInk" xmlns:wps="http://schemas.microsoft.com/office/word/2010/wordprocessingShape" xmlns:a14="http://schemas.microsoft.com/office/drawing/2010/main" val="0"/>
+                          <a14:useLocalDpi xmlns:a14="http://schemas.microsoft.com/office/drawing/2010/main" xmlns:wps="http://schemas.microsoft.com/office/word/2010/wordprocessingShape" xmlns:wpi="http://schemas.microsoft.com/office/word/2010/wordprocessingInk" xmlns:wpg="http://schemas.microsoft.com/office/word/2010/wordprocessingGroup" xmlns:w14="http://schemas.microsoft.com/office/word/2010/wordml" xmlns:w="http://schemas.openxmlformats.org/wordprocessingml/2006/main" xmlns:w10="urn:schemas-microsoft-com:office:word" xmlns:wp14="http://schemas.microsoft.com/office/word/2010/wordprocessingDrawing" xmlns:v="urn:schemas-microsoft-com:vml" xmlns:o="urn:schemas-microsoft-com:office:office" xmlns:mv="urn:schemas-microsoft-com:mac:vml" xmlns:mc="http://schemas.openxmlformats.org/markup-compatibility/2006" xmlns:mo="http://schemas.microsoft.com/office/mac/office/2008/main" xmlns:wpc="http://schemas.microsoft.com/office/word/2010/wordprocessingCanvas" xmlns="" val="0"/>
                         </a:ext>
                       </a:extLst>
                     </a:blip>
@@ -17472,7 +17472,7 @@
                     </a:ln>
                     <a:extLst>
                       <a:ext uri="{53640926-AAD7-44d8-BBD7-CCE9431645EC}">
-                        <a14:shadowObscured xmlns="" xmlns:wpc="http://schemas.microsoft.com/office/word/2010/wordprocessingCanvas" xmlns:mo="http://schemas.microsoft.com/office/mac/office/2008/main" xmlns:mc="http://schemas.openxmlformats.org/markup-compatibility/2006" xmlns:mv="urn:schemas-microsoft-com:mac:vml" xmlns:o="urn:schemas-microsoft-com:office:office" xmlns:v="urn:schemas-microsoft-com:vml" xmlns:wp14="http://schemas.microsoft.com/office/word/2010/wordprocessingDrawing" xmlns:w10="urn:schemas-microsoft-com:office:word" xmlns:w="http://schemas.openxmlformats.org/wordprocessingml/2006/main" xmlns:w14="http://schemas.microsoft.com/office/word/2010/wordml" xmlns:wpg="http://schemas.microsoft.com/office/word/2010/wordprocessingGroup" xmlns:wpi="http://schemas.microsoft.com/office/word/2010/wordprocessingInk" xmlns:wps="http://schemas.microsoft.com/office/word/2010/wordprocessingShape" xmlns:a14="http://schemas.microsoft.com/office/drawing/2010/main"/>
+                        <a14:shadowObscured xmlns:a14="http://schemas.microsoft.com/office/drawing/2010/main" xmlns:wps="http://schemas.microsoft.com/office/word/2010/wordprocessingShape" xmlns:wpi="http://schemas.microsoft.com/office/word/2010/wordprocessingInk" xmlns:wpg="http://schemas.microsoft.com/office/word/2010/wordprocessingGroup" xmlns:w14="http://schemas.microsoft.com/office/word/2010/wordml" xmlns:w="http://schemas.openxmlformats.org/wordprocessingml/2006/main" xmlns:w10="urn:schemas-microsoft-com:office:word" xmlns:wp14="http://schemas.microsoft.com/office/word/2010/wordprocessingDrawing" xmlns:v="urn:schemas-microsoft-com:vml" xmlns:o="urn:schemas-microsoft-com:office:office" xmlns:mv="urn:schemas-microsoft-com:mac:vml" xmlns:mc="http://schemas.openxmlformats.org/markup-compatibility/2006" xmlns:mo="http://schemas.microsoft.com/office/mac/office/2008/main" xmlns:wpc="http://schemas.microsoft.com/office/word/2010/wordprocessingCanvas" xmlns=""/>
                       </a:ext>
                     </a:extLst>
                   </pic:spPr>
@@ -38305,14 +38305,7 @@
               <w:rFonts w:ascii="Cambria Math" w:hAnsi="Cambria Math"/>
               <w:sz w:val="20"/>
             </w:rPr>
-            <m:t xml:space="preserve">  el p</m:t>
-          </m:r>
-          <m:r>
-            <w:rPr>
-              <w:rFonts w:ascii="Cambria Math" w:hAnsi="Cambria Math"/>
-              <w:sz w:val="20"/>
-            </w:rPr>
-            <m:t xml:space="preserve">ar de enlaces unidirecionales con direcciones opuestas entre los nodos i y j. </m:t>
+            <m:t xml:space="preserve">  el par de enlaces unidirecionales con direcciones opuestas entre los nodos i y j. </m:t>
           </m:r>
         </m:oMath>
       </m:oMathPara>
@@ -38837,13 +38830,7 @@
             <w:rPr>
               <w:rFonts w:ascii="Cambria Math" w:eastAsiaTheme="minorEastAsia" w:hAnsi="Cambria Math" w:cs="Arial"/>
             </w:rPr>
-            <m:t>duració</m:t>
-          </m:r>
-          <m:r>
-            <w:rPr>
-              <w:rFonts w:ascii="Cambria Math" w:eastAsiaTheme="minorEastAsia" w:hAnsi="Cambria Math" w:cs="Arial"/>
-            </w:rPr>
-            <m:t>n</m:t>
+            <m:t>duración</m:t>
           </m:r>
           <m:r>
             <m:rPr>
@@ -38858,13 +38845,7 @@
             <w:rPr>
               <w:rFonts w:ascii="Cambria Math" w:eastAsiaTheme="minorEastAsia" w:hAnsi="Cambria Math" w:cs="Arial"/>
             </w:rPr>
-            <m:t>e</m:t>
-          </m:r>
-          <m:r>
-            <w:rPr>
-              <w:rFonts w:ascii="Cambria Math" w:eastAsiaTheme="minorEastAsia" w:hAnsi="Cambria Math" w:cs="Arial"/>
-            </w:rPr>
-            <m:t>spec</m:t>
+            <m:t>espec</m:t>
           </m:r>
           <m:r>
             <m:rPr>
@@ -39375,17 +39356,47 @@
               </m:r>
             </m:sub>
           </m:sSub>
+          <m:d>
+            <m:dPr>
+              <m:ctrlPr>
+                <w:rPr>
+                  <w:rFonts w:ascii="Cambria Math" w:eastAsiaTheme="minorEastAsia" w:hAnsi="Cambria Math" w:cs="Arial"/>
+                  <w:i/>
+                </w:rPr>
+              </m:ctrlPr>
+            </m:dPr>
+            <m:e>
+              <m:r>
+                <w:rPr>
+                  <w:rFonts w:ascii="Cambria Math" w:eastAsiaTheme="minorEastAsia" w:hAnsi="Cambria Math" w:cs="Arial"/>
+                </w:rPr>
+                <m:t>k</m:t>
+              </m:r>
+            </m:e>
+          </m:d>
           <m:r>
             <w:rPr>
               <w:rFonts w:ascii="Cambria Math" w:eastAsiaTheme="minorEastAsia" w:hAnsi="Cambria Math" w:cs="Arial"/>
             </w:rPr>
-            <m:t>(k):Denota la longitu</m:t>
+            <m:t>:</m:t>
           </m:r>
           <m:r>
             <w:rPr>
               <w:rFonts w:ascii="Cambria Math" w:eastAsiaTheme="minorEastAsia" w:hAnsi="Cambria Math" w:cs="Arial"/>
             </w:rPr>
-            <m:t>d de onda diponible sobre cada enlace: l</m:t>
+            <m:t xml:space="preserve">Denota </m:t>
+          </m:r>
+          <m:r>
+            <w:rPr>
+              <w:rFonts w:ascii="Cambria Math" w:eastAsiaTheme="minorEastAsia" w:hAnsi="Cambria Math" w:cs="Arial"/>
+            </w:rPr>
+            <m:t xml:space="preserve"> diponibilidad de </m:t>
+          </m:r>
+          <m:r>
+            <w:rPr>
+              <w:rFonts w:ascii="Cambria Math" w:eastAsiaTheme="minorEastAsia" w:hAnsi="Cambria Math" w:cs="Arial"/>
+            </w:rPr>
+            <m:t>la longitud de onda sobre cada enlace: l</m:t>
           </m:r>
           <m:d>
             <m:dPr>
@@ -39787,6 +39798,7 @@
           <w:rFonts w:ascii="Arial" w:eastAsiaTheme="minorEastAsia" w:hAnsi="Arial" w:cs="Arial"/>
           <w:sz w:val="24"/>
           <w:szCs w:val="24"/>
+          <w:vertAlign w:val="superscript"/>
         </w:rPr>
         <w:footnoteReference w:id="23"/>
       </w:r>
@@ -40113,15 +40125,7 @@
               <w:sz w:val="24"/>
               <w:szCs w:val="24"/>
             </w:rPr>
-            <m:t>=Es conju</m:t>
-          </m:r>
-          <m:r>
-            <w:rPr>
-              <w:rFonts w:ascii="Cambria Math" w:eastAsiaTheme="minorEastAsia" w:hAnsi="Cambria Math" w:cs="Arial"/>
-              <w:sz w:val="24"/>
-              <w:szCs w:val="24"/>
-            </w:rPr>
-            <m:t>nto de nodos a lo largo de la ruta.</m:t>
+            <m:t>=Es conjunto de nodos a lo largo de la ruta.</m:t>
           </m:r>
         </m:oMath>
       </m:oMathPara>
@@ -42177,6 +42181,21 @@
     </w:p>
     <w:p>
       <w:pPr>
+        <w:rPr>
+          <w:rFonts w:ascii="Arial" w:eastAsiaTheme="minorEastAsia" w:hAnsi="Arial" w:cs="Arial"/>
+          <w:szCs w:val="24"/>
+        </w:rPr>
+      </w:pPr>
+      <w:r>
+        <w:rPr>
+          <w:rFonts w:ascii="Arial" w:eastAsiaTheme="minorEastAsia" w:hAnsi="Arial" w:cs="Arial"/>
+          <w:szCs w:val="24"/>
+        </w:rPr>
+        <w:br w:type="page"/>
+      </w:r>
+    </w:p>
+    <w:p>
+      <w:pPr>
         <w:spacing w:line="240" w:lineRule="auto"/>
         <w:jc w:val="both"/>
         <w:rPr>
@@ -42192,14 +42211,14 @@
         <w:tblLook w:val="04A0"/>
       </w:tblPr>
       <w:tblGrid>
-        <w:gridCol w:w="2992"/>
-        <w:gridCol w:w="2993"/>
-        <w:gridCol w:w="2993"/>
+        <w:gridCol w:w="3369"/>
+        <w:gridCol w:w="2409"/>
+        <w:gridCol w:w="3200"/>
       </w:tblGrid>
       <w:tr>
         <w:tc>
           <w:tcPr>
-            <w:tcW w:w="2992" w:type="dxa"/>
+            <w:tcW w:w="3369" w:type="dxa"/>
             <w:vAlign w:val="center"/>
           </w:tcPr>
           <w:p>
@@ -42225,7 +42244,7 @@
         </w:tc>
         <w:tc>
           <w:tcPr>
-            <w:tcW w:w="2993" w:type="dxa"/>
+            <w:tcW w:w="2409" w:type="dxa"/>
             <w:vAlign w:val="center"/>
           </w:tcPr>
           <w:p>
@@ -42290,7 +42309,7 @@
         </w:tc>
         <w:tc>
           <w:tcPr>
-            <w:tcW w:w="2993" w:type="dxa"/>
+            <w:tcW w:w="3200" w:type="dxa"/>
             <w:vAlign w:val="center"/>
           </w:tcPr>
           <w:p>
@@ -42369,11 +42388,12 @@
       <w:tr>
         <w:tc>
           <w:tcPr>
-            <w:tcW w:w="2992" w:type="dxa"/>
+            <w:tcW w:w="3369" w:type="dxa"/>
             <w:vAlign w:val="center"/>
           </w:tcPr>
           <w:p>
             <w:pPr>
+              <w:jc w:val="both"/>
               <w:rPr>
                 <w:rFonts w:ascii="Arial" w:hAnsi="Arial" w:cs="Arial"/>
                 <w:sz w:val="20"/>
@@ -42421,6 +42441,7 @@
               <w:tabs>
                 <w:tab w:val="left" w:pos="666"/>
               </w:tabs>
+              <w:jc w:val="both"/>
               <w:rPr>
                 <w:rFonts w:ascii="Arial" w:hAnsi="Arial" w:cs="Arial"/>
                 <w:sz w:val="20"/>
@@ -42431,7 +42452,7 @@
         </w:tc>
         <w:tc>
           <w:tcPr>
-            <w:tcW w:w="2993" w:type="dxa"/>
+            <w:tcW w:w="2409" w:type="dxa"/>
             <w:vAlign w:val="center"/>
           </w:tcPr>
           <w:p>
@@ -42456,7 +42477,7 @@
         </w:tc>
         <w:tc>
           <w:tcPr>
-            <w:tcW w:w="2993" w:type="dxa"/>
+            <w:tcW w:w="3200" w:type="dxa"/>
             <w:vAlign w:val="center"/>
           </w:tcPr>
           <w:p>
@@ -42487,7 +42508,31 @@
       <w:tr>
         <w:tc>
           <w:tcPr>
-            <w:tcW w:w="2992" w:type="dxa"/>
+            <w:tcW w:w="3369" w:type="dxa"/>
+            <w:vAlign w:val="center"/>
+          </w:tcPr>
+          <w:p>
+            <w:pPr>
+              <w:jc w:val="both"/>
+              <w:rPr>
+                <w:rFonts w:ascii="Arial" w:hAnsi="Arial" w:cs="Arial"/>
+                <w:sz w:val="20"/>
+                <w:szCs w:val="20"/>
+              </w:rPr>
+            </w:pPr>
+            <w:r>
+              <w:rPr>
+                <w:rFonts w:ascii="Arial" w:hAnsi="Arial" w:cs="Arial"/>
+                <w:sz w:val="20"/>
+                <w:szCs w:val="20"/>
+              </w:rPr>
+              <w:t>Nodos</w:t>
+            </w:r>
+          </w:p>
+        </w:tc>
+        <w:tc>
+          <w:tcPr>
+            <w:tcW w:w="2409" w:type="dxa"/>
             <w:vAlign w:val="center"/>
           </w:tcPr>
           <w:p>
@@ -42495,6 +42540,7 @@
               <w:jc w:val="center"/>
               <w:rPr>
                 <w:rFonts w:ascii="Arial" w:hAnsi="Arial" w:cs="Arial"/>
+                <w:i/>
                 <w:sz w:val="20"/>
                 <w:szCs w:val="20"/>
               </w:rPr>
@@ -42502,42 +42548,17 @@
             <w:r>
               <w:rPr>
                 <w:rFonts w:ascii="Arial" w:hAnsi="Arial" w:cs="Arial"/>
+                <w:i/>
                 <w:sz w:val="20"/>
                 <w:szCs w:val="20"/>
               </w:rPr>
-              <w:t>Nodos</w:t>
+              <w:t>N</w:t>
             </w:r>
           </w:p>
         </w:tc>
         <w:tc>
           <w:tcPr>
-            <w:tcW w:w="2993" w:type="dxa"/>
-            <w:vAlign w:val="center"/>
-          </w:tcPr>
-          <w:p>
-            <w:pPr>
-              <w:jc w:val="center"/>
-              <w:rPr>
-                <w:rFonts w:ascii="Arial" w:hAnsi="Arial" w:cs="Arial"/>
-                <w:i/>
-                <w:sz w:val="20"/>
-                <w:szCs w:val="20"/>
-              </w:rPr>
-            </w:pPr>
-            <w:r>
-              <w:rPr>
-                <w:rFonts w:ascii="Arial" w:hAnsi="Arial" w:cs="Arial"/>
-                <w:i/>
-                <w:sz w:val="20"/>
-                <w:szCs w:val="20"/>
-              </w:rPr>
-              <w:t>N</w:t>
-            </w:r>
-          </w:p>
-        </w:tc>
-        <w:tc>
-          <w:tcPr>
-            <w:tcW w:w="2993" w:type="dxa"/>
+            <w:tcW w:w="3200" w:type="dxa"/>
             <w:vAlign w:val="center"/>
           </w:tcPr>
           <w:p>
@@ -42565,7 +42586,31 @@
       <w:tr>
         <w:tc>
           <w:tcPr>
-            <w:tcW w:w="2992" w:type="dxa"/>
+            <w:tcW w:w="3369" w:type="dxa"/>
+            <w:vAlign w:val="center"/>
+          </w:tcPr>
+          <w:p>
+            <w:pPr>
+              <w:jc w:val="both"/>
+              <w:rPr>
+                <w:rFonts w:ascii="Arial" w:hAnsi="Arial" w:cs="Arial"/>
+                <w:sz w:val="20"/>
+                <w:szCs w:val="20"/>
+              </w:rPr>
+            </w:pPr>
+            <w:r>
+              <w:rPr>
+                <w:rFonts w:ascii="Arial" w:hAnsi="Arial" w:cs="Arial"/>
+                <w:sz w:val="20"/>
+                <w:szCs w:val="20"/>
+              </w:rPr>
+              <w:t>Aristas</w:t>
+            </w:r>
+          </w:p>
+        </w:tc>
+        <w:tc>
+          <w:tcPr>
+            <w:tcW w:w="2409" w:type="dxa"/>
             <w:vAlign w:val="center"/>
           </w:tcPr>
           <w:p>
@@ -42573,6 +42618,7 @@
               <w:jc w:val="center"/>
               <w:rPr>
                 <w:rFonts w:ascii="Arial" w:hAnsi="Arial" w:cs="Arial"/>
+                <w:i/>
                 <w:sz w:val="20"/>
                 <w:szCs w:val="20"/>
               </w:rPr>
@@ -42580,42 +42626,17 @@
             <w:r>
               <w:rPr>
                 <w:rFonts w:ascii="Arial" w:hAnsi="Arial" w:cs="Arial"/>
+                <w:i/>
                 <w:sz w:val="20"/>
                 <w:szCs w:val="20"/>
               </w:rPr>
-              <w:t>Aristas</w:t>
+              <w:t>L</w:t>
             </w:r>
           </w:p>
         </w:tc>
         <w:tc>
           <w:tcPr>
-            <w:tcW w:w="2993" w:type="dxa"/>
-            <w:vAlign w:val="center"/>
-          </w:tcPr>
-          <w:p>
-            <w:pPr>
-              <w:jc w:val="center"/>
-              <w:rPr>
-                <w:rFonts w:ascii="Arial" w:hAnsi="Arial" w:cs="Arial"/>
-                <w:i/>
-                <w:sz w:val="20"/>
-                <w:szCs w:val="20"/>
-              </w:rPr>
-            </w:pPr>
-            <w:r>
-              <w:rPr>
-                <w:rFonts w:ascii="Arial" w:hAnsi="Arial" w:cs="Arial"/>
-                <w:i/>
-                <w:sz w:val="20"/>
-                <w:szCs w:val="20"/>
-              </w:rPr>
-              <w:t>L</w:t>
-            </w:r>
-          </w:p>
-        </w:tc>
-        <w:tc>
-          <w:tcPr>
-            <w:tcW w:w="2993" w:type="dxa"/>
+            <w:tcW w:w="3200" w:type="dxa"/>
             <w:vAlign w:val="center"/>
           </w:tcPr>
           <w:p>
@@ -42643,7 +42664,7 @@
       <w:tr>
         <w:tc>
           <w:tcPr>
-            <w:tcW w:w="2992" w:type="dxa"/>
+            <w:tcW w:w="3369" w:type="dxa"/>
             <w:vAlign w:val="center"/>
           </w:tcPr>
           <w:p>
@@ -42685,7 +42706,7 @@
         </w:tc>
         <w:tc>
           <w:tcPr>
-            <w:tcW w:w="2993" w:type="dxa"/>
+            <w:tcW w:w="2409" w:type="dxa"/>
             <w:vAlign w:val="center"/>
           </w:tcPr>
           <w:p>
@@ -42711,7 +42732,7 @@
         </w:tc>
         <w:tc>
           <w:tcPr>
-            <w:tcW w:w="2993" w:type="dxa"/>
+            <w:tcW w:w="3200" w:type="dxa"/>
             <w:vAlign w:val="center"/>
           </w:tcPr>
           <w:p>
@@ -42739,7 +42760,39 @@
       <w:tr>
         <w:tc>
           <w:tcPr>
-            <w:tcW w:w="2992" w:type="dxa"/>
+            <w:tcW w:w="3369" w:type="dxa"/>
+            <w:vAlign w:val="center"/>
+          </w:tcPr>
+          <w:p>
+            <w:pPr>
+              <w:jc w:val="both"/>
+              <w:rPr>
+                <w:rFonts w:ascii="Arial" w:hAnsi="Arial" w:cs="Arial"/>
+                <w:sz w:val="20"/>
+                <w:szCs w:val="20"/>
+              </w:rPr>
+            </w:pPr>
+            <w:r>
+              <w:rPr>
+                <w:rFonts w:ascii="Arial" w:hAnsi="Arial" w:cs="Arial"/>
+                <w:sz w:val="20"/>
+                <w:szCs w:val="20"/>
+              </w:rPr>
+              <w:t>Timeslot</w:t>
+            </w:r>
+            <w:r>
+              <w:rPr>
+                <w:rFonts w:ascii="Arial" w:hAnsi="Arial" w:cs="Arial"/>
+                <w:sz w:val="20"/>
+                <w:szCs w:val="20"/>
+              </w:rPr>
+              <w:t xml:space="preserve"> de reservación</w:t>
+            </w:r>
+          </w:p>
+        </w:tc>
+        <w:tc>
+          <w:tcPr>
+            <w:tcW w:w="2409" w:type="dxa"/>
             <w:vAlign w:val="center"/>
           </w:tcPr>
           <w:p>
@@ -42747,6 +42800,7 @@
               <w:jc w:val="center"/>
               <w:rPr>
                 <w:rFonts w:ascii="Arial" w:hAnsi="Arial" w:cs="Arial"/>
+                <w:i/>
                 <w:sz w:val="20"/>
                 <w:szCs w:val="20"/>
               </w:rPr>
@@ -42754,50 +42808,17 @@
             <w:r>
               <w:rPr>
                 <w:rFonts w:ascii="Arial" w:hAnsi="Arial" w:cs="Arial"/>
+                <w:i/>
                 <w:sz w:val="20"/>
                 <w:szCs w:val="20"/>
               </w:rPr>
-              <w:t>Timeslot</w:t>
-            </w:r>
-            <w:r>
-              <w:rPr>
-                <w:rFonts w:ascii="Arial" w:hAnsi="Arial" w:cs="Arial"/>
-                <w:sz w:val="20"/>
-                <w:szCs w:val="20"/>
-              </w:rPr>
-              <w:t xml:space="preserve"> de reservación</w:t>
+              <w:t>No tiene representación*</w:t>
             </w:r>
           </w:p>
         </w:tc>
         <w:tc>
           <w:tcPr>
-            <w:tcW w:w="2993" w:type="dxa"/>
-            <w:vAlign w:val="center"/>
-          </w:tcPr>
-          <w:p>
-            <w:pPr>
-              <w:jc w:val="center"/>
-              <w:rPr>
-                <w:rFonts w:ascii="Arial" w:hAnsi="Arial" w:cs="Arial"/>
-                <w:i/>
-                <w:sz w:val="20"/>
-                <w:szCs w:val="20"/>
-              </w:rPr>
-            </w:pPr>
-            <w:r>
-              <w:rPr>
-                <w:rFonts w:ascii="Arial" w:hAnsi="Arial" w:cs="Arial"/>
-                <w:i/>
-                <w:sz w:val="20"/>
-                <w:szCs w:val="20"/>
-              </w:rPr>
-              <w:t>No tiene representación*</w:t>
-            </w:r>
-          </w:p>
-        </w:tc>
-        <w:tc>
-          <w:tcPr>
-            <w:tcW w:w="2993" w:type="dxa"/>
+            <w:tcW w:w="3200" w:type="dxa"/>
             <w:vAlign w:val="center"/>
           </w:tcPr>
           <w:p>
@@ -42858,7 +42879,31 @@
       <w:tr>
         <w:tc>
           <w:tcPr>
-            <w:tcW w:w="2992" w:type="dxa"/>
+            <w:tcW w:w="3369" w:type="dxa"/>
+            <w:vAlign w:val="center"/>
+          </w:tcPr>
+          <w:p>
+            <w:pPr>
+              <w:jc w:val="both"/>
+              <w:rPr>
+                <w:rFonts w:ascii="Arial" w:hAnsi="Arial" w:cs="Arial"/>
+                <w:sz w:val="20"/>
+                <w:szCs w:val="20"/>
+              </w:rPr>
+            </w:pPr>
+            <w:r>
+              <w:rPr>
+                <w:rFonts w:ascii="Arial" w:hAnsi="Arial" w:cs="Arial"/>
+                <w:sz w:val="20"/>
+                <w:szCs w:val="20"/>
+              </w:rPr>
+              <w:t>Longitud  fija del timeslot</w:t>
+            </w:r>
+          </w:p>
+        </w:tc>
+        <w:tc>
+          <w:tcPr>
+            <w:tcW w:w="2409" w:type="dxa"/>
             <w:vAlign w:val="center"/>
           </w:tcPr>
           <w:p>
@@ -42866,6 +42911,7 @@
               <w:jc w:val="center"/>
               <w:rPr>
                 <w:rFonts w:ascii="Arial" w:hAnsi="Arial" w:cs="Arial"/>
+                <w:i/>
                 <w:sz w:val="20"/>
                 <w:szCs w:val="20"/>
               </w:rPr>
@@ -42873,42 +42919,17 @@
             <w:r>
               <w:rPr>
                 <w:rFonts w:ascii="Arial" w:hAnsi="Arial" w:cs="Arial"/>
+                <w:i/>
                 <w:sz w:val="20"/>
                 <w:szCs w:val="20"/>
               </w:rPr>
-              <w:t>Longitud  fija del timeslot</w:t>
+              <w:t>No tiene representación*</w:t>
             </w:r>
           </w:p>
         </w:tc>
         <w:tc>
           <w:tcPr>
-            <w:tcW w:w="2993" w:type="dxa"/>
-            <w:vAlign w:val="center"/>
-          </w:tcPr>
-          <w:p>
-            <w:pPr>
-              <w:jc w:val="center"/>
-              <w:rPr>
-                <w:rFonts w:ascii="Arial" w:hAnsi="Arial" w:cs="Arial"/>
-                <w:i/>
-                <w:sz w:val="20"/>
-                <w:szCs w:val="20"/>
-              </w:rPr>
-            </w:pPr>
-            <w:r>
-              <w:rPr>
-                <w:rFonts w:ascii="Arial" w:hAnsi="Arial" w:cs="Arial"/>
-                <w:i/>
-                <w:sz w:val="20"/>
-                <w:szCs w:val="20"/>
-              </w:rPr>
-              <w:t>No tiene representación*</w:t>
-            </w:r>
-          </w:p>
-        </w:tc>
-        <w:tc>
-          <w:tcPr>
-            <w:tcW w:w="2993" w:type="dxa"/>
+            <w:tcW w:w="3200" w:type="dxa"/>
             <w:vAlign w:val="center"/>
           </w:tcPr>
           <w:p>
@@ -42939,7 +42960,31 @@
       <w:tr>
         <w:tc>
           <w:tcPr>
-            <w:tcW w:w="2992" w:type="dxa"/>
+            <w:tcW w:w="3369" w:type="dxa"/>
+            <w:vAlign w:val="center"/>
+          </w:tcPr>
+          <w:p>
+            <w:pPr>
+              <w:jc w:val="both"/>
+              <w:rPr>
+                <w:rFonts w:ascii="Arial" w:hAnsi="Arial" w:cs="Arial"/>
+                <w:sz w:val="20"/>
+                <w:szCs w:val="20"/>
+              </w:rPr>
+            </w:pPr>
+            <w:r>
+              <w:rPr>
+                <w:rFonts w:ascii="Arial" w:hAnsi="Arial" w:cs="Arial"/>
+                <w:sz w:val="20"/>
+                <w:szCs w:val="20"/>
+              </w:rPr>
+              <w:t>Tiempo de inicio especifico</w:t>
+            </w:r>
+          </w:p>
+        </w:tc>
+        <w:tc>
+          <w:tcPr>
+            <w:tcW w:w="2409" w:type="dxa"/>
             <w:vAlign w:val="center"/>
           </w:tcPr>
           <w:p>
@@ -42947,6 +42992,7 @@
               <w:jc w:val="center"/>
               <w:rPr>
                 <w:rFonts w:ascii="Arial" w:hAnsi="Arial" w:cs="Arial"/>
+                <w:i/>
                 <w:sz w:val="20"/>
                 <w:szCs w:val="20"/>
               </w:rPr>
@@ -42954,42 +43000,17 @@
             <w:r>
               <w:rPr>
                 <w:rFonts w:ascii="Arial" w:hAnsi="Arial" w:cs="Arial"/>
+                <w:i/>
                 <w:sz w:val="20"/>
                 <w:szCs w:val="20"/>
               </w:rPr>
-              <w:t>Tiempo de inicio especifico</w:t>
+              <w:t>Tiempo actual.</w:t>
             </w:r>
           </w:p>
         </w:tc>
         <w:tc>
           <w:tcPr>
-            <w:tcW w:w="2993" w:type="dxa"/>
-            <w:vAlign w:val="center"/>
-          </w:tcPr>
-          <w:p>
-            <w:pPr>
-              <w:jc w:val="center"/>
-              <w:rPr>
-                <w:rFonts w:ascii="Arial" w:hAnsi="Arial" w:cs="Arial"/>
-                <w:i/>
-                <w:sz w:val="20"/>
-                <w:szCs w:val="20"/>
-              </w:rPr>
-            </w:pPr>
-            <w:r>
-              <w:rPr>
-                <w:rFonts w:ascii="Arial" w:hAnsi="Arial" w:cs="Arial"/>
-                <w:i/>
-                <w:sz w:val="20"/>
-                <w:szCs w:val="20"/>
-              </w:rPr>
-              <w:t>Tiempo actual.</w:t>
-            </w:r>
-          </w:p>
-        </w:tc>
-        <w:tc>
-          <w:tcPr>
-            <w:tcW w:w="2993" w:type="dxa"/>
+            <w:tcW w:w="3200" w:type="dxa"/>
             <w:vAlign w:val="center"/>
           </w:tcPr>
           <w:p>
@@ -43043,7 +43064,31 @@
       <w:tr>
         <w:tc>
           <w:tcPr>
-            <w:tcW w:w="2992" w:type="dxa"/>
+            <w:tcW w:w="3369" w:type="dxa"/>
+            <w:vAlign w:val="center"/>
+          </w:tcPr>
+          <w:p>
+            <w:pPr>
+              <w:jc w:val="both"/>
+              <w:rPr>
+                <w:rFonts w:ascii="Arial" w:hAnsi="Arial" w:cs="Arial"/>
+                <w:sz w:val="20"/>
+                <w:szCs w:val="20"/>
+              </w:rPr>
+            </w:pPr>
+            <w:r>
+              <w:rPr>
+                <w:rFonts w:ascii="Arial" w:hAnsi="Arial" w:cs="Arial"/>
+                <w:sz w:val="20"/>
+                <w:szCs w:val="20"/>
+              </w:rPr>
+              <w:t>Tiempo de duración específico</w:t>
+            </w:r>
+          </w:p>
+        </w:tc>
+        <w:tc>
+          <w:tcPr>
+            <w:tcW w:w="2409" w:type="dxa"/>
             <w:vAlign w:val="center"/>
           </w:tcPr>
           <w:p>
@@ -43051,6 +43096,7 @@
               <w:jc w:val="center"/>
               <w:rPr>
                 <w:rFonts w:ascii="Arial" w:hAnsi="Arial" w:cs="Arial"/>
+                <w:i/>
                 <w:sz w:val="20"/>
                 <w:szCs w:val="20"/>
               </w:rPr>
@@ -43058,42 +43104,17 @@
             <w:r>
               <w:rPr>
                 <w:rFonts w:ascii="Arial" w:hAnsi="Arial" w:cs="Arial"/>
+                <w:i/>
                 <w:sz w:val="20"/>
                 <w:szCs w:val="20"/>
               </w:rPr>
-              <w:t>Tiempo de duración específico</w:t>
+              <w:t>No tiene representación*</w:t>
             </w:r>
           </w:p>
         </w:tc>
         <w:tc>
           <w:tcPr>
-            <w:tcW w:w="2993" w:type="dxa"/>
-            <w:vAlign w:val="center"/>
-          </w:tcPr>
-          <w:p>
-            <w:pPr>
-              <w:jc w:val="center"/>
-              <w:rPr>
-                <w:rFonts w:ascii="Arial" w:hAnsi="Arial" w:cs="Arial"/>
-                <w:i/>
-                <w:sz w:val="20"/>
-                <w:szCs w:val="20"/>
-              </w:rPr>
-            </w:pPr>
-            <w:r>
-              <w:rPr>
-                <w:rFonts w:ascii="Arial" w:hAnsi="Arial" w:cs="Arial"/>
-                <w:i/>
-                <w:sz w:val="20"/>
-                <w:szCs w:val="20"/>
-              </w:rPr>
-              <w:t>No tiene representación*</w:t>
-            </w:r>
-          </w:p>
-        </w:tc>
-        <w:tc>
-          <w:tcPr>
-            <w:tcW w:w="2993" w:type="dxa"/>
+            <w:tcW w:w="3200" w:type="dxa"/>
             <w:vAlign w:val="center"/>
           </w:tcPr>
           <w:p>
@@ -43147,7 +43168,47 @@
       <w:tr>
         <w:tc>
           <w:tcPr>
-            <w:tcW w:w="2992" w:type="dxa"/>
+            <w:tcW w:w="3369" w:type="dxa"/>
+            <w:vAlign w:val="center"/>
+          </w:tcPr>
+          <w:p>
+            <w:pPr>
+              <w:jc w:val="both"/>
+              <w:rPr>
+                <w:rFonts w:ascii="Arial" w:hAnsi="Arial" w:cs="Arial"/>
+                <w:sz w:val="20"/>
+                <w:szCs w:val="20"/>
+              </w:rPr>
+            </w:pPr>
+            <w:r>
+              <w:rPr>
+                <w:rFonts w:ascii="Arial" w:hAnsi="Arial" w:cs="Arial"/>
+                <w:sz w:val="20"/>
+                <w:szCs w:val="20"/>
+              </w:rPr>
+              <w:t xml:space="preserve">Tiempo de </w:t>
+            </w:r>
+            <w:r>
+              <w:rPr>
+                <w:rFonts w:ascii="Arial" w:hAnsi="Arial" w:cs="Arial"/>
+                <w:sz w:val="20"/>
+                <w:szCs w:val="20"/>
+              </w:rPr>
+              <w:t xml:space="preserve">final </w:t>
+            </w:r>
+            <w:r>
+              <w:rPr>
+                <w:rFonts w:ascii="Arial" w:hAnsi="Arial" w:cs="Arial"/>
+                <w:sz w:val="20"/>
+                <w:szCs w:val="20"/>
+              </w:rPr>
+              <w:t>específico</w:t>
+            </w:r>
+          </w:p>
+        </w:tc>
+        <w:tc>
+          <w:tcPr>
+            <w:tcW w:w="2409" w:type="dxa"/>
             <w:vAlign w:val="center"/>
           </w:tcPr>
           <w:p>
@@ -43155,6 +43216,7 @@
               <w:jc w:val="center"/>
               <w:rPr>
                 <w:rFonts w:ascii="Arial" w:hAnsi="Arial" w:cs="Arial"/>
+                <w:i/>
                 <w:sz w:val="20"/>
                 <w:szCs w:val="20"/>
               </w:rPr>
@@ -43162,58 +43224,17 @@
             <w:r>
               <w:rPr>
                 <w:rFonts w:ascii="Arial" w:hAnsi="Arial" w:cs="Arial"/>
+                <w:i/>
                 <w:sz w:val="20"/>
                 <w:szCs w:val="20"/>
               </w:rPr>
-              <w:t xml:space="preserve">Tiempo de </w:t>
-            </w:r>
-            <w:r>
-              <w:rPr>
-                <w:rFonts w:ascii="Arial" w:hAnsi="Arial" w:cs="Arial"/>
-                <w:sz w:val="20"/>
-                <w:szCs w:val="20"/>
-              </w:rPr>
-              <w:t xml:space="preserve">final </w:t>
-            </w:r>
-            <w:r>
-              <w:rPr>
-                <w:rFonts w:ascii="Arial" w:hAnsi="Arial" w:cs="Arial"/>
-                <w:sz w:val="20"/>
-                <w:szCs w:val="20"/>
-              </w:rPr>
-              <w:t>específico</w:t>
+              <w:t>No tiene representación*</w:t>
             </w:r>
           </w:p>
         </w:tc>
         <w:tc>
           <w:tcPr>
-            <w:tcW w:w="2993" w:type="dxa"/>
-            <w:vAlign w:val="center"/>
-          </w:tcPr>
-          <w:p>
-            <w:pPr>
-              <w:jc w:val="center"/>
-              <w:rPr>
-                <w:rFonts w:ascii="Arial" w:hAnsi="Arial" w:cs="Arial"/>
-                <w:i/>
-                <w:sz w:val="20"/>
-                <w:szCs w:val="20"/>
-              </w:rPr>
-            </w:pPr>
-            <w:r>
-              <w:rPr>
-                <w:rFonts w:ascii="Arial" w:hAnsi="Arial" w:cs="Arial"/>
-                <w:i/>
-                <w:sz w:val="20"/>
-                <w:szCs w:val="20"/>
-              </w:rPr>
-              <w:t>No tiene representación*</w:t>
-            </w:r>
-          </w:p>
-        </w:tc>
-        <w:tc>
-          <w:tcPr>
-            <w:tcW w:w="2993" w:type="dxa"/>
+            <w:tcW w:w="3200" w:type="dxa"/>
             <w:vAlign w:val="center"/>
           </w:tcPr>
           <w:p>
@@ -43267,7 +43288,55 @@
       <w:tr>
         <w:tc>
           <w:tcPr>
-            <w:tcW w:w="2992" w:type="dxa"/>
+            <w:tcW w:w="3369" w:type="dxa"/>
+            <w:vAlign w:val="center"/>
+          </w:tcPr>
+          <w:p>
+            <w:pPr>
+              <w:jc w:val="both"/>
+              <w:rPr>
+                <w:rFonts w:ascii="Arial" w:hAnsi="Arial" w:cs="Arial"/>
+                <w:sz w:val="20"/>
+                <w:szCs w:val="20"/>
+              </w:rPr>
+            </w:pPr>
+            <w:r>
+              <w:rPr>
+                <w:rFonts w:ascii="Arial" w:hAnsi="Arial" w:cs="Arial"/>
+                <w:sz w:val="20"/>
+                <w:szCs w:val="20"/>
+              </w:rPr>
+              <w:t>D</w:t>
+            </w:r>
+            <w:r>
+              <w:rPr>
+                <w:rFonts w:ascii="Arial" w:hAnsi="Arial" w:cs="Arial"/>
+                <w:sz w:val="20"/>
+                <w:szCs w:val="20"/>
+              </w:rPr>
+              <w:t>i</w:t>
+            </w:r>
+            <w:r>
+              <w:rPr>
+                <w:rFonts w:ascii="Arial" w:hAnsi="Arial" w:cs="Arial"/>
+                <w:sz w:val="20"/>
+                <w:szCs w:val="20"/>
+              </w:rPr>
+              <w:t>s</w:t>
+            </w:r>
+            <w:r>
+              <w:rPr>
+                <w:rFonts w:ascii="Arial" w:hAnsi="Arial" w:cs="Arial"/>
+                <w:sz w:val="20"/>
+                <w:szCs w:val="20"/>
+              </w:rPr>
+              <w:t>ponibilidad de la longitud de onda sobre cada enlace</w:t>
+            </w:r>
+          </w:p>
+        </w:tc>
+        <w:tc>
+          <w:tcPr>
+            <w:tcW w:w="2409" w:type="dxa"/>
             <w:vAlign w:val="center"/>
           </w:tcPr>
           <w:p>
@@ -43279,28 +43348,20 @@
                 <w:szCs w:val="20"/>
               </w:rPr>
             </w:pPr>
+            <w:r>
+              <w:rPr>
+                <w:rFonts w:ascii="Arial" w:hAnsi="Arial" w:cs="Arial"/>
+                <w:sz w:val="20"/>
+                <w:szCs w:val="20"/>
+                <w:highlight w:val="yellow"/>
+              </w:rPr>
+              <w:t>Pendiente</w:t>
+            </w:r>
           </w:p>
         </w:tc>
         <w:tc>
           <w:tcPr>
-            <w:tcW w:w="2993" w:type="dxa"/>
-            <w:vAlign w:val="center"/>
-          </w:tcPr>
-          <w:p>
-            <w:pPr>
-              <w:jc w:val="center"/>
-              <w:rPr>
-                <w:rFonts w:ascii="Arial" w:hAnsi="Arial" w:cs="Arial"/>
-                <w:i/>
-                <w:sz w:val="20"/>
-                <w:szCs w:val="20"/>
-              </w:rPr>
-            </w:pPr>
-          </w:p>
-        </w:tc>
-        <w:tc>
-          <w:tcPr>
-            <w:tcW w:w="2993" w:type="dxa"/>
+            <w:tcW w:w="3200" w:type="dxa"/>
             <w:vAlign w:val="center"/>
           </w:tcPr>
           <w:p>
@@ -43407,7 +43468,39 @@
       <w:tr>
         <w:tc>
           <w:tcPr>
-            <w:tcW w:w="2992" w:type="dxa"/>
+            <w:tcW w:w="3369" w:type="dxa"/>
+            <w:vAlign w:val="center"/>
+          </w:tcPr>
+          <w:p>
+            <w:pPr>
+              <w:jc w:val="both"/>
+              <w:rPr>
+                <w:rFonts w:ascii="Arial" w:hAnsi="Arial" w:cs="Arial"/>
+                <w:sz w:val="20"/>
+                <w:szCs w:val="20"/>
+              </w:rPr>
+            </w:pPr>
+            <w:r>
+              <w:rPr>
+                <w:rFonts w:ascii="Arial" w:hAnsi="Arial" w:cs="Arial"/>
+                <w:sz w:val="20"/>
+                <w:szCs w:val="20"/>
+              </w:rPr>
+              <w:t xml:space="preserve">conjunto de rutas de  </w:t>
+            </w:r>
+            <w:r>
+              <w:rPr>
+                <w:rFonts w:ascii="Arial" w:hAnsi="Arial" w:cs="Arial"/>
+                <w:sz w:val="20"/>
+                <w:szCs w:val="20"/>
+              </w:rPr>
+              <w:t>enrutamiento alternativo</w:t>
+            </w:r>
+          </w:p>
+        </w:tc>
+        <w:tc>
+          <w:tcPr>
+            <w:tcW w:w="2409" w:type="dxa"/>
             <w:vAlign w:val="center"/>
           </w:tcPr>
           <w:p>
@@ -43425,91 +43518,60 @@
                 <w:sz w:val="20"/>
                 <w:szCs w:val="20"/>
               </w:rPr>
-              <w:t xml:space="preserve">Ruta  de saltos </w:t>
-            </w:r>
-            <w:proofErr w:type="spellStart"/>
+              <w:t xml:space="preserve">Conjunto de </w:t>
+            </w:r>
+            <m:oMath>
+              <m:sSup>
+                <m:sSupPr>
+                  <m:ctrlPr>
+                    <w:rPr>
+                      <w:rFonts w:ascii="Cambria Math" w:hAnsi="Arial" w:cs="Arial"/>
+                      <w:sz w:val="20"/>
+                      <w:szCs w:val="20"/>
+                    </w:rPr>
+                  </m:ctrlPr>
+                </m:sSupPr>
+                <m:e>
+                  <m:r>
+                    <m:rPr>
+                      <m:sty m:val="p"/>
+                    </m:rPr>
+                    <w:rPr>
+                      <w:rFonts w:ascii="Cambria Math" w:hAnsi="Arial" w:cs="Arial"/>
+                      <w:sz w:val="20"/>
+                      <w:szCs w:val="20"/>
+                    </w:rPr>
+                    <m:t>P</m:t>
+                  </m:r>
+                </m:e>
+                <m:sup>
+                  <m:r>
+                    <m:rPr>
+                      <m:sty m:val="p"/>
+                    </m:rPr>
+                    <w:rPr>
+                      <w:rFonts w:ascii="Cambria Math" w:hAnsi="Cambria Math" w:cs="Arial"/>
+                      <w:sz w:val="20"/>
+                      <w:szCs w:val="20"/>
+                    </w:rPr>
+                    <m:t>λ</m:t>
+                  </m:r>
+                </m:sup>
+              </m:sSup>
+            </m:oMath>
             <w:r>
               <w:rPr>
                 <w:rFonts w:ascii="Arial" w:hAnsi="Arial" w:cs="Arial"/>
                 <w:sz w:val="20"/>
                 <w:szCs w:val="20"/>
               </w:rPr>
-              <w:t>mas</w:t>
-            </w:r>
-            <w:proofErr w:type="spellEnd"/>
-            <w:r>
-              <w:rPr>
-                <w:rFonts w:ascii="Arial" w:hAnsi="Arial" w:cs="Arial"/>
-                <w:sz w:val="20"/>
-                <w:szCs w:val="20"/>
-              </w:rPr>
-              <w:t xml:space="preserve"> cortas entre i y j en el grafo </w:t>
-            </w:r>
-            <w:proofErr w:type="spellStart"/>
-            <w:r>
-              <w:rPr>
-                <w:rFonts w:ascii="Arial" w:hAnsi="Arial" w:cs="Arial"/>
-                <w:sz w:val="20"/>
-                <w:szCs w:val="20"/>
-              </w:rPr>
-              <w:t>G^λ</w:t>
-            </w:r>
-            <w:proofErr w:type="spellEnd"/>
+              <w:t xml:space="preserve"> alternativo</w:t>
+            </w:r>
           </w:p>
         </w:tc>
         <w:tc>
           <w:tcPr>
-            <w:tcW w:w="2993" w:type="dxa"/>
-            <w:vAlign w:val="center"/>
-          </w:tcPr>
-          <w:p>
-            <w:pPr>
-              <w:jc w:val="center"/>
-              <w:rPr>
-                <w:rFonts w:ascii="Arial" w:hAnsi="Arial" w:cs="Arial"/>
-                <w:i/>
-                <w:sz w:val="20"/>
-                <w:szCs w:val="20"/>
-              </w:rPr>
-            </w:pPr>
-            <m:oMathPara>
-              <m:oMath>
-                <m:sSup>
-                  <m:sSupPr>
-                    <m:ctrlPr>
-                      <w:rPr>
-                        <w:rFonts w:ascii="Cambria Math" w:hAnsi="Arial" w:cs="Arial"/>
-                        <w:i/>
-                      </w:rPr>
-                    </m:ctrlPr>
-                  </m:sSupPr>
-                  <m:e>
-                    <m:r>
-                      <w:rPr>
-                        <w:rFonts w:ascii="Cambria Math" w:hAnsi="Arial" w:cs="Arial"/>
-                      </w:rPr>
-                      <m:t>P</m:t>
-                    </m:r>
-                  </m:e>
-                  <m:sup>
-                    <m:r>
-                      <m:rPr>
-                        <m:sty m:val="p"/>
-                      </m:rPr>
-                      <w:rPr>
-                        <w:rFonts w:ascii="Arial" w:hAnsi="Arial" w:cs="Arial"/>
-                      </w:rPr>
-                      <m:t>λ</m:t>
-                    </m:r>
-                  </m:sup>
-                </m:sSup>
-              </m:oMath>
-            </m:oMathPara>
-          </w:p>
-        </w:tc>
-        <w:tc>
-          <w:tcPr>
-            <w:tcW w:w="2993" w:type="dxa"/>
+            <w:tcW w:w="3200" w:type="dxa"/>
             <w:vAlign w:val="center"/>
           </w:tcPr>
           <w:p>
@@ -43580,7 +43642,31 @@
       <w:tr>
         <w:tc>
           <w:tcPr>
-            <w:tcW w:w="2992" w:type="dxa"/>
+            <w:tcW w:w="3369" w:type="dxa"/>
+            <w:vAlign w:val="center"/>
+          </w:tcPr>
+          <w:p>
+            <w:pPr>
+              <w:jc w:val="both"/>
+              <w:rPr>
+                <w:rFonts w:ascii="Arial" w:hAnsi="Arial" w:cs="Arial"/>
+                <w:sz w:val="20"/>
+                <w:szCs w:val="20"/>
+              </w:rPr>
+            </w:pPr>
+            <w:r>
+              <w:rPr>
+                <w:rFonts w:ascii="Arial" w:hAnsi="Arial" w:cs="Arial"/>
+                <w:sz w:val="20"/>
+                <w:szCs w:val="20"/>
+              </w:rPr>
+              <w:t>Ruta  de saltos más cortas entre i y j en el grafo G</w:t>
+            </w:r>
+          </w:p>
+        </w:tc>
+        <w:tc>
+          <w:tcPr>
+            <w:tcW w:w="2409" w:type="dxa"/>
             <w:vAlign w:val="center"/>
           </w:tcPr>
           <w:p>
@@ -43592,19 +43678,222 @@
                 <w:szCs w:val="20"/>
               </w:rPr>
             </w:pPr>
+            <m:oMathPara>
+              <m:oMath>
+                <m:sSup>
+                  <m:sSupPr>
+                    <m:ctrlPr>
+                      <w:rPr>
+                        <w:rFonts w:ascii="Cambria Math" w:hAnsi="Arial" w:cs="Arial"/>
+                        <w:sz w:val="20"/>
+                        <w:szCs w:val="20"/>
+                      </w:rPr>
+                    </m:ctrlPr>
+                  </m:sSupPr>
+                  <m:e>
+                    <m:r>
+                      <m:rPr>
+                        <m:sty m:val="p"/>
+                      </m:rPr>
+                      <w:rPr>
+                        <w:rFonts w:ascii="Cambria Math" w:hAnsi="Arial" w:cs="Arial"/>
+                        <w:sz w:val="20"/>
+                        <w:szCs w:val="20"/>
+                      </w:rPr>
+                      <m:t>P</m:t>
+                    </m:r>
+                  </m:e>
+                  <m:sup>
+                    <m:r>
+                      <m:rPr>
+                        <m:sty m:val="p"/>
+                      </m:rPr>
+                      <w:rPr>
+                        <w:rFonts w:ascii="Arial" w:hAnsi="Arial" w:cs="Arial"/>
+                        <w:sz w:val="20"/>
+                        <w:szCs w:val="20"/>
+                      </w:rPr>
+                      <m:t>λ</m:t>
+                    </m:r>
+                  </m:sup>
+                </m:sSup>
+              </m:oMath>
+            </m:oMathPara>
           </w:p>
         </w:tc>
         <w:tc>
           <w:tcPr>
-            <w:tcW w:w="2993" w:type="dxa"/>
+            <w:tcW w:w="3200" w:type="dxa"/>
             <w:vAlign w:val="center"/>
           </w:tcPr>
           <w:p>
             <w:pPr>
               <w:jc w:val="center"/>
               <w:rPr>
-                <w:rFonts w:ascii="Arial" w:hAnsi="Arial" w:cs="Arial"/>
+                <w:rFonts w:ascii="Arial" w:eastAsia="Times New Roman" w:hAnsi="Arial" w:cs="Arial"/>
                 <w:i/>
+                <w:sz w:val="20"/>
+                <w:szCs w:val="20"/>
+              </w:rPr>
+            </w:pPr>
+            <m:oMathPara>
+              <m:oMath>
+                <m:sSub>
+                  <m:sSubPr>
+                    <m:ctrlPr>
+                      <w:rPr>
+                        <w:rFonts w:ascii="Cambria Math" w:hAnsi="Cambria Math" w:cs="Arial"/>
+                        <w:i/>
+                      </w:rPr>
+                    </m:ctrlPr>
+                  </m:sSubPr>
+                  <m:e>
+                    <m:r>
+                      <w:rPr>
+                        <w:rFonts w:ascii="Cambria Math" w:hAnsi="Cambria Math" w:cs="Arial"/>
+                      </w:rPr>
+                      <m:t>r</m:t>
+                    </m:r>
+                  </m:e>
+                  <m:sub>
+                    <m:r>
+                      <w:rPr>
+                        <w:rFonts w:ascii="Cambria Math" w:hAnsi="Cambria Math" w:cs="Arial"/>
+                      </w:rPr>
+                      <m:t>α</m:t>
+                    </m:r>
+                  </m:sub>
+                </m:sSub>
+                <m:r>
+                  <w:rPr>
+                    <w:rFonts w:ascii="Cambria Math" w:hAnsi="Cambria Math" w:cs="Arial"/>
+                  </w:rPr>
+                  <m:t>=</m:t>
+                </m:r>
+                <m:d>
+                  <m:dPr>
+                    <m:ctrlPr>
+                      <w:rPr>
+                        <w:rFonts w:ascii="Cambria Math" w:hAnsi="Cambria Math" w:cs="Arial"/>
+                        <w:i/>
+                      </w:rPr>
+                    </m:ctrlPr>
+                  </m:dPr>
+                  <m:e>
+                    <m:sSub>
+                      <m:sSubPr>
+                        <m:ctrlPr>
+                          <w:rPr>
+                            <w:rFonts w:ascii="Cambria Math" w:hAnsi="Cambria Math" w:cs="Arial"/>
+                            <w:i/>
+                          </w:rPr>
+                        </m:ctrlPr>
+                      </m:sSubPr>
+                      <m:e>
+                        <m:r>
+                          <w:rPr>
+                            <w:rFonts w:ascii="Cambria Math" w:hAnsi="Cambria Math" w:cs="Arial"/>
+                          </w:rPr>
+                          <m:t>V</m:t>
+                        </m:r>
+                      </m:e>
+                      <m:sub>
+                        <m:r>
+                          <w:rPr>
+                            <w:rFonts w:ascii="Cambria Math" w:hAnsi="Cambria Math" w:cs="Arial"/>
+                          </w:rPr>
+                          <m:t>α</m:t>
+                        </m:r>
+                      </m:sub>
+                    </m:sSub>
+                    <m:r>
+                      <w:rPr>
+                        <w:rFonts w:ascii="Cambria Math" w:hAnsi="Cambria Math" w:cs="Arial"/>
+                      </w:rPr>
+                      <m:t>,</m:t>
+                    </m:r>
+                    <m:sSub>
+                      <m:sSubPr>
+                        <m:ctrlPr>
+                          <w:rPr>
+                            <w:rFonts w:ascii="Cambria Math" w:hAnsi="Cambria Math" w:cs="Arial"/>
+                            <w:i/>
+                          </w:rPr>
+                        </m:ctrlPr>
+                      </m:sSubPr>
+                      <m:e>
+                        <m:r>
+                          <w:rPr>
+                            <w:rFonts w:ascii="Cambria Math" w:hAnsi="Cambria Math" w:cs="Arial"/>
+                          </w:rPr>
+                          <m:t>E</m:t>
+                        </m:r>
+                      </m:e>
+                      <m:sub>
+                        <m:r>
+                          <w:rPr>
+                            <w:rFonts w:ascii="Cambria Math" w:hAnsi="Cambria Math" w:cs="Arial"/>
+                          </w:rPr>
+                          <m:t>α</m:t>
+                        </m:r>
+                      </m:sub>
+                    </m:sSub>
+                  </m:e>
+                </m:d>
+                <m:r>
+                  <w:rPr>
+                    <w:rFonts w:ascii="Cambria Math" w:hAnsi="Cambria Math" w:cs="Arial"/>
+                  </w:rPr>
+                  <m:t xml:space="preserve"> (α=1,2,…</m:t>
+                </m:r>
+                <m:sSub>
+                  <m:sSubPr>
+                    <m:ctrlPr>
+                      <w:rPr>
+                        <w:rFonts w:ascii="Cambria Math" w:hAnsi="Cambria Math" w:cs="Arial"/>
+                        <w:i/>
+                      </w:rPr>
+                    </m:ctrlPr>
+                  </m:sSubPr>
+                  <m:e>
+                    <m:r>
+                      <w:rPr>
+                        <w:rFonts w:ascii="Cambria Math" w:hAnsi="Cambria Math" w:cs="Arial"/>
+                      </w:rPr>
+                      <m:t>N</m:t>
+                    </m:r>
+                  </m:e>
+                  <m:sub>
+                    <m:r>
+                      <w:rPr>
+                        <w:rFonts w:ascii="Cambria Math" w:hAnsi="Cambria Math" w:cs="Arial"/>
+                      </w:rPr>
+                      <m:t>r</m:t>
+                    </m:r>
+                  </m:sub>
+                </m:sSub>
+                <m:r>
+                  <w:rPr>
+                    <w:rFonts w:ascii="Cambria Math" w:hAnsi="Cambria Math" w:cs="Arial"/>
+                  </w:rPr>
+                  <m:t>)</m:t>
+                </m:r>
+              </m:oMath>
+            </m:oMathPara>
+          </w:p>
+        </w:tc>
+      </w:tr>
+      <w:tr>
+        <w:tc>
+          <w:tcPr>
+            <w:tcW w:w="3369" w:type="dxa"/>
+            <w:vAlign w:val="center"/>
+          </w:tcPr>
+          <w:p>
+            <w:pPr>
+              <w:jc w:val="both"/>
+              <w:rPr>
+                <w:rFonts w:ascii="Arial" w:hAnsi="Arial" w:cs="Arial"/>
                 <w:sz w:val="20"/>
                 <w:szCs w:val="20"/>
               </w:rPr>
@@ -43613,7 +43902,149 @@
         </w:tc>
         <w:tc>
           <w:tcPr>
-            <w:tcW w:w="2993" w:type="dxa"/>
+            <w:tcW w:w="2409" w:type="dxa"/>
+            <w:vAlign w:val="center"/>
+          </w:tcPr>
+          <w:p>
+            <w:pPr>
+              <w:jc w:val="center"/>
+              <w:rPr>
+                <w:rFonts w:ascii="Arial" w:hAnsi="Arial" w:cs="Arial"/>
+                <w:i/>
+                <w:sz w:val="20"/>
+                <w:szCs w:val="20"/>
+              </w:rPr>
+            </w:pPr>
+          </w:p>
+        </w:tc>
+        <w:tc>
+          <w:tcPr>
+            <w:tcW w:w="3200" w:type="dxa"/>
+            <w:vAlign w:val="center"/>
+          </w:tcPr>
+          <w:p>
+            <w:pPr>
+              <w:jc w:val="center"/>
+              <w:rPr>
+                <w:rFonts w:ascii="Arial" w:eastAsia="Times New Roman" w:hAnsi="Arial" w:cs="Arial"/>
+                <w:i/>
+                <w:sz w:val="20"/>
+                <w:szCs w:val="20"/>
+              </w:rPr>
+            </w:pPr>
+          </w:p>
+        </w:tc>
+      </w:tr>
+      <w:tr>
+        <w:tc>
+          <w:tcPr>
+            <w:tcW w:w="3369" w:type="dxa"/>
+            <w:vAlign w:val="center"/>
+          </w:tcPr>
+          <w:p>
+            <w:pPr>
+              <w:jc w:val="both"/>
+              <w:rPr>
+                <w:rFonts w:ascii="Arial" w:hAnsi="Arial" w:cs="Arial"/>
+                <w:sz w:val="20"/>
+                <w:szCs w:val="20"/>
+              </w:rPr>
+            </w:pPr>
+            <w:r>
+              <w:rPr>
+                <w:rFonts w:ascii="Arial" w:hAnsi="Arial" w:cs="Arial"/>
+                <w:sz w:val="20"/>
+                <w:szCs w:val="20"/>
+              </w:rPr>
+              <w:t>C</w:t>
+            </w:r>
+            <w:r>
+              <w:rPr>
+                <w:rFonts w:ascii="Arial" w:hAnsi="Arial" w:cs="Arial"/>
+                <w:sz w:val="20"/>
+                <w:szCs w:val="20"/>
+              </w:rPr>
+              <w:t>onjunto de nodos a lo largo de la ruta</w:t>
+            </w:r>
+            <w:r>
+              <w:rPr>
+                <w:rFonts w:ascii="Arial" w:hAnsi="Arial" w:cs="Arial"/>
+                <w:sz w:val="20"/>
+                <w:szCs w:val="20"/>
+              </w:rPr>
+              <w:t>.</w:t>
+            </w:r>
+          </w:p>
+        </w:tc>
+        <w:tc>
+          <w:tcPr>
+            <w:tcW w:w="2409" w:type="dxa"/>
+            <w:vAlign w:val="center"/>
+          </w:tcPr>
+          <w:p>
+            <w:pPr>
+              <w:jc w:val="center"/>
+              <w:rPr>
+                <w:rFonts w:ascii="Arial" w:hAnsi="Arial" w:cs="Arial"/>
+                <w:i/>
+                <w:sz w:val="20"/>
+                <w:szCs w:val="20"/>
+              </w:rPr>
+            </w:pPr>
+            <m:oMathPara>
+              <m:oMath>
+                <m:r>
+                  <w:rPr>
+                    <w:rFonts w:ascii="Cambria Math" w:hAnsi="Cambria Math" w:cs="Arial"/>
+                    <w:sz w:val="20"/>
+                    <w:szCs w:val="20"/>
+                  </w:rPr>
+                  <m:t xml:space="preserve">N∈ </m:t>
+                </m:r>
+                <m:sSup>
+                  <m:sSupPr>
+                    <m:ctrlPr>
+                      <w:rPr>
+                        <w:rFonts w:ascii="Cambria Math" w:hAnsi="Arial" w:cs="Arial"/>
+                        <w:sz w:val="20"/>
+                        <w:szCs w:val="20"/>
+                      </w:rPr>
+                    </m:ctrlPr>
+                  </m:sSupPr>
+                  <m:e>
+                    <m:r>
+                      <m:rPr>
+                        <m:sty m:val="p"/>
+                      </m:rPr>
+                      <w:rPr>
+                        <w:rFonts w:ascii="Cambria Math" w:hAnsi="Arial" w:cs="Arial"/>
+                        <w:sz w:val="20"/>
+                        <w:szCs w:val="20"/>
+                      </w:rPr>
+                      <m:t>P</m:t>
+                    </m:r>
+                  </m:e>
+                  <m:sup>
+                    <m:r>
+                      <m:rPr>
+                        <m:sty m:val="p"/>
+                      </m:rPr>
+                      <w:rPr>
+                        <w:rFonts w:ascii="Arial" w:hAnsi="Arial" w:cs="Arial"/>
+                        <w:sz w:val="20"/>
+                        <w:szCs w:val="20"/>
+                      </w:rPr>
+                      <m:t>λ</m:t>
+                    </m:r>
+                  </m:sup>
+                </m:sSup>
+              </m:oMath>
+            </m:oMathPara>
+          </w:p>
+        </w:tc>
+        <w:tc>
+          <w:tcPr>
+            <w:tcW w:w="3200" w:type="dxa"/>
             <w:vAlign w:val="center"/>
           </w:tcPr>
           <w:p>
@@ -43668,7 +44099,55 @@
       <w:tr>
         <w:tc>
           <w:tcPr>
-            <w:tcW w:w="2992" w:type="dxa"/>
+            <w:tcW w:w="3369" w:type="dxa"/>
+            <w:vAlign w:val="center"/>
+          </w:tcPr>
+          <w:p>
+            <w:pPr>
+              <w:jc w:val="both"/>
+              <w:rPr>
+                <w:rFonts w:ascii="Arial" w:hAnsi="Arial" w:cs="Arial"/>
+                <w:sz w:val="20"/>
+                <w:szCs w:val="20"/>
+              </w:rPr>
+            </w:pPr>
+            <w:r>
+              <w:rPr>
+                <w:rFonts w:ascii="Arial" w:hAnsi="Arial" w:cs="Arial"/>
+                <w:sz w:val="20"/>
+                <w:szCs w:val="20"/>
+              </w:rPr>
+              <w:t>Es conjunto de enlaces directos que conectan</w:t>
+            </w:r>
+            <w:r>
+              <w:rPr>
+                <w:rFonts w:ascii="Arial" w:hAnsi="Arial" w:cs="Arial"/>
+                <w:sz w:val="20"/>
+                <w:szCs w:val="20"/>
+              </w:rPr>
+              <w:t xml:space="preserve"> a</w:t>
+            </w:r>
+            <w:r>
+              <w:rPr>
+                <w:rFonts w:ascii="Arial" w:hAnsi="Arial" w:cs="Arial"/>
+                <w:sz w:val="20"/>
+                <w:szCs w:val="20"/>
+              </w:rPr>
+              <w:t xml:space="preserve"> los  nodos</w:t>
+            </w:r>
+            <w:r>
+              <w:rPr>
+                <w:rFonts w:ascii="Arial" w:hAnsi="Arial" w:cs="Arial"/>
+                <w:sz w:val="20"/>
+                <w:szCs w:val="20"/>
+              </w:rPr>
+              <w:t xml:space="preserve"> de la ruta</w:t>
+            </w:r>
+          </w:p>
+        </w:tc>
+        <w:tc>
+          <w:tcPr>
+            <w:tcW w:w="2409" w:type="dxa"/>
             <w:vAlign w:val="center"/>
           </w:tcPr>
           <w:p>
@@ -43676,32 +44155,65 @@
               <w:jc w:val="center"/>
               <w:rPr>
                 <w:rFonts w:ascii="Arial" w:hAnsi="Arial" w:cs="Arial"/>
+                <w:i/>
                 <w:sz w:val="20"/>
                 <w:szCs w:val="20"/>
               </w:rPr>
             </w:pPr>
+            <m:oMathPara>
+              <m:oMath>
+                <m:r>
+                  <w:rPr>
+                    <w:rFonts w:ascii="Cambria Math" w:hAnsi="Cambria Math" w:cs="Arial"/>
+                    <w:sz w:val="20"/>
+                    <w:szCs w:val="20"/>
+                  </w:rPr>
+                  <m:t xml:space="preserve">L∈ </m:t>
+                </m:r>
+                <m:sSup>
+                  <m:sSupPr>
+                    <m:ctrlPr>
+                      <w:rPr>
+                        <w:rFonts w:ascii="Cambria Math" w:hAnsi="Arial" w:cs="Arial"/>
+                        <w:sz w:val="20"/>
+                        <w:szCs w:val="20"/>
+                      </w:rPr>
+                    </m:ctrlPr>
+                  </m:sSupPr>
+                  <m:e>
+                    <m:r>
+                      <m:rPr>
+                        <m:sty m:val="p"/>
+                      </m:rPr>
+                      <w:rPr>
+                        <w:rFonts w:ascii="Cambria Math" w:hAnsi="Arial" w:cs="Arial"/>
+                        <w:sz w:val="20"/>
+                        <w:szCs w:val="20"/>
+                      </w:rPr>
+                      <m:t>P</m:t>
+                    </m:r>
+                  </m:e>
+                  <m:sup>
+                    <m:r>
+                      <m:rPr>
+                        <m:sty m:val="p"/>
+                      </m:rPr>
+                      <w:rPr>
+                        <w:rFonts w:ascii="Arial" w:hAnsi="Arial" w:cs="Arial"/>
+                        <w:sz w:val="20"/>
+                        <w:szCs w:val="20"/>
+                      </w:rPr>
+                      <m:t>λ</m:t>
+                    </m:r>
+                  </m:sup>
+                </m:sSup>
+              </m:oMath>
+            </m:oMathPara>
           </w:p>
         </w:tc>
         <w:tc>
           <w:tcPr>
-            <w:tcW w:w="2993" w:type="dxa"/>
-            <w:vAlign w:val="center"/>
-          </w:tcPr>
-          <w:p>
-            <w:pPr>
-              <w:jc w:val="center"/>
-              <w:rPr>
-                <w:rFonts w:ascii="Arial" w:hAnsi="Arial" w:cs="Arial"/>
-                <w:i/>
-                <w:sz w:val="20"/>
-                <w:szCs w:val="20"/>
-              </w:rPr>
-            </w:pPr>
-          </w:p>
-        </w:tc>
-        <w:tc>
-          <w:tcPr>
-            <w:tcW w:w="2993" w:type="dxa"/>
+            <w:tcW w:w="3200" w:type="dxa"/>
             <w:vAlign w:val="center"/>
           </w:tcPr>
           <w:p>
@@ -43756,7 +44268,31 @@
       <w:tr>
         <w:tc>
           <w:tcPr>
-            <w:tcW w:w="2992" w:type="dxa"/>
+            <w:tcW w:w="3369" w:type="dxa"/>
+            <w:vAlign w:val="center"/>
+          </w:tcPr>
+          <w:p>
+            <w:pPr>
+              <w:jc w:val="both"/>
+              <w:rPr>
+                <w:rFonts w:ascii="Arial" w:hAnsi="Arial" w:cs="Arial"/>
+                <w:sz w:val="20"/>
+                <w:szCs w:val="20"/>
+              </w:rPr>
+            </w:pPr>
+            <w:r>
+              <w:rPr>
+                <w:rFonts w:ascii="Arial" w:hAnsi="Arial" w:cs="Arial"/>
+                <w:sz w:val="20"/>
+                <w:szCs w:val="20"/>
+              </w:rPr>
+              <w:t>Enlace unidireccional entre i y j.</w:t>
+            </w:r>
+          </w:p>
+        </w:tc>
+        <w:tc>
+          <w:tcPr>
+            <w:tcW w:w="2409" w:type="dxa"/>
             <w:vAlign w:val="center"/>
           </w:tcPr>
           <w:p>
@@ -43764,32 +44300,25 @@
               <w:jc w:val="center"/>
               <w:rPr>
                 <w:rFonts w:ascii="Arial" w:hAnsi="Arial" w:cs="Arial"/>
+                <w:i/>
                 <w:sz w:val="20"/>
                 <w:szCs w:val="20"/>
               </w:rPr>
             </w:pPr>
+            <w:r>
+              <w:rPr>
+                <w:rFonts w:ascii="Arial" w:hAnsi="Arial" w:cs="Arial"/>
+                <w:i/>
+                <w:sz w:val="20"/>
+                <w:szCs w:val="20"/>
+              </w:rPr>
+              <w:t>Parte de L en una dirección de i a j</w:t>
+            </w:r>
           </w:p>
         </w:tc>
         <w:tc>
           <w:tcPr>
-            <w:tcW w:w="2993" w:type="dxa"/>
-            <w:vAlign w:val="center"/>
-          </w:tcPr>
-          <w:p>
-            <w:pPr>
-              <w:jc w:val="center"/>
-              <w:rPr>
-                <w:rFonts w:ascii="Arial" w:hAnsi="Arial" w:cs="Arial"/>
-                <w:i/>
-                <w:sz w:val="20"/>
-                <w:szCs w:val="20"/>
-              </w:rPr>
-            </w:pPr>
-          </w:p>
-        </w:tc>
-        <w:tc>
-          <w:tcPr>
-            <w:tcW w:w="2993" w:type="dxa"/>
+            <w:tcW w:w="3200" w:type="dxa"/>
             <w:vAlign w:val="center"/>
           </w:tcPr>
           <w:p>
@@ -43886,7 +44415,23 @@
           <w:sz w:val="20"/>
           <w:szCs w:val="20"/>
         </w:rPr>
-        <w:t xml:space="preserve">*Se escogen as definiciones planteadas por </w:t>
+        <w:t xml:space="preserve">*Se escogen </w:t>
+      </w:r>
+      <w:r>
+        <w:rPr>
+          <w:rFonts w:ascii="Arial" w:eastAsiaTheme="minorEastAsia" w:hAnsi="Arial" w:cs="Arial"/>
+          <w:sz w:val="20"/>
+          <w:szCs w:val="20"/>
+        </w:rPr>
+        <w:t>l</w:t>
+      </w:r>
+      <w:r>
+        <w:rPr>
+          <w:rFonts w:ascii="Arial" w:eastAsiaTheme="minorEastAsia" w:hAnsi="Arial" w:cs="Arial"/>
+          <w:sz w:val="20"/>
+          <w:szCs w:val="20"/>
+        </w:rPr>
+        <w:t xml:space="preserve">as definiciones planteadas por </w:t>
       </w:r>
       <w:proofErr w:type="spellStart"/>
       <w:r>
@@ -43940,7 +44485,23 @@
           <w:sz w:val="24"/>
           <w:szCs w:val="24"/>
         </w:rPr>
-        <w:t xml:space="preserve"> cuando no hayan sido planteadas anteriormente por el modelo el algoritmo </w:t>
+        <w:t xml:space="preserve"> cuando no </w:t>
+      </w:r>
+      <w:r>
+        <w:rPr>
+          <w:rFonts w:ascii="Times New Roman" w:hAnsi="Times New Roman" w:cs="Times New Roman"/>
+          <w:sz w:val="24"/>
+          <w:szCs w:val="24"/>
+        </w:rPr>
+        <w:t xml:space="preserve">tengan equivalencia por el modelo </w:t>
+      </w:r>
+      <w:r>
+        <w:rPr>
+          <w:rFonts w:ascii="Times New Roman" w:hAnsi="Times New Roman" w:cs="Times New Roman"/>
+          <w:sz w:val="24"/>
+          <w:szCs w:val="24"/>
+        </w:rPr>
+        <w:t xml:space="preserve"> </w:t>
       </w:r>
       <w:proofErr w:type="spellStart"/>
       <w:r>
@@ -44008,6 +44569,46 @@
     </w:p>
     <w:p>
       <w:pPr>
+        <w:spacing w:line="240" w:lineRule="auto"/>
+        <w:jc w:val="both"/>
+        <w:rPr>
+          <w:rFonts w:ascii="Arial" w:eastAsiaTheme="minorEastAsia" w:hAnsi="Arial" w:cs="Arial"/>
+          <w:szCs w:val="24"/>
+        </w:rPr>
+      </w:pPr>
+    </w:p>
+    <w:p>
+      <w:pPr>
+        <w:spacing w:line="240" w:lineRule="auto"/>
+        <w:jc w:val="both"/>
+        <w:rPr>
+          <w:rFonts w:ascii="Arial" w:eastAsiaTheme="minorEastAsia" w:hAnsi="Arial" w:cs="Arial"/>
+          <w:szCs w:val="24"/>
+        </w:rPr>
+      </w:pPr>
+    </w:p>
+    <w:p>
+      <w:pPr>
+        <w:spacing w:line="240" w:lineRule="auto"/>
+        <w:jc w:val="both"/>
+        <w:rPr>
+          <w:rFonts w:ascii="Arial" w:eastAsiaTheme="minorEastAsia" w:hAnsi="Arial" w:cs="Arial"/>
+          <w:szCs w:val="24"/>
+        </w:rPr>
+      </w:pPr>
+    </w:p>
+    <w:p>
+      <w:pPr>
+        <w:spacing w:line="240" w:lineRule="auto"/>
+        <w:jc w:val="both"/>
+        <w:rPr>
+          <w:rFonts w:ascii="Arial" w:eastAsiaTheme="minorEastAsia" w:hAnsi="Arial" w:cs="Arial"/>
+          <w:szCs w:val="24"/>
+        </w:rPr>
+      </w:pPr>
+    </w:p>
+    <w:p>
+      <w:pPr>
         <w:rPr>
           <w:rFonts w:ascii="Arial" w:eastAsiaTheme="minorEastAsia" w:hAnsi="Arial" w:cs="Arial"/>
           <w:b/>
@@ -44080,7 +44681,1624 @@
           <w:sz w:val="24"/>
           <w:szCs w:val="24"/>
         </w:rPr>
-        <w:br w:type="page"/>
+        <w:drawing>
+          <wp:inline distT="0" distB="0" distL="0" distR="0">
+            <wp:extent cx="5612130" cy="2520950"/>
+            <wp:effectExtent l="19050" t="0" r="7620" b="0"/>
+            <wp:docPr id="8" name="Objeto 2"/>
+            <wp:cNvGraphicFramePr/>
+            <a:graphic xmlns:a="http://schemas.openxmlformats.org/drawingml/2006/main">
+              <a:graphicData uri="http://schemas.openxmlformats.org/drawingml/2006/lockedCanvas">
+                <lc:lockedCanvas xmlns:lc="http://schemas.openxmlformats.org/drawingml/2006/lockedCanvas">
+                  <a:nvGrpSpPr>
+                    <a:cNvPr id="0" name=""/>
+                    <a:cNvGrpSpPr/>
+                  </a:nvGrpSpPr>
+                  <a:grpSpPr>
+                    <a:xfrm>
+                      <a:off x="0" y="0"/>
+                      <a:ext cx="8496944" cy="3816424"/>
+                      <a:chOff x="467544" y="1484784"/>
+                      <a:chExt cx="8496944" cy="3816424"/>
+                    </a:xfrm>
+                  </a:grpSpPr>
+                  <a:sp>
+                    <a:nvSpPr>
+                      <a:cNvPr id="4" name="3 Rectángulo redondeado"/>
+                      <a:cNvSpPr/>
+                    </a:nvSpPr>
+                    <a:spPr>
+                      <a:xfrm>
+                        <a:off x="467544" y="1484784"/>
+                        <a:ext cx="8496944" cy="3816424"/>
+                      </a:xfrm>
+                      <a:prstGeom prst="roundRect">
+                        <a:avLst/>
+                      </a:prstGeom>
+                    </a:spPr>
+                    <a:txSp>
+                      <a:txBody>
+                        <a:bodyPr rtlCol="0" anchor="t" anchorCtr="0"/>
+                        <a:lstStyle>
+                          <a:defPPr>
+                            <a:defRPr lang="es-CO"/>
+                          </a:defPPr>
+                          <a:lvl1pPr marL="0" algn="l" defTabSz="914400" rtl="0" eaLnBrk="1" latinLnBrk="0" hangingPunct="1">
+                            <a:defRPr sz="1800" kern="1200">
+                              <a:solidFill>
+                                <a:schemeClr val="dk1"/>
+                              </a:solidFill>
+                              <a:latin typeface="+mn-lt"/>
+                              <a:ea typeface="+mn-ea"/>
+                              <a:cs typeface="+mn-cs"/>
+                            </a:defRPr>
+                          </a:lvl1pPr>
+                          <a:lvl2pPr marL="457200" algn="l" defTabSz="914400" rtl="0" eaLnBrk="1" latinLnBrk="0" hangingPunct="1">
+                            <a:defRPr sz="1800" kern="1200">
+                              <a:solidFill>
+                                <a:schemeClr val="dk1"/>
+                              </a:solidFill>
+                              <a:latin typeface="+mn-lt"/>
+                              <a:ea typeface="+mn-ea"/>
+                              <a:cs typeface="+mn-cs"/>
+                            </a:defRPr>
+                          </a:lvl2pPr>
+                          <a:lvl3pPr marL="914400" algn="l" defTabSz="914400" rtl="0" eaLnBrk="1" latinLnBrk="0" hangingPunct="1">
+                            <a:defRPr sz="1800" kern="1200">
+                              <a:solidFill>
+                                <a:schemeClr val="dk1"/>
+                              </a:solidFill>
+                              <a:latin typeface="+mn-lt"/>
+                              <a:ea typeface="+mn-ea"/>
+                              <a:cs typeface="+mn-cs"/>
+                            </a:defRPr>
+                          </a:lvl3pPr>
+                          <a:lvl4pPr marL="1371600" algn="l" defTabSz="914400" rtl="0" eaLnBrk="1" latinLnBrk="0" hangingPunct="1">
+                            <a:defRPr sz="1800" kern="1200">
+                              <a:solidFill>
+                                <a:schemeClr val="dk1"/>
+                              </a:solidFill>
+                              <a:latin typeface="+mn-lt"/>
+                              <a:ea typeface="+mn-ea"/>
+                              <a:cs typeface="+mn-cs"/>
+                            </a:defRPr>
+                          </a:lvl4pPr>
+                          <a:lvl5pPr marL="1828800" algn="l" defTabSz="914400" rtl="0" eaLnBrk="1" latinLnBrk="0" hangingPunct="1">
+                            <a:defRPr sz="1800" kern="1200">
+                              <a:solidFill>
+                                <a:schemeClr val="dk1"/>
+                              </a:solidFill>
+                              <a:latin typeface="+mn-lt"/>
+                              <a:ea typeface="+mn-ea"/>
+                              <a:cs typeface="+mn-cs"/>
+                            </a:defRPr>
+                          </a:lvl5pPr>
+                          <a:lvl6pPr marL="2286000" algn="l" defTabSz="914400" rtl="0" eaLnBrk="1" latinLnBrk="0" hangingPunct="1">
+                            <a:defRPr sz="1800" kern="1200">
+                              <a:solidFill>
+                                <a:schemeClr val="dk1"/>
+                              </a:solidFill>
+                              <a:latin typeface="+mn-lt"/>
+                              <a:ea typeface="+mn-ea"/>
+                              <a:cs typeface="+mn-cs"/>
+                            </a:defRPr>
+                          </a:lvl6pPr>
+                          <a:lvl7pPr marL="2743200" algn="l" defTabSz="914400" rtl="0" eaLnBrk="1" latinLnBrk="0" hangingPunct="1">
+                            <a:defRPr sz="1800" kern="1200">
+                              <a:solidFill>
+                                <a:schemeClr val="dk1"/>
+                              </a:solidFill>
+                              <a:latin typeface="+mn-lt"/>
+                              <a:ea typeface="+mn-ea"/>
+                              <a:cs typeface="+mn-cs"/>
+                            </a:defRPr>
+                          </a:lvl7pPr>
+                          <a:lvl8pPr marL="3200400" algn="l" defTabSz="914400" rtl="0" eaLnBrk="1" latinLnBrk="0" hangingPunct="1">
+                            <a:defRPr sz="1800" kern="1200">
+                              <a:solidFill>
+                                <a:schemeClr val="dk1"/>
+                              </a:solidFill>
+                              <a:latin typeface="+mn-lt"/>
+                              <a:ea typeface="+mn-ea"/>
+                              <a:cs typeface="+mn-cs"/>
+                            </a:defRPr>
+                          </a:lvl8pPr>
+                          <a:lvl9pPr marL="3657600" algn="l" defTabSz="914400" rtl="0" eaLnBrk="1" latinLnBrk="0" hangingPunct="1">
+                            <a:defRPr sz="1800" kern="1200">
+                              <a:solidFill>
+                                <a:schemeClr val="dk1"/>
+                              </a:solidFill>
+                              <a:latin typeface="+mn-lt"/>
+                              <a:ea typeface="+mn-ea"/>
+                              <a:cs typeface="+mn-cs"/>
+                            </a:defRPr>
+                          </a:lvl9pPr>
+                        </a:lstStyle>
+                        <a:p>
+                          <a:pPr algn="ctr"/>
+                          <a:r>
+                            <a:rPr lang="es-CO" b="1" dirty="0" smtClean="0"/>
+                            <a:t>Calendario de reservaciones</a:t>
+                          </a:r>
+                          <a:endParaRPr lang="es-CO" b="1" dirty="0"/>
+                        </a:p>
+                      </a:txBody>
+                      <a:useSpRect/>
+                    </a:txSp>
+                    <a:style>
+                      <a:lnRef idx="2">
+                        <a:schemeClr val="accent6"/>
+                      </a:lnRef>
+                      <a:fillRef idx="1">
+                        <a:schemeClr val="lt1"/>
+                      </a:fillRef>
+                      <a:effectRef idx="0">
+                        <a:schemeClr val="accent6"/>
+                      </a:effectRef>
+                      <a:fontRef idx="minor">
+                        <a:schemeClr val="dk1"/>
+                      </a:fontRef>
+                    </a:style>
+                  </a:sp>
+                  <a:sp>
+                    <a:nvSpPr>
+                      <a:cNvPr id="6" name="5 Rectángulo redondeado"/>
+                      <a:cNvSpPr/>
+                    </a:nvSpPr>
+                    <a:spPr>
+                      <a:xfrm>
+                        <a:off x="899592" y="2204864"/>
+                        <a:ext cx="4320480" cy="2736304"/>
+                      </a:xfrm>
+                      <a:prstGeom prst="roundRect">
+                        <a:avLst/>
+                      </a:prstGeom>
+                      <a:ln w="12700"/>
+                    </a:spPr>
+                    <a:txSp>
+                      <a:txBody>
+                        <a:bodyPr rtlCol="0" anchor="t" anchorCtr="0"/>
+                        <a:lstStyle>
+                          <a:defPPr>
+                            <a:defRPr lang="es-CO"/>
+                          </a:defPPr>
+                          <a:lvl1pPr marL="0" algn="l" defTabSz="914400" rtl="0" eaLnBrk="1" latinLnBrk="0" hangingPunct="1">
+                            <a:defRPr sz="1800" kern="1200">
+                              <a:solidFill>
+                                <a:schemeClr val="dk1"/>
+                              </a:solidFill>
+                              <a:latin typeface="+mn-lt"/>
+                              <a:ea typeface="+mn-ea"/>
+                              <a:cs typeface="+mn-cs"/>
+                            </a:defRPr>
+                          </a:lvl1pPr>
+                          <a:lvl2pPr marL="457200" algn="l" defTabSz="914400" rtl="0" eaLnBrk="1" latinLnBrk="0" hangingPunct="1">
+                            <a:defRPr sz="1800" kern="1200">
+                              <a:solidFill>
+                                <a:schemeClr val="dk1"/>
+                              </a:solidFill>
+                              <a:latin typeface="+mn-lt"/>
+                              <a:ea typeface="+mn-ea"/>
+                              <a:cs typeface="+mn-cs"/>
+                            </a:defRPr>
+                          </a:lvl2pPr>
+                          <a:lvl3pPr marL="914400" algn="l" defTabSz="914400" rtl="0" eaLnBrk="1" latinLnBrk="0" hangingPunct="1">
+                            <a:defRPr sz="1800" kern="1200">
+                              <a:solidFill>
+                                <a:schemeClr val="dk1"/>
+                              </a:solidFill>
+                              <a:latin typeface="+mn-lt"/>
+                              <a:ea typeface="+mn-ea"/>
+                              <a:cs typeface="+mn-cs"/>
+                            </a:defRPr>
+                          </a:lvl3pPr>
+                          <a:lvl4pPr marL="1371600" algn="l" defTabSz="914400" rtl="0" eaLnBrk="1" latinLnBrk="0" hangingPunct="1">
+                            <a:defRPr sz="1800" kern="1200">
+                              <a:solidFill>
+                                <a:schemeClr val="dk1"/>
+                              </a:solidFill>
+                              <a:latin typeface="+mn-lt"/>
+                              <a:ea typeface="+mn-ea"/>
+                              <a:cs typeface="+mn-cs"/>
+                            </a:defRPr>
+                          </a:lvl4pPr>
+                          <a:lvl5pPr marL="1828800" algn="l" defTabSz="914400" rtl="0" eaLnBrk="1" latinLnBrk="0" hangingPunct="1">
+                            <a:defRPr sz="1800" kern="1200">
+                              <a:solidFill>
+                                <a:schemeClr val="dk1"/>
+                              </a:solidFill>
+                              <a:latin typeface="+mn-lt"/>
+                              <a:ea typeface="+mn-ea"/>
+                              <a:cs typeface="+mn-cs"/>
+                            </a:defRPr>
+                          </a:lvl5pPr>
+                          <a:lvl6pPr marL="2286000" algn="l" defTabSz="914400" rtl="0" eaLnBrk="1" latinLnBrk="0" hangingPunct="1">
+                            <a:defRPr sz="1800" kern="1200">
+                              <a:solidFill>
+                                <a:schemeClr val="dk1"/>
+                              </a:solidFill>
+                              <a:latin typeface="+mn-lt"/>
+                              <a:ea typeface="+mn-ea"/>
+                              <a:cs typeface="+mn-cs"/>
+                            </a:defRPr>
+                          </a:lvl6pPr>
+                          <a:lvl7pPr marL="2743200" algn="l" defTabSz="914400" rtl="0" eaLnBrk="1" latinLnBrk="0" hangingPunct="1">
+                            <a:defRPr sz="1800" kern="1200">
+                              <a:solidFill>
+                                <a:schemeClr val="dk1"/>
+                              </a:solidFill>
+                              <a:latin typeface="+mn-lt"/>
+                              <a:ea typeface="+mn-ea"/>
+                              <a:cs typeface="+mn-cs"/>
+                            </a:defRPr>
+                          </a:lvl7pPr>
+                          <a:lvl8pPr marL="3200400" algn="l" defTabSz="914400" rtl="0" eaLnBrk="1" latinLnBrk="0" hangingPunct="1">
+                            <a:defRPr sz="1800" kern="1200">
+                              <a:solidFill>
+                                <a:schemeClr val="dk1"/>
+                              </a:solidFill>
+                              <a:latin typeface="+mn-lt"/>
+                              <a:ea typeface="+mn-ea"/>
+                              <a:cs typeface="+mn-cs"/>
+                            </a:defRPr>
+                          </a:lvl8pPr>
+                          <a:lvl9pPr marL="3657600" algn="l" defTabSz="914400" rtl="0" eaLnBrk="1" latinLnBrk="0" hangingPunct="1">
+                            <a:defRPr sz="1800" kern="1200">
+                              <a:solidFill>
+                                <a:schemeClr val="dk1"/>
+                              </a:solidFill>
+                              <a:latin typeface="+mn-lt"/>
+                              <a:ea typeface="+mn-ea"/>
+                              <a:cs typeface="+mn-cs"/>
+                            </a:defRPr>
+                          </a:lvl9pPr>
+                        </a:lstStyle>
+                        <a:p>
+                          <a:pPr algn="ctr"/>
+                          <a:r>
+                            <a:rPr lang="es-CO" sz="1400" dirty="0" smtClean="0"/>
+                            <a:t>Calendario de Trabajos</a:t>
+                          </a:r>
+                          <a:endParaRPr lang="es-CO" sz="1400" dirty="0"/>
+                        </a:p>
+                      </a:txBody>
+                      <a:useSpRect/>
+                    </a:txSp>
+                    <a:style>
+                      <a:lnRef idx="2">
+                        <a:schemeClr val="accent6"/>
+                      </a:lnRef>
+                      <a:fillRef idx="1">
+                        <a:schemeClr val="lt1"/>
+                      </a:fillRef>
+                      <a:effectRef idx="0">
+                        <a:schemeClr val="accent6"/>
+                      </a:effectRef>
+                      <a:fontRef idx="minor">
+                        <a:schemeClr val="dk1"/>
+                      </a:fontRef>
+                    </a:style>
+                  </a:sp>
+                  <a:pic>
+                    <a:nvPicPr>
+                      <a:cNvPr id="7" name="6 Imagen" descr="stock-illustration-6135724-stop-watch-icon.jpg"/>
+                      <a:cNvPicPr>
+                        <a:picLocks noChangeAspect="1"/>
+                      </a:cNvPicPr>
+                    </a:nvPicPr>
+                    <a:blipFill>
+                      <a:blip r:embed="rId12" cstate="print"/>
+                      <a:stretch>
+                        <a:fillRect/>
+                      </a:stretch>
+                    </a:blipFill>
+                    <a:spPr>
+                      <a:xfrm>
+                        <a:off x="4788024" y="1988840"/>
+                        <a:ext cx="504056" cy="666654"/>
+                      </a:xfrm>
+                      <a:prstGeom prst="rect">
+                        <a:avLst/>
+                      </a:prstGeom>
+                    </a:spPr>
+                  </a:pic>
+                  <a:sp>
+                    <a:nvSpPr>
+                      <a:cNvPr id="9" name="8 Rectángulo"/>
+                      <a:cNvSpPr/>
+                    </a:nvSpPr>
+                    <a:spPr>
+                      <a:xfrm>
+                        <a:off x="1547664" y="3573016"/>
+                        <a:ext cx="432048" cy="360040"/>
+                      </a:xfrm>
+                      <a:prstGeom prst="rect">
+                        <a:avLst/>
+                      </a:prstGeom>
+                      <a:ln w="9525"/>
+                    </a:spPr>
+                    <a:txSp>
+                      <a:txBody>
+                        <a:bodyPr rtlCol="0" anchor="ctr"/>
+                        <a:lstStyle>
+                          <a:defPPr>
+                            <a:defRPr lang="es-CO"/>
+                          </a:defPPr>
+                          <a:lvl1pPr marL="0" algn="l" defTabSz="914400" rtl="0" eaLnBrk="1" latinLnBrk="0" hangingPunct="1">
+                            <a:defRPr sz="1800" kern="1200">
+                              <a:solidFill>
+                                <a:schemeClr val="dk1"/>
+                              </a:solidFill>
+                              <a:latin typeface="+mn-lt"/>
+                              <a:ea typeface="+mn-ea"/>
+                              <a:cs typeface="+mn-cs"/>
+                            </a:defRPr>
+                          </a:lvl1pPr>
+                          <a:lvl2pPr marL="457200" algn="l" defTabSz="914400" rtl="0" eaLnBrk="1" latinLnBrk="0" hangingPunct="1">
+                            <a:defRPr sz="1800" kern="1200">
+                              <a:solidFill>
+                                <a:schemeClr val="dk1"/>
+                              </a:solidFill>
+                              <a:latin typeface="+mn-lt"/>
+                              <a:ea typeface="+mn-ea"/>
+                              <a:cs typeface="+mn-cs"/>
+                            </a:defRPr>
+                          </a:lvl2pPr>
+                          <a:lvl3pPr marL="914400" algn="l" defTabSz="914400" rtl="0" eaLnBrk="1" latinLnBrk="0" hangingPunct="1">
+                            <a:defRPr sz="1800" kern="1200">
+                              <a:solidFill>
+                                <a:schemeClr val="dk1"/>
+                              </a:solidFill>
+                              <a:latin typeface="+mn-lt"/>
+                              <a:ea typeface="+mn-ea"/>
+                              <a:cs typeface="+mn-cs"/>
+                            </a:defRPr>
+                          </a:lvl3pPr>
+                          <a:lvl4pPr marL="1371600" algn="l" defTabSz="914400" rtl="0" eaLnBrk="1" latinLnBrk="0" hangingPunct="1">
+                            <a:defRPr sz="1800" kern="1200">
+                              <a:solidFill>
+                                <a:schemeClr val="dk1"/>
+                              </a:solidFill>
+                              <a:latin typeface="+mn-lt"/>
+                              <a:ea typeface="+mn-ea"/>
+                              <a:cs typeface="+mn-cs"/>
+                            </a:defRPr>
+                          </a:lvl4pPr>
+                          <a:lvl5pPr marL="1828800" algn="l" defTabSz="914400" rtl="0" eaLnBrk="1" latinLnBrk="0" hangingPunct="1">
+                            <a:defRPr sz="1800" kern="1200">
+                              <a:solidFill>
+                                <a:schemeClr val="dk1"/>
+                              </a:solidFill>
+                              <a:latin typeface="+mn-lt"/>
+                              <a:ea typeface="+mn-ea"/>
+                              <a:cs typeface="+mn-cs"/>
+                            </a:defRPr>
+                          </a:lvl5pPr>
+                          <a:lvl6pPr marL="2286000" algn="l" defTabSz="914400" rtl="0" eaLnBrk="1" latinLnBrk="0" hangingPunct="1">
+                            <a:defRPr sz="1800" kern="1200">
+                              <a:solidFill>
+                                <a:schemeClr val="dk1"/>
+                              </a:solidFill>
+                              <a:latin typeface="+mn-lt"/>
+                              <a:ea typeface="+mn-ea"/>
+                              <a:cs typeface="+mn-cs"/>
+                            </a:defRPr>
+                          </a:lvl6pPr>
+                          <a:lvl7pPr marL="2743200" algn="l" defTabSz="914400" rtl="0" eaLnBrk="1" latinLnBrk="0" hangingPunct="1">
+                            <a:defRPr sz="1800" kern="1200">
+                              <a:solidFill>
+                                <a:schemeClr val="dk1"/>
+                              </a:solidFill>
+                              <a:latin typeface="+mn-lt"/>
+                              <a:ea typeface="+mn-ea"/>
+                              <a:cs typeface="+mn-cs"/>
+                            </a:defRPr>
+                          </a:lvl7pPr>
+                          <a:lvl8pPr marL="3200400" algn="l" defTabSz="914400" rtl="0" eaLnBrk="1" latinLnBrk="0" hangingPunct="1">
+                            <a:defRPr sz="1800" kern="1200">
+                              <a:solidFill>
+                                <a:schemeClr val="dk1"/>
+                              </a:solidFill>
+                              <a:latin typeface="+mn-lt"/>
+                              <a:ea typeface="+mn-ea"/>
+                              <a:cs typeface="+mn-cs"/>
+                            </a:defRPr>
+                          </a:lvl8pPr>
+                          <a:lvl9pPr marL="3657600" algn="l" defTabSz="914400" rtl="0" eaLnBrk="1" latinLnBrk="0" hangingPunct="1">
+                            <a:defRPr sz="1800" kern="1200">
+                              <a:solidFill>
+                                <a:schemeClr val="dk1"/>
+                              </a:solidFill>
+                              <a:latin typeface="+mn-lt"/>
+                              <a:ea typeface="+mn-ea"/>
+                              <a:cs typeface="+mn-cs"/>
+                            </a:defRPr>
+                          </a:lvl9pPr>
+                        </a:lstStyle>
+                        <a:p>
+                          <a:pPr algn="ctr"/>
+                          <a:r>
+                            <a:rPr lang="es-CO" sz="1200" dirty="0" err="1" smtClean="0"/>
+                            <a:t>Tx</a:t>
+                          </a:r>
+                          <a:endParaRPr lang="es-CO" sz="1200" dirty="0"/>
+                        </a:p>
+                      </a:txBody>
+                      <a:useSpRect/>
+                    </a:txSp>
+                    <a:style>
+                      <a:lnRef idx="2">
+                        <a:schemeClr val="dk1"/>
+                      </a:lnRef>
+                      <a:fillRef idx="1">
+                        <a:schemeClr val="lt1"/>
+                      </a:fillRef>
+                      <a:effectRef idx="0">
+                        <a:schemeClr val="dk1"/>
+                      </a:effectRef>
+                      <a:fontRef idx="minor">
+                        <a:schemeClr val="dk1"/>
+                      </a:fontRef>
+                    </a:style>
+                  </a:sp>
+                  <a:cxnSp>
+                    <a:nvCxnSpPr>
+                      <a:cNvPr id="13" name="12 Conector recto de flecha"/>
+                      <a:cNvCxnSpPr/>
+                    </a:nvCxnSpPr>
+                    <a:spPr>
+                      <a:xfrm>
+                        <a:off x="1475656" y="4149080"/>
+                        <a:ext cx="3600400" cy="0"/>
+                      </a:xfrm>
+                      <a:prstGeom prst="straightConnector1">
+                        <a:avLst/>
+                      </a:prstGeom>
+                      <a:ln>
+                        <a:tailEnd type="arrow"/>
+                      </a:ln>
+                    </a:spPr>
+                    <a:style>
+                      <a:lnRef idx="1">
+                        <a:schemeClr val="accent1"/>
+                      </a:lnRef>
+                      <a:fillRef idx="0">
+                        <a:schemeClr val="accent1"/>
+                      </a:fillRef>
+                      <a:effectRef idx="0">
+                        <a:schemeClr val="accent1"/>
+                      </a:effectRef>
+                      <a:fontRef idx="minor">
+                        <a:schemeClr val="tx1"/>
+                      </a:fontRef>
+                    </a:style>
+                  </a:cxnSp>
+                  <a:cxnSp>
+                    <a:nvCxnSpPr>
+                      <a:cNvPr id="15" name="14 Conector recto"/>
+                      <a:cNvCxnSpPr/>
+                    </a:nvCxnSpPr>
+                    <a:spPr>
+                      <a:xfrm flipV="1">
+                        <a:off x="1475656" y="2636912"/>
+                        <a:ext cx="0" cy="1584176"/>
+                      </a:xfrm>
+                      <a:prstGeom prst="line">
+                        <a:avLst/>
+                      </a:prstGeom>
+                    </a:spPr>
+                    <a:style>
+                      <a:lnRef idx="1">
+                        <a:schemeClr val="accent1"/>
+                      </a:lnRef>
+                      <a:fillRef idx="0">
+                        <a:schemeClr val="accent1"/>
+                      </a:fillRef>
+                      <a:effectRef idx="0">
+                        <a:schemeClr val="accent1"/>
+                      </a:effectRef>
+                      <a:fontRef idx="minor">
+                        <a:schemeClr val="tx1"/>
+                      </a:fontRef>
+                    </a:style>
+                  </a:cxnSp>
+                  <a:cxnSp>
+                    <a:nvCxnSpPr>
+                      <a:cNvPr id="16" name="15 Conector recto"/>
+                      <a:cNvCxnSpPr/>
+                    </a:nvCxnSpPr>
+                    <a:spPr>
+                      <a:xfrm flipV="1">
+                        <a:off x="2051720" y="2636912"/>
+                        <a:ext cx="0" cy="1584176"/>
+                      </a:xfrm>
+                      <a:prstGeom prst="line">
+                        <a:avLst/>
+                      </a:prstGeom>
+                    </a:spPr>
+                    <a:style>
+                      <a:lnRef idx="1">
+                        <a:schemeClr val="accent1"/>
+                      </a:lnRef>
+                      <a:fillRef idx="0">
+                        <a:schemeClr val="accent1"/>
+                      </a:fillRef>
+                      <a:effectRef idx="0">
+                        <a:schemeClr val="accent1"/>
+                      </a:effectRef>
+                      <a:fontRef idx="minor">
+                        <a:schemeClr val="tx1"/>
+                      </a:fontRef>
+                    </a:style>
+                  </a:cxnSp>
+                  <a:cxnSp>
+                    <a:nvCxnSpPr>
+                      <a:cNvPr id="17" name="16 Conector recto"/>
+                      <a:cNvCxnSpPr/>
+                    </a:nvCxnSpPr>
+                    <a:spPr>
+                      <a:xfrm flipV="1">
+                        <a:off x="2627784" y="2636912"/>
+                        <a:ext cx="0" cy="1584176"/>
+                      </a:xfrm>
+                      <a:prstGeom prst="line">
+                        <a:avLst/>
+                      </a:prstGeom>
+                    </a:spPr>
+                    <a:style>
+                      <a:lnRef idx="1">
+                        <a:schemeClr val="accent1"/>
+                      </a:lnRef>
+                      <a:fillRef idx="0">
+                        <a:schemeClr val="accent1"/>
+                      </a:fillRef>
+                      <a:effectRef idx="0">
+                        <a:schemeClr val="accent1"/>
+                      </a:effectRef>
+                      <a:fontRef idx="minor">
+                        <a:schemeClr val="tx1"/>
+                      </a:fontRef>
+                    </a:style>
+                  </a:cxnSp>
+                  <a:cxnSp>
+                    <a:nvCxnSpPr>
+                      <a:cNvPr id="18" name="17 Conector recto"/>
+                      <a:cNvCxnSpPr/>
+                    </a:nvCxnSpPr>
+                    <a:spPr>
+                      <a:xfrm flipV="1">
+                        <a:off x="3203848" y="2636912"/>
+                        <a:ext cx="0" cy="1584176"/>
+                      </a:xfrm>
+                      <a:prstGeom prst="line">
+                        <a:avLst/>
+                      </a:prstGeom>
+                    </a:spPr>
+                    <a:style>
+                      <a:lnRef idx="1">
+                        <a:schemeClr val="accent1"/>
+                      </a:lnRef>
+                      <a:fillRef idx="0">
+                        <a:schemeClr val="accent1"/>
+                      </a:fillRef>
+                      <a:effectRef idx="0">
+                        <a:schemeClr val="accent1"/>
+                      </a:effectRef>
+                      <a:fontRef idx="minor">
+                        <a:schemeClr val="tx1"/>
+                      </a:fontRef>
+                    </a:style>
+                  </a:cxnSp>
+                  <a:cxnSp>
+                    <a:nvCxnSpPr>
+                      <a:cNvPr id="19" name="18 Conector recto"/>
+                      <a:cNvCxnSpPr/>
+                    </a:nvCxnSpPr>
+                    <a:spPr>
+                      <a:xfrm flipV="1">
+                        <a:off x="3779912" y="2636912"/>
+                        <a:ext cx="0" cy="1584176"/>
+                      </a:xfrm>
+                      <a:prstGeom prst="line">
+                        <a:avLst/>
+                      </a:prstGeom>
+                    </a:spPr>
+                    <a:style>
+                      <a:lnRef idx="1">
+                        <a:schemeClr val="accent1"/>
+                      </a:lnRef>
+                      <a:fillRef idx="0">
+                        <a:schemeClr val="accent1"/>
+                      </a:fillRef>
+                      <a:effectRef idx="0">
+                        <a:schemeClr val="accent1"/>
+                      </a:effectRef>
+                      <a:fontRef idx="minor">
+                        <a:schemeClr val="tx1"/>
+                      </a:fontRef>
+                    </a:style>
+                  </a:cxnSp>
+                  <a:cxnSp>
+                    <a:nvCxnSpPr>
+                      <a:cNvPr id="20" name="19 Conector recto"/>
+                      <a:cNvCxnSpPr/>
+                    </a:nvCxnSpPr>
+                    <a:spPr>
+                      <a:xfrm flipV="1">
+                        <a:off x="4355976" y="2636912"/>
+                        <a:ext cx="0" cy="1584176"/>
+                      </a:xfrm>
+                      <a:prstGeom prst="line">
+                        <a:avLst/>
+                      </a:prstGeom>
+                    </a:spPr>
+                    <a:style>
+                      <a:lnRef idx="1">
+                        <a:schemeClr val="accent1"/>
+                      </a:lnRef>
+                      <a:fillRef idx="0">
+                        <a:schemeClr val="accent1"/>
+                      </a:fillRef>
+                      <a:effectRef idx="0">
+                        <a:schemeClr val="accent1"/>
+                      </a:effectRef>
+                      <a:fontRef idx="minor">
+                        <a:schemeClr val="tx1"/>
+                      </a:fontRef>
+                    </a:style>
+                  </a:cxnSp>
+                  <a:cxnSp>
+                    <a:nvCxnSpPr>
+                      <a:cNvPr id="21" name="20 Conector recto"/>
+                      <a:cNvCxnSpPr/>
+                    </a:nvCxnSpPr>
+                    <a:spPr>
+                      <a:xfrm flipV="1">
+                        <a:off x="4860032" y="2636912"/>
+                        <a:ext cx="0" cy="1584176"/>
+                      </a:xfrm>
+                      <a:prstGeom prst="line">
+                        <a:avLst/>
+                      </a:prstGeom>
+                    </a:spPr>
+                    <a:style>
+                      <a:lnRef idx="1">
+                        <a:schemeClr val="accent1"/>
+                      </a:lnRef>
+                      <a:fillRef idx="0">
+                        <a:schemeClr val="accent1"/>
+                      </a:fillRef>
+                      <a:effectRef idx="0">
+                        <a:schemeClr val="accent1"/>
+                      </a:effectRef>
+                      <a:fontRef idx="minor">
+                        <a:schemeClr val="tx1"/>
+                      </a:fontRef>
+                    </a:style>
+                  </a:cxnSp>
+                  <a:sp>
+                    <a:nvSpPr>
+                      <a:cNvPr id="22" name="21 Rectángulo"/>
+                      <a:cNvSpPr/>
+                    </a:nvSpPr>
+                    <a:spPr>
+                      <a:xfrm>
+                        <a:off x="2123728" y="3573016"/>
+                        <a:ext cx="2160240" cy="360040"/>
+                      </a:xfrm>
+                      <a:prstGeom prst="rect">
+                        <a:avLst/>
+                      </a:prstGeom>
+                      <a:ln w="9525"/>
+                    </a:spPr>
+                    <a:txSp>
+                      <a:txBody>
+                        <a:bodyPr rtlCol="0" anchor="ctr"/>
+                        <a:lstStyle>
+                          <a:defPPr>
+                            <a:defRPr lang="es-CO"/>
+                          </a:defPPr>
+                          <a:lvl1pPr marL="0" algn="l" defTabSz="914400" rtl="0" eaLnBrk="1" latinLnBrk="0" hangingPunct="1">
+                            <a:defRPr sz="1800" kern="1200">
+                              <a:solidFill>
+                                <a:schemeClr val="dk1"/>
+                              </a:solidFill>
+                              <a:latin typeface="+mn-lt"/>
+                              <a:ea typeface="+mn-ea"/>
+                              <a:cs typeface="+mn-cs"/>
+                            </a:defRPr>
+                          </a:lvl1pPr>
+                          <a:lvl2pPr marL="457200" algn="l" defTabSz="914400" rtl="0" eaLnBrk="1" latinLnBrk="0" hangingPunct="1">
+                            <a:defRPr sz="1800" kern="1200">
+                              <a:solidFill>
+                                <a:schemeClr val="dk1"/>
+                              </a:solidFill>
+                              <a:latin typeface="+mn-lt"/>
+                              <a:ea typeface="+mn-ea"/>
+                              <a:cs typeface="+mn-cs"/>
+                            </a:defRPr>
+                          </a:lvl2pPr>
+                          <a:lvl3pPr marL="914400" algn="l" defTabSz="914400" rtl="0" eaLnBrk="1" latinLnBrk="0" hangingPunct="1">
+                            <a:defRPr sz="1800" kern="1200">
+                              <a:solidFill>
+                                <a:schemeClr val="dk1"/>
+                              </a:solidFill>
+                              <a:latin typeface="+mn-lt"/>
+                              <a:ea typeface="+mn-ea"/>
+                              <a:cs typeface="+mn-cs"/>
+                            </a:defRPr>
+                          </a:lvl3pPr>
+                          <a:lvl4pPr marL="1371600" algn="l" defTabSz="914400" rtl="0" eaLnBrk="1" latinLnBrk="0" hangingPunct="1">
+                            <a:defRPr sz="1800" kern="1200">
+                              <a:solidFill>
+                                <a:schemeClr val="dk1"/>
+                              </a:solidFill>
+                              <a:latin typeface="+mn-lt"/>
+                              <a:ea typeface="+mn-ea"/>
+                              <a:cs typeface="+mn-cs"/>
+                            </a:defRPr>
+                          </a:lvl4pPr>
+                          <a:lvl5pPr marL="1828800" algn="l" defTabSz="914400" rtl="0" eaLnBrk="1" latinLnBrk="0" hangingPunct="1">
+                            <a:defRPr sz="1800" kern="1200">
+                              <a:solidFill>
+                                <a:schemeClr val="dk1"/>
+                              </a:solidFill>
+                              <a:latin typeface="+mn-lt"/>
+                              <a:ea typeface="+mn-ea"/>
+                              <a:cs typeface="+mn-cs"/>
+                            </a:defRPr>
+                          </a:lvl5pPr>
+                          <a:lvl6pPr marL="2286000" algn="l" defTabSz="914400" rtl="0" eaLnBrk="1" latinLnBrk="0" hangingPunct="1">
+                            <a:defRPr sz="1800" kern="1200">
+                              <a:solidFill>
+                                <a:schemeClr val="dk1"/>
+                              </a:solidFill>
+                              <a:latin typeface="+mn-lt"/>
+                              <a:ea typeface="+mn-ea"/>
+                              <a:cs typeface="+mn-cs"/>
+                            </a:defRPr>
+                          </a:lvl6pPr>
+                          <a:lvl7pPr marL="2743200" algn="l" defTabSz="914400" rtl="0" eaLnBrk="1" latinLnBrk="0" hangingPunct="1">
+                            <a:defRPr sz="1800" kern="1200">
+                              <a:solidFill>
+                                <a:schemeClr val="dk1"/>
+                              </a:solidFill>
+                              <a:latin typeface="+mn-lt"/>
+                              <a:ea typeface="+mn-ea"/>
+                              <a:cs typeface="+mn-cs"/>
+                            </a:defRPr>
+                          </a:lvl7pPr>
+                          <a:lvl8pPr marL="3200400" algn="l" defTabSz="914400" rtl="0" eaLnBrk="1" latinLnBrk="0" hangingPunct="1">
+                            <a:defRPr sz="1800" kern="1200">
+                              <a:solidFill>
+                                <a:schemeClr val="dk1"/>
+                              </a:solidFill>
+                              <a:latin typeface="+mn-lt"/>
+                              <a:ea typeface="+mn-ea"/>
+                              <a:cs typeface="+mn-cs"/>
+                            </a:defRPr>
+                          </a:lvl8pPr>
+                          <a:lvl9pPr marL="3657600" algn="l" defTabSz="914400" rtl="0" eaLnBrk="1" latinLnBrk="0" hangingPunct="1">
+                            <a:defRPr sz="1800" kern="1200">
+                              <a:solidFill>
+                                <a:schemeClr val="dk1"/>
+                              </a:solidFill>
+                              <a:latin typeface="+mn-lt"/>
+                              <a:ea typeface="+mn-ea"/>
+                              <a:cs typeface="+mn-cs"/>
+                            </a:defRPr>
+                          </a:lvl9pPr>
+                        </a:lstStyle>
+                        <a:p>
+                          <a:pPr algn="ctr"/>
+                          <a:r>
+                            <a:rPr lang="es-CO" sz="1200" dirty="0" err="1" smtClean="0"/>
+                            <a:t>Tx</a:t>
+                          </a:r>
+                          <a:endParaRPr lang="es-CO" sz="1200" dirty="0"/>
+                        </a:p>
+                      </a:txBody>
+                      <a:useSpRect/>
+                    </a:txSp>
+                    <a:style>
+                      <a:lnRef idx="2">
+                        <a:schemeClr val="dk1"/>
+                      </a:lnRef>
+                      <a:fillRef idx="1">
+                        <a:schemeClr val="lt1"/>
+                      </a:fillRef>
+                      <a:effectRef idx="0">
+                        <a:schemeClr val="dk1"/>
+                      </a:effectRef>
+                      <a:fontRef idx="minor">
+                        <a:schemeClr val="dk1"/>
+                      </a:fontRef>
+                    </a:style>
+                  </a:sp>
+                  <a:sp>
+                    <a:nvSpPr>
+                      <a:cNvPr id="24" name="23 Rectángulo"/>
+                      <a:cNvSpPr/>
+                    </a:nvSpPr>
+                    <a:spPr>
+                      <a:xfrm>
+                        <a:off x="1547664" y="3068960"/>
+                        <a:ext cx="1512168" cy="360040"/>
+                      </a:xfrm>
+                      <a:prstGeom prst="rect">
+                        <a:avLst/>
+                      </a:prstGeom>
+                      <a:ln w="9525"/>
+                    </a:spPr>
+                    <a:txSp>
+                      <a:txBody>
+                        <a:bodyPr rtlCol="0" anchor="ctr"/>
+                        <a:lstStyle>
+                          <a:defPPr>
+                            <a:defRPr lang="es-CO"/>
+                          </a:defPPr>
+                          <a:lvl1pPr marL="0" algn="l" defTabSz="914400" rtl="0" eaLnBrk="1" latinLnBrk="0" hangingPunct="1">
+                            <a:defRPr sz="1800" kern="1200">
+                              <a:solidFill>
+                                <a:schemeClr val="dk1"/>
+                              </a:solidFill>
+                              <a:latin typeface="+mn-lt"/>
+                              <a:ea typeface="+mn-ea"/>
+                              <a:cs typeface="+mn-cs"/>
+                            </a:defRPr>
+                          </a:lvl1pPr>
+                          <a:lvl2pPr marL="457200" algn="l" defTabSz="914400" rtl="0" eaLnBrk="1" latinLnBrk="0" hangingPunct="1">
+                            <a:defRPr sz="1800" kern="1200">
+                              <a:solidFill>
+                                <a:schemeClr val="dk1"/>
+                              </a:solidFill>
+                              <a:latin typeface="+mn-lt"/>
+                              <a:ea typeface="+mn-ea"/>
+                              <a:cs typeface="+mn-cs"/>
+                            </a:defRPr>
+                          </a:lvl2pPr>
+                          <a:lvl3pPr marL="914400" algn="l" defTabSz="914400" rtl="0" eaLnBrk="1" latinLnBrk="0" hangingPunct="1">
+                            <a:defRPr sz="1800" kern="1200">
+                              <a:solidFill>
+                                <a:schemeClr val="dk1"/>
+                              </a:solidFill>
+                              <a:latin typeface="+mn-lt"/>
+                              <a:ea typeface="+mn-ea"/>
+                              <a:cs typeface="+mn-cs"/>
+                            </a:defRPr>
+                          </a:lvl3pPr>
+                          <a:lvl4pPr marL="1371600" algn="l" defTabSz="914400" rtl="0" eaLnBrk="1" latinLnBrk="0" hangingPunct="1">
+                            <a:defRPr sz="1800" kern="1200">
+                              <a:solidFill>
+                                <a:schemeClr val="dk1"/>
+                              </a:solidFill>
+                              <a:latin typeface="+mn-lt"/>
+                              <a:ea typeface="+mn-ea"/>
+                              <a:cs typeface="+mn-cs"/>
+                            </a:defRPr>
+                          </a:lvl4pPr>
+                          <a:lvl5pPr marL="1828800" algn="l" defTabSz="914400" rtl="0" eaLnBrk="1" latinLnBrk="0" hangingPunct="1">
+                            <a:defRPr sz="1800" kern="1200">
+                              <a:solidFill>
+                                <a:schemeClr val="dk1"/>
+                              </a:solidFill>
+                              <a:latin typeface="+mn-lt"/>
+                              <a:ea typeface="+mn-ea"/>
+                              <a:cs typeface="+mn-cs"/>
+                            </a:defRPr>
+                          </a:lvl5pPr>
+                          <a:lvl6pPr marL="2286000" algn="l" defTabSz="914400" rtl="0" eaLnBrk="1" latinLnBrk="0" hangingPunct="1">
+                            <a:defRPr sz="1800" kern="1200">
+                              <a:solidFill>
+                                <a:schemeClr val="dk1"/>
+                              </a:solidFill>
+                              <a:latin typeface="+mn-lt"/>
+                              <a:ea typeface="+mn-ea"/>
+                              <a:cs typeface="+mn-cs"/>
+                            </a:defRPr>
+                          </a:lvl6pPr>
+                          <a:lvl7pPr marL="2743200" algn="l" defTabSz="914400" rtl="0" eaLnBrk="1" latinLnBrk="0" hangingPunct="1">
+                            <a:defRPr sz="1800" kern="1200">
+                              <a:solidFill>
+                                <a:schemeClr val="dk1"/>
+                              </a:solidFill>
+                              <a:latin typeface="+mn-lt"/>
+                              <a:ea typeface="+mn-ea"/>
+                              <a:cs typeface="+mn-cs"/>
+                            </a:defRPr>
+                          </a:lvl7pPr>
+                          <a:lvl8pPr marL="3200400" algn="l" defTabSz="914400" rtl="0" eaLnBrk="1" latinLnBrk="0" hangingPunct="1">
+                            <a:defRPr sz="1800" kern="1200">
+                              <a:solidFill>
+                                <a:schemeClr val="dk1"/>
+                              </a:solidFill>
+                              <a:latin typeface="+mn-lt"/>
+                              <a:ea typeface="+mn-ea"/>
+                              <a:cs typeface="+mn-cs"/>
+                            </a:defRPr>
+                          </a:lvl8pPr>
+                          <a:lvl9pPr marL="3657600" algn="l" defTabSz="914400" rtl="0" eaLnBrk="1" latinLnBrk="0" hangingPunct="1">
+                            <a:defRPr sz="1800" kern="1200">
+                              <a:solidFill>
+                                <a:schemeClr val="dk1"/>
+                              </a:solidFill>
+                              <a:latin typeface="+mn-lt"/>
+                              <a:ea typeface="+mn-ea"/>
+                              <a:cs typeface="+mn-cs"/>
+                            </a:defRPr>
+                          </a:lvl9pPr>
+                        </a:lstStyle>
+                        <a:p>
+                          <a:pPr algn="ctr"/>
+                          <a:r>
+                            <a:rPr lang="es-CO" sz="1200" dirty="0" err="1" smtClean="0"/>
+                            <a:t>Tx</a:t>
+                          </a:r>
+                          <a:endParaRPr lang="es-CO" sz="1200" dirty="0"/>
+                        </a:p>
+                      </a:txBody>
+                      <a:useSpRect/>
+                    </a:txSp>
+                    <a:style>
+                      <a:lnRef idx="2">
+                        <a:schemeClr val="dk1"/>
+                      </a:lnRef>
+                      <a:fillRef idx="1">
+                        <a:schemeClr val="lt1"/>
+                      </a:fillRef>
+                      <a:effectRef idx="0">
+                        <a:schemeClr val="dk1"/>
+                      </a:effectRef>
+                      <a:fontRef idx="minor">
+                        <a:schemeClr val="dk1"/>
+                      </a:fontRef>
+                    </a:style>
+                  </a:sp>
+                  <a:pic>
+                    <a:nvPicPr>
+                      <a:cNvPr id="1033" name="Picture 9"/>
+                      <a:cNvPicPr>
+                        <a:picLocks noChangeAspect="1" noChangeArrowheads="1"/>
+                      </a:cNvPicPr>
+                    </a:nvPicPr>
+                    <a:blipFill>
+                      <a:blip r:embed="rId13" cstate="print">
+                        <a:clrChange>
+                          <a:clrFrom>
+                            <a:srgbClr val="FFFFFF"/>
+                          </a:clrFrom>
+                          <a:clrTo>
+                            <a:srgbClr val="FFFFFF">
+                              <a:alpha val="0"/>
+                            </a:srgbClr>
+                          </a:clrTo>
+                        </a:clrChange>
+                      </a:blip>
+                      <a:srcRect/>
+                      <a:stretch>
+                        <a:fillRect/>
+                      </a:stretch>
+                    </a:blipFill>
+                    <a:spPr bwMode="auto">
+                      <a:xfrm>
+                        <a:off x="4572000" y="4149081"/>
+                        <a:ext cx="74491" cy="216024"/>
+                      </a:xfrm>
+                      <a:prstGeom prst="rect">
+                        <a:avLst/>
+                      </a:prstGeom>
+                      <a:noFill/>
+                    </a:spPr>
+                  </a:pic>
+                  <a:pic>
+                    <a:nvPicPr>
+                      <a:cNvPr id="42" name="Picture 11"/>
+                      <a:cNvPicPr>
+                        <a:picLocks noChangeAspect="1" noChangeArrowheads="1"/>
+                      </a:cNvPicPr>
+                    </a:nvPicPr>
+                    <a:blipFill>
+                      <a:blip r:embed="rId14" cstate="print">
+                        <a:clrChange>
+                          <a:clrFrom>
+                            <a:srgbClr val="FFFFFF"/>
+                          </a:clrFrom>
+                          <a:clrTo>
+                            <a:srgbClr val="FFFFFF">
+                              <a:alpha val="0"/>
+                            </a:srgbClr>
+                          </a:clrTo>
+                        </a:clrChange>
+                      </a:blip>
+                      <a:srcRect/>
+                      <a:stretch>
+                        <a:fillRect/>
+                      </a:stretch>
+                    </a:blipFill>
+                    <a:spPr bwMode="auto">
+                      <a:xfrm>
+                        <a:off x="3851921" y="4149081"/>
+                        <a:ext cx="288031" cy="177721"/>
+                      </a:xfrm>
+                      <a:prstGeom prst="rect">
+                        <a:avLst/>
+                      </a:prstGeom>
+                      <a:noFill/>
+                    </a:spPr>
+                  </a:pic>
+                  <a:pic>
+                    <a:nvPicPr>
+                      <a:cNvPr id="1037" name="Picture 13"/>
+                      <a:cNvPicPr>
+                        <a:picLocks noChangeAspect="1" noChangeArrowheads="1"/>
+                      </a:cNvPicPr>
+                    </a:nvPicPr>
+                    <a:blipFill>
+                      <a:blip r:embed="rId15" cstate="print">
+                        <a:clrChange>
+                          <a:clrFrom>
+                            <a:srgbClr val="FFFFFF"/>
+                          </a:clrFrom>
+                          <a:clrTo>
+                            <a:srgbClr val="FFFFFF">
+                              <a:alpha val="0"/>
+                            </a:srgbClr>
+                          </a:clrTo>
+                        </a:clrChange>
+                      </a:blip>
+                      <a:srcRect/>
+                      <a:stretch>
+                        <a:fillRect/>
+                      </a:stretch>
+                    </a:blipFill>
+                    <a:spPr bwMode="auto">
+                      <a:xfrm>
+                        <a:off x="3275857" y="4149081"/>
+                        <a:ext cx="288031" cy="177721"/>
+                      </a:xfrm>
+                      <a:prstGeom prst="rect">
+                        <a:avLst/>
+                      </a:prstGeom>
+                      <a:noFill/>
+                    </a:spPr>
+                  </a:pic>
+                  <a:pic>
+                    <a:nvPicPr>
+                      <a:cNvPr id="1039" name="Picture 15"/>
+                      <a:cNvPicPr>
+                        <a:picLocks noChangeAspect="1" noChangeArrowheads="1"/>
+                      </a:cNvPicPr>
+                    </a:nvPicPr>
+                    <a:blipFill>
+                      <a:blip r:embed="rId16" cstate="print">
+                        <a:clrChange>
+                          <a:clrFrom>
+                            <a:srgbClr val="FFFFFF"/>
+                          </a:clrFrom>
+                          <a:clrTo>
+                            <a:srgbClr val="FFFFFF">
+                              <a:alpha val="0"/>
+                            </a:srgbClr>
+                          </a:clrTo>
+                        </a:clrChange>
+                      </a:blip>
+                      <a:srcRect/>
+                      <a:stretch>
+                        <a:fillRect/>
+                      </a:stretch>
+                    </a:blipFill>
+                    <a:spPr bwMode="auto">
+                      <a:xfrm>
+                        <a:off x="2699793" y="4149081"/>
+                        <a:ext cx="288031" cy="177721"/>
+                      </a:xfrm>
+                      <a:prstGeom prst="rect">
+                        <a:avLst/>
+                      </a:prstGeom>
+                      <a:noFill/>
+                    </a:spPr>
+                  </a:pic>
+                  <a:pic>
+                    <a:nvPicPr>
+                      <a:cNvPr id="1041" name="Picture 17"/>
+                      <a:cNvPicPr>
+                        <a:picLocks noChangeAspect="1" noChangeArrowheads="1"/>
+                      </a:cNvPicPr>
+                    </a:nvPicPr>
+                    <a:blipFill>
+                      <a:blip r:embed="rId17" cstate="print">
+                        <a:clrChange>
+                          <a:clrFrom>
+                            <a:srgbClr val="FFFFFF"/>
+                          </a:clrFrom>
+                          <a:clrTo>
+                            <a:srgbClr val="FFFFFF">
+                              <a:alpha val="0"/>
+                            </a:srgbClr>
+                          </a:clrTo>
+                        </a:clrChange>
+                      </a:blip>
+                      <a:srcRect/>
+                      <a:stretch>
+                        <a:fillRect/>
+                      </a:stretch>
+                    </a:blipFill>
+                    <a:spPr bwMode="auto">
+                      <a:xfrm>
+                        <a:off x="2195736" y="4149081"/>
+                        <a:ext cx="288032" cy="177722"/>
+                      </a:xfrm>
+                      <a:prstGeom prst="rect">
+                        <a:avLst/>
+                      </a:prstGeom>
+                      <a:noFill/>
+                    </a:spPr>
+                  </a:pic>
+                  <a:pic>
+                    <a:nvPicPr>
+                      <a:cNvPr id="1043" name="Picture 19"/>
+                      <a:cNvPicPr>
+                        <a:picLocks noChangeAspect="1" noChangeArrowheads="1"/>
+                      </a:cNvPicPr>
+                    </a:nvPicPr>
+                    <a:blipFill>
+                      <a:blip r:embed="rId18" cstate="print">
+                        <a:clrChange>
+                          <a:clrFrom>
+                            <a:srgbClr val="FFFFFF"/>
+                          </a:clrFrom>
+                          <a:clrTo>
+                            <a:srgbClr val="FFFFFF">
+                              <a:alpha val="0"/>
+                            </a:srgbClr>
+                          </a:clrTo>
+                        </a:clrChange>
+                      </a:blip>
+                      <a:srcRect/>
+                      <a:stretch>
+                        <a:fillRect/>
+                      </a:stretch>
+                    </a:blipFill>
+                    <a:spPr bwMode="auto">
+                      <a:xfrm>
+                        <a:off x="1619672" y="4149081"/>
+                        <a:ext cx="288032" cy="177722"/>
+                      </a:xfrm>
+                      <a:prstGeom prst="rect">
+                        <a:avLst/>
+                      </a:prstGeom>
+                      <a:noFill/>
+                    </a:spPr>
+                  </a:pic>
+                  <a:cxnSp>
+                    <a:nvCxnSpPr>
+                      <a:cNvPr id="54" name="53 Conector recto de flecha"/>
+                      <a:cNvCxnSpPr/>
+                    </a:nvCxnSpPr>
+                    <a:spPr>
+                      <a:xfrm flipH="1">
+                        <a:off x="1043608" y="4149080"/>
+                        <a:ext cx="432048" cy="0"/>
+                      </a:xfrm>
+                      <a:prstGeom prst="straightConnector1">
+                        <a:avLst/>
+                      </a:prstGeom>
+                      <a:ln>
+                        <a:prstDash val="sysDash"/>
+                        <a:tailEnd type="arrow"/>
+                      </a:ln>
+                    </a:spPr>
+                    <a:style>
+                      <a:lnRef idx="1">
+                        <a:schemeClr val="accent1"/>
+                      </a:lnRef>
+                      <a:fillRef idx="0">
+                        <a:schemeClr val="accent1"/>
+                      </a:fillRef>
+                      <a:effectRef idx="0">
+                        <a:schemeClr val="accent1"/>
+                      </a:effectRef>
+                      <a:fontRef idx="minor">
+                        <a:schemeClr val="tx1"/>
+                      </a:fontRef>
+                    </a:style>
+                  </a:cxnSp>
+                  <a:pic>
+                    <a:nvPicPr>
+                      <a:cNvPr id="1045" name="Picture 21"/>
+                      <a:cNvPicPr>
+                        <a:picLocks noChangeAspect="1" noChangeArrowheads="1"/>
+                      </a:cNvPicPr>
+                    </a:nvPicPr>
+                    <a:blipFill>
+                      <a:blip r:embed="rId19" cstate="print">
+                        <a:clrChange>
+                          <a:clrFrom>
+                            <a:srgbClr val="FFFFFF"/>
+                          </a:clrFrom>
+                          <a:clrTo>
+                            <a:srgbClr val="FFFFFF">
+                              <a:alpha val="0"/>
+                            </a:srgbClr>
+                          </a:clrTo>
+                        </a:clrChange>
+                      </a:blip>
+                      <a:srcRect/>
+                      <a:stretch>
+                        <a:fillRect/>
+                      </a:stretch>
+                    </a:blipFill>
+                    <a:spPr bwMode="auto">
+                      <a:xfrm>
+                        <a:off x="971600" y="4149081"/>
+                        <a:ext cx="360040" cy="217524"/>
+                      </a:xfrm>
+                      <a:prstGeom prst="rect">
+                        <a:avLst/>
+                      </a:prstGeom>
+                      <a:noFill/>
+                    </a:spPr>
+                  </a:pic>
+                  <a:sp>
+                    <a:nvSpPr>
+                      <a:cNvPr id="60" name="59 Rectángulo redondeado"/>
+                      <a:cNvSpPr/>
+                    </a:nvSpPr>
+                    <a:spPr>
+                      <a:xfrm>
+                        <a:off x="6228184" y="2780928"/>
+                        <a:ext cx="2448272" cy="1008112"/>
+                      </a:xfrm>
+                      <a:prstGeom prst="roundRect">
+                        <a:avLst/>
+                      </a:prstGeom>
+                      <a:ln w="12700"/>
+                    </a:spPr>
+                    <a:txSp>
+                      <a:txBody>
+                        <a:bodyPr rtlCol="0" anchor="t" anchorCtr="0"/>
+                        <a:lstStyle>
+                          <a:defPPr>
+                            <a:defRPr lang="es-CO"/>
+                          </a:defPPr>
+                          <a:lvl1pPr marL="0" algn="l" defTabSz="914400" rtl="0" eaLnBrk="1" latinLnBrk="0" hangingPunct="1">
+                            <a:defRPr sz="1800" kern="1200">
+                              <a:solidFill>
+                                <a:schemeClr val="dk1"/>
+                              </a:solidFill>
+                              <a:latin typeface="+mn-lt"/>
+                              <a:ea typeface="+mn-ea"/>
+                              <a:cs typeface="+mn-cs"/>
+                            </a:defRPr>
+                          </a:lvl1pPr>
+                          <a:lvl2pPr marL="457200" algn="l" defTabSz="914400" rtl="0" eaLnBrk="1" latinLnBrk="0" hangingPunct="1">
+                            <a:defRPr sz="1800" kern="1200">
+                              <a:solidFill>
+                                <a:schemeClr val="dk1"/>
+                              </a:solidFill>
+                              <a:latin typeface="+mn-lt"/>
+                              <a:ea typeface="+mn-ea"/>
+                              <a:cs typeface="+mn-cs"/>
+                            </a:defRPr>
+                          </a:lvl2pPr>
+                          <a:lvl3pPr marL="914400" algn="l" defTabSz="914400" rtl="0" eaLnBrk="1" latinLnBrk="0" hangingPunct="1">
+                            <a:defRPr sz="1800" kern="1200">
+                              <a:solidFill>
+                                <a:schemeClr val="dk1"/>
+                              </a:solidFill>
+                              <a:latin typeface="+mn-lt"/>
+                              <a:ea typeface="+mn-ea"/>
+                              <a:cs typeface="+mn-cs"/>
+                            </a:defRPr>
+                          </a:lvl3pPr>
+                          <a:lvl4pPr marL="1371600" algn="l" defTabSz="914400" rtl="0" eaLnBrk="1" latinLnBrk="0" hangingPunct="1">
+                            <a:defRPr sz="1800" kern="1200">
+                              <a:solidFill>
+                                <a:schemeClr val="dk1"/>
+                              </a:solidFill>
+                              <a:latin typeface="+mn-lt"/>
+                              <a:ea typeface="+mn-ea"/>
+                              <a:cs typeface="+mn-cs"/>
+                            </a:defRPr>
+                          </a:lvl4pPr>
+                          <a:lvl5pPr marL="1828800" algn="l" defTabSz="914400" rtl="0" eaLnBrk="1" latinLnBrk="0" hangingPunct="1">
+                            <a:defRPr sz="1800" kern="1200">
+                              <a:solidFill>
+                                <a:schemeClr val="dk1"/>
+                              </a:solidFill>
+                              <a:latin typeface="+mn-lt"/>
+                              <a:ea typeface="+mn-ea"/>
+                              <a:cs typeface="+mn-cs"/>
+                            </a:defRPr>
+                          </a:lvl5pPr>
+                          <a:lvl6pPr marL="2286000" algn="l" defTabSz="914400" rtl="0" eaLnBrk="1" latinLnBrk="0" hangingPunct="1">
+                            <a:defRPr sz="1800" kern="1200">
+                              <a:solidFill>
+                                <a:schemeClr val="dk1"/>
+                              </a:solidFill>
+                              <a:latin typeface="+mn-lt"/>
+                              <a:ea typeface="+mn-ea"/>
+                              <a:cs typeface="+mn-cs"/>
+                            </a:defRPr>
+                          </a:lvl6pPr>
+                          <a:lvl7pPr marL="2743200" algn="l" defTabSz="914400" rtl="0" eaLnBrk="1" latinLnBrk="0" hangingPunct="1">
+                            <a:defRPr sz="1800" kern="1200">
+                              <a:solidFill>
+                                <a:schemeClr val="dk1"/>
+                              </a:solidFill>
+                              <a:latin typeface="+mn-lt"/>
+                              <a:ea typeface="+mn-ea"/>
+                              <a:cs typeface="+mn-cs"/>
+                            </a:defRPr>
+                          </a:lvl7pPr>
+                          <a:lvl8pPr marL="3200400" algn="l" defTabSz="914400" rtl="0" eaLnBrk="1" latinLnBrk="0" hangingPunct="1">
+                            <a:defRPr sz="1800" kern="1200">
+                              <a:solidFill>
+                                <a:schemeClr val="dk1"/>
+                              </a:solidFill>
+                              <a:latin typeface="+mn-lt"/>
+                              <a:ea typeface="+mn-ea"/>
+                              <a:cs typeface="+mn-cs"/>
+                            </a:defRPr>
+                          </a:lvl8pPr>
+                          <a:lvl9pPr marL="3657600" algn="l" defTabSz="914400" rtl="0" eaLnBrk="1" latinLnBrk="0" hangingPunct="1">
+                            <a:defRPr sz="1800" kern="1200">
+                              <a:solidFill>
+                                <a:schemeClr val="dk1"/>
+                              </a:solidFill>
+                              <a:latin typeface="+mn-lt"/>
+                              <a:ea typeface="+mn-ea"/>
+                              <a:cs typeface="+mn-cs"/>
+                            </a:defRPr>
+                          </a:lvl9pPr>
+                        </a:lstStyle>
+                        <a:p>
+                          <a:pPr algn="ctr"/>
+                          <a:r>
+                            <a:rPr lang="es-CO" sz="1400" dirty="0" smtClean="0"/>
+                            <a:t>Analizador de conflicto de reservadas anticipadas e inmediatas</a:t>
+                          </a:r>
+                          <a:endParaRPr lang="es-CO" sz="1400" dirty="0"/>
+                        </a:p>
+                      </a:txBody>
+                      <a:useSpRect/>
+                    </a:txSp>
+                    <a:style>
+                      <a:lnRef idx="2">
+                        <a:schemeClr val="accent6"/>
+                      </a:lnRef>
+                      <a:fillRef idx="1">
+                        <a:schemeClr val="lt1"/>
+                      </a:fillRef>
+                      <a:effectRef idx="0">
+                        <a:schemeClr val="accent6"/>
+                      </a:effectRef>
+                      <a:fontRef idx="minor">
+                        <a:schemeClr val="dk1"/>
+                      </a:fontRef>
+                    </a:style>
+                  </a:sp>
+                  <a:pic>
+                    <a:nvPicPr>
+                      <a:cNvPr id="1047" name="Picture 23"/>
+                      <a:cNvPicPr>
+                        <a:picLocks noChangeAspect="1" noChangeArrowheads="1"/>
+                      </a:cNvPicPr>
+                    </a:nvPicPr>
+                    <a:blipFill>
+                      <a:blip r:embed="rId20" cstate="print">
+                        <a:clrChange>
+                          <a:clrFrom>
+                            <a:srgbClr val="FFFFFF"/>
+                          </a:clrFrom>
+                          <a:clrTo>
+                            <a:srgbClr val="FFFFFF">
+                              <a:alpha val="0"/>
+                            </a:srgbClr>
+                          </a:clrTo>
+                        </a:clrChange>
+                      </a:blip>
+                      <a:srcRect/>
+                      <a:stretch>
+                        <a:fillRect/>
+                      </a:stretch>
+                    </a:blipFill>
+                    <a:spPr bwMode="auto">
+                      <a:xfrm>
+                        <a:off x="1619672" y="4365104"/>
+                        <a:ext cx="2611736" cy="201437"/>
+                      </a:xfrm>
+                      <a:prstGeom prst="rect">
+                        <a:avLst/>
+                      </a:prstGeom>
+                      <a:noFill/>
+                    </a:spPr>
+                  </a:pic>
+                  <a:sp>
+                    <a:nvSpPr>
+                      <a:cNvPr id="65" name="64 Flecha arriba y abajo"/>
+                      <a:cNvSpPr/>
+                    </a:nvSpPr>
+                    <a:spPr>
+                      <a:xfrm rot="5400000">
+                        <a:off x="5508104" y="2780928"/>
+                        <a:ext cx="432048" cy="1008112"/>
+                      </a:xfrm>
+                      <a:prstGeom prst="upDownArrow">
+                        <a:avLst/>
+                      </a:prstGeom>
+                      <a:noFill/>
+                      <a:ln w="6350">
+                        <a:solidFill>
+                          <a:schemeClr val="accent6">
+                            <a:lumMod val="75000"/>
+                          </a:schemeClr>
+                        </a:solidFill>
+                      </a:ln>
+                    </a:spPr>
+                    <a:txSp>
+                      <a:txBody>
+                        <a:bodyPr rtlCol="0" anchor="ctr"/>
+                        <a:lstStyle>
+                          <a:defPPr>
+                            <a:defRPr lang="es-CO"/>
+                          </a:defPPr>
+                          <a:lvl1pPr marL="0" algn="l" defTabSz="914400" rtl="0" eaLnBrk="1" latinLnBrk="0" hangingPunct="1">
+                            <a:defRPr sz="1800" kern="1200">
+                              <a:solidFill>
+                                <a:schemeClr val="lt1"/>
+                              </a:solidFill>
+                              <a:latin typeface="+mn-lt"/>
+                              <a:ea typeface="+mn-ea"/>
+                              <a:cs typeface="+mn-cs"/>
+                            </a:defRPr>
+                          </a:lvl1pPr>
+                          <a:lvl2pPr marL="457200" algn="l" defTabSz="914400" rtl="0" eaLnBrk="1" latinLnBrk="0" hangingPunct="1">
+                            <a:defRPr sz="1800" kern="1200">
+                              <a:solidFill>
+                                <a:schemeClr val="lt1"/>
+                              </a:solidFill>
+                              <a:latin typeface="+mn-lt"/>
+                              <a:ea typeface="+mn-ea"/>
+                              <a:cs typeface="+mn-cs"/>
+                            </a:defRPr>
+                          </a:lvl2pPr>
+                          <a:lvl3pPr marL="914400" algn="l" defTabSz="914400" rtl="0" eaLnBrk="1" latinLnBrk="0" hangingPunct="1">
+                            <a:defRPr sz="1800" kern="1200">
+                              <a:solidFill>
+                                <a:schemeClr val="lt1"/>
+                              </a:solidFill>
+                              <a:latin typeface="+mn-lt"/>
+                              <a:ea typeface="+mn-ea"/>
+                              <a:cs typeface="+mn-cs"/>
+                            </a:defRPr>
+                          </a:lvl3pPr>
+                          <a:lvl4pPr marL="1371600" algn="l" defTabSz="914400" rtl="0" eaLnBrk="1" latinLnBrk="0" hangingPunct="1">
+                            <a:defRPr sz="1800" kern="1200">
+                              <a:solidFill>
+                                <a:schemeClr val="lt1"/>
+                              </a:solidFill>
+                              <a:latin typeface="+mn-lt"/>
+                              <a:ea typeface="+mn-ea"/>
+                              <a:cs typeface="+mn-cs"/>
+                            </a:defRPr>
+                          </a:lvl4pPr>
+                          <a:lvl5pPr marL="1828800" algn="l" defTabSz="914400" rtl="0" eaLnBrk="1" latinLnBrk="0" hangingPunct="1">
+                            <a:defRPr sz="1800" kern="1200">
+                              <a:solidFill>
+                                <a:schemeClr val="lt1"/>
+                              </a:solidFill>
+                              <a:latin typeface="+mn-lt"/>
+                              <a:ea typeface="+mn-ea"/>
+                              <a:cs typeface="+mn-cs"/>
+                            </a:defRPr>
+                          </a:lvl5pPr>
+                          <a:lvl6pPr marL="2286000" algn="l" defTabSz="914400" rtl="0" eaLnBrk="1" latinLnBrk="0" hangingPunct="1">
+                            <a:defRPr sz="1800" kern="1200">
+                              <a:solidFill>
+                                <a:schemeClr val="lt1"/>
+                              </a:solidFill>
+                              <a:latin typeface="+mn-lt"/>
+                              <a:ea typeface="+mn-ea"/>
+                              <a:cs typeface="+mn-cs"/>
+                            </a:defRPr>
+                          </a:lvl6pPr>
+                          <a:lvl7pPr marL="2743200" algn="l" defTabSz="914400" rtl="0" eaLnBrk="1" latinLnBrk="0" hangingPunct="1">
+                            <a:defRPr sz="1800" kern="1200">
+                              <a:solidFill>
+                                <a:schemeClr val="lt1"/>
+                              </a:solidFill>
+                              <a:latin typeface="+mn-lt"/>
+                              <a:ea typeface="+mn-ea"/>
+                              <a:cs typeface="+mn-cs"/>
+                            </a:defRPr>
+                          </a:lvl7pPr>
+                          <a:lvl8pPr marL="3200400" algn="l" defTabSz="914400" rtl="0" eaLnBrk="1" latinLnBrk="0" hangingPunct="1">
+                            <a:defRPr sz="1800" kern="1200">
+                              <a:solidFill>
+                                <a:schemeClr val="lt1"/>
+                              </a:solidFill>
+                              <a:latin typeface="+mn-lt"/>
+                              <a:ea typeface="+mn-ea"/>
+                              <a:cs typeface="+mn-cs"/>
+                            </a:defRPr>
+                          </a:lvl8pPr>
+                          <a:lvl9pPr marL="3657600" algn="l" defTabSz="914400" rtl="0" eaLnBrk="1" latinLnBrk="0" hangingPunct="1">
+                            <a:defRPr sz="1800" kern="1200">
+                              <a:solidFill>
+                                <a:schemeClr val="lt1"/>
+                              </a:solidFill>
+                              <a:latin typeface="+mn-lt"/>
+                              <a:ea typeface="+mn-ea"/>
+                              <a:cs typeface="+mn-cs"/>
+                            </a:defRPr>
+                          </a:lvl9pPr>
+                        </a:lstStyle>
+                        <a:p>
+                          <a:pPr algn="ctr"/>
+                          <a:endParaRPr lang="es-CO"/>
+                        </a:p>
+                      </a:txBody>
+                      <a:useSpRect/>
+                    </a:txSp>
+                    <a:style>
+                      <a:lnRef idx="2">
+                        <a:schemeClr val="accent1">
+                          <a:shade val="50000"/>
+                        </a:schemeClr>
+                      </a:lnRef>
+                      <a:fillRef idx="1">
+                        <a:schemeClr val="accent1"/>
+                      </a:fillRef>
+                      <a:effectRef idx="0">
+                        <a:schemeClr val="accent1"/>
+                      </a:effectRef>
+                      <a:fontRef idx="minor">
+                        <a:schemeClr val="lt1"/>
+                      </a:fontRef>
+                    </a:style>
+                  </a:sp>
+                  <a:pic>
+                    <a:nvPicPr>
+                      <a:cNvPr id="1051" name="Picture 27"/>
+                      <a:cNvPicPr>
+                        <a:picLocks noChangeAspect="1" noChangeArrowheads="1"/>
+                      </a:cNvPicPr>
+                    </a:nvPicPr>
+                    <a:blipFill>
+                      <a:blip r:embed="rId21" cstate="print">
+                        <a:clrChange>
+                          <a:clrFrom>
+                            <a:srgbClr val="FFFFFF"/>
+                          </a:clrFrom>
+                          <a:clrTo>
+                            <a:srgbClr val="FFFFFF">
+                              <a:alpha val="0"/>
+                            </a:srgbClr>
+                          </a:clrTo>
+                        </a:clrChange>
+                      </a:blip>
+                      <a:srcRect/>
+                      <a:stretch>
+                        <a:fillRect/>
+                      </a:stretch>
+                    </a:blipFill>
+                    <a:spPr bwMode="auto">
+                      <a:xfrm>
+                        <a:off x="1619672" y="4509121"/>
+                        <a:ext cx="2664296" cy="194132"/>
+                      </a:xfrm>
+                      <a:prstGeom prst="rect">
+                        <a:avLst/>
+                      </a:prstGeom>
+                      <a:noFill/>
+                    </a:spPr>
+                  </a:pic>
+                </lc:lockedCanvas>
+              </a:graphicData>
+            </a:graphic>
+          </wp:inline>
+        </w:drawing>
       </w:r>
     </w:p>
     <w:p>
@@ -44091,6 +46309,14 @@
           <w:szCs w:val="24"/>
         </w:rPr>
       </w:pPr>
+      <w:r>
+        <w:rPr>
+          <w:rFonts w:ascii="Arial" w:hAnsi="Arial" w:cs="Arial"/>
+          <w:sz w:val="24"/>
+          <w:szCs w:val="24"/>
+        </w:rPr>
+        <w:t>(Figura. Vista general del calendario de reservaciones anticipadas)</w:t>
+      </w:r>
     </w:p>
     <w:p>
       <w:pPr>
@@ -44106,10 +46332,26 @@
     </w:p>
     <w:p>
       <w:pPr>
+        <w:rPr>
+          <w:rFonts w:ascii="Arial" w:eastAsiaTheme="majorEastAsia" w:hAnsi="Arial" w:cs="Arial"/>
+          <w:b/>
+          <w:bCs/>
+          <w:color w:val="000000" w:themeColor="text1"/>
+          <w:sz w:val="24"/>
+          <w:szCs w:val="24"/>
+        </w:rPr>
+      </w:pPr>
+      <w:bookmarkStart w:id="30" w:name="_Toc319266939"/>
+      <w:r>
+        <w:br w:type="page"/>
+      </w:r>
+    </w:p>
+    <w:p>
+      <w:pPr>
         <w:pStyle w:val="Ttulo1"/>
       </w:pPr>
-      <w:bookmarkStart w:id="30" w:name="_Toc319266939"/>
-      <w:r>
+      <w:r>
+        <w:lastRenderedPageBreak/>
         <w:t>SIGLAS Y CONVENCIONES</w:t>
       </w:r>
       <w:bookmarkEnd w:id="30"/>
@@ -44450,7 +46692,7 @@
                 <w:szCs w:val="24"/>
               </w:rPr>
             </w:pPr>
-            <w:hyperlink r:id="rId12" w:tooltip="Label Switched Path" w:history="1">
+            <w:hyperlink r:id="rId22" w:tooltip="Label Switched Path" w:history="1">
               <w:r>
                 <w:rPr>
                   <w:rFonts w:ascii="Arial" w:hAnsi="Arial" w:cs="Arial"/>
@@ -44500,7 +46742,7 @@
                 <w:szCs w:val="24"/>
               </w:rPr>
             </w:pPr>
-            <w:hyperlink r:id="rId13" w:tooltip="Label Switched Path" w:history="1">
+            <w:hyperlink r:id="rId23" w:tooltip="Label Switched Path" w:history="1">
               <w:proofErr w:type="spellStart"/>
               <w:r>
                 <w:rPr>
@@ -45485,67 +47727,14 @@
     </w:tbl>
     <w:p>
       <w:pPr>
-        <w:jc w:val="both"/>
-        <w:rPr>
-          <w:rFonts w:ascii="Arial" w:hAnsi="Arial" w:cs="Arial"/>
-          <w:sz w:val="24"/>
-          <w:szCs w:val="24"/>
-          <w:lang w:val="en-US"/>
-        </w:rPr>
-      </w:pPr>
-    </w:p>
-    <w:p>
-      <w:pPr>
-        <w:pStyle w:val="Prrafodelista"/>
-        <w:spacing w:line="240" w:lineRule="auto"/>
-        <w:ind w:left="360"/>
-        <w:jc w:val="both"/>
-        <w:rPr>
-          <w:rFonts w:ascii="Arial" w:eastAsiaTheme="minorEastAsia" w:hAnsi="Arial" w:cs="Arial"/>
-          <w:sz w:val="24"/>
-          <w:szCs w:val="24"/>
-          <w:lang w:val="en-US"/>
-        </w:rPr>
-      </w:pPr>
-      <w:r>
-        <w:rPr>
-          <w:rFonts w:ascii="Arial" w:eastAsiaTheme="minorEastAsia" w:hAnsi="Arial" w:cs="Arial"/>
-          <w:sz w:val="24"/>
-          <w:szCs w:val="24"/>
-          <w:lang w:val="en-US"/>
-        </w:rPr>
-        <w:t xml:space="preserve">Nota version </w:t>
-      </w:r>
-      <w:proofErr w:type="spellStart"/>
-      <w:r>
-        <w:rPr>
-          <w:rFonts w:ascii="Arial" w:eastAsiaTheme="minorEastAsia" w:hAnsi="Arial" w:cs="Arial"/>
-          <w:sz w:val="24"/>
-          <w:szCs w:val="24"/>
-          <w:lang w:val="en-US"/>
-        </w:rPr>
-        <w:t>lunes</w:t>
-      </w:r>
-      <w:proofErr w:type="spellEnd"/>
-      <w:r>
-        <w:rPr>
-          <w:rFonts w:ascii="Arial" w:eastAsiaTheme="minorEastAsia" w:hAnsi="Arial" w:cs="Arial"/>
-          <w:sz w:val="24"/>
-          <w:szCs w:val="24"/>
-          <w:lang w:val="en-US"/>
-        </w:rPr>
-        <w:t xml:space="preserve"> festivo</w:t>
-      </w:r>
-    </w:p>
-    <w:p>
-      <w:pPr>
         <w:pStyle w:val="Prrafodelista"/>
         <w:spacing w:line="240" w:lineRule="auto"/>
         <w:jc w:val="both"/>
         <w:rPr>
-          <w:rFonts w:ascii="Arial" w:eastAsiaTheme="minorEastAsia" w:hAnsi="Arial" w:cs="Arial"/>
-          <w:sz w:val="24"/>
-          <w:szCs w:val="24"/>
+          <w:rFonts w:ascii="Arial" w:hAnsi="Arial" w:cs="Arial"/>
+          <w:sz w:val="24"/>
+          <w:szCs w:val="24"/>
+          <w:lang w:val="en-US"/>
         </w:rPr>
       </w:pPr>
     </w:p>
@@ -51900,7 +54089,6 @@
   <w:style w:type="character" w:default="1" w:styleId="Fuentedeprrafopredeter">
     <w:name w:val="Default Paragraph Font"/>
     <w:uiPriority w:val="1"/>
-    <w:semiHidden/>
     <w:unhideWhenUsed/>
   </w:style>
   <w:style w:type="table" w:default="1" w:styleId="Tablanormal">
@@ -52498,7 +54686,395 @@
     <w:basedOn w:val="Fuentedeprrafopredeter"/>
     <w:rsid w:val="00024C45"/>
   </w:style>
+  <w:style w:type="paragraph" w:styleId="Encabezado">
+    <w:name w:val="header"/>
+    <w:basedOn w:val="Normal"/>
+    <w:link w:val="EncabezadoCar"/>
+    <w:uiPriority w:val="99"/>
+    <w:semiHidden/>
+    <w:unhideWhenUsed/>
+    <w:rsid w:val="00E252D3"/>
+    <w:pPr>
+      <w:tabs>
+        <w:tab w:val="center" w:pos="4419"/>
+        <w:tab w:val="right" w:pos="8838"/>
+      </w:tabs>
+      <w:spacing w:after="0" w:line="240" w:lineRule="auto"/>
+    </w:pPr>
+  </w:style>
+  <w:style w:type="character" w:customStyle="1" w:styleId="EncabezadoCar">
+    <w:name w:val="Encabezado Car"/>
+    <w:basedOn w:val="Fuentedeprrafopredeter"/>
+    <w:link w:val="Encabezado"/>
+    <w:uiPriority w:val="99"/>
+    <w:semiHidden/>
+    <w:rsid w:val="00E252D3"/>
+  </w:style>
+  <w:style w:type="paragraph" w:styleId="Piedepgina">
+    <w:name w:val="footer"/>
+    <w:basedOn w:val="Normal"/>
+    <w:link w:val="PiedepginaCar"/>
+    <w:uiPriority w:val="99"/>
+    <w:semiHidden/>
+    <w:unhideWhenUsed/>
+    <w:rsid w:val="00E252D3"/>
+    <w:pPr>
+      <w:tabs>
+        <w:tab w:val="center" w:pos="4419"/>
+        <w:tab w:val="right" w:pos="8838"/>
+      </w:tabs>
+      <w:spacing w:after="0" w:line="240" w:lineRule="auto"/>
+    </w:pPr>
+  </w:style>
+  <w:style w:type="character" w:customStyle="1" w:styleId="PiedepginaCar">
+    <w:name w:val="Pie de página Car"/>
+    <w:basedOn w:val="Fuentedeprrafopredeter"/>
+    <w:link w:val="Piedepgina"/>
+    <w:uiPriority w:val="99"/>
+    <w:semiHidden/>
+    <w:rsid w:val="00E252D3"/>
+  </w:style>
 </w:styles>
+</file>
+
+<file path=word/glossary/document.xml><?xml version="1.0" encoding="utf-8"?>
+<w:glossaryDocument xmlns:ve="http://schemas.openxmlformats.org/markup-compatibility/2006" xmlns:o="urn:schemas-microsoft-com:office:office" xmlns:r="http://schemas.openxmlformats.org/officeDocument/2006/relationships" xmlns:m="http://schemas.openxmlformats.org/officeDocument/2006/math" xmlns:v="urn:schemas-microsoft-com:vml" xmlns:wp="http://schemas.openxmlformats.org/drawingml/2006/wordprocessingDrawing" xmlns:w10="urn:schemas-microsoft-com:office:word" xmlns:w="http://schemas.openxmlformats.org/wordprocessingml/2006/main" xmlns:wne="http://schemas.microsoft.com/office/word/2006/wordml">
+  <w:docParts/>
+</w:glossaryDocument>
+</file>
+
+<file path=word/glossary/fontTable.xml><?xml version="1.0" encoding="utf-8"?>
+<w:fonts xmlns:r="http://schemas.openxmlformats.org/officeDocument/2006/relationships" xmlns:w="http://schemas.openxmlformats.org/wordprocessingml/2006/main">
+  <w:font w:name="Symbol">
+    <w:panose1 w:val="05050102010706020507"/>
+    <w:charset w:val="02"/>
+    <w:family w:val="roman"/>
+    <w:pitch w:val="variable"/>
+    <w:sig w:usb0="00000000" w:usb1="10000000" w:usb2="00000000" w:usb3="00000000" w:csb0="80000000" w:csb1="00000000"/>
+  </w:font>
+  <w:font w:name="Times New Roman">
+    <w:panose1 w:val="02020603050405020304"/>
+    <w:charset w:val="00"/>
+    <w:family w:val="roman"/>
+    <w:pitch w:val="variable"/>
+    <w:sig w:usb0="E0002AFF" w:usb1="C0007841" w:usb2="00000009" w:usb3="00000000" w:csb0="000001FF" w:csb1="00000000"/>
+  </w:font>
+  <w:font w:name="Courier New">
+    <w:panose1 w:val="02070309020205020404"/>
+    <w:charset w:val="00"/>
+    <w:family w:val="modern"/>
+    <w:pitch w:val="fixed"/>
+    <w:sig w:usb0="E0002AFF" w:usb1="C0007843" w:usb2="00000009" w:usb3="00000000" w:csb0="000001FF" w:csb1="00000000"/>
+  </w:font>
+  <w:font w:name="Wingdings">
+    <w:panose1 w:val="05000000000000000000"/>
+    <w:charset w:val="02"/>
+    <w:family w:val="auto"/>
+    <w:pitch w:val="variable"/>
+    <w:sig w:usb0="00000000" w:usb1="10000000" w:usb2="00000000" w:usb3="00000000" w:csb0="80000000" w:csb1="00000000"/>
+  </w:font>
+  <w:font w:name="Calibri">
+    <w:panose1 w:val="020F0502020204030204"/>
+    <w:charset w:val="00"/>
+    <w:family w:val="swiss"/>
+    <w:pitch w:val="variable"/>
+    <w:sig w:usb0="E10002FF" w:usb1="4000ACFF" w:usb2="00000009" w:usb3="00000000" w:csb0="0000019F" w:csb1="00000000"/>
+  </w:font>
+  <w:font w:name="Arial">
+    <w:panose1 w:val="020B0604020202020204"/>
+    <w:charset w:val="00"/>
+    <w:family w:val="swiss"/>
+    <w:pitch w:val="variable"/>
+    <w:sig w:usb0="E0002AFF" w:usb1="C0007843" w:usb2="00000009" w:usb3="00000000" w:csb0="000001FF" w:csb1="00000000"/>
+  </w:font>
+  <w:font w:name="Cambria">
+    <w:panose1 w:val="02040503050406030204"/>
+    <w:charset w:val="00"/>
+    <w:family w:val="roman"/>
+    <w:pitch w:val="variable"/>
+    <w:sig w:usb0="E00002FF" w:usb1="400004FF" w:usb2="00000000" w:usb3="00000000" w:csb0="0000019F" w:csb1="00000000"/>
+  </w:font>
+  <w:font w:name="Tahoma">
+    <w:panose1 w:val="020B0604030504040204"/>
+    <w:charset w:val="00"/>
+    <w:family w:val="swiss"/>
+    <w:pitch w:val="variable"/>
+    <w:sig w:usb0="E1002EFF" w:usb1="C000605B" w:usb2="00000029" w:usb3="00000000" w:csb0="000101FF" w:csb1="00000000"/>
+  </w:font>
+  <w:font w:name="AdvTimes">
+    <w:altName w:val="Times New Roman"/>
+    <w:panose1 w:val="00000000000000000000"/>
+    <w:charset w:val="00"/>
+    <w:family w:val="roman"/>
+    <w:notTrueType/>
+    <w:pitch w:val="default"/>
+    <w:sig w:usb0="00000000" w:usb1="00000000" w:usb2="00000000" w:usb3="00000000" w:csb0="00000000" w:csb1="00000000"/>
+  </w:font>
+  <w:font w:name="Cambria Math">
+    <w:panose1 w:val="02040503050406030204"/>
+    <w:charset w:val="00"/>
+    <w:family w:val="roman"/>
+    <w:pitch w:val="variable"/>
+    <w:sig w:usb0="E00002FF" w:usb1="420024FF" w:usb2="00000000" w:usb3="00000000" w:csb0="0000019F" w:csb1="00000000"/>
+  </w:font>
+  <w:font w:name="AdvGulliv-R">
+    <w:panose1 w:val="00000000000000000000"/>
+    <w:charset w:val="00"/>
+    <w:family w:val="auto"/>
+    <w:notTrueType/>
+    <w:pitch w:val="default"/>
+    <w:sig w:usb0="00000003" w:usb1="00000000" w:usb2="00000000" w:usb3="00000000" w:csb0="00000001" w:csb1="00000000"/>
+  </w:font>
+  <w:font w:name="t1-gul-regular">
+    <w:panose1 w:val="00000000000000000000"/>
+    <w:charset w:val="00"/>
+    <w:family w:val="auto"/>
+    <w:notTrueType/>
+    <w:pitch w:val="default"/>
+    <w:sig w:usb0="00000003" w:usb1="00000000" w:usb2="00000000" w:usb3="00000000" w:csb0="00000001" w:csb1="00000000"/>
+  </w:font>
+</w:fonts>
+</file>
+
+<file path=word/glossary/settings.xml><?xml version="1.0" encoding="utf-8"?>
+<w:settings xmlns:o="urn:schemas-microsoft-com:office:office" xmlns:r="http://schemas.openxmlformats.org/officeDocument/2006/relationships" xmlns:m="http://schemas.openxmlformats.org/officeDocument/2006/math" xmlns:v="urn:schemas-microsoft-com:vml" xmlns:w10="urn:schemas-microsoft-com:office:word" xmlns:w="http://schemas.openxmlformats.org/wordprocessingml/2006/main" xmlns:sl="http://schemas.openxmlformats.org/schemaLibrary/2006/main">
+  <w:view w:val="normal"/>
+  <w:revisionView w:comments="0"/>
+  <w:defaultTabStop w:val="708"/>
+  <w:hyphenationZone w:val="425"/>
+  <w:characterSpacingControl w:val="doNotCompress"/>
+  <w:compat>
+    <w:useFELayout/>
+  </w:compat>
+  <w:rsids>
+    <w:rsidRoot w:val="00BE3BFF"/>
+    <w:rsid w:val="00BE3BFF"/>
+  </w:rsids>
+  <m:mathPr>
+    <m:mathFont m:val="Cambria Math"/>
+    <m:brkBin m:val="before"/>
+    <m:brkBinSub m:val="--"/>
+    <m:smallFrac m:val="off"/>
+    <m:dispDef/>
+    <m:lMargin m:val="0"/>
+    <m:rMargin m:val="0"/>
+    <m:defJc m:val="centerGroup"/>
+    <m:wrapIndent m:val="1440"/>
+    <m:intLim m:val="subSup"/>
+    <m:naryLim m:val="undOvr"/>
+  </m:mathPr>
+  <w:themeFontLang w:val="es-CO"/>
+  <w:clrSchemeMapping w:bg1="light1" w:t1="dark1" w:bg2="light2" w:t2="dark2" w:accent1="accent1" w:accent2="accent2" w:accent3="accent3" w:accent4="accent4" w:accent5="accent5" w:accent6="accent6" w:hyperlink="hyperlink" w:followedHyperlink="followedHyperlink"/>
+  <w:decimalSymbol w:val=","/>
+  <w:listSeparator w:val=","/>
+</w:settings>
+</file>
+
+<file path=word/glossary/styles.xml><?xml version="1.0" encoding="utf-8"?>
+<w:styles xmlns:r="http://schemas.openxmlformats.org/officeDocument/2006/relationships" xmlns:w="http://schemas.openxmlformats.org/wordprocessingml/2006/main">
+  <w:docDefaults>
+    <w:rPrDefault>
+      <w:rPr>
+        <w:rFonts w:asciiTheme="minorHAnsi" w:eastAsiaTheme="minorEastAsia" w:hAnsiTheme="minorHAnsi" w:cstheme="minorBidi"/>
+        <w:sz w:val="22"/>
+        <w:szCs w:val="22"/>
+        <w:lang w:val="es-CO" w:eastAsia="es-CO" w:bidi="ar-SA"/>
+      </w:rPr>
+    </w:rPrDefault>
+    <w:pPrDefault>
+      <w:pPr>
+        <w:spacing w:after="200" w:line="276" w:lineRule="auto"/>
+      </w:pPr>
+    </w:pPrDefault>
+  </w:docDefaults>
+  <w:latentStyles w:defLockedState="0" w:defUIPriority="99" w:defSemiHidden="1" w:defUnhideWhenUsed="1" w:defQFormat="0" w:count="267">
+    <w:lsdException w:name="Normal" w:semiHidden="0" w:uiPriority="0" w:unhideWhenUsed="0" w:qFormat="1"/>
+    <w:lsdException w:name="heading 1" w:semiHidden="0" w:uiPriority="9" w:unhideWhenUsed="0" w:qFormat="1"/>
+    <w:lsdException w:name="heading 2" w:uiPriority="9" w:qFormat="1"/>
+    <w:lsdException w:name="heading 3" w:uiPriority="9" w:qFormat="1"/>
+    <w:lsdException w:name="heading 4" w:uiPriority="9" w:qFormat="1"/>
+    <w:lsdException w:name="heading 5" w:uiPriority="9" w:qFormat="1"/>
+    <w:lsdException w:name="heading 6" w:uiPriority="9" w:qFormat="1"/>
+    <w:lsdException w:name="heading 7" w:uiPriority="9" w:qFormat="1"/>
+    <w:lsdException w:name="heading 8" w:uiPriority="9" w:qFormat="1"/>
+    <w:lsdException w:name="heading 9" w:uiPriority="9" w:qFormat="1"/>
+    <w:lsdException w:name="toc 1" w:uiPriority="39"/>
+    <w:lsdException w:name="toc 2" w:uiPriority="39"/>
+    <w:lsdException w:name="toc 3" w:uiPriority="39"/>
+    <w:lsdException w:name="toc 4" w:uiPriority="39"/>
+    <w:lsdException w:name="toc 5" w:uiPriority="39"/>
+    <w:lsdException w:name="toc 6" w:uiPriority="39"/>
+    <w:lsdException w:name="toc 7" w:uiPriority="39"/>
+    <w:lsdException w:name="toc 8" w:uiPriority="39"/>
+    <w:lsdException w:name="toc 9" w:uiPriority="39"/>
+    <w:lsdException w:name="caption" w:uiPriority="35" w:qFormat="1"/>
+    <w:lsdException w:name="Title" w:semiHidden="0" w:uiPriority="10" w:unhideWhenUsed="0" w:qFormat="1"/>
+    <w:lsdException w:name="Default Paragraph Font" w:uiPriority="1"/>
+    <w:lsdException w:name="Subtitle" w:semiHidden="0" w:uiPriority="11" w:unhideWhenUsed="0" w:qFormat="1"/>
+    <w:lsdException w:name="Strong" w:semiHidden="0" w:uiPriority="22" w:unhideWhenUsed="0" w:qFormat="1"/>
+    <w:lsdException w:name="Emphasis" w:semiHidden="0" w:uiPriority="20" w:unhideWhenUsed="0" w:qFormat="1"/>
+    <w:lsdException w:name="Table Grid" w:semiHidden="0" w:uiPriority="59" w:unhideWhenUsed="0"/>
+    <w:lsdException w:name="Placeholder Text" w:unhideWhenUsed="0"/>
+    <w:lsdException w:name="No Spacing" w:semiHidden="0" w:uiPriority="1" w:unhideWhenUsed="0" w:qFormat="1"/>
+    <w:lsdException w:name="Light Shading" w:semiHidden="0" w:uiPriority="60" w:unhideWhenUsed="0"/>
+    <w:lsdException w:name="Light List" w:semiHidden="0" w:uiPriority="61" w:unhideWhenUsed="0"/>
+    <w:lsdException w:name="Light Grid" w:semiHidden="0" w:uiPriority="62" w:unhideWhenUsed="0"/>
+    <w:lsdException w:name="Medium Shading 1" w:semiHidden="0" w:uiPriority="63" w:unhideWhenUsed="0"/>
+    <w:lsdException w:name="Medium Shading 2" w:semiHidden="0" w:uiPriority="64" w:unhideWhenUsed="0"/>
+    <w:lsdException w:name="Medium List 1" w:semiHidden="0" w:uiPriority="65" w:unhideWhenUsed="0"/>
+    <w:lsdException w:name="Medium List 2" w:semiHidden="0" w:uiPriority="66" w:unhideWhenUsed="0"/>
+    <w:lsdException w:name="Medium Grid 1" w:semiHidden="0" w:uiPriority="67" w:unhideWhenUsed="0"/>
+    <w:lsdException w:name="Medium Grid 2" w:semiHidden="0" w:uiPriority="68" w:unhideWhenUsed="0"/>
+    <w:lsdException w:name="Medium Grid 3" w:semiHidden="0" w:uiPriority="69" w:unhideWhenUsed="0"/>
+    <w:lsdException w:name="Dark List" w:semiHidden="0" w:uiPriority="70" w:unhideWhenUsed="0"/>
+    <w:lsdException w:name="Colorful Shading" w:semiHidden="0" w:uiPriority="71" w:unhideWhenUsed="0"/>
+    <w:lsdException w:name="Colorful List" w:semiHidden="0" w:uiPriority="72" w:unhideWhenUsed="0"/>
+    <w:lsdException w:name="Colorful Grid" w:semiHidden="0" w:uiPriority="73" w:unhideWhenUsed="0"/>
+    <w:lsdException w:name="Light Shading Accent 1" w:semiHidden="0" w:uiPriority="60" w:unhideWhenUsed="0"/>
+    <w:lsdException w:name="Light List Accent 1" w:semiHidden="0" w:uiPriority="61" w:unhideWhenUsed="0"/>
+    <w:lsdException w:name="Light Grid Accent 1" w:semiHidden="0" w:uiPriority="62" w:unhideWhenUsed="0"/>
+    <w:lsdException w:name="Medium Shading 1 Accent 1" w:semiHidden="0" w:uiPriority="63" w:unhideWhenUsed="0"/>
+    <w:lsdException w:name="Medium Shading 2 Accent 1" w:semiHidden="0" w:uiPriority="64" w:unhideWhenUsed="0"/>
+    <w:lsdException w:name="Medium List 1 Accent 1" w:semiHidden="0" w:uiPriority="65" w:unhideWhenUsed="0"/>
+    <w:lsdException w:name="Revision" w:unhideWhenUsed="0"/>
+    <w:lsdException w:name="List Paragraph" w:semiHidden="0" w:uiPriority="34" w:unhideWhenUsed="0" w:qFormat="1"/>
+    <w:lsdException w:name="Quote" w:semiHidden="0" w:uiPriority="29" w:unhideWhenUsed="0" w:qFormat="1"/>
+    <w:lsdException w:name="Intense Quote" w:semiHidden="0" w:uiPriority="30" w:unhideWhenUsed="0" w:qFormat="1"/>
+    <w:lsdException w:name="Medium List 2 Accent 1" w:semiHidden="0" w:uiPriority="66" w:unhideWhenUsed="0"/>
+    <w:lsdException w:name="Medium Grid 1 Accent 1" w:semiHidden="0" w:uiPriority="67" w:unhideWhenUsed="0"/>
+    <w:lsdException w:name="Medium Grid 2 Accent 1" w:semiHidden="0" w:uiPriority="68" w:unhideWhenUsed="0"/>
+    <w:lsdException w:name="Medium Grid 3 Accent 1" w:semiHidden="0" w:uiPriority="69" w:unhideWhenUsed="0"/>
+    <w:lsdException w:name="Dark List Accent 1" w:semiHidden="0" w:uiPriority="70" w:unhideWhenUsed="0"/>
+    <w:lsdException w:name="Colorful Shading Accent 1" w:semiHidden="0" w:uiPriority="71" w:unhideWhenUsed="0"/>
+    <w:lsdException w:name="Colorful List Accent 1" w:semiHidden="0" w:uiPriority="72" w:unhideWhenUsed="0"/>
+    <w:lsdException w:name="Colorful Grid Accent 1" w:semiHidden="0" w:uiPriority="73" w:unhideWhenUsed="0"/>
+    <w:lsdException w:name="Light Shading Accent 2" w:semiHidden="0" w:uiPriority="60" w:unhideWhenUsed="0"/>
+    <w:lsdException w:name="Light List Accent 2" w:semiHidden="0" w:uiPriority="61" w:unhideWhenUsed="0"/>
+    <w:lsdException w:name="Light Grid Accent 2" w:semiHidden="0" w:uiPriority="62" w:unhideWhenUsed="0"/>
+    <w:lsdException w:name="Medium Shading 1 Accent 2" w:semiHidden="0" w:uiPriority="63" w:unhideWhenUsed="0"/>
+    <w:lsdException w:name="Medium Shading 2 Accent 2" w:semiHidden="0" w:uiPriority="64" w:unhideWhenUsed="0"/>
+    <w:lsdException w:name="Medium List 1 Accent 2" w:semiHidden="0" w:uiPriority="65" w:unhideWhenUsed="0"/>
+    <w:lsdException w:name="Medium List 2 Accent 2" w:semiHidden="0" w:uiPriority="66" w:unhideWhenUsed="0"/>
+    <w:lsdException w:name="Medium Grid 1 Accent 2" w:semiHidden="0" w:uiPriority="67" w:unhideWhenUsed="0"/>
+    <w:lsdException w:name="Medium Grid 2 Accent 2" w:semiHidden="0" w:uiPriority="68" w:unhideWhenUsed="0"/>
+    <w:lsdException w:name="Medium Grid 3 Accent 2" w:semiHidden="0" w:uiPriority="69" w:unhideWhenUsed="0"/>
+    <w:lsdException w:name="Dark List Accent 2" w:semiHidden="0" w:uiPriority="70" w:unhideWhenUsed="0"/>
+    <w:lsdException w:name="Colorful Shading Accent 2" w:semiHidden="0" w:uiPriority="71" w:unhideWhenUsed="0"/>
+    <w:lsdException w:name="Colorful List Accent 2" w:semiHidden="0" w:uiPriority="72" w:unhideWhenUsed="0"/>
+    <w:lsdException w:name="Colorful Grid Accent 2" w:semiHidden="0" w:uiPriority="73" w:unhideWhenUsed="0"/>
+    <w:lsdException w:name="Light Shading Accent 3" w:semiHidden="0" w:uiPriority="60" w:unhideWhenUsed="0"/>
+    <w:lsdException w:name="Light List Accent 3" w:semiHidden="0" w:uiPriority="61" w:unhideWhenUsed="0"/>
+    <w:lsdException w:name="Light Grid Accent 3" w:semiHidden="0" w:uiPriority="62" w:unhideWhenUsed="0"/>
+    <w:lsdException w:name="Medium Shading 1 Accent 3" w:semiHidden="0" w:uiPriority="63" w:unhideWhenUsed="0"/>
+    <w:lsdException w:name="Medium Shading 2 Accent 3" w:semiHidden="0" w:uiPriority="64" w:unhideWhenUsed="0"/>
+    <w:lsdException w:name="Medium List 1 Accent 3" w:semiHidden="0" w:uiPriority="65" w:unhideWhenUsed="0"/>
+    <w:lsdException w:name="Medium List 2 Accent 3" w:semiHidden="0" w:uiPriority="66" w:unhideWhenUsed="0"/>
+    <w:lsdException w:name="Medium Grid 1 Accent 3" w:semiHidden="0" w:uiPriority="67" w:unhideWhenUsed="0"/>
+    <w:lsdException w:name="Medium Grid 2 Accent 3" w:semiHidden="0" w:uiPriority="68" w:unhideWhenUsed="0"/>
+    <w:lsdException w:name="Medium Grid 3 Accent 3" w:semiHidden="0" w:uiPriority="69" w:unhideWhenUsed="0"/>
+    <w:lsdException w:name="Dark List Accent 3" w:semiHidden="0" w:uiPriority="70" w:unhideWhenUsed="0"/>
+    <w:lsdException w:name="Colorful Shading Accent 3" w:semiHidden="0" w:uiPriority="71" w:unhideWhenUsed="0"/>
+    <w:lsdException w:name="Colorful List Accent 3" w:semiHidden="0" w:uiPriority="72" w:unhideWhenUsed="0"/>
+    <w:lsdException w:name="Colorful Grid Accent 3" w:semiHidden="0" w:uiPriority="73" w:unhideWhenUsed="0"/>
+    <w:lsdException w:name="Light Shading Accent 4" w:semiHidden="0" w:uiPriority="60" w:unhideWhenUsed="0"/>
+    <w:lsdException w:name="Light List Accent 4" w:semiHidden="0" w:uiPriority="61" w:unhideWhenUsed="0"/>
+    <w:lsdException w:name="Light Grid Accent 4" w:semiHidden="0" w:uiPriority="62" w:unhideWhenUsed="0"/>
+    <w:lsdException w:name="Medium Shading 1 Accent 4" w:semiHidden="0" w:uiPriority="63" w:unhideWhenUsed="0"/>
+    <w:lsdException w:name="Medium Shading 2 Accent 4" w:semiHidden="0" w:uiPriority="64" w:unhideWhenUsed="0"/>
+    <w:lsdException w:name="Medium List 1 Accent 4" w:semiHidden="0" w:uiPriority="65" w:unhideWhenUsed="0"/>
+    <w:lsdException w:name="Medium List 2 Accent 4" w:semiHidden="0" w:uiPriority="66" w:unhideWhenUsed="0"/>
+    <w:lsdException w:name="Medium Grid 1 Accent 4" w:semiHidden="0" w:uiPriority="67" w:unhideWhenUsed="0"/>
+    <w:lsdException w:name="Medium Grid 2 Accent 4" w:semiHidden="0" w:uiPriority="68" w:unhideWhenUsed="0"/>
+    <w:lsdException w:name="Medium Grid 3 Accent 4" w:semiHidden="0" w:uiPriority="69" w:unhideWhenUsed="0"/>
+    <w:lsdException w:name="Dark List Accent 4" w:semiHidden="0" w:uiPriority="70" w:unhideWhenUsed="0"/>
+    <w:lsdException w:name="Colorful Shading Accent 4" w:semiHidden="0" w:uiPriority="71" w:unhideWhenUsed="0"/>
+    <w:lsdException w:name="Colorful List Accent 4" w:semiHidden="0" w:uiPriority="72" w:unhideWhenUsed="0"/>
+    <w:lsdException w:name="Colorful Grid Accent 4" w:semiHidden="0" w:uiPriority="73" w:unhideWhenUsed="0"/>
+    <w:lsdException w:name="Light Shading Accent 5" w:semiHidden="0" w:uiPriority="60" w:unhideWhenUsed="0"/>
+    <w:lsdException w:name="Light List Accent 5" w:semiHidden="0" w:uiPriority="61" w:unhideWhenUsed="0"/>
+    <w:lsdException w:name="Light Grid Accent 5" w:semiHidden="0" w:uiPriority="62" w:unhideWhenUsed="0"/>
+    <w:lsdException w:name="Medium Shading 1 Accent 5" w:semiHidden="0" w:uiPriority="63" w:unhideWhenUsed="0"/>
+    <w:lsdException w:name="Medium Shading 2 Accent 5" w:semiHidden="0" w:uiPriority="64" w:unhideWhenUsed="0"/>
+    <w:lsdException w:name="Medium List 1 Accent 5" w:semiHidden="0" w:uiPriority="65" w:unhideWhenUsed="0"/>
+    <w:lsdException w:name="Medium List 2 Accent 5" w:semiHidden="0" w:uiPriority="66" w:unhideWhenUsed="0"/>
+    <w:lsdException w:name="Medium Grid 1 Accent 5" w:semiHidden="0" w:uiPriority="67" w:unhideWhenUsed="0"/>
+    <w:lsdException w:name="Medium Grid 2 Accent 5" w:semiHidden="0" w:uiPriority="68" w:unhideWhenUsed="0"/>
+    <w:lsdException w:name="Medium Grid 3 Accent 5" w:semiHidden="0" w:uiPriority="69" w:unhideWhenUsed="0"/>
+    <w:lsdException w:name="Dark List Accent 5" w:semiHidden="0" w:uiPriority="70" w:unhideWhenUsed="0"/>
+    <w:lsdException w:name="Colorful Shading Accent 5" w:semiHidden="0" w:uiPriority="71" w:unhideWhenUsed="0"/>
+    <w:lsdException w:name="Colorful List Accent 5" w:semiHidden="0" w:uiPriority="72" w:unhideWhenUsed="0"/>
+    <w:lsdException w:name="Colorful Grid Accent 5" w:semiHidden="0" w:uiPriority="73" w:unhideWhenUsed="0"/>
+    <w:lsdException w:name="Light Shading Accent 6" w:semiHidden="0" w:uiPriority="60" w:unhideWhenUsed="0"/>
+    <w:lsdException w:name="Light List Accent 6" w:semiHidden="0" w:uiPriority="61" w:unhideWhenUsed="0"/>
+    <w:lsdException w:name="Light Grid Accent 6" w:semiHidden="0" w:uiPriority="62" w:unhideWhenUsed="0"/>
+    <w:lsdException w:name="Medium Shading 1 Accent 6" w:semiHidden="0" w:uiPriority="63" w:unhideWhenUsed="0"/>
+    <w:lsdException w:name="Medium Shading 2 Accent 6" w:semiHidden="0" w:uiPriority="64" w:unhideWhenUsed="0"/>
+    <w:lsdException w:name="Medium List 1 Accent 6" w:semiHidden="0" w:uiPriority="65" w:unhideWhenUsed="0"/>
+    <w:lsdException w:name="Medium List 2 Accent 6" w:semiHidden="0" w:uiPriority="66" w:unhideWhenUsed="0"/>
+    <w:lsdException w:name="Medium Grid 1 Accent 6" w:semiHidden="0" w:uiPriority="67" w:unhideWhenUsed="0"/>
+    <w:lsdException w:name="Medium Grid 2 Accent 6" w:semiHidden="0" w:uiPriority="68" w:unhideWhenUsed="0"/>
+    <w:lsdException w:name="Medium Grid 3 Accent 6" w:semiHidden="0" w:uiPriority="69" w:unhideWhenUsed="0"/>
+    <w:lsdException w:name="Dark List Accent 6" w:semiHidden="0" w:uiPriority="70" w:unhideWhenUsed="0"/>
+    <w:lsdException w:name="Colorful Shading Accent 6" w:semiHidden="0" w:uiPriority="71" w:unhideWhenUsed="0"/>
+    <w:lsdException w:name="Colorful List Accent 6" w:semiHidden="0" w:uiPriority="72" w:unhideWhenUsed="0"/>
+    <w:lsdException w:name="Colorful Grid Accent 6" w:semiHidden="0" w:uiPriority="73" w:unhideWhenUsed="0"/>
+    <w:lsdException w:name="Subtle Emphasis" w:semiHidden="0" w:uiPriority="19" w:unhideWhenUsed="0" w:qFormat="1"/>
+    <w:lsdException w:name="Intense Emphasis" w:semiHidden="0" w:uiPriority="21" w:unhideWhenUsed="0" w:qFormat="1"/>
+    <w:lsdException w:name="Subtle Reference" w:semiHidden="0" w:uiPriority="31" w:unhideWhenUsed="0" w:qFormat="1"/>
+    <w:lsdException w:name="Intense Reference" w:semiHidden="0" w:uiPriority="32" w:unhideWhenUsed="0" w:qFormat="1"/>
+    <w:lsdException w:name="Book Title" w:semiHidden="0" w:uiPriority="33" w:unhideWhenUsed="0" w:qFormat="1"/>
+    <w:lsdException w:name="Bibliography" w:uiPriority="37"/>
+    <w:lsdException w:name="TOC Heading" w:uiPriority="39" w:qFormat="1"/>
+  </w:latentStyles>
+  <w:style w:type="paragraph" w:default="1" w:styleId="Normal">
+    <w:name w:val="Normal"/>
+    <w:qFormat/>
+  </w:style>
+  <w:style w:type="character" w:default="1" w:styleId="Fuentedeprrafopredeter">
+    <w:name w:val="Default Paragraph Font"/>
+    <w:uiPriority w:val="1"/>
+    <w:semiHidden/>
+    <w:unhideWhenUsed/>
+  </w:style>
+  <w:style w:type="table" w:default="1" w:styleId="Tablanormal">
+    <w:name w:val="Normal Table"/>
+    <w:uiPriority w:val="99"/>
+    <w:semiHidden/>
+    <w:unhideWhenUsed/>
+    <w:qFormat/>
+    <w:tblPr>
+      <w:tblInd w:w="0" w:type="dxa"/>
+      <w:tblCellMar>
+        <w:top w:w="0" w:type="dxa"/>
+        <w:left w:w="108" w:type="dxa"/>
+        <w:bottom w:w="0" w:type="dxa"/>
+        <w:right w:w="108" w:type="dxa"/>
+      </w:tblCellMar>
+    </w:tblPr>
+  </w:style>
+  <w:style w:type="numbering" w:default="1" w:styleId="Sinlista">
+    <w:name w:val="No List"/>
+    <w:uiPriority w:val="99"/>
+    <w:semiHidden/>
+    <w:unhideWhenUsed/>
+  </w:style>
+  <w:style w:type="character" w:styleId="Textodelmarcadordeposicin">
+    <w:name w:val="Placeholder Text"/>
+    <w:basedOn w:val="Fuentedeprrafopredeter"/>
+    <w:uiPriority w:val="99"/>
+    <w:semiHidden/>
+    <w:rsid w:val="00BE3BFF"/>
+    <w:rPr>
+      <w:color w:val="808080"/>
+    </w:rPr>
+  </w:style>
+</w:styles>
+</file>
+
+<file path=word/glossary/webSettings.xml><?xml version="1.0" encoding="utf-8"?>
+<w:webSettings xmlns:r="http://schemas.openxmlformats.org/officeDocument/2006/relationships" xmlns:w="http://schemas.openxmlformats.org/wordprocessingml/2006/main">
+  <w:optimizeForBrowser/>
+</w:webSettings>
 </file>
 
 <file path=word/theme/theme1.xml><?xml version="1.0" encoding="utf-8"?>
@@ -52791,7 +55367,7 @@
 </file>
 
 <file path=customXml/itemProps1.xml><?xml version="1.0" encoding="utf-8"?>
-<ds:datastoreItem xmlns:ds="http://schemas.openxmlformats.org/officeDocument/2006/customXml" ds:itemID="{161A9396-3918-43A7-8E51-32AAED627552}">
+<ds:datastoreItem xmlns:ds="http://schemas.openxmlformats.org/officeDocument/2006/customXml" ds:itemID="{197ED343-B2BA-4C9E-8451-F5F79606CDE5}">
   <ds:schemaRefs>
     <ds:schemaRef ds:uri="http://schemas.openxmlformats.org/officeDocument/2006/bibliography"/>
   </ds:schemaRefs>

</xml_diff>

<commit_message>
Adicion de descripcion teorica de analizador de conflictos
</commit_message>
<xml_diff>
--- a/Documento Tesis.docx
+++ b/Documento Tesis.docx
@@ -1,6 +1,6 @@
 
 <file path=word/document.xml><?xml version="1.0" encoding="utf-8"?>
-<w:document xmlns:wpc="http://schemas.microsoft.com/office/word/2010/wordprocessingCanvas" xmlns:mc="http://schemas.openxmlformats.org/markup-compatibility/2006" xmlns:o="urn:schemas-microsoft-com:office:office" xmlns:r="http://schemas.openxmlformats.org/officeDocument/2006/relationships" xmlns:m="http://schemas.openxmlformats.org/officeDocument/2006/math" xmlns:v="urn:schemas-microsoft-com:vml" xmlns:wp14="http://schemas.microsoft.com/office/word/2010/wordprocessingDrawing" xmlns:wp="http://schemas.openxmlformats.org/drawingml/2006/wordprocessingDrawing" xmlns:w10="urn:schemas-microsoft-com:office:word" xmlns:w="http://schemas.openxmlformats.org/wordprocessingml/2006/main" xmlns:w14="http://schemas.microsoft.com/office/word/2010/wordml" xmlns:wpg="http://schemas.microsoft.com/office/word/2010/wordprocessingGroup" xmlns:wpi="http://schemas.microsoft.com/office/word/2010/wordprocessingInk" xmlns:wne="http://schemas.microsoft.com/office/word/2006/wordml" xmlns:wps="http://schemas.microsoft.com/office/word/2010/wordprocessingShape" mc:Ignorable="w14 wp14">
+<w:document xmlns:ve="http://schemas.openxmlformats.org/markup-compatibility/2006" xmlns:o="urn:schemas-microsoft-com:office:office" xmlns:r="http://schemas.openxmlformats.org/officeDocument/2006/relationships" xmlns:m="http://schemas.openxmlformats.org/officeDocument/2006/math" xmlns:v="urn:schemas-microsoft-com:vml" xmlns:wp="http://schemas.openxmlformats.org/drawingml/2006/wordprocessingDrawing" xmlns:w10="urn:schemas-microsoft-com:office:word" xmlns:w="http://schemas.openxmlformats.org/wordprocessingml/2006/main" xmlns:wne="http://schemas.microsoft.com/office/word/2006/wordml">
   <w:body>
     <w:p>
       <w:pPr>
@@ -127,6 +127,38 @@
           <w:bCs/>
         </w:rPr>
         <w:t xml:space="preserve"> de conexiones en redes que soportan reservaciones anticipadamente.</w:t>
+      </w:r>
+    </w:p>
+    <w:p>
+      <w:pPr>
+        <w:pStyle w:val="Prrafodelista"/>
+        <w:numPr>
+          <w:ilvl w:val="0"/>
+          <w:numId w:val="49"/>
+        </w:numPr>
+        <w:rPr>
+          <w:rFonts w:ascii="Arial" w:hAnsi="Arial" w:cs="Arial"/>
+          <w:b/>
+          <w:bCs/>
+        </w:rPr>
+      </w:pPr>
+      <w:proofErr w:type="spellStart"/>
+      <w:r>
+        <w:rPr>
+          <w:rFonts w:ascii="Arial" w:hAnsi="Arial" w:cs="Arial"/>
+          <w:b/>
+          <w:bCs/>
+        </w:rPr>
+        <w:t>JavaFX</w:t>
+      </w:r>
+      <w:proofErr w:type="spellEnd"/>
+      <w:r>
+        <w:rPr>
+          <w:rFonts w:ascii="Arial" w:hAnsi="Arial" w:cs="Arial"/>
+          <w:b/>
+          <w:bCs/>
+        </w:rPr>
+        <w:t xml:space="preserve"> </w:t>
       </w:r>
     </w:p>
     <w:p>
@@ -1204,7 +1236,7 @@
                     </pic:cNvPicPr>
                   </pic:nvPicPr>
                   <pic:blipFill>
-                    <a:blip r:embed="rId9" cstate="print"/>
+                    <a:blip r:embed="rId8" cstate="print"/>
                     <a:srcRect b="21495"/>
                     <a:stretch>
                       <a:fillRect/>
@@ -2912,15 +2944,7 @@
         <w:jc w:val="both"/>
       </w:pPr>
       <w:r>
-        <w:t xml:space="preserve">La lista de nodos por los cuales pasa el LSP se puede determinar a lo largo de la vida del mismo, ya sea en su establecimiento como en su mantenimiento, </w:t>
-      </w:r>
-      <w:proofErr w:type="spellStart"/>
-      <w:r>
-        <w:t>por que</w:t>
-      </w:r>
-      <w:proofErr w:type="spellEnd"/>
-      <w:r>
-        <w:t xml:space="preserve"> el objeto </w:t>
+        <w:t xml:space="preserve">La lista de nodos por los cuales pasa el LSP se puede determinar a lo largo de la vida del mismo, ya sea en su establecimiento como en su mantenimiento, por que el objeto </w:t>
       </w:r>
       <w:proofErr w:type="spellStart"/>
       <w:r>
@@ -3059,7 +3083,7 @@
         <w:tblW w:w="0" w:type="auto"/>
         <w:tblInd w:w="720" w:type="dxa"/>
         <w:tblLayout w:type="fixed"/>
-        <w:tblLook w:val="04A0" w:firstRow="1" w:lastRow="0" w:firstColumn="1" w:lastColumn="0" w:noHBand="0" w:noVBand="1"/>
+        <w:tblLook w:val="04A0"/>
       </w:tblPr>
       <w:tblGrid>
         <w:gridCol w:w="1515"/>
@@ -6333,19 +6357,10 @@
                 <w:szCs w:val="20"/>
                 <w:lang w:val="es-CO"/>
               </w:rPr>
-              <w:t>Gbps</w:t>
-            </w:r>
+              <w:t>Gbps.</w:t>
+            </w:r>
+            <w:commentRangeEnd w:id="8"/>
             <w:proofErr w:type="spellEnd"/>
-            <w:r>
-              <w:rPr>
-                <w:rFonts w:ascii="Arial" w:hAnsi="Arial" w:cs="Arial"/>
-                <w:sz w:val="20"/>
-                <w:szCs w:val="20"/>
-                <w:lang w:val="es-CO"/>
-              </w:rPr>
-              <w:t>.</w:t>
-            </w:r>
-            <w:commentRangeEnd w:id="8"/>
             <w:r>
               <w:rPr>
                 <w:rStyle w:val="Refdecomentario"/>
@@ -6668,7 +6683,7 @@
       <w:tblPr>
         <w:tblStyle w:val="Tablaconcuadrcula"/>
         <w:tblW w:w="0" w:type="auto"/>
-        <w:tblLook w:val="04A0" w:firstRow="1" w:lastRow="0" w:firstColumn="1" w:lastColumn="0" w:noHBand="0" w:noVBand="1"/>
+        <w:tblLook w:val="04A0"/>
       </w:tblPr>
       <w:tblGrid>
         <w:gridCol w:w="4714"/>
@@ -7760,7 +7775,7 @@
       <w:tblPr>
         <w:tblStyle w:val="Cuadrculaclara-nfasis11"/>
         <w:tblW w:w="0" w:type="auto"/>
-        <w:tblLook w:val="04A0" w:firstRow="1" w:lastRow="0" w:firstColumn="1" w:lastColumn="0" w:noHBand="0" w:noVBand="1"/>
+        <w:tblLook w:val="04A0"/>
       </w:tblPr>
       <w:tblGrid>
         <w:gridCol w:w="1384"/>
@@ -7769,11 +7784,11 @@
       </w:tblGrid>
       <w:tr>
         <w:trPr>
-          <w:cnfStyle w:val="100000000000" w:firstRow="1" w:lastRow="0" w:firstColumn="0" w:lastColumn="0" w:oddVBand="0" w:evenVBand="0" w:oddHBand="0" w:evenHBand="0" w:firstRowFirstColumn="0" w:firstRowLastColumn="0" w:lastRowFirstColumn="0" w:lastRowLastColumn="0"/>
+          <w:cnfStyle w:val="100000000000"/>
         </w:trPr>
         <w:tc>
           <w:tcPr>
-            <w:cnfStyle w:val="001000000000" w:firstRow="0" w:lastRow="0" w:firstColumn="1" w:lastColumn="0" w:oddVBand="0" w:evenVBand="0" w:oddHBand="0" w:evenHBand="0" w:firstRowFirstColumn="0" w:firstRowLastColumn="0" w:lastRowFirstColumn="0" w:lastRowLastColumn="0"/>
+            <w:cnfStyle w:val="001000000000"/>
             <w:tcW w:w="1384" w:type="dxa"/>
           </w:tcPr>
           <w:p>
@@ -7802,7 +7817,7 @@
           <w:p>
             <w:pPr>
               <w:jc w:val="center"/>
-              <w:cnfStyle w:val="100000000000" w:firstRow="1" w:lastRow="0" w:firstColumn="0" w:lastColumn="0" w:oddVBand="0" w:evenVBand="0" w:oddHBand="0" w:evenHBand="0" w:firstRowFirstColumn="0" w:firstRowLastColumn="0" w:lastRowFirstColumn="0" w:lastRowLastColumn="0"/>
+              <w:cnfStyle w:val="100000000000"/>
               <w:rPr>
                 <w:rFonts w:ascii="Arial" w:hAnsi="Arial" w:cs="Arial"/>
                 <w:sz w:val="24"/>
@@ -7826,7 +7841,7 @@
           <w:p>
             <w:pPr>
               <w:jc w:val="center"/>
-              <w:cnfStyle w:val="100000000000" w:firstRow="1" w:lastRow="0" w:firstColumn="0" w:lastColumn="0" w:oddVBand="0" w:evenVBand="0" w:oddHBand="0" w:evenHBand="0" w:firstRowFirstColumn="0" w:firstRowLastColumn="0" w:lastRowFirstColumn="0" w:lastRowLastColumn="0"/>
+              <w:cnfStyle w:val="100000000000"/>
               <w:rPr>
                 <w:rFonts w:ascii="Arial" w:hAnsi="Arial" w:cs="Arial"/>
                 <w:sz w:val="24"/>
@@ -7846,11 +7861,11 @@
       </w:tr>
       <w:tr>
         <w:trPr>
-          <w:cnfStyle w:val="000000100000" w:firstRow="0" w:lastRow="0" w:firstColumn="0" w:lastColumn="0" w:oddVBand="0" w:evenVBand="0" w:oddHBand="1" w:evenHBand="0" w:firstRowFirstColumn="0" w:firstRowLastColumn="0" w:lastRowFirstColumn="0" w:lastRowLastColumn="0"/>
+          <w:cnfStyle w:val="000000100000"/>
         </w:trPr>
         <w:tc>
           <w:tcPr>
-            <w:cnfStyle w:val="001000000000" w:firstRow="0" w:lastRow="0" w:firstColumn="1" w:lastColumn="0" w:oddVBand="0" w:evenVBand="0" w:oddHBand="0" w:evenHBand="0" w:firstRowFirstColumn="0" w:firstRowLastColumn="0" w:lastRowFirstColumn="0" w:lastRowLastColumn="0"/>
+            <w:cnfStyle w:val="001000000000"/>
             <w:tcW w:w="1384" w:type="dxa"/>
           </w:tcPr>
           <w:p>
@@ -7881,7 +7896,7 @@
           <w:p>
             <w:pPr>
               <w:jc w:val="both"/>
-              <w:cnfStyle w:val="000000100000" w:firstRow="0" w:lastRow="0" w:firstColumn="0" w:lastColumn="0" w:oddVBand="0" w:evenVBand="0" w:oddHBand="1" w:evenHBand="0" w:firstRowFirstColumn="0" w:firstRowLastColumn="0" w:lastRowFirstColumn="0" w:lastRowLastColumn="0"/>
+              <w:cnfStyle w:val="000000100000"/>
               <w:rPr>
                 <w:rFonts w:ascii="Arial" w:hAnsi="Arial" w:cs="Arial"/>
                 <w:sz w:val="24"/>
@@ -7905,7 +7920,7 @@
           <w:p>
             <w:pPr>
               <w:jc w:val="both"/>
-              <w:cnfStyle w:val="000000100000" w:firstRow="0" w:lastRow="0" w:firstColumn="0" w:lastColumn="0" w:oddVBand="0" w:evenVBand="0" w:oddHBand="1" w:evenHBand="0" w:firstRowFirstColumn="0" w:firstRowLastColumn="0" w:lastRowFirstColumn="0" w:lastRowLastColumn="0"/>
+              <w:cnfStyle w:val="000000100000"/>
               <w:rPr>
                 <w:rFonts w:ascii="Arial" w:hAnsi="Arial" w:cs="Arial"/>
                 <w:sz w:val="24"/>
@@ -7925,11 +7940,11 @@
       </w:tr>
       <w:tr>
         <w:trPr>
-          <w:cnfStyle w:val="000000010000" w:firstRow="0" w:lastRow="0" w:firstColumn="0" w:lastColumn="0" w:oddVBand="0" w:evenVBand="0" w:oddHBand="0" w:evenHBand="1" w:firstRowFirstColumn="0" w:firstRowLastColumn="0" w:lastRowFirstColumn="0" w:lastRowLastColumn="0"/>
+          <w:cnfStyle w:val="000000010000"/>
         </w:trPr>
         <w:tc>
           <w:tcPr>
-            <w:cnfStyle w:val="001000000000" w:firstRow="0" w:lastRow="0" w:firstColumn="1" w:lastColumn="0" w:oddVBand="0" w:evenVBand="0" w:oddHBand="0" w:evenHBand="0" w:firstRowFirstColumn="0" w:firstRowLastColumn="0" w:lastRowFirstColumn="0" w:lastRowLastColumn="0"/>
+            <w:cnfStyle w:val="001000000000"/>
             <w:tcW w:w="1384" w:type="dxa"/>
           </w:tcPr>
           <w:p>
@@ -7960,7 +7975,7 @@
           <w:p>
             <w:pPr>
               <w:jc w:val="both"/>
-              <w:cnfStyle w:val="000000010000" w:firstRow="0" w:lastRow="0" w:firstColumn="0" w:lastColumn="0" w:oddVBand="0" w:evenVBand="0" w:oddHBand="0" w:evenHBand="1" w:firstRowFirstColumn="0" w:firstRowLastColumn="0" w:lastRowFirstColumn="0" w:lastRowLastColumn="0"/>
+              <w:cnfStyle w:val="000000010000"/>
               <w:rPr>
                 <w:rFonts w:ascii="Arial" w:hAnsi="Arial" w:cs="Arial"/>
                 <w:sz w:val="24"/>
@@ -7984,7 +7999,7 @@
           <w:p>
             <w:pPr>
               <w:jc w:val="both"/>
-              <w:cnfStyle w:val="000000010000" w:firstRow="0" w:lastRow="0" w:firstColumn="0" w:lastColumn="0" w:oddVBand="0" w:evenVBand="0" w:oddHBand="0" w:evenHBand="1" w:firstRowFirstColumn="0" w:firstRowLastColumn="0" w:lastRowFirstColumn="0" w:lastRowLastColumn="0"/>
+              <w:cnfStyle w:val="000000010000"/>
               <w:rPr>
                 <w:rFonts w:ascii="Arial" w:hAnsi="Arial" w:cs="Arial"/>
                 <w:sz w:val="24"/>
@@ -8004,11 +8019,11 @@
       </w:tr>
       <w:tr>
         <w:trPr>
-          <w:cnfStyle w:val="000000100000" w:firstRow="0" w:lastRow="0" w:firstColumn="0" w:lastColumn="0" w:oddVBand="0" w:evenVBand="0" w:oddHBand="1" w:evenHBand="0" w:firstRowFirstColumn="0" w:firstRowLastColumn="0" w:lastRowFirstColumn="0" w:lastRowLastColumn="0"/>
+          <w:cnfStyle w:val="000000100000"/>
         </w:trPr>
         <w:tc>
           <w:tcPr>
-            <w:cnfStyle w:val="001000000000" w:firstRow="0" w:lastRow="0" w:firstColumn="1" w:lastColumn="0" w:oddVBand="0" w:evenVBand="0" w:oddHBand="0" w:evenHBand="0" w:firstRowFirstColumn="0" w:firstRowLastColumn="0" w:lastRowFirstColumn="0" w:lastRowLastColumn="0"/>
+            <w:cnfStyle w:val="001000000000"/>
             <w:tcW w:w="1384" w:type="dxa"/>
           </w:tcPr>
           <w:p>
@@ -8039,7 +8054,7 @@
           <w:p>
             <w:pPr>
               <w:jc w:val="both"/>
-              <w:cnfStyle w:val="000000100000" w:firstRow="0" w:lastRow="0" w:firstColumn="0" w:lastColumn="0" w:oddVBand="0" w:evenVBand="0" w:oddHBand="1" w:evenHBand="0" w:firstRowFirstColumn="0" w:firstRowLastColumn="0" w:lastRowFirstColumn="0" w:lastRowLastColumn="0"/>
+              <w:cnfStyle w:val="000000100000"/>
               <w:rPr>
                 <w:rFonts w:ascii="Arial" w:hAnsi="Arial" w:cs="Arial"/>
                 <w:sz w:val="24"/>
@@ -8063,7 +8078,7 @@
           <w:p>
             <w:pPr>
               <w:jc w:val="both"/>
-              <w:cnfStyle w:val="000000100000" w:firstRow="0" w:lastRow="0" w:firstColumn="0" w:lastColumn="0" w:oddVBand="0" w:evenVBand="0" w:oddHBand="1" w:evenHBand="0" w:firstRowFirstColumn="0" w:firstRowLastColumn="0" w:lastRowFirstColumn="0" w:lastRowLastColumn="0"/>
+              <w:cnfStyle w:val="000000100000"/>
               <w:rPr>
                 <w:rFonts w:ascii="Arial" w:hAnsi="Arial" w:cs="Arial"/>
                 <w:sz w:val="24"/>
@@ -8083,11 +8098,11 @@
       </w:tr>
       <w:tr>
         <w:trPr>
-          <w:cnfStyle w:val="000000010000" w:firstRow="0" w:lastRow="0" w:firstColumn="0" w:lastColumn="0" w:oddVBand="0" w:evenVBand="0" w:oddHBand="0" w:evenHBand="1" w:firstRowFirstColumn="0" w:firstRowLastColumn="0" w:lastRowFirstColumn="0" w:lastRowLastColumn="0"/>
+          <w:cnfStyle w:val="000000010000"/>
         </w:trPr>
         <w:tc>
           <w:tcPr>
-            <w:cnfStyle w:val="001000000000" w:firstRow="0" w:lastRow="0" w:firstColumn="1" w:lastColumn="0" w:oddVBand="0" w:evenVBand="0" w:oddHBand="0" w:evenHBand="0" w:firstRowFirstColumn="0" w:firstRowLastColumn="0" w:lastRowFirstColumn="0" w:lastRowLastColumn="0"/>
+            <w:cnfStyle w:val="001000000000"/>
             <w:tcW w:w="1384" w:type="dxa"/>
           </w:tcPr>
           <w:p>
@@ -8118,7 +8133,7 @@
           <w:p>
             <w:pPr>
               <w:jc w:val="both"/>
-              <w:cnfStyle w:val="000000010000" w:firstRow="0" w:lastRow="0" w:firstColumn="0" w:lastColumn="0" w:oddVBand="0" w:evenVBand="0" w:oddHBand="0" w:evenHBand="1" w:firstRowFirstColumn="0" w:firstRowLastColumn="0" w:lastRowFirstColumn="0" w:lastRowLastColumn="0"/>
+              <w:cnfStyle w:val="000000010000"/>
               <w:rPr>
                 <w:rFonts w:ascii="Arial" w:hAnsi="Arial" w:cs="Arial"/>
                 <w:sz w:val="24"/>
@@ -8142,7 +8157,7 @@
           <w:p>
             <w:pPr>
               <w:jc w:val="both"/>
-              <w:cnfStyle w:val="000000010000" w:firstRow="0" w:lastRow="0" w:firstColumn="0" w:lastColumn="0" w:oddVBand="0" w:evenVBand="0" w:oddHBand="0" w:evenHBand="1" w:firstRowFirstColumn="0" w:firstRowLastColumn="0" w:lastRowFirstColumn="0" w:lastRowLastColumn="0"/>
+              <w:cnfStyle w:val="000000010000"/>
               <w:rPr>
                 <w:rFonts w:ascii="Arial" w:hAnsi="Arial" w:cs="Arial"/>
                 <w:sz w:val="24"/>
@@ -8162,11 +8177,11 @@
       </w:tr>
       <w:tr>
         <w:trPr>
-          <w:cnfStyle w:val="000000100000" w:firstRow="0" w:lastRow="0" w:firstColumn="0" w:lastColumn="0" w:oddVBand="0" w:evenVBand="0" w:oddHBand="1" w:evenHBand="0" w:firstRowFirstColumn="0" w:firstRowLastColumn="0" w:lastRowFirstColumn="0" w:lastRowLastColumn="0"/>
+          <w:cnfStyle w:val="000000100000"/>
         </w:trPr>
         <w:tc>
           <w:tcPr>
-            <w:cnfStyle w:val="001000000000" w:firstRow="0" w:lastRow="0" w:firstColumn="1" w:lastColumn="0" w:oddVBand="0" w:evenVBand="0" w:oddHBand="0" w:evenHBand="0" w:firstRowFirstColumn="0" w:firstRowLastColumn="0" w:lastRowFirstColumn="0" w:lastRowLastColumn="0"/>
+            <w:cnfStyle w:val="001000000000"/>
             <w:tcW w:w="1384" w:type="dxa"/>
           </w:tcPr>
           <w:p>
@@ -8197,7 +8212,7 @@
           <w:p>
             <w:pPr>
               <w:jc w:val="both"/>
-              <w:cnfStyle w:val="000000100000" w:firstRow="0" w:lastRow="0" w:firstColumn="0" w:lastColumn="0" w:oddVBand="0" w:evenVBand="0" w:oddHBand="1" w:evenHBand="0" w:firstRowFirstColumn="0" w:firstRowLastColumn="0" w:lastRowFirstColumn="0" w:lastRowLastColumn="0"/>
+              <w:cnfStyle w:val="000000100000"/>
               <w:rPr>
                 <w:rFonts w:ascii="Arial" w:hAnsi="Arial" w:cs="Arial"/>
                 <w:sz w:val="24"/>
@@ -8221,7 +8236,7 @@
           <w:p>
             <w:pPr>
               <w:jc w:val="both"/>
-              <w:cnfStyle w:val="000000100000" w:firstRow="0" w:lastRow="0" w:firstColumn="0" w:lastColumn="0" w:oddVBand="0" w:evenVBand="0" w:oddHBand="1" w:evenHBand="0" w:firstRowFirstColumn="0" w:firstRowLastColumn="0" w:lastRowFirstColumn="0" w:lastRowLastColumn="0"/>
+              <w:cnfStyle w:val="000000100000"/>
               <w:rPr>
                 <w:rFonts w:ascii="Arial" w:hAnsi="Arial" w:cs="Arial"/>
                 <w:sz w:val="24"/>
@@ -8241,11 +8256,11 @@
       </w:tr>
       <w:tr>
         <w:trPr>
-          <w:cnfStyle w:val="000000010000" w:firstRow="0" w:lastRow="0" w:firstColumn="0" w:lastColumn="0" w:oddVBand="0" w:evenVBand="0" w:oddHBand="0" w:evenHBand="1" w:firstRowFirstColumn="0" w:firstRowLastColumn="0" w:lastRowFirstColumn="0" w:lastRowLastColumn="0"/>
+          <w:cnfStyle w:val="000000010000"/>
         </w:trPr>
         <w:tc>
           <w:tcPr>
-            <w:cnfStyle w:val="001000000000" w:firstRow="0" w:lastRow="0" w:firstColumn="1" w:lastColumn="0" w:oddVBand="0" w:evenVBand="0" w:oddHBand="0" w:evenHBand="0" w:firstRowFirstColumn="0" w:firstRowLastColumn="0" w:lastRowFirstColumn="0" w:lastRowLastColumn="0"/>
+            <w:cnfStyle w:val="001000000000"/>
             <w:tcW w:w="1384" w:type="dxa"/>
           </w:tcPr>
           <w:p>
@@ -8276,7 +8291,7 @@
           <w:p>
             <w:pPr>
               <w:jc w:val="both"/>
-              <w:cnfStyle w:val="000000010000" w:firstRow="0" w:lastRow="0" w:firstColumn="0" w:lastColumn="0" w:oddVBand="0" w:evenVBand="0" w:oddHBand="0" w:evenHBand="1" w:firstRowFirstColumn="0" w:firstRowLastColumn="0" w:lastRowFirstColumn="0" w:lastRowLastColumn="0"/>
+              <w:cnfStyle w:val="000000010000"/>
               <w:rPr>
                 <w:rFonts w:ascii="Arial" w:hAnsi="Arial" w:cs="Arial"/>
                 <w:sz w:val="24"/>
@@ -8300,7 +8315,7 @@
           <w:p>
             <w:pPr>
               <w:jc w:val="both"/>
-              <w:cnfStyle w:val="000000010000" w:firstRow="0" w:lastRow="0" w:firstColumn="0" w:lastColumn="0" w:oddVBand="0" w:evenVBand="0" w:oddHBand="0" w:evenHBand="1" w:firstRowFirstColumn="0" w:firstRowLastColumn="0" w:lastRowFirstColumn="0" w:lastRowLastColumn="0"/>
+              <w:cnfStyle w:val="000000010000"/>
               <w:rPr>
                 <w:rFonts w:ascii="Arial" w:hAnsi="Arial" w:cs="Arial"/>
                 <w:sz w:val="24"/>
@@ -8882,7 +8897,7 @@
       <w:tblPr>
         <w:tblStyle w:val="Cuadrculaclara-nfasis11"/>
         <w:tblW w:w="0" w:type="auto"/>
-        <w:tblLook w:val="04A0" w:firstRow="1" w:lastRow="0" w:firstColumn="1" w:lastColumn="0" w:noHBand="0" w:noVBand="1"/>
+        <w:tblLook w:val="04A0"/>
       </w:tblPr>
       <w:tblGrid>
         <w:gridCol w:w="1657"/>
@@ -8891,11 +8906,11 @@
       </w:tblGrid>
       <w:tr>
         <w:trPr>
-          <w:cnfStyle w:val="100000000000" w:firstRow="1" w:lastRow="0" w:firstColumn="0" w:lastColumn="0" w:oddVBand="0" w:evenVBand="0" w:oddHBand="0" w:evenHBand="0" w:firstRowFirstColumn="0" w:firstRowLastColumn="0" w:lastRowFirstColumn="0" w:lastRowLastColumn="0"/>
+          <w:cnfStyle w:val="100000000000"/>
         </w:trPr>
         <w:tc>
           <w:tcPr>
-            <w:cnfStyle w:val="001000000000" w:firstRow="0" w:lastRow="0" w:firstColumn="1" w:lastColumn="0" w:oddVBand="0" w:evenVBand="0" w:oddHBand="0" w:evenHBand="0" w:firstRowFirstColumn="0" w:firstRowLastColumn="0" w:lastRowFirstColumn="0" w:lastRowLastColumn="0"/>
+            <w:cnfStyle w:val="001000000000"/>
             <w:tcW w:w="1544" w:type="dxa"/>
           </w:tcPr>
           <w:p>
@@ -8924,7 +8939,7 @@
           <w:p>
             <w:pPr>
               <w:jc w:val="center"/>
-              <w:cnfStyle w:val="100000000000" w:firstRow="1" w:lastRow="0" w:firstColumn="0" w:lastColumn="0" w:oddVBand="0" w:evenVBand="0" w:oddHBand="0" w:evenHBand="0" w:firstRowFirstColumn="0" w:firstRowLastColumn="0" w:lastRowFirstColumn="0" w:lastRowLastColumn="0"/>
+              <w:cnfStyle w:val="100000000000"/>
               <w:rPr>
                 <w:rFonts w:ascii="Arial" w:hAnsi="Arial" w:cs="Arial"/>
                 <w:sz w:val="24"/>
@@ -8948,7 +8963,7 @@
           <w:p>
             <w:pPr>
               <w:jc w:val="center"/>
-              <w:cnfStyle w:val="100000000000" w:firstRow="1" w:lastRow="0" w:firstColumn="0" w:lastColumn="0" w:oddVBand="0" w:evenVBand="0" w:oddHBand="0" w:evenHBand="0" w:firstRowFirstColumn="0" w:firstRowLastColumn="0" w:lastRowFirstColumn="0" w:lastRowLastColumn="0"/>
+              <w:cnfStyle w:val="100000000000"/>
               <w:rPr>
                 <w:rFonts w:ascii="Arial" w:hAnsi="Arial" w:cs="Arial"/>
                 <w:sz w:val="24"/>
@@ -8968,11 +8983,11 @@
       </w:tr>
       <w:tr>
         <w:trPr>
-          <w:cnfStyle w:val="000000100000" w:firstRow="0" w:lastRow="0" w:firstColumn="0" w:lastColumn="0" w:oddVBand="0" w:evenVBand="0" w:oddHBand="1" w:evenHBand="0" w:firstRowFirstColumn="0" w:firstRowLastColumn="0" w:lastRowFirstColumn="0" w:lastRowLastColumn="0"/>
+          <w:cnfStyle w:val="000000100000"/>
         </w:trPr>
         <w:tc>
           <w:tcPr>
-            <w:cnfStyle w:val="001000000000" w:firstRow="0" w:lastRow="0" w:firstColumn="1" w:lastColumn="0" w:oddVBand="0" w:evenVBand="0" w:oddHBand="0" w:evenHBand="0" w:firstRowFirstColumn="0" w:firstRowLastColumn="0" w:lastRowFirstColumn="0" w:lastRowLastColumn="0"/>
+            <w:cnfStyle w:val="001000000000"/>
             <w:tcW w:w="1544" w:type="dxa"/>
           </w:tcPr>
           <w:p>
@@ -9005,7 +9020,7 @@
           <w:p>
             <w:pPr>
               <w:jc w:val="both"/>
-              <w:cnfStyle w:val="000000100000" w:firstRow="0" w:lastRow="0" w:firstColumn="0" w:lastColumn="0" w:oddVBand="0" w:evenVBand="0" w:oddHBand="1" w:evenHBand="0" w:firstRowFirstColumn="0" w:firstRowLastColumn="0" w:lastRowFirstColumn="0" w:lastRowLastColumn="0"/>
+              <w:cnfStyle w:val="000000100000"/>
               <w:rPr>
                 <w:rFonts w:ascii="Arial" w:hAnsi="Arial" w:cs="Arial"/>
                 <w:sz w:val="24"/>
@@ -9029,7 +9044,7 @@
           <w:p>
             <w:pPr>
               <w:jc w:val="both"/>
-              <w:cnfStyle w:val="000000100000" w:firstRow="0" w:lastRow="0" w:firstColumn="0" w:lastColumn="0" w:oddVBand="0" w:evenVBand="0" w:oddHBand="1" w:evenHBand="0" w:firstRowFirstColumn="0" w:firstRowLastColumn="0" w:lastRowFirstColumn="0" w:lastRowLastColumn="0"/>
+              <w:cnfStyle w:val="000000100000"/>
               <w:rPr>
                 <w:rFonts w:ascii="Arial" w:hAnsi="Arial" w:cs="Arial"/>
                 <w:sz w:val="24"/>
@@ -9049,11 +9064,11 @@
       </w:tr>
       <w:tr>
         <w:trPr>
-          <w:cnfStyle w:val="000000010000" w:firstRow="0" w:lastRow="0" w:firstColumn="0" w:lastColumn="0" w:oddVBand="0" w:evenVBand="0" w:oddHBand="0" w:evenHBand="1" w:firstRowFirstColumn="0" w:firstRowLastColumn="0" w:lastRowFirstColumn="0" w:lastRowLastColumn="0"/>
+          <w:cnfStyle w:val="000000010000"/>
         </w:trPr>
         <w:tc>
           <w:tcPr>
-            <w:cnfStyle w:val="001000000000" w:firstRow="0" w:lastRow="0" w:firstColumn="1" w:lastColumn="0" w:oddVBand="0" w:evenVBand="0" w:oddHBand="0" w:evenHBand="0" w:firstRowFirstColumn="0" w:firstRowLastColumn="0" w:lastRowFirstColumn="0" w:lastRowLastColumn="0"/>
+            <w:cnfStyle w:val="001000000000"/>
             <w:tcW w:w="1544" w:type="dxa"/>
           </w:tcPr>
           <w:p>
@@ -9086,7 +9101,7 @@
           <w:p>
             <w:pPr>
               <w:jc w:val="both"/>
-              <w:cnfStyle w:val="000000010000" w:firstRow="0" w:lastRow="0" w:firstColumn="0" w:lastColumn="0" w:oddVBand="0" w:evenVBand="0" w:oddHBand="0" w:evenHBand="1" w:firstRowFirstColumn="0" w:firstRowLastColumn="0" w:lastRowFirstColumn="0" w:lastRowLastColumn="0"/>
+              <w:cnfStyle w:val="000000010000"/>
               <w:rPr>
                 <w:rFonts w:ascii="Arial" w:hAnsi="Arial" w:cs="Arial"/>
                 <w:sz w:val="24"/>
@@ -9110,7 +9125,7 @@
           <w:p>
             <w:pPr>
               <w:jc w:val="both"/>
-              <w:cnfStyle w:val="000000010000" w:firstRow="0" w:lastRow="0" w:firstColumn="0" w:lastColumn="0" w:oddVBand="0" w:evenVBand="0" w:oddHBand="0" w:evenHBand="1" w:firstRowFirstColumn="0" w:firstRowLastColumn="0" w:lastRowFirstColumn="0" w:lastRowLastColumn="0"/>
+              <w:cnfStyle w:val="000000010000"/>
               <w:rPr>
                 <w:rFonts w:ascii="Arial" w:hAnsi="Arial" w:cs="Arial"/>
                 <w:sz w:val="24"/>
@@ -9130,11 +9145,11 @@
       </w:tr>
       <w:tr>
         <w:trPr>
-          <w:cnfStyle w:val="000000100000" w:firstRow="0" w:lastRow="0" w:firstColumn="0" w:lastColumn="0" w:oddVBand="0" w:evenVBand="0" w:oddHBand="1" w:evenHBand="0" w:firstRowFirstColumn="0" w:firstRowLastColumn="0" w:lastRowFirstColumn="0" w:lastRowLastColumn="0"/>
+          <w:cnfStyle w:val="000000100000"/>
         </w:trPr>
         <w:tc>
           <w:tcPr>
-            <w:cnfStyle w:val="001000000000" w:firstRow="0" w:lastRow="0" w:firstColumn="1" w:lastColumn="0" w:oddVBand="0" w:evenVBand="0" w:oddHBand="0" w:evenHBand="0" w:firstRowFirstColumn="0" w:firstRowLastColumn="0" w:lastRowFirstColumn="0" w:lastRowLastColumn="0"/>
+            <w:cnfStyle w:val="001000000000"/>
             <w:tcW w:w="1544" w:type="dxa"/>
           </w:tcPr>
           <w:p>
@@ -9167,7 +9182,7 @@
           <w:p>
             <w:pPr>
               <w:jc w:val="both"/>
-              <w:cnfStyle w:val="000000100000" w:firstRow="0" w:lastRow="0" w:firstColumn="0" w:lastColumn="0" w:oddVBand="0" w:evenVBand="0" w:oddHBand="1" w:evenHBand="0" w:firstRowFirstColumn="0" w:firstRowLastColumn="0" w:lastRowFirstColumn="0" w:lastRowLastColumn="0"/>
+              <w:cnfStyle w:val="000000100000"/>
               <w:rPr>
                 <w:rFonts w:ascii="Arial" w:hAnsi="Arial" w:cs="Arial"/>
                 <w:sz w:val="24"/>
@@ -9191,7 +9206,7 @@
           <w:p>
             <w:pPr>
               <w:jc w:val="both"/>
-              <w:cnfStyle w:val="000000100000" w:firstRow="0" w:lastRow="0" w:firstColumn="0" w:lastColumn="0" w:oddVBand="0" w:evenVBand="0" w:oddHBand="1" w:evenHBand="0" w:firstRowFirstColumn="0" w:firstRowLastColumn="0" w:lastRowFirstColumn="0" w:lastRowLastColumn="0"/>
+              <w:cnfStyle w:val="000000100000"/>
               <w:rPr>
                 <w:rFonts w:ascii="Arial" w:hAnsi="Arial" w:cs="Arial"/>
                 <w:sz w:val="24"/>
@@ -9211,11 +9226,11 @@
       </w:tr>
       <w:tr>
         <w:trPr>
-          <w:cnfStyle w:val="000000010000" w:firstRow="0" w:lastRow="0" w:firstColumn="0" w:lastColumn="0" w:oddVBand="0" w:evenVBand="0" w:oddHBand="0" w:evenHBand="1" w:firstRowFirstColumn="0" w:firstRowLastColumn="0" w:lastRowFirstColumn="0" w:lastRowLastColumn="0"/>
+          <w:cnfStyle w:val="000000010000"/>
         </w:trPr>
         <w:tc>
           <w:tcPr>
-            <w:cnfStyle w:val="001000000000" w:firstRow="0" w:lastRow="0" w:firstColumn="1" w:lastColumn="0" w:oddVBand="0" w:evenVBand="0" w:oddHBand="0" w:evenHBand="0" w:firstRowFirstColumn="0" w:firstRowLastColumn="0" w:lastRowFirstColumn="0" w:lastRowLastColumn="0"/>
+            <w:cnfStyle w:val="001000000000"/>
             <w:tcW w:w="1544" w:type="dxa"/>
           </w:tcPr>
           <w:p>
@@ -9248,7 +9263,7 @@
           <w:p>
             <w:pPr>
               <w:jc w:val="both"/>
-              <w:cnfStyle w:val="000000010000" w:firstRow="0" w:lastRow="0" w:firstColumn="0" w:lastColumn="0" w:oddVBand="0" w:evenVBand="0" w:oddHBand="0" w:evenHBand="1" w:firstRowFirstColumn="0" w:firstRowLastColumn="0" w:lastRowFirstColumn="0" w:lastRowLastColumn="0"/>
+              <w:cnfStyle w:val="000000010000"/>
               <w:rPr>
                 <w:rFonts w:ascii="Arial" w:hAnsi="Arial" w:cs="Arial"/>
                 <w:sz w:val="24"/>
@@ -9272,7 +9287,7 @@
           <w:p>
             <w:pPr>
               <w:jc w:val="both"/>
-              <w:cnfStyle w:val="000000010000" w:firstRow="0" w:lastRow="0" w:firstColumn="0" w:lastColumn="0" w:oddVBand="0" w:evenVBand="0" w:oddHBand="0" w:evenHBand="1" w:firstRowFirstColumn="0" w:firstRowLastColumn="0" w:lastRowFirstColumn="0" w:lastRowLastColumn="0"/>
+              <w:cnfStyle w:val="000000010000"/>
               <w:rPr>
                 <w:rFonts w:ascii="Arial" w:hAnsi="Arial" w:cs="Arial"/>
                 <w:sz w:val="24"/>
@@ -9292,11 +9307,11 @@
       </w:tr>
       <w:tr>
         <w:trPr>
-          <w:cnfStyle w:val="000000100000" w:firstRow="0" w:lastRow="0" w:firstColumn="0" w:lastColumn="0" w:oddVBand="0" w:evenVBand="0" w:oddHBand="1" w:evenHBand="0" w:firstRowFirstColumn="0" w:firstRowLastColumn="0" w:lastRowFirstColumn="0" w:lastRowLastColumn="0"/>
+          <w:cnfStyle w:val="000000100000"/>
         </w:trPr>
         <w:tc>
           <w:tcPr>
-            <w:cnfStyle w:val="001000000000" w:firstRow="0" w:lastRow="0" w:firstColumn="1" w:lastColumn="0" w:oddVBand="0" w:evenVBand="0" w:oddHBand="0" w:evenHBand="0" w:firstRowFirstColumn="0" w:firstRowLastColumn="0" w:lastRowFirstColumn="0" w:lastRowLastColumn="0"/>
+            <w:cnfStyle w:val="001000000000"/>
             <w:tcW w:w="1544" w:type="dxa"/>
           </w:tcPr>
           <w:p>
@@ -9329,7 +9344,7 @@
           <w:p>
             <w:pPr>
               <w:jc w:val="both"/>
-              <w:cnfStyle w:val="000000100000" w:firstRow="0" w:lastRow="0" w:firstColumn="0" w:lastColumn="0" w:oddVBand="0" w:evenVBand="0" w:oddHBand="1" w:evenHBand="0" w:firstRowFirstColumn="0" w:firstRowLastColumn="0" w:lastRowFirstColumn="0" w:lastRowLastColumn="0"/>
+              <w:cnfStyle w:val="000000100000"/>
               <w:rPr>
                 <w:rFonts w:ascii="Arial" w:hAnsi="Arial" w:cs="Arial"/>
                 <w:sz w:val="24"/>
@@ -9353,7 +9368,7 @@
           <w:p>
             <w:pPr>
               <w:jc w:val="both"/>
-              <w:cnfStyle w:val="000000100000" w:firstRow="0" w:lastRow="0" w:firstColumn="0" w:lastColumn="0" w:oddVBand="0" w:evenVBand="0" w:oddHBand="1" w:evenHBand="0" w:firstRowFirstColumn="0" w:firstRowLastColumn="0" w:lastRowFirstColumn="0" w:lastRowLastColumn="0"/>
+              <w:cnfStyle w:val="000000100000"/>
               <w:rPr>
                 <w:rFonts w:ascii="Arial" w:hAnsi="Arial" w:cs="Arial"/>
                 <w:sz w:val="24"/>
@@ -9373,11 +9388,11 @@
       </w:tr>
       <w:tr>
         <w:trPr>
-          <w:cnfStyle w:val="000000010000" w:firstRow="0" w:lastRow="0" w:firstColumn="0" w:lastColumn="0" w:oddVBand="0" w:evenVBand="0" w:oddHBand="0" w:evenHBand="1" w:firstRowFirstColumn="0" w:firstRowLastColumn="0" w:lastRowFirstColumn="0" w:lastRowLastColumn="0"/>
+          <w:cnfStyle w:val="000000010000"/>
         </w:trPr>
         <w:tc>
           <w:tcPr>
-            <w:cnfStyle w:val="001000000000" w:firstRow="0" w:lastRow="0" w:firstColumn="1" w:lastColumn="0" w:oddVBand="0" w:evenVBand="0" w:oddHBand="0" w:evenHBand="0" w:firstRowFirstColumn="0" w:firstRowLastColumn="0" w:lastRowFirstColumn="0" w:lastRowLastColumn="0"/>
+            <w:cnfStyle w:val="001000000000"/>
             <w:tcW w:w="1544" w:type="dxa"/>
           </w:tcPr>
           <w:p>
@@ -9410,7 +9425,7 @@
           <w:p>
             <w:pPr>
               <w:jc w:val="both"/>
-              <w:cnfStyle w:val="000000010000" w:firstRow="0" w:lastRow="0" w:firstColumn="0" w:lastColumn="0" w:oddVBand="0" w:evenVBand="0" w:oddHBand="0" w:evenHBand="1" w:firstRowFirstColumn="0" w:firstRowLastColumn="0" w:lastRowFirstColumn="0" w:lastRowLastColumn="0"/>
+              <w:cnfStyle w:val="000000010000"/>
               <w:rPr>
                 <w:rFonts w:ascii="Arial" w:hAnsi="Arial" w:cs="Arial"/>
                 <w:sz w:val="24"/>
@@ -9434,7 +9449,7 @@
           <w:p>
             <w:pPr>
               <w:jc w:val="both"/>
-              <w:cnfStyle w:val="000000010000" w:firstRow="0" w:lastRow="0" w:firstColumn="0" w:lastColumn="0" w:oddVBand="0" w:evenVBand="0" w:oddHBand="0" w:evenHBand="1" w:firstRowFirstColumn="0" w:firstRowLastColumn="0" w:lastRowFirstColumn="0" w:lastRowLastColumn="0"/>
+              <w:cnfStyle w:val="000000010000"/>
               <w:rPr>
                 <w:rFonts w:ascii="Arial" w:hAnsi="Arial" w:cs="Arial"/>
                 <w:sz w:val="24"/>
@@ -9454,11 +9469,11 @@
       </w:tr>
       <w:tr>
         <w:trPr>
-          <w:cnfStyle w:val="000000100000" w:firstRow="0" w:lastRow="0" w:firstColumn="0" w:lastColumn="0" w:oddVBand="0" w:evenVBand="0" w:oddHBand="1" w:evenHBand="0" w:firstRowFirstColumn="0" w:firstRowLastColumn="0" w:lastRowFirstColumn="0" w:lastRowLastColumn="0"/>
+          <w:cnfStyle w:val="000000100000"/>
         </w:trPr>
         <w:tc>
           <w:tcPr>
-            <w:cnfStyle w:val="001000000000" w:firstRow="0" w:lastRow="0" w:firstColumn="1" w:lastColumn="0" w:oddVBand="0" w:evenVBand="0" w:oddHBand="0" w:evenHBand="0" w:firstRowFirstColumn="0" w:firstRowLastColumn="0" w:lastRowFirstColumn="0" w:lastRowLastColumn="0"/>
+            <w:cnfStyle w:val="001000000000"/>
             <w:tcW w:w="1544" w:type="dxa"/>
           </w:tcPr>
           <w:p>
@@ -9491,7 +9506,7 @@
           <w:p>
             <w:pPr>
               <w:jc w:val="both"/>
-              <w:cnfStyle w:val="000000100000" w:firstRow="0" w:lastRow="0" w:firstColumn="0" w:lastColumn="0" w:oddVBand="0" w:evenVBand="0" w:oddHBand="1" w:evenHBand="0" w:firstRowFirstColumn="0" w:firstRowLastColumn="0" w:lastRowFirstColumn="0" w:lastRowLastColumn="0"/>
+              <w:cnfStyle w:val="000000100000"/>
               <w:rPr>
                 <w:rFonts w:ascii="Arial" w:hAnsi="Arial" w:cs="Arial"/>
                 <w:sz w:val="24"/>
@@ -9515,7 +9530,7 @@
           <w:p>
             <w:pPr>
               <w:jc w:val="both"/>
-              <w:cnfStyle w:val="000000100000" w:firstRow="0" w:lastRow="0" w:firstColumn="0" w:lastColumn="0" w:oddVBand="0" w:evenVBand="0" w:oddHBand="1" w:evenHBand="0" w:firstRowFirstColumn="0" w:firstRowLastColumn="0" w:lastRowFirstColumn="0" w:lastRowLastColumn="0"/>
+              <w:cnfStyle w:val="000000100000"/>
               <w:rPr>
                 <w:rFonts w:ascii="Arial" w:hAnsi="Arial" w:cs="Arial"/>
                 <w:sz w:val="24"/>
@@ -9535,11 +9550,11 @@
       </w:tr>
       <w:tr>
         <w:trPr>
-          <w:cnfStyle w:val="000000010000" w:firstRow="0" w:lastRow="0" w:firstColumn="0" w:lastColumn="0" w:oddVBand="0" w:evenVBand="0" w:oddHBand="0" w:evenHBand="1" w:firstRowFirstColumn="0" w:firstRowLastColumn="0" w:lastRowFirstColumn="0" w:lastRowLastColumn="0"/>
+          <w:cnfStyle w:val="000000010000"/>
         </w:trPr>
         <w:tc>
           <w:tcPr>
-            <w:cnfStyle w:val="001000000000" w:firstRow="0" w:lastRow="0" w:firstColumn="1" w:lastColumn="0" w:oddVBand="0" w:evenVBand="0" w:oddHBand="0" w:evenHBand="0" w:firstRowFirstColumn="0" w:firstRowLastColumn="0" w:lastRowFirstColumn="0" w:lastRowLastColumn="0"/>
+            <w:cnfStyle w:val="001000000000"/>
             <w:tcW w:w="1544" w:type="dxa"/>
           </w:tcPr>
           <w:p>
@@ -9572,7 +9587,7 @@
           <w:p>
             <w:pPr>
               <w:jc w:val="both"/>
-              <w:cnfStyle w:val="000000010000" w:firstRow="0" w:lastRow="0" w:firstColumn="0" w:lastColumn="0" w:oddVBand="0" w:evenVBand="0" w:oddHBand="0" w:evenHBand="1" w:firstRowFirstColumn="0" w:firstRowLastColumn="0" w:lastRowFirstColumn="0" w:lastRowLastColumn="0"/>
+              <w:cnfStyle w:val="000000010000"/>
               <w:rPr>
                 <w:rFonts w:ascii="Arial" w:hAnsi="Arial" w:cs="Arial"/>
                 <w:sz w:val="24"/>
@@ -9596,7 +9611,7 @@
           <w:p>
             <w:pPr>
               <w:jc w:val="both"/>
-              <w:cnfStyle w:val="000000010000" w:firstRow="0" w:lastRow="0" w:firstColumn="0" w:lastColumn="0" w:oddVBand="0" w:evenVBand="0" w:oddHBand="0" w:evenHBand="1" w:firstRowFirstColumn="0" w:firstRowLastColumn="0" w:lastRowFirstColumn="0" w:lastRowLastColumn="0"/>
+              <w:cnfStyle w:val="000000010000"/>
               <w:rPr>
                 <w:rFonts w:ascii="Arial" w:hAnsi="Arial" w:cs="Arial"/>
                 <w:sz w:val="24"/>
@@ -9678,7 +9693,7 @@
       <w:tblPr>
         <w:tblStyle w:val="Cuadrculaclara-nfasis11"/>
         <w:tblW w:w="0" w:type="auto"/>
-        <w:tblLook w:val="04A0" w:firstRow="1" w:lastRow="0" w:firstColumn="1" w:lastColumn="0" w:noHBand="0" w:noVBand="1"/>
+        <w:tblLook w:val="04A0"/>
       </w:tblPr>
       <w:tblGrid>
         <w:gridCol w:w="1763"/>
@@ -9686,11 +9701,11 @@
       </w:tblGrid>
       <w:tr>
         <w:trPr>
-          <w:cnfStyle w:val="100000000000" w:firstRow="1" w:lastRow="0" w:firstColumn="0" w:lastColumn="0" w:oddVBand="0" w:evenVBand="0" w:oddHBand="0" w:evenHBand="0" w:firstRowFirstColumn="0" w:firstRowLastColumn="0" w:lastRowFirstColumn="0" w:lastRowLastColumn="0"/>
+          <w:cnfStyle w:val="100000000000"/>
         </w:trPr>
         <w:tc>
           <w:tcPr>
-            <w:cnfStyle w:val="001000000000" w:firstRow="0" w:lastRow="0" w:firstColumn="1" w:lastColumn="0" w:oddVBand="0" w:evenVBand="0" w:oddHBand="0" w:evenHBand="0" w:firstRowFirstColumn="0" w:firstRowLastColumn="0" w:lastRowFirstColumn="0" w:lastRowLastColumn="0"/>
+            <w:cnfStyle w:val="001000000000"/>
             <w:tcW w:w="1668" w:type="dxa"/>
           </w:tcPr>
           <w:p>
@@ -9719,7 +9734,7 @@
           <w:p>
             <w:pPr>
               <w:jc w:val="both"/>
-              <w:cnfStyle w:val="100000000000" w:firstRow="1" w:lastRow="0" w:firstColumn="0" w:lastColumn="0" w:oddVBand="0" w:evenVBand="0" w:oddHBand="0" w:evenHBand="0" w:firstRowFirstColumn="0" w:firstRowLastColumn="0" w:lastRowFirstColumn="0" w:lastRowLastColumn="0"/>
+              <w:cnfStyle w:val="100000000000"/>
               <w:rPr>
                 <w:rFonts w:ascii="Arial" w:hAnsi="Arial" w:cs="Arial"/>
                 <w:sz w:val="24"/>
@@ -9739,11 +9754,11 @@
       </w:tr>
       <w:tr>
         <w:trPr>
-          <w:cnfStyle w:val="000000100000" w:firstRow="0" w:lastRow="0" w:firstColumn="0" w:lastColumn="0" w:oddVBand="0" w:evenVBand="0" w:oddHBand="1" w:evenHBand="0" w:firstRowFirstColumn="0" w:firstRowLastColumn="0" w:lastRowFirstColumn="0" w:lastRowLastColumn="0"/>
+          <w:cnfStyle w:val="000000100000"/>
         </w:trPr>
         <w:tc>
           <w:tcPr>
-            <w:cnfStyle w:val="001000000000" w:firstRow="0" w:lastRow="0" w:firstColumn="1" w:lastColumn="0" w:oddVBand="0" w:evenVBand="0" w:oddHBand="0" w:evenHBand="0" w:firstRowFirstColumn="0" w:firstRowLastColumn="0" w:lastRowFirstColumn="0" w:lastRowLastColumn="0"/>
+            <w:cnfStyle w:val="001000000000"/>
             <w:tcW w:w="1668" w:type="dxa"/>
           </w:tcPr>
           <w:p>
@@ -9774,7 +9789,7 @@
           <w:p>
             <w:pPr>
               <w:jc w:val="both"/>
-              <w:cnfStyle w:val="000000100000" w:firstRow="0" w:lastRow="0" w:firstColumn="0" w:lastColumn="0" w:oddVBand="0" w:evenVBand="0" w:oddHBand="1" w:evenHBand="0" w:firstRowFirstColumn="0" w:firstRowLastColumn="0" w:lastRowFirstColumn="0" w:lastRowLastColumn="0"/>
+              <w:cnfStyle w:val="000000100000"/>
               <w:rPr>
                 <w:rFonts w:ascii="Arial" w:hAnsi="Arial" w:cs="Arial"/>
                 <w:sz w:val="24"/>
@@ -9796,11 +9811,11 @@
       </w:tr>
       <w:tr>
         <w:trPr>
-          <w:cnfStyle w:val="000000010000" w:firstRow="0" w:lastRow="0" w:firstColumn="0" w:lastColumn="0" w:oddVBand="0" w:evenVBand="0" w:oddHBand="0" w:evenHBand="1" w:firstRowFirstColumn="0" w:firstRowLastColumn="0" w:lastRowFirstColumn="0" w:lastRowLastColumn="0"/>
+          <w:cnfStyle w:val="000000010000"/>
         </w:trPr>
         <w:tc>
           <w:tcPr>
-            <w:cnfStyle w:val="001000000000" w:firstRow="0" w:lastRow="0" w:firstColumn="1" w:lastColumn="0" w:oddVBand="0" w:evenVBand="0" w:oddHBand="0" w:evenHBand="0" w:firstRowFirstColumn="0" w:firstRowLastColumn="0" w:lastRowFirstColumn="0" w:lastRowLastColumn="0"/>
+            <w:cnfStyle w:val="001000000000"/>
             <w:tcW w:w="1668" w:type="dxa"/>
           </w:tcPr>
           <w:p>
@@ -9831,7 +9846,7 @@
           <w:p>
             <w:pPr>
               <w:jc w:val="both"/>
-              <w:cnfStyle w:val="000000010000" w:firstRow="0" w:lastRow="0" w:firstColumn="0" w:lastColumn="0" w:oddVBand="0" w:evenVBand="0" w:oddHBand="0" w:evenHBand="1" w:firstRowFirstColumn="0" w:firstRowLastColumn="0" w:lastRowFirstColumn="0" w:lastRowLastColumn="0"/>
+              <w:cnfStyle w:val="000000010000"/>
               <w:rPr>
                 <w:rFonts w:ascii="Arial" w:hAnsi="Arial" w:cs="Arial"/>
                 <w:sz w:val="24"/>
@@ -9851,11 +9866,11 @@
       </w:tr>
       <w:tr>
         <w:trPr>
-          <w:cnfStyle w:val="000000100000" w:firstRow="0" w:lastRow="0" w:firstColumn="0" w:lastColumn="0" w:oddVBand="0" w:evenVBand="0" w:oddHBand="1" w:evenHBand="0" w:firstRowFirstColumn="0" w:firstRowLastColumn="0" w:lastRowFirstColumn="0" w:lastRowLastColumn="0"/>
+          <w:cnfStyle w:val="000000100000"/>
         </w:trPr>
         <w:tc>
           <w:tcPr>
-            <w:cnfStyle w:val="001000000000" w:firstRow="0" w:lastRow="0" w:firstColumn="1" w:lastColumn="0" w:oddVBand="0" w:evenVBand="0" w:oddHBand="0" w:evenHBand="0" w:firstRowFirstColumn="0" w:firstRowLastColumn="0" w:lastRowFirstColumn="0" w:lastRowLastColumn="0"/>
+            <w:cnfStyle w:val="001000000000"/>
             <w:tcW w:w="1668" w:type="dxa"/>
           </w:tcPr>
           <w:p>
@@ -9886,7 +9901,7 @@
           <w:p>
             <w:pPr>
               <w:jc w:val="both"/>
-              <w:cnfStyle w:val="000000100000" w:firstRow="0" w:lastRow="0" w:firstColumn="0" w:lastColumn="0" w:oddVBand="0" w:evenVBand="0" w:oddHBand="1" w:evenHBand="0" w:firstRowFirstColumn="0" w:firstRowLastColumn="0" w:lastRowFirstColumn="0" w:lastRowLastColumn="0"/>
+              <w:cnfStyle w:val="000000100000"/>
               <w:rPr>
                 <w:rFonts w:ascii="Arial" w:hAnsi="Arial" w:cs="Arial"/>
                 <w:sz w:val="24"/>
@@ -9906,11 +9921,11 @@
       </w:tr>
       <w:tr>
         <w:trPr>
-          <w:cnfStyle w:val="000000010000" w:firstRow="0" w:lastRow="0" w:firstColumn="0" w:lastColumn="0" w:oddVBand="0" w:evenVBand="0" w:oddHBand="0" w:evenHBand="1" w:firstRowFirstColumn="0" w:firstRowLastColumn="0" w:lastRowFirstColumn="0" w:lastRowLastColumn="0"/>
+          <w:cnfStyle w:val="000000010000"/>
         </w:trPr>
         <w:tc>
           <w:tcPr>
-            <w:cnfStyle w:val="001000000000" w:firstRow="0" w:lastRow="0" w:firstColumn="1" w:lastColumn="0" w:oddVBand="0" w:evenVBand="0" w:oddHBand="0" w:evenHBand="0" w:firstRowFirstColumn="0" w:firstRowLastColumn="0" w:lastRowFirstColumn="0" w:lastRowLastColumn="0"/>
+            <w:cnfStyle w:val="001000000000"/>
             <w:tcW w:w="1668" w:type="dxa"/>
           </w:tcPr>
           <w:p>
@@ -9941,7 +9956,7 @@
           <w:p>
             <w:pPr>
               <w:jc w:val="both"/>
-              <w:cnfStyle w:val="000000010000" w:firstRow="0" w:lastRow="0" w:firstColumn="0" w:lastColumn="0" w:oddVBand="0" w:evenVBand="0" w:oddHBand="0" w:evenHBand="1" w:firstRowFirstColumn="0" w:firstRowLastColumn="0" w:lastRowFirstColumn="0" w:lastRowLastColumn="0"/>
+              <w:cnfStyle w:val="000000010000"/>
               <w:rPr>
                 <w:rFonts w:ascii="Arial" w:hAnsi="Arial" w:cs="Arial"/>
                 <w:sz w:val="24"/>
@@ -9961,11 +9976,11 @@
       </w:tr>
       <w:tr>
         <w:trPr>
-          <w:cnfStyle w:val="000000100000" w:firstRow="0" w:lastRow="0" w:firstColumn="0" w:lastColumn="0" w:oddVBand="0" w:evenVBand="0" w:oddHBand="1" w:evenHBand="0" w:firstRowFirstColumn="0" w:firstRowLastColumn="0" w:lastRowFirstColumn="0" w:lastRowLastColumn="0"/>
+          <w:cnfStyle w:val="000000100000"/>
         </w:trPr>
         <w:tc>
           <w:tcPr>
-            <w:cnfStyle w:val="001000000000" w:firstRow="0" w:lastRow="0" w:firstColumn="1" w:lastColumn="0" w:oddVBand="0" w:evenVBand="0" w:oddHBand="0" w:evenHBand="0" w:firstRowFirstColumn="0" w:firstRowLastColumn="0" w:lastRowFirstColumn="0" w:lastRowLastColumn="0"/>
+            <w:cnfStyle w:val="001000000000"/>
             <w:tcW w:w="1668" w:type="dxa"/>
           </w:tcPr>
           <w:p>
@@ -9996,7 +10011,7 @@
           <w:p>
             <w:pPr>
               <w:jc w:val="both"/>
-              <w:cnfStyle w:val="000000100000" w:firstRow="0" w:lastRow="0" w:firstColumn="0" w:lastColumn="0" w:oddVBand="0" w:evenVBand="0" w:oddHBand="1" w:evenHBand="0" w:firstRowFirstColumn="0" w:firstRowLastColumn="0" w:lastRowFirstColumn="0" w:lastRowLastColumn="0"/>
+              <w:cnfStyle w:val="000000100000"/>
               <w:rPr>
                 <w:rFonts w:ascii="Arial" w:hAnsi="Arial" w:cs="Arial"/>
                 <w:sz w:val="24"/>
@@ -10018,11 +10033,11 @@
       </w:tr>
       <w:tr>
         <w:trPr>
-          <w:cnfStyle w:val="000000010000" w:firstRow="0" w:lastRow="0" w:firstColumn="0" w:lastColumn="0" w:oddVBand="0" w:evenVBand="0" w:oddHBand="0" w:evenHBand="1" w:firstRowFirstColumn="0" w:firstRowLastColumn="0" w:lastRowFirstColumn="0" w:lastRowLastColumn="0"/>
+          <w:cnfStyle w:val="000000010000"/>
         </w:trPr>
         <w:tc>
           <w:tcPr>
-            <w:cnfStyle w:val="001000000000" w:firstRow="0" w:lastRow="0" w:firstColumn="1" w:lastColumn="0" w:oddVBand="0" w:evenVBand="0" w:oddHBand="0" w:evenHBand="0" w:firstRowFirstColumn="0" w:firstRowLastColumn="0" w:lastRowFirstColumn="0" w:lastRowLastColumn="0"/>
+            <w:cnfStyle w:val="001000000000"/>
             <w:tcW w:w="1668" w:type="dxa"/>
           </w:tcPr>
           <w:p>
@@ -10052,7 +10067,7 @@
           <w:p>
             <w:pPr>
               <w:jc w:val="both"/>
-              <w:cnfStyle w:val="000000010000" w:firstRow="0" w:lastRow="0" w:firstColumn="0" w:lastColumn="0" w:oddVBand="0" w:evenVBand="0" w:oddHBand="0" w:evenHBand="1" w:firstRowFirstColumn="0" w:firstRowLastColumn="0" w:lastRowFirstColumn="0" w:lastRowLastColumn="0"/>
+              <w:cnfStyle w:val="000000010000"/>
               <w:rPr>
                 <w:rFonts w:ascii="Arial" w:hAnsi="Arial" w:cs="Arial"/>
                 <w:sz w:val="24"/>
@@ -10072,11 +10087,11 @@
       </w:tr>
       <w:tr>
         <w:trPr>
-          <w:cnfStyle w:val="000000100000" w:firstRow="0" w:lastRow="0" w:firstColumn="0" w:lastColumn="0" w:oddVBand="0" w:evenVBand="0" w:oddHBand="1" w:evenHBand="0" w:firstRowFirstColumn="0" w:firstRowLastColumn="0" w:lastRowFirstColumn="0" w:lastRowLastColumn="0"/>
+          <w:cnfStyle w:val="000000100000"/>
         </w:trPr>
         <w:tc>
           <w:tcPr>
-            <w:cnfStyle w:val="001000000000" w:firstRow="0" w:lastRow="0" w:firstColumn="1" w:lastColumn="0" w:oddVBand="0" w:evenVBand="0" w:oddHBand="0" w:evenHBand="0" w:firstRowFirstColumn="0" w:firstRowLastColumn="0" w:lastRowFirstColumn="0" w:lastRowLastColumn="0"/>
+            <w:cnfStyle w:val="001000000000"/>
             <w:tcW w:w="1668" w:type="dxa"/>
           </w:tcPr>
           <w:p>
@@ -10107,7 +10122,7 @@
           <w:p>
             <w:pPr>
               <w:jc w:val="both"/>
-              <w:cnfStyle w:val="000000100000" w:firstRow="0" w:lastRow="0" w:firstColumn="0" w:lastColumn="0" w:oddVBand="0" w:evenVBand="0" w:oddHBand="1" w:evenHBand="0" w:firstRowFirstColumn="0" w:firstRowLastColumn="0" w:lastRowFirstColumn="0" w:lastRowLastColumn="0"/>
+              <w:cnfStyle w:val="000000100000"/>
               <w:rPr>
                 <w:rFonts w:ascii="Arial" w:hAnsi="Arial" w:cs="Arial"/>
                 <w:sz w:val="24"/>
@@ -10137,11 +10152,11 @@
       </w:tr>
       <w:tr>
         <w:trPr>
-          <w:cnfStyle w:val="000000010000" w:firstRow="0" w:lastRow="0" w:firstColumn="0" w:lastColumn="0" w:oddVBand="0" w:evenVBand="0" w:oddHBand="0" w:evenHBand="1" w:firstRowFirstColumn="0" w:firstRowLastColumn="0" w:lastRowFirstColumn="0" w:lastRowLastColumn="0"/>
+          <w:cnfStyle w:val="000000010000"/>
         </w:trPr>
         <w:tc>
           <w:tcPr>
-            <w:cnfStyle w:val="001000000000" w:firstRow="0" w:lastRow="0" w:firstColumn="1" w:lastColumn="0" w:oddVBand="0" w:evenVBand="0" w:oddHBand="0" w:evenHBand="0" w:firstRowFirstColumn="0" w:firstRowLastColumn="0" w:lastRowFirstColumn="0" w:lastRowLastColumn="0"/>
+            <w:cnfStyle w:val="001000000000"/>
             <w:tcW w:w="1668" w:type="dxa"/>
           </w:tcPr>
           <w:p>
@@ -10172,7 +10187,7 @@
           <w:p>
             <w:pPr>
               <w:jc w:val="both"/>
-              <w:cnfStyle w:val="000000010000" w:firstRow="0" w:lastRow="0" w:firstColumn="0" w:lastColumn="0" w:oddVBand="0" w:evenVBand="0" w:oddHBand="0" w:evenHBand="1" w:firstRowFirstColumn="0" w:firstRowLastColumn="0" w:lastRowFirstColumn="0" w:lastRowLastColumn="0"/>
+              <w:cnfStyle w:val="000000010000"/>
               <w:rPr>
                 <w:rFonts w:ascii="Arial" w:hAnsi="Arial" w:cs="Arial"/>
                 <w:sz w:val="24"/>
@@ -10210,11 +10225,11 @@
       </w:tr>
       <w:tr>
         <w:trPr>
-          <w:cnfStyle w:val="000000100000" w:firstRow="0" w:lastRow="0" w:firstColumn="0" w:lastColumn="0" w:oddVBand="0" w:evenVBand="0" w:oddHBand="1" w:evenHBand="0" w:firstRowFirstColumn="0" w:firstRowLastColumn="0" w:lastRowFirstColumn="0" w:lastRowLastColumn="0"/>
+          <w:cnfStyle w:val="000000100000"/>
         </w:trPr>
         <w:tc>
           <w:tcPr>
-            <w:cnfStyle w:val="001000000000" w:firstRow="0" w:lastRow="0" w:firstColumn="1" w:lastColumn="0" w:oddVBand="0" w:evenVBand="0" w:oddHBand="0" w:evenHBand="0" w:firstRowFirstColumn="0" w:firstRowLastColumn="0" w:lastRowFirstColumn="0" w:lastRowLastColumn="0"/>
+            <w:cnfStyle w:val="001000000000"/>
             <w:tcW w:w="1668" w:type="dxa"/>
           </w:tcPr>
           <w:p>
@@ -10245,7 +10260,7 @@
           <w:p>
             <w:pPr>
               <w:jc w:val="both"/>
-              <w:cnfStyle w:val="000000100000" w:firstRow="0" w:lastRow="0" w:firstColumn="0" w:lastColumn="0" w:oddVBand="0" w:evenVBand="0" w:oddHBand="1" w:evenHBand="0" w:firstRowFirstColumn="0" w:firstRowLastColumn="0" w:lastRowFirstColumn="0" w:lastRowLastColumn="0"/>
+              <w:cnfStyle w:val="000000100000"/>
               <w:rPr>
                 <w:rFonts w:ascii="Arial" w:hAnsi="Arial" w:cs="Arial"/>
                 <w:sz w:val="24"/>
@@ -10267,12 +10282,12 @@
       </w:tr>
       <w:tr>
         <w:trPr>
-          <w:cnfStyle w:val="000000010000" w:firstRow="0" w:lastRow="0" w:firstColumn="0" w:lastColumn="0" w:oddVBand="0" w:evenVBand="0" w:oddHBand="0" w:evenHBand="1" w:firstRowFirstColumn="0" w:firstRowLastColumn="0" w:lastRowFirstColumn="0" w:lastRowLastColumn="0"/>
+          <w:cnfStyle w:val="000000010000"/>
           <w:trHeight w:val="54"/>
         </w:trPr>
         <w:tc>
           <w:tcPr>
-            <w:cnfStyle w:val="001000000000" w:firstRow="0" w:lastRow="0" w:firstColumn="1" w:lastColumn="0" w:oddVBand="0" w:evenVBand="0" w:oddHBand="0" w:evenHBand="0" w:firstRowFirstColumn="0" w:firstRowLastColumn="0" w:lastRowFirstColumn="0" w:lastRowLastColumn="0"/>
+            <w:cnfStyle w:val="001000000000"/>
             <w:tcW w:w="1668" w:type="dxa"/>
           </w:tcPr>
           <w:p>
@@ -10303,7 +10318,7 @@
           <w:p>
             <w:pPr>
               <w:jc w:val="both"/>
-              <w:cnfStyle w:val="000000010000" w:firstRow="0" w:lastRow="0" w:firstColumn="0" w:lastColumn="0" w:oddVBand="0" w:evenVBand="0" w:oddHBand="0" w:evenHBand="1" w:firstRowFirstColumn="0" w:firstRowLastColumn="0" w:lastRowFirstColumn="0" w:lastRowLastColumn="0"/>
+              <w:cnfStyle w:val="000000010000"/>
               <w:rPr>
                 <w:rFonts w:ascii="Arial" w:hAnsi="Arial" w:cs="Arial"/>
                 <w:sz w:val="24"/>
@@ -10323,11 +10338,11 @@
       </w:tr>
       <w:tr>
         <w:trPr>
-          <w:cnfStyle w:val="000000100000" w:firstRow="0" w:lastRow="0" w:firstColumn="0" w:lastColumn="0" w:oddVBand="0" w:evenVBand="0" w:oddHBand="1" w:evenHBand="0" w:firstRowFirstColumn="0" w:firstRowLastColumn="0" w:lastRowFirstColumn="0" w:lastRowLastColumn="0"/>
+          <w:cnfStyle w:val="000000100000"/>
         </w:trPr>
         <w:tc>
           <w:tcPr>
-            <w:cnfStyle w:val="001000000000" w:firstRow="0" w:lastRow="0" w:firstColumn="1" w:lastColumn="0" w:oddVBand="0" w:evenVBand="0" w:oddHBand="0" w:evenHBand="0" w:firstRowFirstColumn="0" w:firstRowLastColumn="0" w:lastRowFirstColumn="0" w:lastRowLastColumn="0"/>
+            <w:cnfStyle w:val="001000000000"/>
             <w:tcW w:w="1668" w:type="dxa"/>
           </w:tcPr>
           <w:p>
@@ -10358,7 +10373,7 @@
           <w:p>
             <w:pPr>
               <w:jc w:val="both"/>
-              <w:cnfStyle w:val="000000100000" w:firstRow="0" w:lastRow="0" w:firstColumn="0" w:lastColumn="0" w:oddVBand="0" w:evenVBand="0" w:oddHBand="1" w:evenHBand="0" w:firstRowFirstColumn="0" w:firstRowLastColumn="0" w:lastRowFirstColumn="0" w:lastRowLastColumn="0"/>
+              <w:cnfStyle w:val="000000100000"/>
               <w:rPr>
                 <w:rFonts w:ascii="Arial" w:hAnsi="Arial" w:cs="Arial"/>
                 <w:sz w:val="24"/>
@@ -10530,7 +10545,7 @@
                     </pic:cNvPicPr>
                   </pic:nvPicPr>
                   <pic:blipFill>
-                    <a:blip r:embed="rId11" cstate="print"/>
+                    <a:blip r:embed="rId10" cstate="print"/>
                     <a:srcRect l="28501" t="39611" r="26596" b="46320"/>
                     <a:stretch>
                       <a:fillRect/>
@@ -10568,23 +10583,13 @@
           <w:szCs w:val="24"/>
         </w:rPr>
       </w:pPr>
-      <w:proofErr w:type="spellStart"/>
-      <w:r>
-        <w:rPr>
-          <w:rFonts w:ascii="Arial" w:hAnsi="Arial" w:cs="Arial"/>
-          <w:sz w:val="24"/>
-          <w:szCs w:val="24"/>
-        </w:rPr>
-        <w:t>Donde</w:t>
-      </w:r>
-      <w:proofErr w:type="spellEnd"/>
-      <w:r>
-        <w:rPr>
-          <w:rFonts w:ascii="Arial" w:hAnsi="Arial" w:cs="Arial"/>
-          <w:sz w:val="24"/>
-          <w:szCs w:val="24"/>
-        </w:rPr>
-        <w:t>: “</w:t>
+      <w:r>
+        <w:rPr>
+          <w:rFonts w:ascii="Arial" w:hAnsi="Arial" w:cs="Arial"/>
+          <w:sz w:val="24"/>
+          <w:szCs w:val="24"/>
+        </w:rPr>
+        <w:t>Donde: “</w:t>
       </w:r>
       <w:proofErr w:type="spellStart"/>
       <w:r>
@@ -11365,7 +11370,7 @@
           <w:left w:w="70" w:type="dxa"/>
           <w:right w:w="70" w:type="dxa"/>
         </w:tblCellMar>
-        <w:tblLook w:val="04A0" w:firstRow="1" w:lastRow="0" w:firstColumn="1" w:lastColumn="0" w:noHBand="0" w:noVBand="1"/>
+        <w:tblLook w:val="04A0"/>
       </w:tblPr>
       <w:tblGrid>
         <w:gridCol w:w="1433"/>
@@ -16952,10 +16957,10 @@
                     </pic:cNvPicPr>
                   </pic:nvPicPr>
                   <pic:blipFill rotWithShape="1">
-                    <a:blip r:embed="rId12" cstate="print">
+                    <a:blip r:embed="rId11" cstate="print">
                       <a:extLst>
                         <a:ext uri="{28A0092B-C50C-407E-A947-70E740481C1C}">
-                          <a14:useLocalDpi xmlns:a14="http://schemas.microsoft.com/office/drawing/2010/main" val="0"/>
+                          <a14:useLocalDpi xmlns:a14="http://schemas.microsoft.com/office/drawing/2010/main" xmlns:wps="http://schemas.microsoft.com/office/word/2010/wordprocessingShape" xmlns:wpi="http://schemas.microsoft.com/office/word/2010/wordprocessingInk" xmlns:wpg="http://schemas.microsoft.com/office/word/2010/wordprocessingGroup" xmlns:w14="http://schemas.microsoft.com/office/word/2010/wordml" xmlns:w="http://schemas.openxmlformats.org/wordprocessingml/2006/main" xmlns:w10="urn:schemas-microsoft-com:office:word" xmlns:wp14="http://schemas.microsoft.com/office/word/2010/wordprocessingDrawing" xmlns:v="urn:schemas-microsoft-com:vml" xmlns:o="urn:schemas-microsoft-com:office:office" xmlns:mc="http://schemas.openxmlformats.org/markup-compatibility/2006" xmlns:wpc="http://schemas.microsoft.com/office/word/2010/wordprocessingCanvas" xmlns="" val="0"/>
                         </a:ext>
                       </a:extLst>
                     </a:blip>
@@ -16976,7 +16981,7 @@
                     </a:ln>
                     <a:extLst>
                       <a:ext uri="{53640926-AAD7-44D8-BBD7-CCE9431645EC}">
-                        <a14:shadowObscured xmlns:a14="http://schemas.microsoft.com/office/drawing/2010/main"/>
+                        <a14:shadowObscured xmlns:a14="http://schemas.microsoft.com/office/drawing/2010/main" xmlns:wps="http://schemas.microsoft.com/office/word/2010/wordprocessingShape" xmlns:wpi="http://schemas.microsoft.com/office/word/2010/wordprocessingInk" xmlns:wpg="http://schemas.microsoft.com/office/word/2010/wordprocessingGroup" xmlns:w14="http://schemas.microsoft.com/office/word/2010/wordml" xmlns:w="http://schemas.openxmlformats.org/wordprocessingml/2006/main" xmlns:w10="urn:schemas-microsoft-com:office:word" xmlns:wp14="http://schemas.microsoft.com/office/word/2010/wordprocessingDrawing" xmlns:v="urn:schemas-microsoft-com:vml" xmlns:o="urn:schemas-microsoft-com:office:office" xmlns:mc="http://schemas.openxmlformats.org/markup-compatibility/2006" xmlns:wpc="http://schemas.microsoft.com/office/word/2010/wordprocessingCanvas" xmlns=""/>
                       </a:ext>
                     </a:extLst>
                   </pic:spPr>
@@ -23763,15 +23768,7 @@
               <w:sz w:val="24"/>
               <w:szCs w:val="24"/>
             </w:rPr>
-            <m:t>Co</m:t>
-          </m:r>
-          <m:r>
-            <w:rPr>
-              <w:rFonts w:ascii="Cambria Math" w:hAnsi="Cambria Math" w:cs="Arial"/>
-              <w:sz w:val="24"/>
-              <w:szCs w:val="24"/>
-            </w:rPr>
-            <m:t>njunto</m:t>
+            <m:t>Conjunto</m:t>
           </m:r>
           <m:r>
             <w:rPr>
@@ -28114,7 +28111,15 @@
               <w:sz w:val="24"/>
               <w:szCs w:val="24"/>
             </w:rPr>
-            <m:t>asignado</m:t>
+            <m:t>asi</m:t>
+          </m:r>
+          <m:r>
+            <w:rPr>
+              <w:rFonts w:ascii="Cambria Math" w:eastAsiaTheme="minorEastAsia" w:hAnsi="Cambria Math" w:cs="Arial"/>
+              <w:sz w:val="24"/>
+              <w:szCs w:val="24"/>
+            </w:rPr>
+            <m:t>gnado</m:t>
           </m:r>
           <m:r>
             <w:rPr>
@@ -29121,7 +29126,15 @@
               <w:sz w:val="24"/>
               <w:szCs w:val="24"/>
             </w:rPr>
-            <m:t xml:space="preserve">=1. Arribo de creacion de un </m:t>
+            <m:t>=1. Arribo de creacion d</m:t>
+          </m:r>
+          <m:r>
+            <w:rPr>
+              <w:rFonts w:ascii="Cambria Math" w:eastAsiaTheme="minorEastAsia" w:hAnsi="Cambria Math" w:cs="Arial"/>
+              <w:sz w:val="24"/>
+              <w:szCs w:val="24"/>
+            </w:rPr>
+            <m:t xml:space="preserve">e un </m:t>
           </m:r>
           <m:r>
             <m:rPr>
@@ -31491,7 +31504,15 @@
               <w:sz w:val="24"/>
               <w:szCs w:val="24"/>
             </w:rPr>
-            <m:t>del</m:t>
+            <m:t>d</m:t>
+          </m:r>
+          <m:r>
+            <w:rPr>
+              <w:rFonts w:ascii="Cambria Math" w:eastAsiaTheme="minorEastAsia" w:hAnsi="Cambria Math" w:cs="Arial"/>
+              <w:sz w:val="24"/>
+              <w:szCs w:val="24"/>
+            </w:rPr>
+            <m:t>el</m:t>
           </m:r>
           <m:r>
             <w:rPr>
@@ -38004,13 +38025,23 @@
         </w:rPr>
         <w:t xml:space="preserve">El propósito del algoritmo propuesto por  </w:t>
       </w:r>
+      <w:proofErr w:type="spellStart"/>
       <w:r>
         <w:rPr>
           <w:rFonts w:ascii="Times New Roman" w:hAnsi="Times New Roman" w:cs="Times New Roman"/>
           <w:sz w:val="24"/>
           <w:szCs w:val="24"/>
         </w:rPr>
-        <w:t xml:space="preserve">Jun </w:t>
+        <w:t>Jun</w:t>
+      </w:r>
+      <w:proofErr w:type="spellEnd"/>
+      <w:r>
+        <w:rPr>
+          <w:rFonts w:ascii="Times New Roman" w:hAnsi="Times New Roman" w:cs="Times New Roman"/>
+          <w:sz w:val="24"/>
+          <w:szCs w:val="24"/>
+        </w:rPr>
+        <w:t xml:space="preserve"> </w:t>
       </w:r>
       <w:proofErr w:type="spellStart"/>
       <w:r>
@@ -41609,7 +41640,7 @@
       <w:tblPr>
         <w:tblStyle w:val="Tablaconcuadrcula"/>
         <w:tblW w:w="0" w:type="auto"/>
-        <w:tblLook w:val="04A0" w:firstRow="1" w:lastRow="0" w:firstColumn="1" w:lastColumn="0" w:noHBand="0" w:noVBand="1"/>
+        <w:tblLook w:val="04A0"/>
       </w:tblPr>
       <w:tblGrid>
         <w:gridCol w:w="3369"/>
@@ -41732,6 +41763,7 @@
               </w:rPr>
               <w:t xml:space="preserve">Algoritmo de </w:t>
             </w:r>
+            <w:proofErr w:type="spellStart"/>
             <w:r>
               <w:rPr>
                 <w:rFonts w:ascii="Times New Roman" w:hAnsi="Times New Roman" w:cs="Times New Roman"/>
@@ -41739,7 +41771,17 @@
                 <w:sz w:val="20"/>
                 <w:szCs w:val="20"/>
               </w:rPr>
-              <w:t xml:space="preserve">Jun </w:t>
+              <w:t>Jun</w:t>
+            </w:r>
+            <w:proofErr w:type="spellEnd"/>
+            <w:r>
+              <w:rPr>
+                <w:rFonts w:ascii="Times New Roman" w:hAnsi="Times New Roman" w:cs="Times New Roman"/>
+                <w:b/>
+                <w:sz w:val="20"/>
+                <w:szCs w:val="20"/>
+              </w:rPr>
+              <w:t xml:space="preserve"> </w:t>
             </w:r>
             <w:proofErr w:type="spellStart"/>
             <w:r>
@@ -43823,13 +43865,23 @@
         </w:rPr>
         <w:t xml:space="preserve">as definiciones planteadas por </w:t>
       </w:r>
+      <w:proofErr w:type="spellStart"/>
       <w:r>
         <w:rPr>
           <w:rFonts w:ascii="Times New Roman" w:hAnsi="Times New Roman" w:cs="Times New Roman"/>
           <w:sz w:val="24"/>
           <w:szCs w:val="24"/>
         </w:rPr>
-        <w:t xml:space="preserve">Jun </w:t>
+        <w:t>Jun</w:t>
+      </w:r>
+      <w:proofErr w:type="spellEnd"/>
+      <w:r>
+        <w:rPr>
+          <w:rFonts w:ascii="Times New Roman" w:hAnsi="Times New Roman" w:cs="Times New Roman"/>
+          <w:sz w:val="24"/>
+          <w:szCs w:val="24"/>
+        </w:rPr>
+        <w:t xml:space="preserve"> </w:t>
       </w:r>
       <w:proofErr w:type="spellStart"/>
       <w:r>
@@ -44166,7 +44218,7 @@
           <w:lang w:eastAsia="es-CO"/>
         </w:rPr>
         <w:drawing>
-          <wp:inline distT="0" distB="0" distL="0" distR="0" wp14:anchorId="14B6D5D6" wp14:editId="45364144">
+          <wp:inline distT="0" distB="0" distL="0" distR="0">
             <wp:extent cx="5535762" cy="2495550"/>
             <wp:effectExtent l="0" t="0" r="0" b="0"/>
             <wp:docPr id="12" name="Imagen 12"/>
@@ -44183,10 +44235,10 @@
                     </pic:cNvPicPr>
                   </pic:nvPicPr>
                   <pic:blipFill>
-                    <a:blip r:embed="rId13">
+                    <a:blip r:embed="rId12" cstate="print">
                       <a:extLst>
                         <a:ext uri="{28A0092B-C50C-407E-A947-70E740481C1C}">
-                          <a14:useLocalDpi xmlns:a14="http://schemas.microsoft.com/office/drawing/2010/main" val="0"/>
+                          <a14:useLocalDpi xmlns:a14="http://schemas.microsoft.com/office/drawing/2010/main" xmlns:wps="http://schemas.microsoft.com/office/word/2010/wordprocessingShape" xmlns:wpi="http://schemas.microsoft.com/office/word/2010/wordprocessingInk" xmlns:wpg="http://schemas.microsoft.com/office/word/2010/wordprocessingGroup" xmlns:w14="http://schemas.microsoft.com/office/word/2010/wordml" xmlns:w="http://schemas.openxmlformats.org/wordprocessingml/2006/main" xmlns:w10="urn:schemas-microsoft-com:office:word" xmlns:wp14="http://schemas.microsoft.com/office/word/2010/wordprocessingDrawing" xmlns:v="urn:schemas-microsoft-com:vml" xmlns:o="urn:schemas-microsoft-com:office:office" xmlns:mc="http://schemas.openxmlformats.org/markup-compatibility/2006" xmlns:wpc="http://schemas.microsoft.com/office/word/2010/wordprocessingCanvas" xmlns="" val="0"/>
                         </a:ext>
                       </a:extLst>
                     </a:blip>
@@ -44293,25 +44345,7 @@
           <w:sz w:val="24"/>
           <w:szCs w:val="24"/>
         </w:rPr>
-        <w:t xml:space="preserve"> varios tipo de recursos, incluyendo parámetros de la red (como ancho de banda, identificadores VLAN, </w:t>
-      </w:r>
-      <w:proofErr w:type="spellStart"/>
-      <w:r>
-        <w:rPr>
-          <w:rFonts w:ascii="Arial" w:hAnsi="Arial" w:cs="Arial"/>
-          <w:sz w:val="24"/>
-          <w:szCs w:val="24"/>
-        </w:rPr>
-        <w:t>timeslot</w:t>
-      </w:r>
-      <w:proofErr w:type="spellEnd"/>
-      <w:r>
-        <w:rPr>
-          <w:rFonts w:ascii="Arial" w:hAnsi="Arial" w:cs="Arial"/>
-          <w:sz w:val="24"/>
-          <w:szCs w:val="24"/>
-        </w:rPr>
-        <w:t xml:space="preserve"> SHD, </w:t>
+        <w:t xml:space="preserve"> varios tipo de recursos, incluyendo parámetros de la red (como ancho de banda, identificadores VLAN, timeslot SHD, </w:t>
       </w:r>
       <w:proofErr w:type="spellStart"/>
       <w:r>
@@ -44730,8 +44764,8 @@
       <w:pPr>
         <w:pStyle w:val="Prrafodelista"/>
         <w:rPr>
+          <w:oMath/>
           <w:rFonts w:ascii="Cambria Math" w:hAnsi="Cambria Math"/>
-          <w:oMath/>
         </w:rPr>
       </w:pPr>
     </w:p>
@@ -45078,7 +45112,7 @@
       <w:tblPr>
         <w:tblStyle w:val="Tablaconcuadrcula"/>
         <w:tblW w:w="0" w:type="auto"/>
-        <w:tblLook w:val="04A0" w:firstRow="1" w:lastRow="0" w:firstColumn="1" w:lastColumn="0" w:noHBand="0" w:noVBand="1"/>
+        <w:tblLook w:val="04A0"/>
       </w:tblPr>
       <w:tblGrid>
         <w:gridCol w:w="2992"/>
@@ -45667,7 +45701,7 @@
       <w:tblPr>
         <w:tblStyle w:val="Tablaconcuadrcula"/>
         <w:tblW w:w="0" w:type="auto"/>
-        <w:tblLook w:val="04A0" w:firstRow="1" w:lastRow="0" w:firstColumn="1" w:lastColumn="0" w:noHBand="0" w:noVBand="1"/>
+        <w:tblLook w:val="04A0"/>
       </w:tblPr>
       <w:tblGrid>
         <w:gridCol w:w="2992"/>
@@ -46035,6 +46069,203 @@
     </w:p>
     <w:p>
       <w:pPr>
+        <w:jc w:val="both"/>
+        <w:rPr>
+          <w:rFonts w:ascii="Arial" w:hAnsi="Arial" w:cs="Arial"/>
+          <w:sz w:val="24"/>
+          <w:szCs w:val="24"/>
+        </w:rPr>
+      </w:pPr>
+      <w:r>
+        <w:rPr>
+          <w:rFonts w:ascii="Arial" w:hAnsi="Arial" w:cs="Arial"/>
+          <w:sz w:val="24"/>
+          <w:szCs w:val="24"/>
+        </w:rPr>
+        <w:t>Para soportar la coexistencia de reservación inmediata y anticipada</w:t>
+      </w:r>
+      <w:r>
+        <w:rPr>
+          <w:rFonts w:ascii="Arial" w:hAnsi="Arial" w:cs="Arial"/>
+          <w:sz w:val="24"/>
+          <w:szCs w:val="24"/>
+        </w:rPr>
+        <w:t xml:space="preserve"> (</w:t>
+      </w:r>
+      <w:r>
+        <w:rPr>
+          <w:rFonts w:ascii="Times New Roman" w:hAnsi="Times New Roman" w:cs="Times New Roman"/>
+          <w:b/>
+          <w:i/>
+          <w:iCs/>
+          <w:sz w:val="20"/>
+          <w:szCs w:val="20"/>
+        </w:rPr>
+        <w:t>STSD</w:t>
+      </w:r>
+      <w:r>
+        <w:rPr>
+          <w:rFonts w:ascii="Arial" w:hAnsi="Arial" w:cs="Arial"/>
+          <w:sz w:val="24"/>
+          <w:szCs w:val="24"/>
+        </w:rPr>
+        <w:t>)</w:t>
+      </w:r>
+      <w:r>
+        <w:rPr>
+          <w:rFonts w:ascii="Arial" w:hAnsi="Arial" w:cs="Arial"/>
+          <w:sz w:val="24"/>
+          <w:szCs w:val="24"/>
+        </w:rPr>
+        <w:t xml:space="preserve"> de recursos en la red y en la grilla, debe existir un mecanismo trasversal para controlar los posibles conflictos. </w:t>
+      </w:r>
+      <w:r>
+        <w:rPr>
+          <w:rFonts w:ascii="Arial" w:hAnsi="Arial" w:cs="Arial"/>
+          <w:sz w:val="24"/>
+          <w:szCs w:val="24"/>
+        </w:rPr>
+        <w:t xml:space="preserve">Este </w:t>
+      </w:r>
+      <w:r>
+        <w:rPr>
+          <w:rFonts w:ascii="Arial" w:hAnsi="Arial" w:cs="Arial"/>
+          <w:sz w:val="24"/>
+          <w:szCs w:val="24"/>
+        </w:rPr>
+        <w:t xml:space="preserve">mecanismo </w:t>
+      </w:r>
+      <w:r>
+        <w:rPr>
+          <w:rFonts w:ascii="Arial" w:hAnsi="Arial" w:cs="Arial"/>
+          <w:sz w:val="24"/>
+          <w:szCs w:val="24"/>
+        </w:rPr>
+        <w:t>deber tener las siguientes características:</w:t>
+      </w:r>
+      <w:r>
+        <w:rPr>
+          <w:rFonts w:ascii="Arial" w:hAnsi="Arial" w:cs="Arial"/>
+          <w:sz w:val="24"/>
+          <w:szCs w:val="24"/>
+        </w:rPr>
+        <w:t xml:space="preserve"> </w:t>
+      </w:r>
+    </w:p>
+    <w:p>
+      <w:pPr>
+        <w:pStyle w:val="Prrafodelista"/>
+        <w:numPr>
+          <w:ilvl w:val="0"/>
+          <w:numId w:val="47"/>
+        </w:numPr>
+        <w:jc w:val="both"/>
+        <w:rPr>
+          <w:rFonts w:ascii="Arial" w:hAnsi="Arial" w:cs="Arial"/>
+          <w:sz w:val="24"/>
+          <w:szCs w:val="24"/>
+        </w:rPr>
+      </w:pPr>
+      <w:r>
+        <w:rPr>
+          <w:rFonts w:ascii="Arial" w:hAnsi="Arial" w:cs="Arial"/>
+          <w:sz w:val="24"/>
+          <w:szCs w:val="24"/>
+        </w:rPr>
+        <w:t>D</w:t>
+      </w:r>
+      <w:r>
+        <w:rPr>
+          <w:rFonts w:ascii="Arial" w:hAnsi="Arial" w:cs="Arial"/>
+          <w:sz w:val="24"/>
+          <w:szCs w:val="24"/>
+        </w:rPr>
+        <w:t>iferenciar los recursos disponibles para cada tipo de reservación sin que exista sub-</w:t>
+      </w:r>
+      <w:r>
+        <w:rPr>
+          <w:rFonts w:ascii="Arial" w:hAnsi="Arial" w:cs="Arial"/>
+          <w:sz w:val="24"/>
+          <w:szCs w:val="24"/>
+        </w:rPr>
+        <w:t>utilización</w:t>
+      </w:r>
+      <w:r>
+        <w:rPr>
+          <w:rFonts w:ascii="Arial" w:hAnsi="Arial" w:cs="Arial"/>
+          <w:sz w:val="24"/>
+          <w:szCs w:val="24"/>
+        </w:rPr>
+        <w:t xml:space="preserve"> </w:t>
+      </w:r>
+      <w:r>
+        <w:rPr>
+          <w:rFonts w:ascii="Arial" w:hAnsi="Arial" w:cs="Arial"/>
+          <w:sz w:val="24"/>
+          <w:szCs w:val="24"/>
+        </w:rPr>
+        <w:t xml:space="preserve">de recursos. </w:t>
+      </w:r>
+    </w:p>
+    <w:p>
+      <w:pPr>
+        <w:pStyle w:val="Prrafodelista"/>
+        <w:numPr>
+          <w:ilvl w:val="0"/>
+          <w:numId w:val="47"/>
+        </w:numPr>
+        <w:jc w:val="both"/>
+        <w:rPr>
+          <w:rFonts w:ascii="Arial" w:hAnsi="Arial" w:cs="Arial"/>
+          <w:sz w:val="24"/>
+          <w:szCs w:val="24"/>
+        </w:rPr>
+      </w:pPr>
+      <w:r>
+        <w:rPr>
+          <w:rFonts w:ascii="Arial" w:hAnsi="Arial" w:cs="Arial"/>
+          <w:sz w:val="24"/>
+          <w:szCs w:val="24"/>
+        </w:rPr>
+        <w:t>Aunque inevitablemente la inserción de este mecanismo aumenta  complejidad en la administración de los recursos,  el mecanismo deber ser simple y de fácil extensión.</w:t>
+      </w:r>
+    </w:p>
+    <w:p>
+      <w:pPr>
+        <w:pStyle w:val="Prrafodelista"/>
+        <w:numPr>
+          <w:ilvl w:val="0"/>
+          <w:numId w:val="47"/>
+        </w:numPr>
+        <w:jc w:val="both"/>
+        <w:rPr>
+          <w:rFonts w:ascii="Arial" w:hAnsi="Arial" w:cs="Arial"/>
+          <w:sz w:val="24"/>
+          <w:szCs w:val="24"/>
+        </w:rPr>
+      </w:pPr>
+      <w:r>
+        <w:rPr>
+          <w:rFonts w:ascii="Arial" w:hAnsi="Arial" w:cs="Arial"/>
+          <w:sz w:val="24"/>
+          <w:szCs w:val="24"/>
+        </w:rPr>
+        <w:t>Este debe basarse en conjunto de políticas (estáticas) para primero reservar las peticiones de trabajo de mayor prioridad.</w:t>
+      </w:r>
+    </w:p>
+    <w:p>
+      <w:pPr>
+        <w:pStyle w:val="Prrafodelista"/>
+        <w:jc w:val="both"/>
+        <w:rPr>
+          <w:rFonts w:ascii="Arial" w:hAnsi="Arial" w:cs="Arial"/>
+          <w:sz w:val="24"/>
+          <w:szCs w:val="24"/>
+        </w:rPr>
+      </w:pPr>
+    </w:p>
+    <w:p>
+      <w:pPr>
         <w:rPr>
           <w:rFonts w:ascii="Arial" w:eastAsiaTheme="majorEastAsia" w:hAnsi="Arial" w:cs="Arial"/>
           <w:b/>
@@ -46068,30 +46299,6 @@
           <w:szCs w:val="24"/>
         </w:rPr>
       </w:pPr>
-    </w:p>
-    <w:p>
-      <w:pPr>
-        <w:rPr>
-          <w:rFonts w:ascii="Arial" w:eastAsiaTheme="majorEastAsia" w:hAnsi="Arial" w:cs="Arial"/>
-          <w:b/>
-          <w:bCs/>
-          <w:color w:val="000000" w:themeColor="text1"/>
-          <w:sz w:val="24"/>
-          <w:szCs w:val="24"/>
-        </w:rPr>
-      </w:pPr>
-    </w:p>
-    <w:p>
-      <w:pPr>
-        <w:rPr>
-          <w:rFonts w:ascii="Arial" w:eastAsiaTheme="majorEastAsia" w:hAnsi="Arial" w:cs="Arial"/>
-          <w:b/>
-          <w:bCs/>
-          <w:color w:val="000000" w:themeColor="text1"/>
-          <w:sz w:val="24"/>
-          <w:szCs w:val="24"/>
-        </w:rPr>
-      </w:pPr>
       <w:r>
         <w:br w:type="page"/>
       </w:r>
@@ -46124,7 +46331,7 @@
       <w:tblPr>
         <w:tblStyle w:val="Cuadrculaclara-nfasis11"/>
         <w:tblW w:w="0" w:type="auto"/>
-        <w:tblLook w:val="04A0" w:firstRow="1" w:lastRow="0" w:firstColumn="1" w:lastColumn="0" w:noHBand="0" w:noVBand="1"/>
+        <w:tblLook w:val="04A0"/>
       </w:tblPr>
       <w:tblGrid>
         <w:gridCol w:w="2992"/>
@@ -46133,11 +46340,11 @@
       </w:tblGrid>
       <w:tr>
         <w:trPr>
-          <w:cnfStyle w:val="100000000000" w:firstRow="1" w:lastRow="0" w:firstColumn="0" w:lastColumn="0" w:oddVBand="0" w:evenVBand="0" w:oddHBand="0" w:evenHBand="0" w:firstRowFirstColumn="0" w:firstRowLastColumn="0" w:lastRowFirstColumn="0" w:lastRowLastColumn="0"/>
+          <w:cnfStyle w:val="100000000000"/>
         </w:trPr>
         <w:tc>
           <w:tcPr>
-            <w:cnfStyle w:val="001000000000" w:firstRow="0" w:lastRow="0" w:firstColumn="1" w:lastColumn="0" w:oddVBand="0" w:evenVBand="0" w:oddHBand="0" w:evenHBand="0" w:firstRowFirstColumn="0" w:firstRowLastColumn="0" w:lastRowFirstColumn="0" w:lastRowLastColumn="0"/>
+            <w:cnfStyle w:val="001000000000"/>
             <w:tcW w:w="2992" w:type="dxa"/>
           </w:tcPr>
           <w:p>
@@ -46168,7 +46375,7 @@
           <w:p>
             <w:pPr>
               <w:jc w:val="center"/>
-              <w:cnfStyle w:val="100000000000" w:firstRow="1" w:lastRow="0" w:firstColumn="0" w:lastColumn="0" w:oddVBand="0" w:evenVBand="0" w:oddHBand="0" w:evenHBand="0" w:firstRowFirstColumn="0" w:firstRowLastColumn="0" w:lastRowFirstColumn="0" w:lastRowLastColumn="0"/>
+              <w:cnfStyle w:val="100000000000"/>
               <w:rPr>
                 <w:rFonts w:ascii="Arial" w:hAnsi="Arial" w:cs="Arial"/>
                 <w:b w:val="0"/>
@@ -46194,7 +46401,7 @@
           <w:p>
             <w:pPr>
               <w:jc w:val="center"/>
-              <w:cnfStyle w:val="100000000000" w:firstRow="1" w:lastRow="0" w:firstColumn="0" w:lastColumn="0" w:oddVBand="0" w:evenVBand="0" w:oddHBand="0" w:evenHBand="0" w:firstRowFirstColumn="0" w:firstRowLastColumn="0" w:lastRowFirstColumn="0" w:lastRowLastColumn="0"/>
+              <w:cnfStyle w:val="100000000000"/>
               <w:rPr>
                 <w:rFonts w:ascii="Arial" w:hAnsi="Arial" w:cs="Arial"/>
                 <w:b w:val="0"/>
@@ -46216,11 +46423,11 @@
       </w:tr>
       <w:tr>
         <w:trPr>
-          <w:cnfStyle w:val="000000100000" w:firstRow="0" w:lastRow="0" w:firstColumn="0" w:lastColumn="0" w:oddVBand="0" w:evenVBand="0" w:oddHBand="1" w:evenHBand="0" w:firstRowFirstColumn="0" w:firstRowLastColumn="0" w:lastRowFirstColumn="0" w:lastRowLastColumn="0"/>
+          <w:cnfStyle w:val="000000100000"/>
         </w:trPr>
         <w:tc>
           <w:tcPr>
-            <w:cnfStyle w:val="001000000000" w:firstRow="0" w:lastRow="0" w:firstColumn="1" w:lastColumn="0" w:oddVBand="0" w:evenVBand="0" w:oddHBand="0" w:evenHBand="0" w:firstRowFirstColumn="0" w:firstRowLastColumn="0" w:lastRowFirstColumn="0" w:lastRowLastColumn="0"/>
+            <w:cnfStyle w:val="001000000000"/>
             <w:tcW w:w="2992" w:type="dxa"/>
           </w:tcPr>
           <w:p>
@@ -46249,7 +46456,7 @@
           <w:p>
             <w:pPr>
               <w:jc w:val="both"/>
-              <w:cnfStyle w:val="000000100000" w:firstRow="0" w:lastRow="0" w:firstColumn="0" w:lastColumn="0" w:oddVBand="0" w:evenVBand="0" w:oddHBand="1" w:evenHBand="0" w:firstRowFirstColumn="0" w:firstRowLastColumn="0" w:lastRowFirstColumn="0" w:lastRowLastColumn="0"/>
+              <w:cnfStyle w:val="000000100000"/>
               <w:rPr>
                 <w:rFonts w:ascii="Arial" w:hAnsi="Arial" w:cs="Arial"/>
                 <w:sz w:val="24"/>
@@ -46273,7 +46480,7 @@
           <w:p>
             <w:pPr>
               <w:jc w:val="both"/>
-              <w:cnfStyle w:val="000000100000" w:firstRow="0" w:lastRow="0" w:firstColumn="0" w:lastColumn="0" w:oddVBand="0" w:evenVBand="0" w:oddHBand="1" w:evenHBand="0" w:firstRowFirstColumn="0" w:firstRowLastColumn="0" w:lastRowFirstColumn="0" w:lastRowLastColumn="0"/>
+              <w:cnfStyle w:val="000000100000"/>
               <w:rPr>
                 <w:rFonts w:ascii="Arial" w:hAnsi="Arial" w:cs="Arial"/>
                 <w:sz w:val="24"/>
@@ -46321,11 +46528,11 @@
       </w:tr>
       <w:tr>
         <w:trPr>
-          <w:cnfStyle w:val="000000010000" w:firstRow="0" w:lastRow="0" w:firstColumn="0" w:lastColumn="0" w:oddVBand="0" w:evenVBand="0" w:oddHBand="0" w:evenHBand="1" w:firstRowFirstColumn="0" w:firstRowLastColumn="0" w:lastRowFirstColumn="0" w:lastRowLastColumn="0"/>
+          <w:cnfStyle w:val="000000010000"/>
         </w:trPr>
         <w:tc>
           <w:tcPr>
-            <w:cnfStyle w:val="001000000000" w:firstRow="0" w:lastRow="0" w:firstColumn="1" w:lastColumn="0" w:oddVBand="0" w:evenVBand="0" w:oddHBand="0" w:evenHBand="0" w:firstRowFirstColumn="0" w:firstRowLastColumn="0" w:lastRowFirstColumn="0" w:lastRowLastColumn="0"/>
+            <w:cnfStyle w:val="001000000000"/>
             <w:tcW w:w="2992" w:type="dxa"/>
           </w:tcPr>
           <w:p>
@@ -46354,7 +46561,7 @@
           <w:p>
             <w:pPr>
               <w:jc w:val="both"/>
-              <w:cnfStyle w:val="000000010000" w:firstRow="0" w:lastRow="0" w:firstColumn="0" w:lastColumn="0" w:oddVBand="0" w:evenVBand="0" w:oddHBand="0" w:evenHBand="1" w:firstRowFirstColumn="0" w:firstRowLastColumn="0" w:lastRowFirstColumn="0" w:lastRowLastColumn="0"/>
+              <w:cnfStyle w:val="000000010000"/>
               <w:rPr>
                 <w:rFonts w:ascii="Arial" w:hAnsi="Arial" w:cs="Arial"/>
                 <w:sz w:val="24"/>
@@ -46378,7 +46585,7 @@
           <w:p>
             <w:pPr>
               <w:jc w:val="both"/>
-              <w:cnfStyle w:val="000000010000" w:firstRow="0" w:lastRow="0" w:firstColumn="0" w:lastColumn="0" w:oddVBand="0" w:evenVBand="0" w:oddHBand="0" w:evenHBand="1" w:firstRowFirstColumn="0" w:firstRowLastColumn="0" w:lastRowFirstColumn="0" w:lastRowLastColumn="0"/>
+              <w:cnfStyle w:val="000000010000"/>
               <w:rPr>
                 <w:rFonts w:ascii="Arial" w:hAnsi="Arial" w:cs="Arial"/>
                 <w:sz w:val="24"/>
@@ -46426,11 +46633,11 @@
       </w:tr>
       <w:tr>
         <w:trPr>
-          <w:cnfStyle w:val="000000100000" w:firstRow="0" w:lastRow="0" w:firstColumn="0" w:lastColumn="0" w:oddVBand="0" w:evenVBand="0" w:oddHBand="1" w:evenHBand="0" w:firstRowFirstColumn="0" w:firstRowLastColumn="0" w:lastRowFirstColumn="0" w:lastRowLastColumn="0"/>
+          <w:cnfStyle w:val="000000100000"/>
         </w:trPr>
         <w:tc>
           <w:tcPr>
-            <w:cnfStyle w:val="001000000000" w:firstRow="0" w:lastRow="0" w:firstColumn="1" w:lastColumn="0" w:oddVBand="0" w:evenVBand="0" w:oddHBand="0" w:evenHBand="0" w:firstRowFirstColumn="0" w:firstRowLastColumn="0" w:lastRowFirstColumn="0" w:lastRowLastColumn="0"/>
+            <w:cnfStyle w:val="001000000000"/>
             <w:tcW w:w="2992" w:type="dxa"/>
           </w:tcPr>
           <w:p>
@@ -46442,7 +46649,7 @@
                 <w:szCs w:val="24"/>
               </w:rPr>
             </w:pPr>
-            <w:hyperlink r:id="rId14" w:tooltip="Label Switched Path" w:history="1">
+            <w:hyperlink r:id="rId13" w:tooltip="Label Switched Path" w:history="1">
               <w:r>
                 <w:rPr>
                   <w:rFonts w:ascii="Arial" w:hAnsi="Arial" w:cs="Arial"/>
@@ -46461,7 +46668,7 @@
           <w:p>
             <w:pPr>
               <w:jc w:val="both"/>
-              <w:cnfStyle w:val="000000100000" w:firstRow="0" w:lastRow="0" w:firstColumn="0" w:lastColumn="0" w:oddVBand="0" w:evenVBand="0" w:oddHBand="1" w:evenHBand="0" w:firstRowFirstColumn="0" w:firstRowLastColumn="0" w:lastRowFirstColumn="0" w:lastRowLastColumn="0"/>
+              <w:cnfStyle w:val="000000100000"/>
               <w:rPr>
                 <w:rFonts w:ascii="Arial" w:hAnsi="Arial" w:cs="Arial"/>
                 <w:sz w:val="24"/>
@@ -46485,14 +46692,14 @@
           <w:p>
             <w:pPr>
               <w:jc w:val="both"/>
-              <w:cnfStyle w:val="000000100000" w:firstRow="0" w:lastRow="0" w:firstColumn="0" w:lastColumn="0" w:oddVBand="0" w:evenVBand="0" w:oddHBand="1" w:evenHBand="0" w:firstRowFirstColumn="0" w:firstRowLastColumn="0" w:lastRowFirstColumn="0" w:lastRowLastColumn="0"/>
+              <w:cnfStyle w:val="000000100000"/>
               <w:rPr>
                 <w:rFonts w:ascii="Arial" w:hAnsi="Arial" w:cs="Arial"/>
                 <w:sz w:val="24"/>
                 <w:szCs w:val="24"/>
               </w:rPr>
             </w:pPr>
-            <w:hyperlink r:id="rId15" w:tooltip="Label Switched Path" w:history="1">
+            <w:hyperlink r:id="rId14" w:tooltip="Label Switched Path" w:history="1">
               <w:proofErr w:type="spellStart"/>
               <w:r>
                 <w:rPr>
@@ -46545,11 +46752,11 @@
       </w:tr>
       <w:tr>
         <w:trPr>
-          <w:cnfStyle w:val="000000010000" w:firstRow="0" w:lastRow="0" w:firstColumn="0" w:lastColumn="0" w:oddVBand="0" w:evenVBand="0" w:oddHBand="0" w:evenHBand="1" w:firstRowFirstColumn="0" w:firstRowLastColumn="0" w:lastRowFirstColumn="0" w:lastRowLastColumn="0"/>
+          <w:cnfStyle w:val="000000010000"/>
         </w:trPr>
         <w:tc>
           <w:tcPr>
-            <w:cnfStyle w:val="001000000000" w:firstRow="0" w:lastRow="0" w:firstColumn="1" w:lastColumn="0" w:oddVBand="0" w:evenVBand="0" w:oddHBand="0" w:evenHBand="0" w:firstRowFirstColumn="0" w:firstRowLastColumn="0" w:lastRowFirstColumn="0" w:lastRowLastColumn="0"/>
+            <w:cnfStyle w:val="001000000000"/>
             <w:tcW w:w="2992" w:type="dxa"/>
           </w:tcPr>
           <w:p>
@@ -46578,7 +46785,7 @@
           <w:p>
             <w:pPr>
               <w:jc w:val="both"/>
-              <w:cnfStyle w:val="000000010000" w:firstRow="0" w:lastRow="0" w:firstColumn="0" w:lastColumn="0" w:oddVBand="0" w:evenVBand="0" w:oddHBand="0" w:evenHBand="1" w:firstRowFirstColumn="0" w:firstRowLastColumn="0" w:lastRowFirstColumn="0" w:lastRowLastColumn="0"/>
+              <w:cnfStyle w:val="000000010000"/>
               <w:rPr>
                 <w:rFonts w:ascii="Arial" w:hAnsi="Arial" w:cs="Arial"/>
                 <w:sz w:val="24"/>
@@ -46602,7 +46809,7 @@
           <w:p>
             <w:pPr>
               <w:jc w:val="both"/>
-              <w:cnfStyle w:val="000000010000" w:firstRow="0" w:lastRow="0" w:firstColumn="0" w:lastColumn="0" w:oddVBand="0" w:evenVBand="0" w:oddHBand="0" w:evenHBand="1" w:firstRowFirstColumn="0" w:firstRowLastColumn="0" w:lastRowFirstColumn="0" w:lastRowLastColumn="0"/>
+              <w:cnfStyle w:val="000000010000"/>
               <w:rPr>
                 <w:rFonts w:ascii="Arial" w:hAnsi="Arial" w:cs="Arial"/>
                 <w:sz w:val="24"/>
@@ -46660,11 +46867,11 @@
       </w:tr>
       <w:tr>
         <w:trPr>
-          <w:cnfStyle w:val="000000100000" w:firstRow="0" w:lastRow="0" w:firstColumn="0" w:lastColumn="0" w:oddVBand="0" w:evenVBand="0" w:oddHBand="1" w:evenHBand="0" w:firstRowFirstColumn="0" w:firstRowLastColumn="0" w:lastRowFirstColumn="0" w:lastRowLastColumn="0"/>
+          <w:cnfStyle w:val="000000100000"/>
         </w:trPr>
         <w:tc>
           <w:tcPr>
-            <w:cnfStyle w:val="001000000000" w:firstRow="0" w:lastRow="0" w:firstColumn="1" w:lastColumn="0" w:oddVBand="0" w:evenVBand="0" w:oddHBand="0" w:evenHBand="0" w:firstRowFirstColumn="0" w:firstRowLastColumn="0" w:lastRowFirstColumn="0" w:lastRowLastColumn="0"/>
+            <w:cnfStyle w:val="001000000000"/>
             <w:tcW w:w="2992" w:type="dxa"/>
           </w:tcPr>
           <w:p>
@@ -46693,7 +46900,7 @@
           <w:p>
             <w:pPr>
               <w:jc w:val="both"/>
-              <w:cnfStyle w:val="000000100000" w:firstRow="0" w:lastRow="0" w:firstColumn="0" w:lastColumn="0" w:oddVBand="0" w:evenVBand="0" w:oddHBand="1" w:evenHBand="0" w:firstRowFirstColumn="0" w:firstRowLastColumn="0" w:lastRowFirstColumn="0" w:lastRowLastColumn="0"/>
+              <w:cnfStyle w:val="000000100000"/>
               <w:rPr>
                 <w:rFonts w:ascii="Arial" w:hAnsi="Arial" w:cs="Arial"/>
                 <w:sz w:val="24"/>
@@ -46717,7 +46924,7 @@
           <w:p>
             <w:pPr>
               <w:jc w:val="both"/>
-              <w:cnfStyle w:val="000000100000" w:firstRow="0" w:lastRow="0" w:firstColumn="0" w:lastColumn="0" w:oddVBand="0" w:evenVBand="0" w:oddHBand="1" w:evenHBand="0" w:firstRowFirstColumn="0" w:firstRowLastColumn="0" w:lastRowFirstColumn="0" w:lastRowLastColumn="0"/>
+              <w:cnfStyle w:val="000000100000"/>
               <w:rPr>
                 <w:rFonts w:ascii="Arial" w:hAnsi="Arial" w:cs="Arial"/>
                 <w:sz w:val="24"/>
@@ -46775,11 +46982,11 @@
       </w:tr>
       <w:tr>
         <w:trPr>
-          <w:cnfStyle w:val="000000010000" w:firstRow="0" w:lastRow="0" w:firstColumn="0" w:lastColumn="0" w:oddVBand="0" w:evenVBand="0" w:oddHBand="0" w:evenHBand="1" w:firstRowFirstColumn="0" w:firstRowLastColumn="0" w:lastRowFirstColumn="0" w:lastRowLastColumn="0"/>
+          <w:cnfStyle w:val="000000010000"/>
         </w:trPr>
         <w:tc>
           <w:tcPr>
-            <w:cnfStyle w:val="001000000000" w:firstRow="0" w:lastRow="0" w:firstColumn="1" w:lastColumn="0" w:oddVBand="0" w:evenVBand="0" w:oddHBand="0" w:evenHBand="0" w:firstRowFirstColumn="0" w:firstRowLastColumn="0" w:lastRowFirstColumn="0" w:lastRowLastColumn="0"/>
+            <w:cnfStyle w:val="001000000000"/>
             <w:tcW w:w="2992" w:type="dxa"/>
           </w:tcPr>
           <w:p>
@@ -46808,7 +47015,7 @@
           <w:p>
             <w:pPr>
               <w:jc w:val="both"/>
-              <w:cnfStyle w:val="000000010000" w:firstRow="0" w:lastRow="0" w:firstColumn="0" w:lastColumn="0" w:oddVBand="0" w:evenVBand="0" w:oddHBand="0" w:evenHBand="1" w:firstRowFirstColumn="0" w:firstRowLastColumn="0" w:lastRowFirstColumn="0" w:lastRowLastColumn="0"/>
+              <w:cnfStyle w:val="000000010000"/>
               <w:rPr>
                 <w:rFonts w:ascii="Arial" w:hAnsi="Arial" w:cs="Arial"/>
                 <w:sz w:val="24"/>
@@ -46832,7 +47039,7 @@
           <w:p>
             <w:pPr>
               <w:jc w:val="both"/>
-              <w:cnfStyle w:val="000000010000" w:firstRow="0" w:lastRow="0" w:firstColumn="0" w:lastColumn="0" w:oddVBand="0" w:evenVBand="0" w:oddHBand="0" w:evenHBand="1" w:firstRowFirstColumn="0" w:firstRowLastColumn="0" w:lastRowFirstColumn="0" w:lastRowLastColumn="0"/>
+              <w:cnfStyle w:val="000000010000"/>
               <w:rPr>
                 <w:rFonts w:ascii="Arial" w:hAnsi="Arial" w:cs="Arial"/>
                 <w:sz w:val="24"/>
@@ -46898,11 +47105,11 @@
       </w:tr>
       <w:tr>
         <w:trPr>
-          <w:cnfStyle w:val="000000100000" w:firstRow="0" w:lastRow="0" w:firstColumn="0" w:lastColumn="0" w:oddVBand="0" w:evenVBand="0" w:oddHBand="1" w:evenHBand="0" w:firstRowFirstColumn="0" w:firstRowLastColumn="0" w:lastRowFirstColumn="0" w:lastRowLastColumn="0"/>
+          <w:cnfStyle w:val="000000100000"/>
         </w:trPr>
         <w:tc>
           <w:tcPr>
-            <w:cnfStyle w:val="001000000000" w:firstRow="0" w:lastRow="0" w:firstColumn="1" w:lastColumn="0" w:oddVBand="0" w:evenVBand="0" w:oddHBand="0" w:evenHBand="0" w:firstRowFirstColumn="0" w:firstRowLastColumn="0" w:lastRowFirstColumn="0" w:lastRowLastColumn="0"/>
+            <w:cnfStyle w:val="001000000000"/>
             <w:tcW w:w="2992" w:type="dxa"/>
           </w:tcPr>
           <w:p>
@@ -46932,7 +47139,7 @@
           <w:p>
             <w:pPr>
               <w:jc w:val="both"/>
-              <w:cnfStyle w:val="000000100000" w:firstRow="0" w:lastRow="0" w:firstColumn="0" w:lastColumn="0" w:oddVBand="0" w:evenVBand="0" w:oddHBand="1" w:evenHBand="0" w:firstRowFirstColumn="0" w:firstRowLastColumn="0" w:lastRowFirstColumn="0" w:lastRowLastColumn="0"/>
+              <w:cnfStyle w:val="000000100000"/>
               <w:rPr>
                 <w:rFonts w:ascii="Arial" w:hAnsi="Arial" w:cs="Arial"/>
                 <w:sz w:val="24"/>
@@ -46956,7 +47163,7 @@
           <w:p>
             <w:pPr>
               <w:jc w:val="both"/>
-              <w:cnfStyle w:val="000000100000" w:firstRow="0" w:lastRow="0" w:firstColumn="0" w:lastColumn="0" w:oddVBand="0" w:evenVBand="0" w:oddHBand="1" w:evenHBand="0" w:firstRowFirstColumn="0" w:firstRowLastColumn="0" w:lastRowFirstColumn="0" w:lastRowLastColumn="0"/>
+              <w:cnfStyle w:val="000000100000"/>
               <w:rPr>
                 <w:rFonts w:ascii="Arial" w:hAnsi="Arial" w:cs="Arial"/>
                 <w:sz w:val="24"/>
@@ -46968,11 +47175,11 @@
       </w:tr>
       <w:tr>
         <w:trPr>
-          <w:cnfStyle w:val="000000010000" w:firstRow="0" w:lastRow="0" w:firstColumn="0" w:lastColumn="0" w:oddVBand="0" w:evenVBand="0" w:oddHBand="0" w:evenHBand="1" w:firstRowFirstColumn="0" w:firstRowLastColumn="0" w:lastRowFirstColumn="0" w:lastRowLastColumn="0"/>
+          <w:cnfStyle w:val="000000010000"/>
         </w:trPr>
         <w:tc>
           <w:tcPr>
-            <w:cnfStyle w:val="001000000000" w:firstRow="0" w:lastRow="0" w:firstColumn="1" w:lastColumn="0" w:oddVBand="0" w:evenVBand="0" w:oddHBand="0" w:evenHBand="0" w:firstRowFirstColumn="0" w:firstRowLastColumn="0" w:lastRowFirstColumn="0" w:lastRowLastColumn="0"/>
+            <w:cnfStyle w:val="001000000000"/>
             <w:tcW w:w="2992" w:type="dxa"/>
           </w:tcPr>
           <w:p>
@@ -47003,7 +47210,7 @@
           <w:p>
             <w:pPr>
               <w:jc w:val="both"/>
-              <w:cnfStyle w:val="000000010000" w:firstRow="0" w:lastRow="0" w:firstColumn="0" w:lastColumn="0" w:oddVBand="0" w:evenVBand="0" w:oddHBand="0" w:evenHBand="1" w:firstRowFirstColumn="0" w:firstRowLastColumn="0" w:lastRowFirstColumn="0" w:lastRowLastColumn="0"/>
+              <w:cnfStyle w:val="000000010000"/>
               <w:rPr>
                 <w:rFonts w:ascii="Arial" w:hAnsi="Arial" w:cs="Arial"/>
                 <w:sz w:val="24"/>
@@ -47027,7 +47234,7 @@
           <w:p>
             <w:pPr>
               <w:jc w:val="both"/>
-              <w:cnfStyle w:val="000000010000" w:firstRow="0" w:lastRow="0" w:firstColumn="0" w:lastColumn="0" w:oddVBand="0" w:evenVBand="0" w:oddHBand="0" w:evenHBand="1" w:firstRowFirstColumn="0" w:firstRowLastColumn="0" w:lastRowFirstColumn="0" w:lastRowLastColumn="0"/>
+              <w:cnfStyle w:val="000000010000"/>
               <w:rPr>
                 <w:rFonts w:ascii="Arial" w:hAnsi="Arial" w:cs="Arial"/>
                 <w:sz w:val="24"/>
@@ -47083,11 +47290,11 @@
       </w:tr>
       <w:tr>
         <w:trPr>
-          <w:cnfStyle w:val="000000100000" w:firstRow="0" w:lastRow="0" w:firstColumn="0" w:lastColumn="0" w:oddVBand="0" w:evenVBand="0" w:oddHBand="1" w:evenHBand="0" w:firstRowFirstColumn="0" w:firstRowLastColumn="0" w:lastRowFirstColumn="0" w:lastRowLastColumn="0"/>
+          <w:cnfStyle w:val="000000100000"/>
         </w:trPr>
         <w:tc>
           <w:tcPr>
-            <w:cnfStyle w:val="001000000000" w:firstRow="0" w:lastRow="0" w:firstColumn="1" w:lastColumn="0" w:oddVBand="0" w:evenVBand="0" w:oddHBand="0" w:evenHBand="0" w:firstRowFirstColumn="0" w:firstRowLastColumn="0" w:lastRowFirstColumn="0" w:lastRowLastColumn="0"/>
+            <w:cnfStyle w:val="001000000000"/>
             <w:tcW w:w="2992" w:type="dxa"/>
           </w:tcPr>
           <w:p>
@@ -47117,7 +47324,7 @@
           <w:p>
             <w:pPr>
               <w:jc w:val="both"/>
-              <w:cnfStyle w:val="000000100000" w:firstRow="0" w:lastRow="0" w:firstColumn="0" w:lastColumn="0" w:oddVBand="0" w:evenVBand="0" w:oddHBand="1" w:evenHBand="0" w:firstRowFirstColumn="0" w:firstRowLastColumn="0" w:lastRowFirstColumn="0" w:lastRowLastColumn="0"/>
+              <w:cnfStyle w:val="000000100000"/>
               <w:rPr>
                 <w:rFonts w:ascii="Arial" w:hAnsi="Arial" w:cs="Arial"/>
                 <w:sz w:val="24"/>
@@ -47141,7 +47348,7 @@
           <w:p>
             <w:pPr>
               <w:jc w:val="both"/>
-              <w:cnfStyle w:val="000000100000" w:firstRow="0" w:lastRow="0" w:firstColumn="0" w:lastColumn="0" w:oddVBand="0" w:evenVBand="0" w:oddHBand="1" w:evenHBand="0" w:firstRowFirstColumn="0" w:firstRowLastColumn="0" w:lastRowFirstColumn="0" w:lastRowLastColumn="0"/>
+              <w:cnfStyle w:val="000000100000"/>
               <w:rPr>
                 <w:rFonts w:ascii="Arial" w:hAnsi="Arial" w:cs="Arial"/>
                 <w:sz w:val="24"/>
@@ -47181,11 +47388,11 @@
       </w:tr>
       <w:tr>
         <w:trPr>
-          <w:cnfStyle w:val="000000010000" w:firstRow="0" w:lastRow="0" w:firstColumn="0" w:lastColumn="0" w:oddVBand="0" w:evenVBand="0" w:oddHBand="0" w:evenHBand="1" w:firstRowFirstColumn="0" w:firstRowLastColumn="0" w:lastRowFirstColumn="0" w:lastRowLastColumn="0"/>
+          <w:cnfStyle w:val="000000010000"/>
         </w:trPr>
         <w:tc>
           <w:tcPr>
-            <w:cnfStyle w:val="001000000000" w:firstRow="0" w:lastRow="0" w:firstColumn="1" w:lastColumn="0" w:oddVBand="0" w:evenVBand="0" w:oddHBand="0" w:evenHBand="0" w:firstRowFirstColumn="0" w:firstRowLastColumn="0" w:lastRowFirstColumn="0" w:lastRowLastColumn="0"/>
+            <w:cnfStyle w:val="001000000000"/>
             <w:tcW w:w="2992" w:type="dxa"/>
           </w:tcPr>
           <w:p>
@@ -47218,7 +47425,7 @@
           <w:p>
             <w:pPr>
               <w:jc w:val="both"/>
-              <w:cnfStyle w:val="000000010000" w:firstRow="0" w:lastRow="0" w:firstColumn="0" w:lastColumn="0" w:oddVBand="0" w:evenVBand="0" w:oddHBand="0" w:evenHBand="1" w:firstRowFirstColumn="0" w:firstRowLastColumn="0" w:lastRowFirstColumn="0" w:lastRowLastColumn="0"/>
+              <w:cnfStyle w:val="000000010000"/>
               <w:rPr>
                 <w:rFonts w:ascii="Arial" w:hAnsi="Arial" w:cs="Arial"/>
                 <w:sz w:val="24"/>
@@ -47242,7 +47449,7 @@
           <w:p>
             <w:pPr>
               <w:jc w:val="both"/>
-              <w:cnfStyle w:val="000000010000" w:firstRow="0" w:lastRow="0" w:firstColumn="0" w:lastColumn="0" w:oddVBand="0" w:evenVBand="0" w:oddHBand="0" w:evenHBand="1" w:firstRowFirstColumn="0" w:firstRowLastColumn="0" w:lastRowFirstColumn="0" w:lastRowLastColumn="0"/>
+              <w:cnfStyle w:val="000000010000"/>
               <w:rPr>
                 <w:rFonts w:ascii="Arial" w:hAnsi="Arial" w:cs="Arial"/>
                 <w:sz w:val="24"/>
@@ -47264,11 +47471,11 @@
       </w:tr>
       <w:tr>
         <w:trPr>
-          <w:cnfStyle w:val="000000100000" w:firstRow="0" w:lastRow="0" w:firstColumn="0" w:lastColumn="0" w:oddVBand="0" w:evenVBand="0" w:oddHBand="1" w:evenHBand="0" w:firstRowFirstColumn="0" w:firstRowLastColumn="0" w:lastRowFirstColumn="0" w:lastRowLastColumn="0"/>
+          <w:cnfStyle w:val="000000100000"/>
         </w:trPr>
         <w:tc>
           <w:tcPr>
-            <w:cnfStyle w:val="001000000000" w:firstRow="0" w:lastRow="0" w:firstColumn="1" w:lastColumn="0" w:oddVBand="0" w:evenVBand="0" w:oddHBand="0" w:evenHBand="0" w:firstRowFirstColumn="0" w:firstRowLastColumn="0" w:lastRowFirstColumn="0" w:lastRowLastColumn="0"/>
+            <w:cnfStyle w:val="001000000000"/>
             <w:tcW w:w="2992" w:type="dxa"/>
           </w:tcPr>
           <w:p>
@@ -47302,7 +47509,7 @@
           <w:p>
             <w:pPr>
               <w:jc w:val="both"/>
-              <w:cnfStyle w:val="000000100000" w:firstRow="0" w:lastRow="0" w:firstColumn="0" w:lastColumn="0" w:oddVBand="0" w:evenVBand="0" w:oddHBand="1" w:evenHBand="0" w:firstRowFirstColumn="0" w:firstRowLastColumn="0" w:lastRowFirstColumn="0" w:lastRowLastColumn="0"/>
+              <w:cnfStyle w:val="000000100000"/>
               <w:rPr>
                 <w:rFonts w:ascii="Arial" w:hAnsi="Arial" w:cs="Arial"/>
                 <w:sz w:val="24"/>
@@ -47326,7 +47533,7 @@
           <w:p>
             <w:pPr>
               <w:jc w:val="both"/>
-              <w:cnfStyle w:val="000000100000" w:firstRow="0" w:lastRow="0" w:firstColumn="0" w:lastColumn="0" w:oddVBand="0" w:evenVBand="0" w:oddHBand="1" w:evenHBand="0" w:firstRowFirstColumn="0" w:firstRowLastColumn="0" w:lastRowFirstColumn="0" w:lastRowLastColumn="0"/>
+              <w:cnfStyle w:val="000000100000"/>
               <w:rPr>
                 <w:rFonts w:ascii="Arial" w:hAnsi="Arial" w:cs="Arial"/>
                 <w:sz w:val="24"/>
@@ -47348,11 +47555,11 @@
       </w:tr>
       <w:tr>
         <w:trPr>
-          <w:cnfStyle w:val="000000010000" w:firstRow="0" w:lastRow="0" w:firstColumn="0" w:lastColumn="0" w:oddVBand="0" w:evenVBand="0" w:oddHBand="0" w:evenHBand="1" w:firstRowFirstColumn="0" w:firstRowLastColumn="0" w:lastRowFirstColumn="0" w:lastRowLastColumn="0"/>
+          <w:cnfStyle w:val="000000010000"/>
         </w:trPr>
         <w:tc>
           <w:tcPr>
-            <w:cnfStyle w:val="001000000000" w:firstRow="0" w:lastRow="0" w:firstColumn="1" w:lastColumn="0" w:oddVBand="0" w:evenVBand="0" w:oddHBand="0" w:evenHBand="0" w:firstRowFirstColumn="0" w:firstRowLastColumn="0" w:lastRowFirstColumn="0" w:lastRowLastColumn="0"/>
+            <w:cnfStyle w:val="001000000000"/>
             <w:tcW w:w="2992" w:type="dxa"/>
           </w:tcPr>
           <w:p>
@@ -47383,7 +47590,7 @@
           <w:p>
             <w:pPr>
               <w:jc w:val="both"/>
-              <w:cnfStyle w:val="000000010000" w:firstRow="0" w:lastRow="0" w:firstColumn="0" w:lastColumn="0" w:oddVBand="0" w:evenVBand="0" w:oddHBand="0" w:evenHBand="1" w:firstRowFirstColumn="0" w:firstRowLastColumn="0" w:lastRowFirstColumn="0" w:lastRowLastColumn="0"/>
+              <w:cnfStyle w:val="000000010000"/>
               <w:rPr>
                 <w:rFonts w:ascii="Arial" w:hAnsi="Arial" w:cs="Arial"/>
                 <w:sz w:val="24"/>
@@ -47407,7 +47614,7 @@
           <w:p>
             <w:pPr>
               <w:jc w:val="both"/>
-              <w:cnfStyle w:val="000000010000" w:firstRow="0" w:lastRow="0" w:firstColumn="0" w:lastColumn="0" w:oddVBand="0" w:evenVBand="0" w:oddHBand="0" w:evenHBand="1" w:firstRowFirstColumn="0" w:firstRowLastColumn="0" w:lastRowFirstColumn="0" w:lastRowLastColumn="0"/>
+              <w:cnfStyle w:val="000000010000"/>
               <w:rPr>
                 <w:rFonts w:ascii="Arial" w:hAnsi="Arial" w:cs="Arial"/>
                 <w:sz w:val="24"/>
@@ -47499,7 +47706,7 @@
 </file>
 
 <file path=word/comments.xml><?xml version="1.0" encoding="utf-8"?>
-<w:comments xmlns:wpc="http://schemas.microsoft.com/office/word/2010/wordprocessingCanvas" xmlns:mc="http://schemas.openxmlformats.org/markup-compatibility/2006" xmlns:o="urn:schemas-microsoft-com:office:office" xmlns:r="http://schemas.openxmlformats.org/officeDocument/2006/relationships" xmlns:m="http://schemas.openxmlformats.org/officeDocument/2006/math" xmlns:v="urn:schemas-microsoft-com:vml" xmlns:wp14="http://schemas.microsoft.com/office/word/2010/wordprocessingDrawing" xmlns:wp="http://schemas.openxmlformats.org/drawingml/2006/wordprocessingDrawing" xmlns:w10="urn:schemas-microsoft-com:office:word" xmlns:w="http://schemas.openxmlformats.org/wordprocessingml/2006/main" xmlns:w14="http://schemas.microsoft.com/office/word/2010/wordml" xmlns:wpg="http://schemas.microsoft.com/office/word/2010/wordprocessingGroup" xmlns:wpi="http://schemas.microsoft.com/office/word/2010/wordprocessingInk" xmlns:wne="http://schemas.microsoft.com/office/word/2006/wordml" xmlns:wps="http://schemas.microsoft.com/office/word/2010/wordprocessingShape" mc:Ignorable="w14 wp14">
+<w:comments xmlns:ve="http://schemas.openxmlformats.org/markup-compatibility/2006" xmlns:o="urn:schemas-microsoft-com:office:office" xmlns:r="http://schemas.openxmlformats.org/officeDocument/2006/relationships" xmlns:m="http://schemas.openxmlformats.org/officeDocument/2006/math" xmlns:v="urn:schemas-microsoft-com:vml" xmlns:wp="http://schemas.openxmlformats.org/drawingml/2006/wordprocessingDrawing" xmlns:w10="urn:schemas-microsoft-com:office:word" xmlns:w="http://schemas.openxmlformats.org/wordprocessingml/2006/main" xmlns:wne="http://schemas.microsoft.com/office/word/2006/wordml">
   <w:comment w:id="1" w:author="CAMACHO ROLDAN" w:date="2012-03-11T22:24:00Z" w:initials="CR">
     <w:p>
       <w:pPr>
@@ -48214,14 +48421,14 @@
         <w:rPr>
           <w:lang w:val="es-CO"/>
         </w:rPr>
-        <w:t>prezca</w:t>
+        <w:t>prezca.”texto</w:t>
       </w:r>
       <w:proofErr w:type="spellEnd"/>
       <w:r>
         <w:rPr>
           <w:lang w:val="es-CO"/>
         </w:rPr>
-        <w:t xml:space="preserve">.”texto extractado y traducido de </w:t>
+        <w:t xml:space="preserve"> extractado y traducido de </w:t>
       </w:r>
       <w:proofErr w:type="spellStart"/>
       <w:r>
@@ -48428,7 +48635,7 @@
 </file>
 
 <file path=word/endnotes.xml><?xml version="1.0" encoding="utf-8"?>
-<w:endnotes xmlns:wpc="http://schemas.microsoft.com/office/word/2010/wordprocessingCanvas" xmlns:mc="http://schemas.openxmlformats.org/markup-compatibility/2006" xmlns:o="urn:schemas-microsoft-com:office:office" xmlns:r="http://schemas.openxmlformats.org/officeDocument/2006/relationships" xmlns:m="http://schemas.openxmlformats.org/officeDocument/2006/math" xmlns:v="urn:schemas-microsoft-com:vml" xmlns:wp14="http://schemas.microsoft.com/office/word/2010/wordprocessingDrawing" xmlns:wp="http://schemas.openxmlformats.org/drawingml/2006/wordprocessingDrawing" xmlns:w10="urn:schemas-microsoft-com:office:word" xmlns:w="http://schemas.openxmlformats.org/wordprocessingml/2006/main" xmlns:w14="http://schemas.microsoft.com/office/word/2010/wordml" xmlns:wpg="http://schemas.microsoft.com/office/word/2010/wordprocessingGroup" xmlns:wpi="http://schemas.microsoft.com/office/word/2010/wordprocessingInk" xmlns:wne="http://schemas.microsoft.com/office/word/2006/wordml" xmlns:wps="http://schemas.microsoft.com/office/word/2010/wordprocessingShape" mc:Ignorable="w14 wp14">
+<w:endnotes xmlns:ve="http://schemas.openxmlformats.org/markup-compatibility/2006" xmlns:o="urn:schemas-microsoft-com:office:office" xmlns:r="http://schemas.openxmlformats.org/officeDocument/2006/relationships" xmlns:m="http://schemas.openxmlformats.org/officeDocument/2006/math" xmlns:v="urn:schemas-microsoft-com:vml" xmlns:wp="http://schemas.openxmlformats.org/drawingml/2006/wordprocessingDrawing" xmlns:w10="urn:schemas-microsoft-com:office:word" xmlns:w="http://schemas.openxmlformats.org/wordprocessingml/2006/main" xmlns:wne="http://schemas.microsoft.com/office/word/2006/wordml">
   <w:endnote w:type="separator" w:id="-1">
     <w:p>
       <w:pPr>
@@ -48453,7 +48660,7 @@
 </file>
 
 <file path=word/footnotes.xml><?xml version="1.0" encoding="utf-8"?>
-<w:footnotes xmlns:wpc="http://schemas.microsoft.com/office/word/2010/wordprocessingCanvas" xmlns:mc="http://schemas.openxmlformats.org/markup-compatibility/2006" xmlns:o="urn:schemas-microsoft-com:office:office" xmlns:r="http://schemas.openxmlformats.org/officeDocument/2006/relationships" xmlns:m="http://schemas.openxmlformats.org/officeDocument/2006/math" xmlns:v="urn:schemas-microsoft-com:vml" xmlns:wp14="http://schemas.microsoft.com/office/word/2010/wordprocessingDrawing" xmlns:wp="http://schemas.openxmlformats.org/drawingml/2006/wordprocessingDrawing" xmlns:w10="urn:schemas-microsoft-com:office:word" xmlns:w="http://schemas.openxmlformats.org/wordprocessingml/2006/main" xmlns:w14="http://schemas.microsoft.com/office/word/2010/wordml" xmlns:wpg="http://schemas.microsoft.com/office/word/2010/wordprocessingGroup" xmlns:wpi="http://schemas.microsoft.com/office/word/2010/wordprocessingInk" xmlns:wne="http://schemas.microsoft.com/office/word/2006/wordml" xmlns:wps="http://schemas.microsoft.com/office/word/2010/wordprocessingShape" mc:Ignorable="w14 wp14">
+<w:footnotes xmlns:ve="http://schemas.openxmlformats.org/markup-compatibility/2006" xmlns:o="urn:schemas-microsoft-com:office:office" xmlns:r="http://schemas.openxmlformats.org/officeDocument/2006/relationships" xmlns:m="http://schemas.openxmlformats.org/officeDocument/2006/math" xmlns:v="urn:schemas-microsoft-com:vml" xmlns:wp="http://schemas.openxmlformats.org/drawingml/2006/wordprocessingDrawing" xmlns:w10="urn:schemas-microsoft-com:office:word" xmlns:w="http://schemas.openxmlformats.org/wordprocessingml/2006/main" xmlns:wne="http://schemas.microsoft.com/office/word/2006/wordml">
   <w:footnote w:type="separator" w:id="-1">
     <w:p>
       <w:pPr>
@@ -50046,7 +50253,7 @@
 </file>
 
 <file path=word/numbering.xml><?xml version="1.0" encoding="utf-8"?>
-<w:numbering xmlns:wpc="http://schemas.microsoft.com/office/word/2010/wordprocessingCanvas" xmlns:mc="http://schemas.openxmlformats.org/markup-compatibility/2006" xmlns:o="urn:schemas-microsoft-com:office:office" xmlns:r="http://schemas.openxmlformats.org/officeDocument/2006/relationships" xmlns:m="http://schemas.openxmlformats.org/officeDocument/2006/math" xmlns:v="urn:schemas-microsoft-com:vml" xmlns:wp14="http://schemas.microsoft.com/office/word/2010/wordprocessingDrawing" xmlns:wp="http://schemas.openxmlformats.org/drawingml/2006/wordprocessingDrawing" xmlns:w10="urn:schemas-microsoft-com:office:word" xmlns:w="http://schemas.openxmlformats.org/wordprocessingml/2006/main" xmlns:w14="http://schemas.microsoft.com/office/word/2010/wordml" xmlns:wpg="http://schemas.microsoft.com/office/word/2010/wordprocessingGroup" xmlns:wpi="http://schemas.microsoft.com/office/word/2010/wordprocessingInk" xmlns:wne="http://schemas.microsoft.com/office/word/2006/wordml" xmlns:wps="http://schemas.microsoft.com/office/word/2010/wordprocessingShape" mc:Ignorable="w14 wp14">
+<w:numbering xmlns:ve="http://schemas.openxmlformats.org/markup-compatibility/2006" xmlns:o="urn:schemas-microsoft-com:office:office" xmlns:r="http://schemas.openxmlformats.org/officeDocument/2006/relationships" xmlns:m="http://schemas.openxmlformats.org/officeDocument/2006/math" xmlns:v="urn:schemas-microsoft-com:vml" xmlns:wp="http://schemas.openxmlformats.org/drawingml/2006/wordprocessingDrawing" xmlns:w10="urn:schemas-microsoft-com:office:word" xmlns:w="http://schemas.openxmlformats.org/wordprocessingml/2006/main" xmlns:wne="http://schemas.microsoft.com/office/word/2006/wordml">
   <w:abstractNum w:abstractNumId="0">
     <w:nsid w:val="0977406F"/>
     <w:multiLevelType w:val="multilevel"/>
@@ -53993,7 +54200,7 @@
   <w:abstractNum w:abstractNumId="40">
     <w:nsid w:val="795450E6"/>
     <w:multiLevelType w:val="hybridMultilevel"/>
-    <w:tmpl w:val="E4FC4CE2"/>
+    <w:tmpl w:val="3420FA7C"/>
     <w:lvl w:ilvl="0" w:tplc="240A0001">
       <w:start w:val="1"/>
       <w:numFmt w:val="bullet"/>
@@ -54480,7 +54687,7 @@
 </file>
 
 <file path=word/styles.xml><?xml version="1.0" encoding="utf-8"?>
-<w:styles xmlns:mc="http://schemas.openxmlformats.org/markup-compatibility/2006" xmlns:r="http://schemas.openxmlformats.org/officeDocument/2006/relationships" xmlns:w="http://schemas.openxmlformats.org/wordprocessingml/2006/main" xmlns:w14="http://schemas.microsoft.com/office/word/2010/wordml" mc:Ignorable="w14">
+<w:styles xmlns:r="http://schemas.openxmlformats.org/officeDocument/2006/relationships" xmlns:w="http://schemas.openxmlformats.org/wordprocessingml/2006/main">
   <w:docDefaults>
     <w:rPrDefault>
       <w:rPr>
@@ -54746,6 +54953,7 @@
     <w:uiPriority w:val="99"/>
     <w:semiHidden/>
     <w:unhideWhenUsed/>
+    <w:qFormat/>
     <w:tblPr>
       <w:tblInd w:w="0" w:type="dxa"/>
       <w:tblCellMar>
@@ -55870,7 +56078,7 @@
 </file>
 
 <file path=customXml/itemProps1.xml><?xml version="1.0" encoding="utf-8"?>
-<ds:datastoreItem xmlns:ds="http://schemas.openxmlformats.org/officeDocument/2006/customXml" ds:itemID="{0336EDDE-144D-4399-9460-ACEBD65D5F6F}">
+<ds:datastoreItem xmlns:ds="http://schemas.openxmlformats.org/officeDocument/2006/customXml" ds:itemID="{55652C16-26F0-4820-A5D6-19133D107090}">
   <ds:schemaRefs>
     <ds:schemaRef ds:uri="http://schemas.openxmlformats.org/officeDocument/2006/bibliography"/>
   </ds:schemaRefs>

</xml_diff>

<commit_message>
Adicion de tema de manual tecnico y de usuario
</commit_message>
<xml_diff>
--- a/Documento Tesis.docx
+++ b/Documento Tesis.docx
@@ -127,38 +127,6 @@
           <w:bCs/>
         </w:rPr>
         <w:t xml:space="preserve"> de conexiones en redes que soportan reservaciones anticipadamente.</w:t>
-      </w:r>
-    </w:p>
-    <w:p>
-      <w:pPr>
-        <w:pStyle w:val="Prrafodelista"/>
-        <w:numPr>
-          <w:ilvl w:val="0"/>
-          <w:numId w:val="49"/>
-        </w:numPr>
-        <w:rPr>
-          <w:rFonts w:ascii="Arial" w:hAnsi="Arial" w:cs="Arial"/>
-          <w:b/>
-          <w:bCs/>
-        </w:rPr>
-      </w:pPr>
-      <w:proofErr w:type="spellStart"/>
-      <w:r>
-        <w:rPr>
-          <w:rFonts w:ascii="Arial" w:hAnsi="Arial" w:cs="Arial"/>
-          <w:b/>
-          <w:bCs/>
-        </w:rPr>
-        <w:t>JavaFX</w:t>
-      </w:r>
-      <w:proofErr w:type="spellEnd"/>
-      <w:r>
-        <w:rPr>
-          <w:rFonts w:ascii="Arial" w:hAnsi="Arial" w:cs="Arial"/>
-          <w:b/>
-          <w:bCs/>
-        </w:rPr>
-        <w:t xml:space="preserve"> </w:t>
       </w:r>
     </w:p>
     <w:p>
@@ -1299,6 +1267,7 @@
       </w:r>
       <w:r>
         <w:rPr>
+          <w:noProof/>
           <w:color w:val="auto"/>
         </w:rPr>
         <w:t>1</w:t>
@@ -16960,7 +16929,7 @@
                     <a:blip r:embed="rId11" cstate="print">
                       <a:extLst>
                         <a:ext uri="{28A0092B-C50C-407E-A947-70E740481C1C}">
-                          <a14:useLocalDpi xmlns="" xmlns:wpc="http://schemas.microsoft.com/office/word/2010/wordprocessingCanvas" xmlns:mc="http://schemas.openxmlformats.org/markup-compatibility/2006" xmlns:o="urn:schemas-microsoft-com:office:office" xmlns:v="urn:schemas-microsoft-com:vml" xmlns:wp14="http://schemas.microsoft.com/office/word/2010/wordprocessingDrawing" xmlns:w10="urn:schemas-microsoft-com:office:word" xmlns:w="http://schemas.openxmlformats.org/wordprocessingml/2006/main" xmlns:w14="http://schemas.microsoft.com/office/word/2010/wordml" xmlns:wpg="http://schemas.microsoft.com/office/word/2010/wordprocessingGroup" xmlns:wpi="http://schemas.microsoft.com/office/word/2010/wordprocessingInk" xmlns:wps="http://schemas.microsoft.com/office/word/2010/wordprocessingShape" xmlns:a14="http://schemas.microsoft.com/office/drawing/2010/main" val="0"/>
+                          <a14:useLocalDpi xmlns:a14="http://schemas.microsoft.com/office/drawing/2010/main" xmlns:wps="http://schemas.microsoft.com/office/word/2010/wordprocessingShape" xmlns:wpi="http://schemas.microsoft.com/office/word/2010/wordprocessingInk" xmlns:wpg="http://schemas.microsoft.com/office/word/2010/wordprocessingGroup" xmlns:w14="http://schemas.microsoft.com/office/word/2010/wordml" xmlns:w="http://schemas.openxmlformats.org/wordprocessingml/2006/main" xmlns:w10="urn:schemas-microsoft-com:office:word" xmlns:wp14="http://schemas.microsoft.com/office/word/2010/wordprocessingDrawing" xmlns:v="urn:schemas-microsoft-com:vml" xmlns:o="urn:schemas-microsoft-com:office:office" xmlns:mc="http://schemas.openxmlformats.org/markup-compatibility/2006" xmlns:wpc="http://schemas.microsoft.com/office/word/2010/wordprocessingCanvas" xmlns="" val="0"/>
                         </a:ext>
                       </a:extLst>
                     </a:blip>
@@ -16981,7 +16950,7 @@
                     </a:ln>
                     <a:extLst>
                       <a:ext uri="{53640926-AAD7-44D8-BBD7-CCE9431645EC}">
-                        <a14:shadowObscured xmlns="" xmlns:wpc="http://schemas.microsoft.com/office/word/2010/wordprocessingCanvas" xmlns:mc="http://schemas.openxmlformats.org/markup-compatibility/2006" xmlns:o="urn:schemas-microsoft-com:office:office" xmlns:v="urn:schemas-microsoft-com:vml" xmlns:wp14="http://schemas.microsoft.com/office/word/2010/wordprocessingDrawing" xmlns:w10="urn:schemas-microsoft-com:office:word" xmlns:w="http://schemas.openxmlformats.org/wordprocessingml/2006/main" xmlns:w14="http://schemas.microsoft.com/office/word/2010/wordml" xmlns:wpg="http://schemas.microsoft.com/office/word/2010/wordprocessingGroup" xmlns:wpi="http://schemas.microsoft.com/office/word/2010/wordprocessingInk" xmlns:wps="http://schemas.microsoft.com/office/word/2010/wordprocessingShape" xmlns:a14="http://schemas.microsoft.com/office/drawing/2010/main"/>
+                        <a14:shadowObscured xmlns:a14="http://schemas.microsoft.com/office/drawing/2010/main" xmlns:wps="http://schemas.microsoft.com/office/word/2010/wordprocessingShape" xmlns:wpi="http://schemas.microsoft.com/office/word/2010/wordprocessingInk" xmlns:wpg="http://schemas.microsoft.com/office/word/2010/wordprocessingGroup" xmlns:w14="http://schemas.microsoft.com/office/word/2010/wordml" xmlns:w="http://schemas.openxmlformats.org/wordprocessingml/2006/main" xmlns:w10="urn:schemas-microsoft-com:office:word" xmlns:wp14="http://schemas.microsoft.com/office/word/2010/wordprocessingDrawing" xmlns:v="urn:schemas-microsoft-com:vml" xmlns:o="urn:schemas-microsoft-com:office:office" xmlns:mc="http://schemas.openxmlformats.org/markup-compatibility/2006" xmlns:wpc="http://schemas.microsoft.com/office/word/2010/wordprocessingCanvas" xmlns=""/>
                       </a:ext>
                     </a:extLst>
                   </pic:spPr>
@@ -24405,15 +24374,7 @@
               <w:sz w:val="24"/>
               <w:szCs w:val="24"/>
             </w:rPr>
-            <m:t>:Donde existe almenos un nodo intermedio m entre i y j, ademas de p</m:t>
-          </m:r>
-          <m:r>
-            <w:rPr>
-              <w:rFonts w:ascii="Cambria Math" w:hAnsi="Arial" w:cs="Arial"/>
-              <w:sz w:val="24"/>
-              <w:szCs w:val="24"/>
-            </w:rPr>
-            <m:t xml:space="preserve">oderse crear </m:t>
+            <m:t xml:space="preserve">:Donde existe almenos un nodo intermedio m entre i y j, ademas de poderse crear </m:t>
           </m:r>
         </m:oMath>
       </m:oMathPara>
@@ -28119,7 +28080,15 @@
               <w:sz w:val="24"/>
               <w:szCs w:val="24"/>
             </w:rPr>
-            <m:t>asignado</m:t>
+            <m:t>asi</m:t>
+          </m:r>
+          <m:r>
+            <w:rPr>
+              <w:rFonts w:ascii="Cambria Math" w:eastAsiaTheme="minorEastAsia" w:hAnsi="Cambria Math" w:cs="Arial"/>
+              <w:sz w:val="24"/>
+              <w:szCs w:val="24"/>
+            </w:rPr>
+            <m:t>gnado</m:t>
           </m:r>
           <m:r>
             <w:rPr>
@@ -29126,7 +29095,15 @@
               <w:sz w:val="24"/>
               <w:szCs w:val="24"/>
             </w:rPr>
-            <m:t xml:space="preserve">=1. Arribo de creacion de un </m:t>
+            <m:t>=1. Arribo de creacion d</m:t>
+          </m:r>
+          <m:r>
+            <w:rPr>
+              <w:rFonts w:ascii="Cambria Math" w:eastAsiaTheme="minorEastAsia" w:hAnsi="Cambria Math" w:cs="Arial"/>
+              <w:sz w:val="24"/>
+              <w:szCs w:val="24"/>
+            </w:rPr>
+            <m:t xml:space="preserve">e un </m:t>
           </m:r>
           <m:r>
             <m:rPr>
@@ -31496,7 +31473,15 @@
               <w:sz w:val="24"/>
               <w:szCs w:val="24"/>
             </w:rPr>
-            <m:t>del</m:t>
+            <m:t>d</m:t>
+          </m:r>
+          <m:r>
+            <w:rPr>
+              <w:rFonts w:ascii="Cambria Math" w:eastAsiaTheme="minorEastAsia" w:hAnsi="Cambria Math" w:cs="Arial"/>
+              <w:sz w:val="24"/>
+              <w:szCs w:val="24"/>
+            </w:rPr>
+            <m:t>el</m:t>
           </m:r>
           <m:r>
             <w:rPr>
@@ -35728,25 +35713,19 @@
         <w:ind w:hanging="720"/>
         <w:rPr>
           <w:rFonts w:ascii="Arial" w:eastAsiaTheme="minorEastAsia" w:hAnsi="Arial" w:cs="Arial"/>
-          <w:sz w:val="24"/>
-          <w:szCs w:val="24"/>
-        </w:rPr>
-      </w:pPr>
-      <w:r>
-        <w:rPr>
-          <w:rFonts w:ascii="Arial" w:eastAsiaTheme="minorEastAsia" w:hAnsi="Arial" w:cs="Arial"/>
-          <w:sz w:val="24"/>
-          <w:szCs w:val="24"/>
-        </w:rPr>
-        <w:t>Beneficios</w:t>
-      </w:r>
-      <w:r>
-        <w:rPr>
-          <w:rFonts w:ascii="Arial" w:eastAsiaTheme="minorEastAsia" w:hAnsi="Arial" w:cs="Arial"/>
-          <w:sz w:val="24"/>
-          <w:szCs w:val="24"/>
-        </w:rPr>
-        <w:t xml:space="preserve"> (Nivel 4)</w:t>
+          <w:b/>
+          <w:sz w:val="24"/>
+          <w:szCs w:val="24"/>
+        </w:rPr>
+      </w:pPr>
+      <w:r>
+        <w:rPr>
+          <w:rFonts w:ascii="Arial" w:eastAsiaTheme="minorEastAsia" w:hAnsi="Arial" w:cs="Arial"/>
+          <w:b/>
+          <w:sz w:val="24"/>
+          <w:szCs w:val="24"/>
+        </w:rPr>
+        <w:t>Beneficios (Nivel 4)</w:t>
       </w:r>
     </w:p>
     <w:p>
@@ -35946,7 +35925,7 @@
           <w:sz w:val="24"/>
           <w:szCs w:val="24"/>
         </w:rPr>
-        <w:t>Se provee un nuevo servicio a la red GMPLS, el cual puede proveer calidad de servicio para los usuarios de la red y “mejorar el planeamiento de las asignaciones de las longitudes de onda de la red tecnología WDM”</w:t>
+        <w:t>Se provee un nuevo servicio a la red GMPLS, el cual puede proveer calidad de servicio para los usuarios de la red y “mejorar el planeamiento de las asignaciones de las longitudes de onda de la tecnología WDM”</w:t>
       </w:r>
       <w:r>
         <w:rPr>
@@ -35973,13 +35952,15 @@
         <w:ind w:left="0"/>
         <w:rPr>
           <w:rFonts w:ascii="Arial" w:eastAsiaTheme="minorEastAsia" w:hAnsi="Arial" w:cs="Arial"/>
-          <w:sz w:val="24"/>
-          <w:szCs w:val="24"/>
-        </w:rPr>
-      </w:pPr>
-      <w:r>
-        <w:rPr>
-          <w:rFonts w:ascii="Arial" w:eastAsiaTheme="minorEastAsia" w:hAnsi="Arial" w:cs="Arial"/>
+          <w:b/>
+          <w:sz w:val="24"/>
+          <w:szCs w:val="24"/>
+        </w:rPr>
+      </w:pPr>
+      <w:r>
+        <w:rPr>
+          <w:rFonts w:ascii="Arial" w:eastAsiaTheme="minorEastAsia" w:hAnsi="Arial" w:cs="Arial"/>
+          <w:b/>
           <w:sz w:val="24"/>
           <w:szCs w:val="24"/>
         </w:rPr>
@@ -36017,7 +35998,23 @@
           <w:sz w:val="24"/>
           <w:szCs w:val="24"/>
         </w:rPr>
-        <w:t xml:space="preserve">Existen grandes retos investigativos, tecnológicos y económicos  para afrontar la complejidad de la reservación de recursos en diversos dominios (redes IP, redes ópticas y grillas), tecnologías heterogéneas y múltiples propietarios.  Entre los retos más importantes, se pueden encontrar: </w:t>
+        <w:t>Existen grandes retos investigativos, tecnológicos y económicos  para afrontar la complejidad de la reservación de recursos en diversos dominios (redes IP, redes ópticas y grillas), tecnologías heterogéneas y múltiples propietarios.  Entre los retos más importantes</w:t>
+      </w:r>
+      <w:r>
+        <w:rPr>
+          <w:rFonts w:ascii="Arial" w:eastAsiaTheme="minorEastAsia" w:hAnsi="Arial" w:cs="Arial"/>
+          <w:sz w:val="24"/>
+          <w:szCs w:val="24"/>
+        </w:rPr>
+        <w:t xml:space="preserve"> se destacan los siguientes</w:t>
+      </w:r>
+      <w:r>
+        <w:rPr>
+          <w:rFonts w:ascii="Arial" w:eastAsiaTheme="minorEastAsia" w:hAnsi="Arial" w:cs="Arial"/>
+          <w:sz w:val="24"/>
+          <w:szCs w:val="24"/>
+        </w:rPr>
+        <w:t xml:space="preserve">: </w:t>
       </w:r>
     </w:p>
     <w:p>
@@ -36317,16 +36314,14 @@
       <w:r>
         <w:rPr>
           <w:rFonts w:ascii="Arial" w:eastAsiaTheme="minorEastAsia" w:hAnsi="Arial" w:cs="Arial"/>
-          <w:noProof/>
-          <w:sz w:val="24"/>
-          <w:szCs w:val="24"/>
-          <w:lang w:eastAsia="es-CO"/>
+          <w:sz w:val="24"/>
+          <w:szCs w:val="24"/>
         </w:rPr>
         <w:drawing>
           <wp:inline distT="0" distB="0" distL="0" distR="0">
-            <wp:extent cx="2952750" cy="2105025"/>
-            <wp:effectExtent l="0" t="0" r="0" b="0"/>
-            <wp:docPr id="7" name="Objeto 5"/>
+            <wp:extent cx="3168352" cy="1872208"/>
+            <wp:effectExtent l="19050" t="0" r="0" b="0"/>
+            <wp:docPr id="9" name="Objeto 2"/>
             <wp:cNvGraphicFramePr/>
             <a:graphic xmlns:a="http://schemas.openxmlformats.org/drawingml/2006/main">
               <a:graphicData uri="http://schemas.openxmlformats.org/drawingml/2006/lockedCanvas">
@@ -36338,20 +36333,20 @@
                   <a:grpSpPr>
                     <a:xfrm>
                       <a:off x="0" y="0"/>
-                      <a:ext cx="2952328" cy="1872208"/>
+                      <a:ext cx="3168352" cy="1872208"/>
                       <a:chOff x="2771800" y="2564904"/>
-                      <a:chExt cx="2952328" cy="1872208"/>
+                      <a:chExt cx="3168352" cy="1872208"/>
                     </a:xfrm>
                   </a:grpSpPr>
                   <a:sp>
                     <a:nvSpPr>
-                      <a:cNvPr id="11" name="10 Rectángulo redondeado"/>
+                      <a:cNvPr id="5" name="4 Rectángulo redondeado"/>
                       <a:cNvSpPr/>
                     </a:nvSpPr>
                     <a:spPr>
                       <a:xfrm>
                         <a:off x="2771800" y="2564904"/>
-                        <a:ext cx="2952328" cy="1872208"/>
+                        <a:ext cx="3168352" cy="1872208"/>
                       </a:xfrm>
                       <a:prstGeom prst="roundRect">
                         <a:avLst/>
@@ -36460,7 +36455,15 @@
                           <a:pPr algn="ctr"/>
                           <a:r>
                             <a:rPr lang="es-CO" sz="1400" dirty="0" smtClean="0"/>
-                            <a:t>Administrador de Reservas anticipadas de  recursos </a:t>
+                            <a:t>Administrador de Reservas anticipadas de  recursos (</a:t>
+                          </a:r>
+                          <a:r>
+                            <a:rPr lang="es-CO" sz="1400" dirty="0" smtClean="0"/>
+                            <a:t>MDRARG2</a:t>
+                          </a:r>
+                          <a:r>
+                            <a:rPr lang="es-CO" sz="1400" dirty="0" smtClean="0"/>
+                            <a:t>) </a:t>
                           </a:r>
                           <a:endParaRPr lang="es-CO" sz="1400" dirty="0"/>
                         </a:p>
@@ -36484,7 +36487,7 @@
                   </a:sp>
                   <a:sp>
                     <a:nvSpPr>
-                      <a:cNvPr id="12" name="11 Rectángulo redondeado"/>
+                      <a:cNvPr id="6" name="5 Rectángulo redondeado"/>
                       <a:cNvSpPr/>
                     </a:nvSpPr>
                     <a:spPr>
@@ -36623,7 +36626,7 @@
                   </a:sp>
                   <a:sp>
                     <a:nvSpPr>
-                      <a:cNvPr id="13" name="12 Rectángulo redondeado"/>
+                      <a:cNvPr id="7" name="6 Rectángulo redondeado"/>
                       <a:cNvSpPr/>
                     </a:nvSpPr>
                     <a:spPr>
@@ -36853,22 +36856,36 @@
         <w:rPr>
           <w:rFonts w:ascii="Arial" w:eastAsiaTheme="minorEastAsia" w:hAnsi="Arial" w:cs="Arial"/>
         </w:rPr>
+        <w:t>El modelo MDRARG2 está constituido por dos  sub-modelos: el  analizador de reservaciones y</w:t>
+      </w:r>
+      <w:r>
+        <w:rPr>
+          <w:rFonts w:ascii="Arial" w:eastAsiaTheme="minorEastAsia" w:hAnsi="Arial" w:cs="Arial"/>
+          <w:sz w:val="24"/>
+          <w:szCs w:val="24"/>
+        </w:rPr>
+        <w:t xml:space="preserve"> </w:t>
+      </w:r>
+      <w:r>
+        <w:rPr>
+          <w:rFonts w:ascii="Arial" w:eastAsiaTheme="minorEastAsia" w:hAnsi="Arial" w:cs="Arial"/>
+          <w:sz w:val="24"/>
+          <w:szCs w:val="24"/>
+        </w:rPr>
+        <w:t xml:space="preserve">el </w:t>
+      </w:r>
+      <w:r>
+        <w:rPr>
+          <w:rFonts w:ascii="Arial" w:eastAsiaTheme="minorEastAsia" w:hAnsi="Arial" w:cs="Arial"/>
+        </w:rPr>
+        <w:t xml:space="preserve">calendario de reservaciones, el primero será el encargado de </w:t>
+      </w:r>
+      <w:r>
+        <w:rPr>
+          <w:rFonts w:ascii="Arial" w:eastAsiaTheme="minorEastAsia" w:hAnsi="Arial" w:cs="Arial"/>
+        </w:rPr>
         <w:lastRenderedPageBreak/>
-        <w:t>El modelo MDRARG2 está constituido por dos  sub-modelos: el  analizador de reservaciones y</w:t>
-      </w:r>
-      <w:r>
-        <w:rPr>
-          <w:rFonts w:ascii="Arial" w:eastAsiaTheme="minorEastAsia" w:hAnsi="Arial" w:cs="Arial"/>
-          <w:sz w:val="24"/>
-          <w:szCs w:val="24"/>
-        </w:rPr>
-        <w:t xml:space="preserve"> </w:t>
-      </w:r>
-      <w:r>
-        <w:rPr>
-          <w:rFonts w:ascii="Arial" w:eastAsiaTheme="minorEastAsia" w:hAnsi="Arial" w:cs="Arial"/>
-        </w:rPr>
-        <w:t>calendario de reservaciones, el primero será el encargado de seleccionar los recursos de grilla que procesaran el trabajo y  seleccionara  el mejor camino de la red óptica, por lo tanto deberá ser capaz de saber que recursos van estar disponibles en el tiempo de ejecución futuro de la reserva ; el segundo modelo tendrá la responsabilidad de ejecutar la reservación programada para así obtener los recursos necesarios de la solicitud, además tendrá la responsabilidad de evitar posibles conflictos con las reservaciones inmediatas.</w:t>
+        <w:t>seleccionar los recursos de grilla que procesaran el trabajo y  seleccionara  el mejor camino de la red óptica, por lo tanto deberá ser capaz de saber que recursos van estar disponibles en el tiempo de ejecución futuro de la reserva ; el segundo modelo tendrá la responsabilidad de ejecutar la reservación programada para así obtener los recursos necesarios de la solicitud, además tendrá la responsabilidad de evitar posibles conflictos con las reservaciones inmediatas.</w:t>
       </w:r>
     </w:p>
     <w:p>
@@ -37089,7 +37106,23 @@
           <w:sz w:val="24"/>
           <w:szCs w:val="24"/>
         </w:rPr>
-        <w:t xml:space="preserve"> que incrementa la complejidad del problema:</w:t>
+        <w:t xml:space="preserve"> que incrementa</w:t>
+      </w:r>
+      <w:r>
+        <w:rPr>
+          <w:rFonts w:ascii="Arial" w:eastAsiaTheme="minorEastAsia" w:hAnsi="Arial" w:cs="Arial"/>
+          <w:sz w:val="24"/>
+          <w:szCs w:val="24"/>
+        </w:rPr>
+        <w:t>n</w:t>
+      </w:r>
+      <w:r>
+        <w:rPr>
+          <w:rFonts w:ascii="Arial" w:eastAsiaTheme="minorEastAsia" w:hAnsi="Arial" w:cs="Arial"/>
+          <w:sz w:val="24"/>
+          <w:szCs w:val="24"/>
+        </w:rPr>
+        <w:t xml:space="preserve"> la complejidad del problema:</w:t>
       </w:r>
     </w:p>
     <w:p>
@@ -37113,7 +37146,15 @@
           <w:sz w:val="24"/>
           <w:szCs w:val="24"/>
         </w:rPr>
-        <w:t>Tiempo en cual se ejecutaran la reservación de recursos.</w:t>
+        <w:t>Tiempo en cual se ejecutara</w:t>
+      </w:r>
+      <w:r>
+        <w:rPr>
+          <w:rFonts w:ascii="Arial" w:eastAsiaTheme="minorEastAsia" w:hAnsi="Arial" w:cs="Arial"/>
+          <w:sz w:val="24"/>
+          <w:szCs w:val="24"/>
+        </w:rPr>
+        <w:t xml:space="preserve"> la reservación de recursos.</w:t>
       </w:r>
     </w:p>
     <w:p>
@@ -37201,7 +37242,39 @@
           <w:sz w:val="24"/>
           <w:szCs w:val="24"/>
         </w:rPr>
-        <w:t xml:space="preserve">-costo, el cual tiene la responsabilidad escoger los recursos  de red y de grilla de forma óptica para una petición </w:t>
+        <w:t>-costo, el cual tiene la responsabilidad escoger los recursos  d</w:t>
+      </w:r>
+      <w:r>
+        <w:rPr>
+          <w:rFonts w:ascii="Arial" w:eastAsiaTheme="minorEastAsia" w:hAnsi="Arial" w:cs="Arial"/>
+          <w:sz w:val="24"/>
+          <w:szCs w:val="24"/>
+        </w:rPr>
+        <w:t>e red y de grilla de forma óptim</w:t>
+      </w:r>
+      <w:r>
+        <w:rPr>
+          <w:rFonts w:ascii="Arial" w:eastAsiaTheme="minorEastAsia" w:hAnsi="Arial" w:cs="Arial"/>
+          <w:sz w:val="24"/>
+          <w:szCs w:val="24"/>
+        </w:rPr>
+        <w:t>a</w:t>
+      </w:r>
+      <w:r>
+        <w:rPr>
+          <w:rFonts w:ascii="Arial" w:eastAsiaTheme="minorEastAsia" w:hAnsi="Arial" w:cs="Arial"/>
+          <w:sz w:val="24"/>
+          <w:szCs w:val="24"/>
+        </w:rPr>
+        <w:t xml:space="preserve"> (o sub-optima)</w:t>
+      </w:r>
+      <w:r>
+        <w:rPr>
+          <w:rFonts w:ascii="Arial" w:eastAsiaTheme="minorEastAsia" w:hAnsi="Arial" w:cs="Arial"/>
+          <w:sz w:val="24"/>
+          <w:szCs w:val="24"/>
+        </w:rPr>
+        <w:t xml:space="preserve"> para una petición </w:t>
       </w:r>
       <w:r>
         <w:rPr>
@@ -37236,7 +37309,55 @@
           <w:sz w:val="24"/>
           <w:szCs w:val="24"/>
         </w:rPr>
-        <w:t xml:space="preserve"> y el ancho de banda requerido por el trabajo de la grilla), se presenta la expansión se la solución  para adicionar los parámetros adicionales que lograr un mecanismo que reserve recursos de red y de grilla anticipadamente.</w:t>
+        <w:t xml:space="preserve"> y el ancho de banda requerido por el trabajo de la gri</w:t>
+      </w:r>
+      <w:r>
+        <w:rPr>
+          <w:rFonts w:ascii="Arial" w:eastAsiaTheme="minorEastAsia" w:hAnsi="Arial" w:cs="Arial"/>
+          <w:sz w:val="24"/>
+          <w:szCs w:val="24"/>
+        </w:rPr>
+        <w:t>lla), se presenta la expansión d</w:t>
+      </w:r>
+      <w:r>
+        <w:rPr>
+          <w:rFonts w:ascii="Arial" w:eastAsiaTheme="minorEastAsia" w:hAnsi="Arial" w:cs="Arial"/>
+          <w:sz w:val="24"/>
+          <w:szCs w:val="24"/>
+        </w:rPr>
+        <w:t xml:space="preserve">e la solución  para adicionar los </w:t>
+      </w:r>
+      <w:r>
+        <w:rPr>
+          <w:rFonts w:ascii="Arial" w:eastAsiaTheme="minorEastAsia" w:hAnsi="Arial" w:cs="Arial"/>
+          <w:sz w:val="24"/>
+          <w:szCs w:val="24"/>
+        </w:rPr>
+        <w:t xml:space="preserve"> nuevos </w:t>
+      </w:r>
+      <w:r>
+        <w:rPr>
+          <w:rFonts w:ascii="Arial" w:eastAsiaTheme="minorEastAsia" w:hAnsi="Arial" w:cs="Arial"/>
+          <w:sz w:val="24"/>
+          <w:szCs w:val="24"/>
+        </w:rPr>
+        <w:t xml:space="preserve">parámetros </w:t>
+      </w:r>
+      <w:r>
+        <w:rPr>
+          <w:rFonts w:ascii="Arial" w:eastAsiaTheme="minorEastAsia" w:hAnsi="Arial" w:cs="Arial"/>
+          <w:sz w:val="24"/>
+          <w:szCs w:val="24"/>
+        </w:rPr>
+        <w:t>para así l</w:t>
+      </w:r>
+      <w:r>
+        <w:rPr>
+          <w:rFonts w:ascii="Arial" w:eastAsiaTheme="minorEastAsia" w:hAnsi="Arial" w:cs="Arial"/>
+          <w:sz w:val="24"/>
+          <w:szCs w:val="24"/>
+        </w:rPr>
+        <w:t>ograr un mecanismo que reserve recursos de red y de grilla anticipadamente.</w:t>
       </w:r>
     </w:p>
     <w:p>
@@ -37245,6 +37366,7 @@
         <w:jc w:val="both"/>
         <w:rPr>
           <w:rFonts w:ascii="Arial" w:eastAsiaTheme="minorEastAsia" w:hAnsi="Arial" w:cs="Arial"/>
+          <w:b/>
           <w:sz w:val="24"/>
           <w:szCs w:val="24"/>
         </w:rPr>
@@ -37272,12 +37394,10 @@
       </w:r>
       <w:r>
         <w:rPr>
-          <w:rFonts w:ascii="Times New Roman" w:hAnsi="Times New Roman" w:cs="Times New Roman"/>
+          <w:rFonts w:ascii="Arial" w:eastAsiaTheme="minorEastAsia" w:hAnsi="Arial" w:cs="Arial"/>
           <w:b/>
-          <w:i/>
-          <w:iCs/>
-          <w:sz w:val="20"/>
-          <w:szCs w:val="20"/>
+          <w:sz w:val="24"/>
+          <w:szCs w:val="24"/>
         </w:rPr>
         <w:t>STSD</w:t>
       </w:r>
@@ -37338,7 +37458,15 @@
           <w:sz w:val="24"/>
           <w:szCs w:val="24"/>
         </w:rPr>
-        <w:t xml:space="preserve">La red pude ser modelado un grafo: </w:t>
+        <w:t xml:space="preserve">La red pude ser modelada por  medio </w:t>
+      </w:r>
+      <w:r>
+        <w:rPr>
+          <w:rFonts w:ascii="Arial" w:eastAsiaTheme="minorEastAsia" w:hAnsi="Arial" w:cs="Arial"/>
+          <w:sz w:val="24"/>
+          <w:szCs w:val="24"/>
+        </w:rPr>
+        <w:t xml:space="preserve">un grafo: </w:t>
       </w:r>
     </w:p>
     <w:p>
@@ -37392,71 +37520,69 @@
         </w:rPr>
       </w:pPr>
       <w:r>
+        <w:tab/>
+      </w:r>
+      <w:r>
+        <w:rPr>
+          <w:rFonts w:ascii="Cambria Math" w:hAnsi="Cambria Math"/>
+          <w:i/>
+        </w:rPr>
+        <w:t>V: es el conjunto vértices que representa los nodos de la red.</w:t>
+      </w:r>
+    </w:p>
+    <w:p>
+      <w:pPr>
+        <w:pStyle w:val="Sinespaciado"/>
+        <w:rPr>
+          <w:rFonts w:ascii="Cambria Math" w:hAnsi="Cambria Math"/>
+          <w:i/>
+        </w:rPr>
+      </w:pPr>
+      <w:r>
+        <w:rPr>
+          <w:rFonts w:ascii="Cambria Math" w:hAnsi="Cambria Math"/>
+          <w:i/>
+        </w:rPr>
+        <w:tab/>
+        <w:t>E: es el conjunto de aristas que</w:t>
+      </w:r>
+      <w:r>
+        <w:rPr>
+          <w:rFonts w:ascii="Cambria Math" w:hAnsi="Cambria Math"/>
+          <w:i/>
+        </w:rPr>
+        <w:t xml:space="preserve"> </w:t>
+      </w:r>
+      <w:r>
+        <w:rPr>
+          <w:rFonts w:ascii="Cambria Math" w:hAnsi="Cambria Math"/>
+          <w:i/>
+        </w:rPr>
+        <w:t>representa</w:t>
+      </w:r>
+      <w:r>
+        <w:rPr>
+          <w:rFonts w:ascii="Cambria Math" w:hAnsi="Cambria Math"/>
+          <w:i/>
+        </w:rPr>
+        <w:t xml:space="preserve"> los enlaces de fibra.</w:t>
+      </w:r>
+    </w:p>
+    <w:p>
+      <w:pPr>
+        <w:pStyle w:val="Sinespaciado"/>
+        <w:rPr>
+          <w:rFonts w:ascii="Cambria Math" w:hAnsi="Cambria Math"/>
+          <w:i/>
+        </w:rPr>
+      </w:pPr>
+      <w:r>
+        <w:rPr>
+          <w:rFonts w:ascii="Cambria Math" w:hAnsi="Cambria Math"/>
+          <w:i/>
+        </w:rPr>
         <w:lastRenderedPageBreak/>
         <w:tab/>
-      </w:r>
-      <w:r>
-        <w:rPr>
-          <w:rFonts w:ascii="Cambria Math" w:hAnsi="Cambria Math"/>
-          <w:i/>
-        </w:rPr>
-        <w:t>V: es el conjunto vértices que representa los nodos de la red.</w:t>
-      </w:r>
-    </w:p>
-    <w:p>
-      <w:pPr>
-        <w:pStyle w:val="Sinespaciado"/>
-        <w:rPr>
-          <w:rFonts w:ascii="Cambria Math" w:hAnsi="Cambria Math"/>
-          <w:i/>
-        </w:rPr>
-      </w:pPr>
-      <w:r>
-        <w:rPr>
-          <w:rFonts w:ascii="Cambria Math" w:hAnsi="Cambria Math"/>
-          <w:i/>
-        </w:rPr>
-        <w:tab/>
-        <w:t>E: es el conjunto de aristas que</w:t>
-      </w:r>
-      <w:r>
-        <w:rPr>
-          <w:rFonts w:ascii="Cambria Math" w:hAnsi="Cambria Math"/>
-          <w:i/>
-        </w:rPr>
-        <w:t xml:space="preserve"> </w:t>
-      </w:r>
-      <w:proofErr w:type="spellStart"/>
-      <w:r>
-        <w:rPr>
-          <w:rFonts w:ascii="Cambria Math" w:hAnsi="Cambria Math"/>
-          <w:i/>
-        </w:rPr>
-        <w:t>represnta</w:t>
-      </w:r>
-      <w:proofErr w:type="spellEnd"/>
-      <w:r>
-        <w:rPr>
-          <w:rFonts w:ascii="Cambria Math" w:hAnsi="Cambria Math"/>
-          <w:i/>
-        </w:rPr>
-        <w:t xml:space="preserve"> los enlaces de fibra.</w:t>
-      </w:r>
-    </w:p>
-    <w:p>
-      <w:pPr>
-        <w:pStyle w:val="Sinespaciado"/>
-        <w:rPr>
-          <w:rFonts w:ascii="Cambria Math" w:hAnsi="Cambria Math"/>
-          <w:i/>
-        </w:rPr>
-      </w:pPr>
-      <w:r>
-        <w:rPr>
-          <w:rFonts w:ascii="Cambria Math" w:hAnsi="Cambria Math"/>
-          <w:i/>
-        </w:rPr>
-        <w:tab/>
         <w:t>W: es el conjunto de longitudes de onda disponibles en cada fibra.</w:t>
       </w:r>
     </w:p>
@@ -37465,7 +37591,9 @@
         <w:spacing w:line="240" w:lineRule="auto"/>
         <w:jc w:val="both"/>
         <w:rPr>
-          <w:rFonts w:ascii="Cambria Math" w:hAnsi="Cambria Math"/>
+          <w:rFonts w:ascii="Arial" w:eastAsiaTheme="minorEastAsia" w:hAnsi="Arial" w:cs="Arial"/>
+          <w:sz w:val="24"/>
+          <w:szCs w:val="24"/>
         </w:rPr>
       </w:pPr>
     </w:p>
@@ -37474,20 +37602,34 @@
         <w:spacing w:line="240" w:lineRule="auto"/>
         <w:jc w:val="both"/>
         <w:rPr>
-          <w:rFonts w:ascii="Cambria Math" w:hAnsi="Cambria Math"/>
+          <w:rFonts w:ascii="Arial" w:eastAsiaTheme="minorEastAsia" w:hAnsi="Arial" w:cs="Arial"/>
+          <w:sz w:val="24"/>
+          <w:szCs w:val="24"/>
         </w:rPr>
       </w:pPr>
       <w:proofErr w:type="spellStart"/>
       <w:r>
         <w:rPr>
-          <w:rFonts w:ascii="Cambria Math" w:hAnsi="Cambria Math"/>
-        </w:rPr>
-        <w:t>Cardinalidad</w:t>
+          <w:rFonts w:ascii="Arial" w:eastAsiaTheme="minorEastAsia" w:hAnsi="Arial" w:cs="Arial"/>
+          <w:sz w:val="24"/>
+          <w:szCs w:val="24"/>
+        </w:rPr>
+        <w:t>C</w:t>
+      </w:r>
+      <w:r>
+        <w:rPr>
+          <w:rFonts w:ascii="Arial" w:eastAsiaTheme="minorEastAsia" w:hAnsi="Arial" w:cs="Arial"/>
+          <w:sz w:val="24"/>
+          <w:szCs w:val="24"/>
+        </w:rPr>
+        <w:t>ardinalidad</w:t>
       </w:r>
       <w:proofErr w:type="spellEnd"/>
       <w:r>
         <w:rPr>
-          <w:rFonts w:ascii="Cambria Math" w:hAnsi="Cambria Math"/>
+          <w:rFonts w:ascii="Arial" w:eastAsiaTheme="minorEastAsia" w:hAnsi="Arial" w:cs="Arial"/>
+          <w:sz w:val="24"/>
+          <w:szCs w:val="24"/>
         </w:rPr>
         <w:t xml:space="preserve"> de los conjuntos:</w:t>
       </w:r>
@@ -37818,7 +37960,23 @@
           <w:sz w:val="24"/>
           <w:szCs w:val="24"/>
         </w:rPr>
-        <w:t xml:space="preserve">La solicitud de ancho de banda es la capacidad de una longitud de onda sobre la tecnología WDM. Para soportar la reservación anticipada el tiempo es divido en una serie de </w:t>
+        <w:t>La solicitud de ancho de banda es la capacidad de una longitud de onda sobre la tecnología WDM. Para soportar la reservación anticipada</w:t>
+      </w:r>
+      <w:r>
+        <w:rPr>
+          <w:rFonts w:ascii="Arial" w:eastAsiaTheme="minorEastAsia" w:hAnsi="Arial" w:cs="Arial"/>
+          <w:sz w:val="24"/>
+          <w:szCs w:val="24"/>
+        </w:rPr>
+        <w:t xml:space="preserve">, </w:t>
+      </w:r>
+      <w:r>
+        <w:rPr>
+          <w:rFonts w:ascii="Arial" w:eastAsiaTheme="minorEastAsia" w:hAnsi="Arial" w:cs="Arial"/>
+          <w:sz w:val="24"/>
+          <w:szCs w:val="24"/>
+        </w:rPr>
+        <w:t xml:space="preserve"> el tiempo es divido en una serie de </w:t>
       </w:r>
       <w:proofErr w:type="spellStart"/>
       <w:r>
@@ -37839,16 +37997,14 @@
         </w:rPr>
         <w:t xml:space="preserve"> de longitud fija, definido </w:t>
       </w:r>
-      <w:proofErr w:type="spellStart"/>
-      <w:r>
-        <w:rPr>
-          <w:rFonts w:ascii="Arial" w:eastAsiaTheme="minorEastAsia" w:hAnsi="Arial" w:cs="Arial"/>
-          <w:sz w:val="24"/>
-          <w:szCs w:val="24"/>
-        </w:rPr>
-        <w:t>asi</w:t>
-      </w:r>
-      <w:proofErr w:type="spellEnd"/>
+      <w:r>
+        <w:rPr>
+          <w:rFonts w:ascii="Arial" w:eastAsiaTheme="minorEastAsia" w:hAnsi="Arial" w:cs="Arial"/>
+          <w:sz w:val="24"/>
+          <w:szCs w:val="24"/>
+        </w:rPr>
+        <w:t>así</w:t>
+      </w:r>
       <w:r>
         <w:rPr>
           <w:rFonts w:ascii="Arial" w:eastAsiaTheme="minorEastAsia" w:hAnsi="Arial" w:cs="Arial"/>
@@ -37950,15 +38106,41 @@
           <w:sz w:val="24"/>
           <w:szCs w:val="24"/>
         </w:rPr>
-        <w:t xml:space="preserve">La longitud fija </w:t>
-      </w:r>
-      <w:r>
-        <w:rPr>
-          <w:rFonts w:ascii="Arial" w:eastAsiaTheme="minorEastAsia" w:hAnsi="Arial" w:cs="Arial"/>
-          <w:sz w:val="24"/>
-          <w:szCs w:val="24"/>
-        </w:rPr>
-        <w:t xml:space="preserve"> depende  de la míni</w:t>
+        <w:t>La longitud fija</w:t>
+      </w:r>
+      <w:r>
+        <w:rPr>
+          <w:rFonts w:ascii="Arial" w:eastAsiaTheme="minorEastAsia" w:hAnsi="Arial" w:cs="Arial"/>
+          <w:sz w:val="24"/>
+          <w:szCs w:val="24"/>
+        </w:rPr>
+        <w:t xml:space="preserve"> de </w:t>
+      </w:r>
+      <w:proofErr w:type="spellStart"/>
+      <w:r>
+        <w:rPr>
+          <w:rFonts w:ascii="Arial" w:eastAsiaTheme="minorEastAsia" w:hAnsi="Arial" w:cs="Arial"/>
+          <w:sz w:val="24"/>
+          <w:szCs w:val="24"/>
+        </w:rPr>
+        <w:t>timeslots</w:t>
+      </w:r>
+      <w:proofErr w:type="spellEnd"/>
+      <w:r>
+        <w:rPr>
+          <w:rFonts w:ascii="Arial" w:eastAsiaTheme="minorEastAsia" w:hAnsi="Arial" w:cs="Arial"/>
+          <w:sz w:val="24"/>
+          <w:szCs w:val="24"/>
+        </w:rPr>
+        <w:t xml:space="preserve"> </w:t>
+      </w:r>
+      <w:r>
+        <w:rPr>
+          <w:rFonts w:ascii="Arial" w:eastAsiaTheme="minorEastAsia" w:hAnsi="Arial" w:cs="Arial"/>
+          <w:sz w:val="24"/>
+          <w:szCs w:val="24"/>
+        </w:rPr>
+        <w:t>depende  de la míni</w:t>
       </w:r>
       <w:r>
         <w:rPr>
@@ -37979,40 +38161,34 @@
           <w:szCs w:val="24"/>
         </w:rPr>
       </w:pPr>
-    </w:p>
-    <w:p>
-      <w:pPr>
-        <w:spacing w:line="240" w:lineRule="auto"/>
-        <w:jc w:val="both"/>
-        <w:rPr>
-          <w:rFonts w:ascii="Arial" w:eastAsiaTheme="minorEastAsia" w:hAnsi="Arial" w:cs="Arial"/>
-          <w:sz w:val="24"/>
-          <w:szCs w:val="24"/>
-        </w:rPr>
-      </w:pPr>
-    </w:p>
-    <w:p>
-      <w:pPr>
-        <w:spacing w:line="240" w:lineRule="auto"/>
-        <w:jc w:val="both"/>
-        <w:rPr>
-          <w:rFonts w:ascii="Times New Roman" w:hAnsi="Times New Roman" w:cs="Times New Roman"/>
-          <w:sz w:val="24"/>
-          <w:szCs w:val="24"/>
-        </w:rPr>
-      </w:pPr>
-      <w:r>
-        <w:rPr>
-          <w:rFonts w:ascii="Arial" w:eastAsiaTheme="minorEastAsia" w:hAnsi="Arial" w:cs="Arial"/>
-          <w:sz w:val="24"/>
-          <w:szCs w:val="24"/>
-        </w:rPr>
-        <w:t xml:space="preserve">El propósito del algoritmo propuesto por  </w:t>
+      <w:r>
+        <w:rPr>
+          <w:rFonts w:ascii="Arial" w:eastAsiaTheme="minorEastAsia" w:hAnsi="Arial" w:cs="Arial"/>
+          <w:sz w:val="24"/>
+          <w:szCs w:val="24"/>
+        </w:rPr>
+        <w:t xml:space="preserve">El </w:t>
+      </w:r>
+      <w:r>
+        <w:rPr>
+          <w:rFonts w:ascii="Arial" w:eastAsiaTheme="minorEastAsia" w:hAnsi="Arial" w:cs="Arial"/>
+          <w:sz w:val="24"/>
+          <w:szCs w:val="24"/>
+        </w:rPr>
+        <w:t xml:space="preserve">objetivo </w:t>
+      </w:r>
+      <w:r>
+        <w:rPr>
+          <w:rFonts w:ascii="Arial" w:eastAsiaTheme="minorEastAsia" w:hAnsi="Arial" w:cs="Arial"/>
+          <w:sz w:val="24"/>
+          <w:szCs w:val="24"/>
+        </w:rPr>
+        <w:t xml:space="preserve">del algoritmo propuesto por  </w:t>
       </w:r>
       <w:proofErr w:type="spellStart"/>
       <w:r>
         <w:rPr>
-          <w:rFonts w:ascii="Times New Roman" w:hAnsi="Times New Roman" w:cs="Times New Roman"/>
+          <w:rFonts w:ascii="Arial" w:eastAsiaTheme="minorEastAsia" w:hAnsi="Arial" w:cs="Arial"/>
           <w:sz w:val="24"/>
           <w:szCs w:val="24"/>
         </w:rPr>
@@ -38021,7 +38197,7 @@
       <w:proofErr w:type="spellEnd"/>
       <w:r>
         <w:rPr>
-          <w:rFonts w:ascii="Times New Roman" w:hAnsi="Times New Roman" w:cs="Times New Roman"/>
+          <w:rFonts w:ascii="Arial" w:eastAsiaTheme="minorEastAsia" w:hAnsi="Arial" w:cs="Arial"/>
           <w:sz w:val="24"/>
           <w:szCs w:val="24"/>
         </w:rPr>
@@ -38030,7 +38206,7 @@
       <w:proofErr w:type="spellStart"/>
       <w:r>
         <w:rPr>
-          <w:rFonts w:ascii="Times New Roman" w:hAnsi="Times New Roman" w:cs="Times New Roman"/>
+          <w:rFonts w:ascii="Arial" w:eastAsiaTheme="minorEastAsia" w:hAnsi="Arial" w:cs="Arial"/>
           <w:sz w:val="24"/>
           <w:szCs w:val="24"/>
         </w:rPr>
@@ -38039,7 +38215,7 @@
       <w:proofErr w:type="spellEnd"/>
       <w:r>
         <w:rPr>
-          <w:rFonts w:ascii="Times New Roman" w:hAnsi="Times New Roman" w:cs="Times New Roman"/>
+          <w:rFonts w:ascii="Arial" w:eastAsiaTheme="minorEastAsia" w:hAnsi="Arial" w:cs="Arial"/>
           <w:sz w:val="24"/>
           <w:szCs w:val="24"/>
         </w:rPr>
@@ -38048,7 +38224,7 @@
       <w:proofErr w:type="spellStart"/>
       <w:r>
         <w:rPr>
-          <w:rFonts w:ascii="Times New Roman" w:hAnsi="Times New Roman" w:cs="Times New Roman"/>
+          <w:rFonts w:ascii="Arial" w:eastAsiaTheme="minorEastAsia" w:hAnsi="Arial" w:cs="Arial"/>
           <w:sz w:val="24"/>
           <w:szCs w:val="24"/>
         </w:rPr>
@@ -38057,7 +38233,7 @@
       <w:proofErr w:type="spellEnd"/>
       <w:r>
         <w:rPr>
-          <w:rFonts w:ascii="Times New Roman" w:hAnsi="Times New Roman" w:cs="Times New Roman"/>
+          <w:rFonts w:ascii="Arial" w:eastAsiaTheme="minorEastAsia" w:hAnsi="Arial" w:cs="Arial"/>
           <w:sz w:val="24"/>
           <w:szCs w:val="24"/>
         </w:rPr>
@@ -39207,7 +39383,7 @@
           <w:sz w:val="24"/>
           <w:szCs w:val="24"/>
         </w:rPr>
-        <w:t xml:space="preserve">Dado el planteamiento anterior, se puede diseñar un algoritmo RWA para el problema de reservación </w:t>
+        <w:t xml:space="preserve">Dado el planteamiento anterior, se puede diseñar un algoritmo para el problema de reservación </w:t>
       </w:r>
       <w:r>
         <w:rPr>
@@ -39238,7 +39414,7 @@
     <w:p>
       <w:pPr>
         <w:spacing w:line="240" w:lineRule="auto"/>
-        <w:jc w:val="both"/>
+        <w:jc w:val="center"/>
         <w:rPr>
           <w:rFonts w:ascii="Arial" w:eastAsiaTheme="minorEastAsia" w:hAnsi="Arial" w:cs="Arial"/>
           <w:sz w:val="24"/>
@@ -39307,7 +39483,7 @@
     <w:p>
       <w:pPr>
         <w:spacing w:line="240" w:lineRule="auto"/>
-        <w:jc w:val="both"/>
+        <w:jc w:val="center"/>
         <w:rPr>
           <w:rFonts w:ascii="Arial" w:eastAsiaTheme="minorEastAsia" w:hAnsi="Arial" w:cs="Arial"/>
           <w:sz w:val="24"/>
@@ -40801,7 +40977,31 @@
           <w:rFonts w:ascii="Arial" w:eastAsiaTheme="minorEastAsia" w:hAnsi="Arial" w:cs="Arial"/>
           <w:sz w:val="20"/>
         </w:rPr>
-        <w:t xml:space="preserve">  para todo los timeslot, </w:t>
+        <w:t xml:space="preserve">  </w:t>
+      </w:r>
+      <w:r>
+        <w:rPr>
+          <w:rFonts w:ascii="Arial" w:eastAsiaTheme="minorEastAsia" w:hAnsi="Arial" w:cs="Arial"/>
+          <w:sz w:val="24"/>
+          <w:szCs w:val="24"/>
+        </w:rPr>
+        <w:t>para todo</w:t>
+      </w:r>
+      <w:r>
+        <w:rPr>
+          <w:rFonts w:ascii="Arial" w:eastAsiaTheme="minorEastAsia" w:hAnsi="Arial" w:cs="Arial"/>
+          <w:sz w:val="24"/>
+          <w:szCs w:val="24"/>
+        </w:rPr>
+        <w:t>s</w:t>
+      </w:r>
+      <w:r>
+        <w:rPr>
+          <w:rFonts w:ascii="Arial" w:eastAsiaTheme="minorEastAsia" w:hAnsi="Arial" w:cs="Arial"/>
+          <w:sz w:val="24"/>
+          <w:szCs w:val="24"/>
+        </w:rPr>
+        <w:t xml:space="preserve"> los timeslot, </w:t>
       </w:r>
       <m:oMath>
         <m:r>
@@ -41003,8 +41203,16 @@
           <w:sz w:val="24"/>
           <w:szCs w:val="24"/>
         </w:rPr>
+        <w:t xml:space="preserve">Si ninguna longitud de onda idéntica está disponible, ir al paso (1), para examinar la siguiente ruta alternativa. De lo contrario examinar si existe una </w:t>
+      </w:r>
+      <w:r>
+        <w:rPr>
+          <w:rFonts w:ascii="Arial" w:eastAsiaTheme="minorEastAsia" w:hAnsi="Arial" w:cs="Arial"/>
+          <w:sz w:val="24"/>
+          <w:szCs w:val="24"/>
+        </w:rPr>
         <w:lastRenderedPageBreak/>
-        <w:t xml:space="preserve">Si ninguna longitud de onda idéntica está disponible, ir al paso (1), para examinar la siguiente ruta alternativa. De lo contrario examinar si existe una longitud de onda idéntica sobre todos los nodos a lo largo de la ruta durante el tiempo </w:t>
+        <w:t xml:space="preserve">longitud de onda idéntica sobre todos los nodos a lo largo de la ruta durante el tiempo </w:t>
       </w:r>
       <m:oMath>
         <m:r>
@@ -41464,8 +41672,6 @@
     <w:p>
       <w:pPr>
         <w:spacing w:line="240" w:lineRule="auto"/>
-        <w:ind w:left="708" w:hanging="708"/>
-        <w:jc w:val="both"/>
         <w:rPr>
           <w:rFonts w:ascii="Arial" w:eastAsiaTheme="minorEastAsia" w:hAnsi="Arial" w:cs="Arial"/>
           <w:b/>
@@ -41493,12 +41699,10 @@
       </w:r>
       <w:r>
         <w:rPr>
-          <w:rFonts w:ascii="Times New Roman" w:hAnsi="Times New Roman" w:cs="Times New Roman"/>
+          <w:rFonts w:ascii="Arial" w:eastAsiaTheme="minorEastAsia" w:hAnsi="Arial" w:cs="Arial"/>
           <w:b/>
-          <w:i/>
-          <w:iCs/>
-          <w:sz w:val="20"/>
-          <w:szCs w:val="20"/>
+          <w:sz w:val="24"/>
+          <w:szCs w:val="24"/>
         </w:rPr>
         <w:t>STSD</w:t>
       </w:r>
@@ -41537,7 +41741,48 @@
           <w:sz w:val="24"/>
           <w:szCs w:val="24"/>
         </w:rPr>
-        <w:t xml:space="preserve">Se requiere extender  el modelo para lograr  reservar  de forma anticipada los recursos de las grillas, por cual se debe integrar acertadamente el algoritmo anteriormente definido con el algoritmo analizador </w:t>
+        <w:t>Se requiere extender  el modelo para lograr  reservar  de forma anticipada</w:t>
+      </w:r>
+      <w:r>
+        <w:rPr>
+          <w:rFonts w:ascii="Arial" w:eastAsiaTheme="minorEastAsia" w:hAnsi="Arial" w:cs="Arial"/>
+          <w:sz w:val="24"/>
+          <w:szCs w:val="24"/>
+        </w:rPr>
+        <w:t xml:space="preserve"> además de las  longitudes de onda</w:t>
+      </w:r>
+      <w:r>
+        <w:rPr>
+          <w:rFonts w:ascii="Arial" w:eastAsiaTheme="minorEastAsia" w:hAnsi="Arial" w:cs="Arial"/>
+          <w:sz w:val="24"/>
+          <w:szCs w:val="24"/>
+        </w:rPr>
+        <w:t xml:space="preserve"> los recursos de las grillas, por cual se debe integrar acertadamente el algoritmo</w:t>
+      </w:r>
+      <w:r>
+        <w:rPr>
+          <w:rStyle w:val="Refdenotaalpie"/>
+          <w:rFonts w:ascii="Arial" w:eastAsiaTheme="minorEastAsia" w:hAnsi="Arial" w:cs="Arial"/>
+          <w:sz w:val="24"/>
+          <w:szCs w:val="24"/>
+        </w:rPr>
+        <w:footnoteReference w:id="24"/>
+      </w:r>
+      <w:r>
+        <w:rPr>
+          <w:rFonts w:ascii="Arial" w:eastAsiaTheme="minorEastAsia" w:hAnsi="Arial" w:cs="Arial"/>
+          <w:sz w:val="24"/>
+          <w:szCs w:val="24"/>
+        </w:rPr>
+        <w:t xml:space="preserve"> de</w:t>
+      </w:r>
+      <w:r>
+        <w:rPr>
+          <w:rFonts w:ascii="Arial" w:eastAsiaTheme="minorEastAsia" w:hAnsi="Arial" w:cs="Arial"/>
+          <w:sz w:val="24"/>
+          <w:szCs w:val="24"/>
+        </w:rPr>
+        <w:t xml:space="preserve"> anteriormente definido con el algoritmo analizador </w:t>
       </w:r>
       <w:proofErr w:type="spellStart"/>
       <w:r>
@@ -43821,38 +44066,38 @@
         <w:jc w:val="both"/>
         <w:rPr>
           <w:rFonts w:ascii="Arial" w:eastAsiaTheme="minorEastAsia" w:hAnsi="Arial" w:cs="Arial"/>
-          <w:sz w:val="20"/>
-          <w:szCs w:val="20"/>
-        </w:rPr>
-      </w:pPr>
-      <w:r>
-        <w:rPr>
-          <w:rFonts w:ascii="Arial" w:eastAsiaTheme="minorEastAsia" w:hAnsi="Arial" w:cs="Arial"/>
-          <w:sz w:val="20"/>
-          <w:szCs w:val="20"/>
+          <w:sz w:val="24"/>
+          <w:szCs w:val="24"/>
+        </w:rPr>
+      </w:pPr>
+      <w:r>
+        <w:rPr>
+          <w:rFonts w:ascii="Arial" w:eastAsiaTheme="minorEastAsia" w:hAnsi="Arial" w:cs="Arial"/>
+          <w:sz w:val="24"/>
+          <w:szCs w:val="24"/>
         </w:rPr>
         <w:t xml:space="preserve">*Se escogen </w:t>
       </w:r>
       <w:r>
         <w:rPr>
           <w:rFonts w:ascii="Arial" w:eastAsiaTheme="minorEastAsia" w:hAnsi="Arial" w:cs="Arial"/>
-          <w:sz w:val="20"/>
-          <w:szCs w:val="20"/>
+          <w:sz w:val="24"/>
+          <w:szCs w:val="24"/>
         </w:rPr>
         <w:t>l</w:t>
       </w:r>
       <w:r>
         <w:rPr>
           <w:rFonts w:ascii="Arial" w:eastAsiaTheme="minorEastAsia" w:hAnsi="Arial" w:cs="Arial"/>
-          <w:sz w:val="20"/>
-          <w:szCs w:val="20"/>
+          <w:sz w:val="24"/>
+          <w:szCs w:val="24"/>
         </w:rPr>
         <w:t xml:space="preserve">as definiciones planteadas por </w:t>
       </w:r>
       <w:proofErr w:type="spellStart"/>
       <w:r>
         <w:rPr>
-          <w:rFonts w:ascii="Times New Roman" w:hAnsi="Times New Roman" w:cs="Times New Roman"/>
+          <w:rFonts w:ascii="Arial" w:eastAsiaTheme="minorEastAsia" w:hAnsi="Arial" w:cs="Arial"/>
           <w:sz w:val="24"/>
           <w:szCs w:val="24"/>
         </w:rPr>
@@ -43861,7 +44106,7 @@
       <w:proofErr w:type="spellEnd"/>
       <w:r>
         <w:rPr>
-          <w:rFonts w:ascii="Times New Roman" w:hAnsi="Times New Roman" w:cs="Times New Roman"/>
+          <w:rFonts w:ascii="Arial" w:eastAsiaTheme="minorEastAsia" w:hAnsi="Arial" w:cs="Arial"/>
           <w:sz w:val="24"/>
           <w:szCs w:val="24"/>
         </w:rPr>
@@ -43870,7 +44115,7 @@
       <w:proofErr w:type="spellStart"/>
       <w:r>
         <w:rPr>
-          <w:rFonts w:ascii="Times New Roman" w:hAnsi="Times New Roman" w:cs="Times New Roman"/>
+          <w:rFonts w:ascii="Arial" w:eastAsiaTheme="minorEastAsia" w:hAnsi="Arial" w:cs="Arial"/>
           <w:sz w:val="24"/>
           <w:szCs w:val="24"/>
         </w:rPr>
@@ -43879,7 +44124,7 @@
       <w:proofErr w:type="spellEnd"/>
       <w:r>
         <w:rPr>
-          <w:rFonts w:ascii="Times New Roman" w:hAnsi="Times New Roman" w:cs="Times New Roman"/>
+          <w:rFonts w:ascii="Arial" w:eastAsiaTheme="minorEastAsia" w:hAnsi="Arial" w:cs="Arial"/>
           <w:sz w:val="24"/>
           <w:szCs w:val="24"/>
         </w:rPr>
@@ -43888,7 +44133,7 @@
       <w:proofErr w:type="spellStart"/>
       <w:r>
         <w:rPr>
-          <w:rFonts w:ascii="Times New Roman" w:hAnsi="Times New Roman" w:cs="Times New Roman"/>
+          <w:rFonts w:ascii="Arial" w:eastAsiaTheme="minorEastAsia" w:hAnsi="Arial" w:cs="Arial"/>
           <w:sz w:val="24"/>
           <w:szCs w:val="24"/>
         </w:rPr>
@@ -43897,7 +44142,7 @@
       <w:proofErr w:type="spellEnd"/>
       <w:r>
         <w:rPr>
-          <w:rFonts w:ascii="Times New Roman" w:hAnsi="Times New Roman" w:cs="Times New Roman"/>
+          <w:rFonts w:ascii="Arial" w:eastAsiaTheme="minorEastAsia" w:hAnsi="Arial" w:cs="Arial"/>
           <w:sz w:val="24"/>
           <w:szCs w:val="24"/>
         </w:rPr>
@@ -43905,7 +44150,7 @@
       </w:r>
       <w:r>
         <w:rPr>
-          <w:rFonts w:ascii="Times New Roman" w:hAnsi="Times New Roman" w:cs="Times New Roman"/>
+          <w:rFonts w:ascii="Arial" w:eastAsiaTheme="minorEastAsia" w:hAnsi="Arial" w:cs="Arial"/>
           <w:sz w:val="24"/>
           <w:szCs w:val="24"/>
         </w:rPr>
@@ -43913,7 +44158,7 @@
       </w:r>
       <w:r>
         <w:rPr>
-          <w:rFonts w:ascii="Times New Roman" w:hAnsi="Times New Roman" w:cs="Times New Roman"/>
+          <w:rFonts w:ascii="Arial" w:eastAsiaTheme="minorEastAsia" w:hAnsi="Arial" w:cs="Arial"/>
           <w:sz w:val="24"/>
           <w:szCs w:val="24"/>
         </w:rPr>
@@ -43922,7 +44167,7 @@
       <w:proofErr w:type="spellStart"/>
       <w:r>
         <w:rPr>
-          <w:rFonts w:ascii="Times New Roman" w:hAnsi="Times New Roman" w:cs="Times New Roman"/>
+          <w:rFonts w:ascii="Arial" w:eastAsiaTheme="minorEastAsia" w:hAnsi="Arial" w:cs="Arial"/>
           <w:sz w:val="24"/>
           <w:szCs w:val="24"/>
         </w:rPr>
@@ -43931,36 +44176,11 @@
       <w:proofErr w:type="spellEnd"/>
       <w:r>
         <w:rPr>
-          <w:rFonts w:ascii="Times New Roman" w:hAnsi="Times New Roman" w:cs="Times New Roman"/>
-          <w:sz w:val="24"/>
-          <w:szCs w:val="24"/>
-        </w:rPr>
-        <w:t xml:space="preserve">-costo </w:t>
-      </w:r>
-      <w:r>
-        <w:rPr>
-          <w:rFonts w:ascii="Arial" w:eastAsiaTheme="minorEastAsia" w:hAnsi="Arial" w:cs="Arial"/>
-          <w:sz w:val="20"/>
-          <w:szCs w:val="20"/>
-        </w:rPr>
-        <w:t>(AG</w:t>
-      </w:r>
-      <w:r>
-        <w:rPr>
-          <w:rFonts w:ascii="Arial" w:eastAsiaTheme="minorEastAsia" w:hAnsi="Arial" w:cs="Arial"/>
-          <w:sz w:val="20"/>
-          <w:szCs w:val="20"/>
-          <w:vertAlign w:val="superscript"/>
-        </w:rPr>
-        <w:t>2</w:t>
-      </w:r>
-      <w:r>
-        <w:rPr>
-          <w:rFonts w:ascii="Arial" w:eastAsiaTheme="minorEastAsia" w:hAnsi="Arial" w:cs="Arial"/>
-          <w:sz w:val="20"/>
-          <w:szCs w:val="20"/>
-        </w:rPr>
-        <w:t>).</w:t>
+          <w:rFonts w:ascii="Arial" w:eastAsiaTheme="minorEastAsia" w:hAnsi="Arial" w:cs="Arial"/>
+          <w:sz w:val="24"/>
+          <w:szCs w:val="24"/>
+        </w:rPr>
+        <w:t>-costo (AG2).</w:t>
       </w:r>
     </w:p>
     <w:p>
@@ -44222,7 +44442,7 @@
                     <a:blip r:embed="rId12" cstate="print">
                       <a:extLst>
                         <a:ext uri="{28A0092B-C50C-407E-A947-70E740481C1C}">
-                          <a14:useLocalDpi xmlns="" xmlns:wpc="http://schemas.microsoft.com/office/word/2010/wordprocessingCanvas" xmlns:mc="http://schemas.openxmlformats.org/markup-compatibility/2006" xmlns:o="urn:schemas-microsoft-com:office:office" xmlns:v="urn:schemas-microsoft-com:vml" xmlns:wp14="http://schemas.microsoft.com/office/word/2010/wordprocessingDrawing" xmlns:w10="urn:schemas-microsoft-com:office:word" xmlns:w="http://schemas.openxmlformats.org/wordprocessingml/2006/main" xmlns:w14="http://schemas.microsoft.com/office/word/2010/wordml" xmlns:wpg="http://schemas.microsoft.com/office/word/2010/wordprocessingGroup" xmlns:wpi="http://schemas.microsoft.com/office/word/2010/wordprocessingInk" xmlns:wps="http://schemas.microsoft.com/office/word/2010/wordprocessingShape" xmlns:a14="http://schemas.microsoft.com/office/drawing/2010/main" val="0"/>
+                          <a14:useLocalDpi xmlns:a14="http://schemas.microsoft.com/office/drawing/2010/main" xmlns:wps="http://schemas.microsoft.com/office/word/2010/wordprocessingShape" xmlns:wpi="http://schemas.microsoft.com/office/word/2010/wordprocessingInk" xmlns:wpg="http://schemas.microsoft.com/office/word/2010/wordprocessingGroup" xmlns:w14="http://schemas.microsoft.com/office/word/2010/wordml" xmlns:w="http://schemas.openxmlformats.org/wordprocessingml/2006/main" xmlns:w10="urn:schemas-microsoft-com:office:word" xmlns:wp14="http://schemas.microsoft.com/office/word/2010/wordprocessingDrawing" xmlns:v="urn:schemas-microsoft-com:vml" xmlns:o="urn:schemas-microsoft-com:office:office" xmlns:mc="http://schemas.openxmlformats.org/markup-compatibility/2006" xmlns:wpc="http://schemas.microsoft.com/office/word/2010/wordprocessingCanvas" xmlns="" val="0"/>
                         </a:ext>
                       </a:extLst>
                     </a:blip>
@@ -44397,7 +44617,7 @@
         <w:rPr>
           <w:rFonts w:eastAsiaTheme="minorEastAsia"/>
         </w:rPr>
-        <w:footnoteReference w:id="24"/>
+        <w:footnoteReference w:id="25"/>
       </w:r>
       <w:r>
         <w:rPr>
@@ -44432,33 +44652,31 @@
           <w:sz w:val="24"/>
           <w:szCs w:val="24"/>
         </w:rPr>
-        <w:t xml:space="preserve"> y analizador </w:t>
-      </w:r>
-      <w:proofErr w:type="spellStart"/>
-      <w:r>
-        <w:rPr>
-          <w:rFonts w:ascii="Arial" w:eastAsiaTheme="minorEastAsia" w:hAnsi="Arial" w:cs="Arial"/>
-          <w:sz w:val="24"/>
-          <w:szCs w:val="24"/>
-        </w:rPr>
-        <w:t>multi</w:t>
-      </w:r>
-      <w:proofErr w:type="spellEnd"/>
-      <w:r>
-        <w:rPr>
-          <w:rFonts w:ascii="Arial" w:eastAsiaTheme="minorEastAsia" w:hAnsi="Arial" w:cs="Arial"/>
-          <w:sz w:val="24"/>
-          <w:szCs w:val="24"/>
-        </w:rPr>
-        <w:t>-costo</w:t>
-      </w:r>
-      <w:r>
-        <w:rPr>
-          <w:rFonts w:ascii="Arial" w:eastAsiaTheme="minorEastAsia" w:hAnsi="Arial" w:cs="Arial"/>
-          <w:sz w:val="24"/>
-          <w:szCs w:val="24"/>
-        </w:rPr>
-        <w:t xml:space="preserve"> planteado anteriormente el calendario debe ser capaz de almacenar la información</w:t>
+        <w:t xml:space="preserve"> </w:t>
+      </w:r>
+      <w:r>
+        <w:rPr>
+          <w:rFonts w:ascii="Arial" w:eastAsiaTheme="minorEastAsia" w:hAnsi="Arial" w:cs="Arial"/>
+          <w:sz w:val="24"/>
+          <w:szCs w:val="24"/>
+        </w:rPr>
+        <w:t xml:space="preserve"> planteado anteriormente</w:t>
+      </w:r>
+      <w:r>
+        <w:rPr>
+          <w:rFonts w:ascii="Arial" w:eastAsiaTheme="minorEastAsia" w:hAnsi="Arial" w:cs="Arial"/>
+          <w:sz w:val="24"/>
+          <w:szCs w:val="24"/>
+        </w:rPr>
+        <w:t>,</w:t>
+      </w:r>
+      <w:r>
+        <w:rPr>
+          <w:rFonts w:ascii="Arial" w:eastAsiaTheme="minorEastAsia" w:hAnsi="Arial" w:cs="Arial"/>
+          <w:sz w:val="24"/>
+          <w:szCs w:val="24"/>
+        </w:rPr>
+        <w:t xml:space="preserve"> el calendario debe ser capaz de almacenar la información</w:t>
       </w:r>
       <w:r>
         <w:rPr>
@@ -44490,7 +44708,39 @@
           <w:sz w:val="24"/>
           <w:szCs w:val="24"/>
         </w:rPr>
-        <w:t xml:space="preserve"> trabajo para ser ejecutado tiempo futuro cumpliendo</w:t>
+        <w:t xml:space="preserve"> trabajo para ser ejecutado</w:t>
+      </w:r>
+      <w:r>
+        <w:rPr>
+          <w:rFonts w:ascii="Arial" w:eastAsiaTheme="minorEastAsia" w:hAnsi="Arial" w:cs="Arial"/>
+          <w:sz w:val="24"/>
+          <w:szCs w:val="24"/>
+        </w:rPr>
+        <w:t xml:space="preserve"> en</w:t>
+      </w:r>
+      <w:r>
+        <w:rPr>
+          <w:rFonts w:ascii="Arial" w:eastAsiaTheme="minorEastAsia" w:hAnsi="Arial" w:cs="Arial"/>
+          <w:sz w:val="24"/>
+          <w:szCs w:val="24"/>
+        </w:rPr>
+        <w:t xml:space="preserve"> tiempo futuro</w:t>
+      </w:r>
+      <w:r>
+        <w:rPr>
+          <w:rFonts w:ascii="Arial" w:eastAsiaTheme="minorEastAsia" w:hAnsi="Arial" w:cs="Arial"/>
+          <w:sz w:val="24"/>
+          <w:szCs w:val="24"/>
+        </w:rPr>
+        <w:t>,</w:t>
+      </w:r>
+      <w:r>
+        <w:rPr>
+          <w:rFonts w:ascii="Arial" w:eastAsiaTheme="minorEastAsia" w:hAnsi="Arial" w:cs="Arial"/>
+          <w:sz w:val="24"/>
+          <w:szCs w:val="24"/>
+        </w:rPr>
+        <w:t xml:space="preserve"> cumpliendo</w:t>
       </w:r>
       <w:r>
         <w:rPr>
@@ -44985,36 +45235,103 @@
       </w:r>
     </w:p>
     <w:p>
-      <w:r>
+      <w:pPr>
+        <w:rPr>
+          <w:rFonts w:ascii="Arial" w:eastAsiaTheme="minorEastAsia" w:hAnsi="Arial" w:cs="Arial"/>
+          <w:sz w:val="24"/>
+          <w:szCs w:val="24"/>
+        </w:rPr>
+      </w:pPr>
+      <w:r>
+        <w:rPr>
+          <w:rFonts w:ascii="Arial" w:eastAsiaTheme="minorEastAsia" w:hAnsi="Arial" w:cs="Arial"/>
+          <w:sz w:val="24"/>
+          <w:szCs w:val="24"/>
+        </w:rPr>
         <w:t xml:space="preserve">Además de </w:t>
       </w:r>
       <w:proofErr w:type="spellStart"/>
       <w:r>
+        <w:rPr>
+          <w:rFonts w:ascii="Arial" w:eastAsiaTheme="minorEastAsia" w:hAnsi="Arial" w:cs="Arial"/>
+          <w:sz w:val="24"/>
+          <w:szCs w:val="24"/>
+        </w:rPr>
         <w:t>agendar</w:t>
       </w:r>
       <w:proofErr w:type="spellEnd"/>
       <w:r>
+        <w:rPr>
+          <w:rFonts w:ascii="Arial" w:eastAsiaTheme="minorEastAsia" w:hAnsi="Arial" w:cs="Arial"/>
+          <w:sz w:val="24"/>
+          <w:szCs w:val="24"/>
+        </w:rPr>
         <w:t xml:space="preserve"> los trabajos el calendario debe guardar información de las reservas de  los recursos de la red y de la grilla. </w:t>
       </w:r>
       <w:r>
+        <w:rPr>
+          <w:rFonts w:ascii="Arial" w:eastAsiaTheme="minorEastAsia" w:hAnsi="Arial" w:cs="Arial"/>
+          <w:sz w:val="24"/>
+          <w:szCs w:val="24"/>
+        </w:rPr>
         <w:t xml:space="preserve">Para cada una de </w:t>
       </w:r>
       <w:r>
+        <w:rPr>
+          <w:rFonts w:ascii="Arial" w:eastAsiaTheme="minorEastAsia" w:hAnsi="Arial" w:cs="Arial"/>
+          <w:sz w:val="24"/>
+          <w:szCs w:val="24"/>
+        </w:rPr>
         <w:t>las reservas</w:t>
       </w:r>
       <w:r>
-        <w:t xml:space="preserve"> de recursos deberá  estar asociada la siguiente </w:t>
-      </w:r>
-      <w:r>
+        <w:rPr>
+          <w:rFonts w:ascii="Arial" w:eastAsiaTheme="minorEastAsia" w:hAnsi="Arial" w:cs="Arial"/>
+          <w:sz w:val="24"/>
+          <w:szCs w:val="24"/>
+        </w:rPr>
+        <w:t xml:space="preserve"> de recursos</w:t>
+      </w:r>
+      <w:r>
+        <w:rPr>
+          <w:rFonts w:ascii="Arial" w:eastAsiaTheme="minorEastAsia" w:hAnsi="Arial" w:cs="Arial"/>
+          <w:sz w:val="24"/>
+          <w:szCs w:val="24"/>
+        </w:rPr>
+        <w:t xml:space="preserve"> se tendrá </w:t>
+      </w:r>
+      <w:r>
+        <w:rPr>
+          <w:rFonts w:ascii="Arial" w:eastAsiaTheme="minorEastAsia" w:hAnsi="Arial" w:cs="Arial"/>
+          <w:sz w:val="24"/>
+          <w:szCs w:val="24"/>
+        </w:rPr>
+        <w:t xml:space="preserve"> asociada la siguiente </w:t>
+      </w:r>
+      <w:r>
+        <w:rPr>
+          <w:rFonts w:ascii="Arial" w:eastAsiaTheme="minorEastAsia" w:hAnsi="Arial" w:cs="Arial"/>
+          <w:sz w:val="24"/>
+          <w:szCs w:val="24"/>
+        </w:rPr>
         <w:t>información:</w:t>
       </w:r>
     </w:p>
     <w:p>
-      <w:r>
-        <w:t>Trabajo a ser asignado</w:t>
-      </w:r>
-      <w:r>
-        <w:t>:</w:t>
+      <w:pPr>
+        <w:rPr>
+          <w:rFonts w:ascii="Arial" w:eastAsiaTheme="minorEastAsia" w:hAnsi="Arial" w:cs="Arial"/>
+          <w:sz w:val="24"/>
+          <w:szCs w:val="24"/>
+        </w:rPr>
+      </w:pPr>
+      <w:r>
+        <w:rPr>
+          <w:rFonts w:ascii="Arial" w:eastAsiaTheme="minorEastAsia" w:hAnsi="Arial" w:cs="Arial"/>
+          <w:sz w:val="24"/>
+          <w:szCs w:val="24"/>
+        </w:rPr>
+        <w:t>Trabajo a ser asignado:</w:t>
       </w:r>
     </w:p>
     <w:p>
@@ -45067,7 +45384,19 @@
       </m:oMathPara>
     </w:p>
     <w:p>
-      <w:r>
+      <w:pPr>
+        <w:rPr>
+          <w:rFonts w:ascii="Arial" w:eastAsiaTheme="minorEastAsia" w:hAnsi="Arial" w:cs="Arial"/>
+          <w:sz w:val="24"/>
+          <w:szCs w:val="24"/>
+        </w:rPr>
+      </w:pPr>
+      <w:r>
+        <w:rPr>
+          <w:rFonts w:ascii="Arial" w:eastAsiaTheme="minorEastAsia" w:hAnsi="Arial" w:cs="Arial"/>
+          <w:sz w:val="24"/>
+          <w:szCs w:val="24"/>
+        </w:rPr>
         <w:t>Identificador del recurso:</w:t>
       </w:r>
     </w:p>
@@ -46125,7 +46454,7 @@
           <w:sz w:val="24"/>
           <w:szCs w:val="24"/>
         </w:rPr>
-        <w:t>deber tener las siguientes características:</w:t>
+        <w:t>debe tener las siguientes características:</w:t>
       </w:r>
       <w:r>
         <w:rPr>
@@ -46283,6 +46612,58 @@
           <w:szCs w:val="24"/>
         </w:rPr>
       </w:pPr>
+      <w:r>
+        <w:rPr>
+          <w:rFonts w:ascii="Arial" w:eastAsiaTheme="majorEastAsia" w:hAnsi="Arial" w:cs="Arial"/>
+          <w:b/>
+          <w:bCs/>
+          <w:color w:val="000000" w:themeColor="text1"/>
+          <w:sz w:val="24"/>
+          <w:szCs w:val="24"/>
+          <w:highlight w:val="red"/>
+        </w:rPr>
+        <w:t xml:space="preserve">Poner algoritmo simple con </w:t>
+      </w:r>
+      <w:proofErr w:type="spellStart"/>
+      <w:r>
+        <w:rPr>
+          <w:rFonts w:ascii="Arial" w:eastAsiaTheme="majorEastAsia" w:hAnsi="Arial" w:cs="Arial"/>
+          <w:b/>
+          <w:bCs/>
+          <w:color w:val="000000" w:themeColor="text1"/>
+          <w:sz w:val="24"/>
+          <w:szCs w:val="24"/>
+          <w:highlight w:val="red"/>
+        </w:rPr>
+        <w:t>ejecuin</w:t>
+      </w:r>
+      <w:proofErr w:type="spellEnd"/>
+      <w:r>
+        <w:rPr>
+          <w:rFonts w:ascii="Arial" w:eastAsiaTheme="majorEastAsia" w:hAnsi="Arial" w:cs="Arial"/>
+          <w:b/>
+          <w:bCs/>
+          <w:color w:val="000000" w:themeColor="text1"/>
+          <w:sz w:val="24"/>
+          <w:szCs w:val="24"/>
+          <w:highlight w:val="red"/>
+        </w:rPr>
+        <w:t xml:space="preserve"> </w:t>
+      </w:r>
+      <w:proofErr w:type="spellStart"/>
+      <w:r>
+        <w:rPr>
+          <w:rFonts w:ascii="Arial" w:eastAsiaTheme="majorEastAsia" w:hAnsi="Arial" w:cs="Arial"/>
+          <w:b/>
+          <w:bCs/>
+          <w:color w:val="000000" w:themeColor="text1"/>
+          <w:sz w:val="24"/>
+          <w:szCs w:val="24"/>
+          <w:highlight w:val="red"/>
+        </w:rPr>
+        <w:t>depolitica</w:t>
+      </w:r>
+      <w:proofErr w:type="spellEnd"/>
     </w:p>
     <w:p>
       <w:pPr>
@@ -50192,6 +50573,76 @@
     </w:p>
   </w:footnote>
   <w:footnote w:id="24">
+    <w:p>
+      <w:pPr>
+        <w:pStyle w:val="Textonotapie"/>
+      </w:pPr>
+      <w:r>
+        <w:rPr>
+          <w:rStyle w:val="Refdenotaalpie"/>
+        </w:rPr>
+        <w:footnoteRef/>
+      </w:r>
+      <w:r>
+        <w:t xml:space="preserve"> </w:t>
+      </w:r>
+      <w:proofErr w:type="spellStart"/>
+      <w:r>
+        <w:t>Algotimo</w:t>
+      </w:r>
+      <w:proofErr w:type="spellEnd"/>
+      <w:r>
+        <w:t xml:space="preserve"> planteado por </w:t>
+      </w:r>
+      <w:proofErr w:type="spellStart"/>
+      <w:r>
+        <w:rPr>
+          <w:rFonts w:ascii="Arial" w:eastAsiaTheme="minorEastAsia" w:hAnsi="Arial" w:cs="Arial"/>
+          <w:sz w:val="24"/>
+          <w:szCs w:val="24"/>
+        </w:rPr>
+        <w:t>Jun</w:t>
+      </w:r>
+      <w:proofErr w:type="spellEnd"/>
+      <w:r>
+        <w:rPr>
+          <w:rFonts w:ascii="Arial" w:eastAsiaTheme="minorEastAsia" w:hAnsi="Arial" w:cs="Arial"/>
+          <w:sz w:val="24"/>
+          <w:szCs w:val="24"/>
+        </w:rPr>
+        <w:t xml:space="preserve"> </w:t>
+      </w:r>
+      <w:proofErr w:type="spellStart"/>
+      <w:r>
+        <w:rPr>
+          <w:rFonts w:ascii="Arial" w:eastAsiaTheme="minorEastAsia" w:hAnsi="Arial" w:cs="Arial"/>
+          <w:sz w:val="24"/>
+          <w:szCs w:val="24"/>
+        </w:rPr>
+        <w:t>Zheng</w:t>
+      </w:r>
+      <w:proofErr w:type="spellEnd"/>
+      <w:r>
+        <w:rPr>
+          <w:rFonts w:ascii="Arial" w:eastAsiaTheme="minorEastAsia" w:hAnsi="Arial" w:cs="Arial"/>
+          <w:sz w:val="24"/>
+          <w:szCs w:val="24"/>
+        </w:rPr>
+        <w:t xml:space="preserve"> and Hussein  y T. </w:t>
+      </w:r>
+      <w:proofErr w:type="spellStart"/>
+      <w:r>
+        <w:rPr>
+          <w:rFonts w:ascii="Arial" w:eastAsiaTheme="minorEastAsia" w:hAnsi="Arial" w:cs="Arial"/>
+          <w:sz w:val="24"/>
+          <w:szCs w:val="24"/>
+        </w:rPr>
+        <w:t>Mouftah</w:t>
+      </w:r>
+      <w:proofErr w:type="spellEnd"/>
+    </w:p>
+  </w:footnote>
+  <w:footnote w:id="25">
     <w:p>
       <w:pPr>
         <w:pStyle w:val="Textonotapie"/>
@@ -54953,7 +55404,6 @@
   <w:style w:type="character" w:default="1" w:styleId="Fuentedeprrafopredeter">
     <w:name w:val="Default Paragraph Font"/>
     <w:uiPriority w:val="1"/>
-    <w:semiHidden/>
     <w:unhideWhenUsed/>
   </w:style>
   <w:style w:type="table" w:default="1" w:styleId="Tablanormal">
@@ -56086,7 +56536,7 @@
 </file>
 
 <file path=customXml/itemProps1.xml><?xml version="1.0" encoding="utf-8"?>
-<ds:datastoreItem xmlns:ds="http://schemas.openxmlformats.org/officeDocument/2006/customXml" ds:itemID="{C93BAC7F-E11F-4C4D-AEDE-E4E539BA7F9C}">
+<ds:datastoreItem xmlns:ds="http://schemas.openxmlformats.org/officeDocument/2006/customXml" ds:itemID="{152F6446-C804-4067-9A7B-92E2555D05D8}">
   <ds:schemaRefs>
     <ds:schemaRef ds:uri="http://schemas.openxmlformats.org/officeDocument/2006/bibliography"/>
   </ds:schemaRefs>

</xml_diff>